<commit_message>
Javed- Updated blog entries.
Updated blog entries for 12, 13, 18, 19, 20 November
</commit_message>
<xml_diff>
--- a/Blog.docx
+++ b/Blog.docx
@@ -1,6 +1,6 @@
 
 <file path=word/document.xml><?xml version="1.0" encoding="utf-8"?>
-<w:document xmlns:wpc="http://schemas.microsoft.com/office/word/2010/wordprocessingCanvas" xmlns:cx="http://schemas.microsoft.com/office/drawing/2014/chartex" xmlns:cx1="http://schemas.microsoft.com/office/drawing/2015/9/8/chartex" xmlns:cx2="http://schemas.microsoft.com/office/drawing/2015/10/21/chartex" xmlns:cx3="http://schemas.microsoft.com/office/drawing/2016/5/9/chartex" xmlns:cx4="http://schemas.microsoft.com/office/drawing/2016/5/10/chartex" xmlns:cx5="http://schemas.microsoft.com/office/drawing/2016/5/11/chartex" xmlns:cx6="http://schemas.microsoft.com/office/drawing/2016/5/12/chartex" xmlns:cx7="http://schemas.microsoft.com/office/drawing/2016/5/13/chartex" xmlns:cx8="http://schemas.microsoft.com/office/drawing/2016/5/14/chartex" xmlns:mc="http://schemas.openxmlformats.org/markup-compatibility/2006" xmlns:aink="http://schemas.microsoft.com/office/drawing/2016/ink" xmlns:am3d="http://schemas.microsoft.com/office/drawing/2017/model3d" xmlns:o="urn:schemas-microsoft-com:office:office" xmlns:r="http://schemas.openxmlformats.org/officeDocument/2006/relationships" xmlns:m="http://schemas.openxmlformats.org/officeDocument/2006/math" xmlns:v="urn:schemas-microsoft-com:vml" xmlns:wp14="http://schemas.microsoft.com/office/word/2010/wordprocessingDrawing" xmlns:wp="http://schemas.openxmlformats.org/drawingml/2006/wordprocessingDrawing" xmlns:w10="urn:schemas-microsoft-com:office:word" xmlns:w="http://schemas.openxmlformats.org/wordprocessingml/2006/main" xmlns:w14="http://schemas.microsoft.com/office/word/2010/wordml" xmlns:w15="http://schemas.microsoft.com/office/word/2012/wordml" xmlns:w16cid="http://schemas.microsoft.com/office/word/2016/wordml/cid" xmlns:w16se="http://schemas.microsoft.com/office/word/2015/wordml/symex" xmlns:wpg="http://schemas.microsoft.com/office/word/2010/wordprocessingGroup" xmlns:wpi="http://schemas.microsoft.com/office/word/2010/wordprocessingInk" xmlns:wne="http://schemas.microsoft.com/office/word/2006/wordml" xmlns:wps="http://schemas.microsoft.com/office/word/2010/wordprocessingShape" mc:Ignorable="w14 w15 w16se w16cid wp14">
+<w:document xmlns:wpc="http://schemas.microsoft.com/office/word/2010/wordprocessingCanvas" xmlns:cx="http://schemas.microsoft.com/office/drawing/2014/chartex" xmlns:cx1="http://schemas.microsoft.com/office/drawing/2015/9/8/chartex" xmlns:mc="http://schemas.openxmlformats.org/markup-compatibility/2006" xmlns:o="urn:schemas-microsoft-com:office:office" xmlns:r="http://schemas.openxmlformats.org/officeDocument/2006/relationships" xmlns:m="http://schemas.openxmlformats.org/officeDocument/2006/math" xmlns:v="urn:schemas-microsoft-com:vml" xmlns:wp14="http://schemas.microsoft.com/office/word/2010/wordprocessingDrawing" xmlns:wp="http://schemas.openxmlformats.org/drawingml/2006/wordprocessingDrawing" xmlns:w10="urn:schemas-microsoft-com:office:word" xmlns:w="http://schemas.openxmlformats.org/wordprocessingml/2006/main" xmlns:w14="http://schemas.microsoft.com/office/word/2010/wordml" xmlns:w15="http://schemas.microsoft.com/office/word/2012/wordml" xmlns:w16se="http://schemas.microsoft.com/office/word/2015/wordml/symex" xmlns:wpg="http://schemas.microsoft.com/office/word/2010/wordprocessingGroup" xmlns:wpi="http://schemas.microsoft.com/office/word/2010/wordprocessingInk" xmlns:wne="http://schemas.microsoft.com/office/word/2006/wordml" xmlns:wps="http://schemas.microsoft.com/office/word/2010/wordprocessingShape" mc:Ignorable="w14 w15 w16se wp14">
   <w:body>
     <w:p>
       <w:pPr>
@@ -59,23 +59,13 @@
           <w:sz w:val="24"/>
         </w:rPr>
       </w:pPr>
-      <w:proofErr w:type="spellStart"/>
       <w:r>
         <w:rPr>
           <w:rFonts w:ascii="Calibri Light" w:eastAsia="Calibri Light" w:hAnsi="Calibri Light" w:cs="Calibri Light"/>
           <w:color w:val="1F4D78"/>
           <w:sz w:val="24"/>
         </w:rPr>
-        <w:t>Javedali</w:t>
-      </w:r>
-      <w:proofErr w:type="spellEnd"/>
-      <w:r>
-        <w:rPr>
-          <w:rFonts w:ascii="Calibri Light" w:eastAsia="Calibri Light" w:hAnsi="Calibri Light" w:cs="Calibri Light"/>
-          <w:color w:val="1F4D78"/>
-          <w:sz w:val="24"/>
-        </w:rPr>
-        <w:t xml:space="preserve"> Shaikh</w:t>
+        <w:t>Javedali Shaikh</w:t>
       </w:r>
     </w:p>
     <w:p>
@@ -224,7 +214,7 @@
           <w:rFonts w:ascii="Calibri" w:eastAsia="Calibri" w:hAnsi="Calibri" w:cs="Calibri"/>
         </w:rPr>
       </w:pPr>
-      <w:hyperlink r:id="rId5" w:anchor="gid=0">
+      <w:hyperlink r:id="rId7" w:anchor="gid=0">
         <w:r>
           <w:rPr>
             <w:rFonts w:ascii="Calibri" w:eastAsia="Calibri" w:hAnsi="Calibri" w:cs="Calibri"/>
@@ -844,23 +834,7 @@
                 <w:rFonts w:ascii="Arial" w:eastAsia="Arial" w:hAnsi="Arial" w:cs="Arial"/>
                 <w:sz w:val="16"/>
               </w:rPr>
-              <w:t xml:space="preserve">Project group of 3 students (Sanjay, </w:t>
-            </w:r>
-            <w:proofErr w:type="spellStart"/>
-            <w:r>
-              <w:rPr>
-                <w:rFonts w:ascii="Arial" w:eastAsia="Arial" w:hAnsi="Arial" w:cs="Arial"/>
-                <w:sz w:val="16"/>
-              </w:rPr>
-              <w:t>Javed</w:t>
-            </w:r>
-            <w:proofErr w:type="spellEnd"/>
-            <w:r>
-              <w:rPr>
-                <w:rFonts w:ascii="Arial" w:eastAsia="Arial" w:hAnsi="Arial" w:cs="Arial"/>
-                <w:sz w:val="16"/>
-              </w:rPr>
-              <w:t>, Kevin) confirmed to lecturer.</w:t>
+              <w:t>Project group of 3 students (Sanjay, Javed, Kevin) confirmed to lecturer.</w:t>
             </w:r>
           </w:p>
         </w:tc>
@@ -1157,7 +1131,6 @@
             <w:pPr>
               <w:spacing w:after="0" w:line="240" w:lineRule="auto"/>
             </w:pPr>
-            <w:proofErr w:type="spellStart"/>
             <w:r>
               <w:rPr>
                 <w:rFonts w:ascii="Arial" w:eastAsia="Arial" w:hAnsi="Arial" w:cs="Arial"/>
@@ -1165,7 +1138,6 @@
               </w:rPr>
               <w:t>Javed</w:t>
             </w:r>
-            <w:proofErr w:type="spellEnd"/>
           </w:p>
         </w:tc>
         <w:tc>
@@ -1868,7 +1840,6 @@
             <w:pPr>
               <w:spacing w:after="0" w:line="240" w:lineRule="auto"/>
             </w:pPr>
-            <w:proofErr w:type="spellStart"/>
             <w:r>
               <w:rPr>
                 <w:rFonts w:ascii="Arial" w:eastAsia="Arial" w:hAnsi="Arial" w:cs="Arial"/>
@@ -1876,7 +1847,6 @@
               </w:rPr>
               <w:t>Javed</w:t>
             </w:r>
-            <w:proofErr w:type="spellEnd"/>
           </w:p>
         </w:tc>
         <w:tc>
@@ -2098,7 +2068,6 @@
             <w:pPr>
               <w:spacing w:after="0" w:line="240" w:lineRule="auto"/>
             </w:pPr>
-            <w:proofErr w:type="spellStart"/>
             <w:r>
               <w:rPr>
                 <w:rFonts w:ascii="Arial" w:eastAsia="Arial" w:hAnsi="Arial" w:cs="Arial"/>
@@ -2106,7 +2075,6 @@
               </w:rPr>
               <w:t>Javed</w:t>
             </w:r>
-            <w:proofErr w:type="spellEnd"/>
           </w:p>
         </w:tc>
         <w:tc>
@@ -2344,7 +2312,6 @@
             <w:pPr>
               <w:spacing w:after="0" w:line="240" w:lineRule="auto"/>
             </w:pPr>
-            <w:proofErr w:type="spellStart"/>
             <w:r>
               <w:rPr>
                 <w:rFonts w:ascii="Arial" w:eastAsia="Arial" w:hAnsi="Arial" w:cs="Arial"/>
@@ -2352,7 +2319,6 @@
               </w:rPr>
               <w:t>Javed</w:t>
             </w:r>
-            <w:proofErr w:type="spellEnd"/>
           </w:p>
         </w:tc>
         <w:tc>
@@ -2561,7 +2527,7 @@
                 <w:rFonts w:ascii="Arial" w:eastAsia="Arial" w:hAnsi="Arial" w:cs="Arial"/>
                 <w:sz w:val="16"/>
               </w:rPr>
-              <w:t>it's</w:t>
+              <w:t>it's interaction</w:t>
             </w:r>
             <w:proofErr w:type="gramEnd"/>
             <w:r>
@@ -2569,7 +2535,7 @@
                 <w:rFonts w:ascii="Arial" w:eastAsia="Arial" w:hAnsi="Arial" w:cs="Arial"/>
                 <w:sz w:val="16"/>
               </w:rPr>
-              <w:t xml:space="preserve"> interaction with Microsoft Azure. Clarification of the next steps to incorporate that code into AWS and Open Shift cloud platforms.</w:t>
+              <w:t xml:space="preserve"> with Microsoft Azure. Clarification of the next steps to incorporate that code into AWS and Open Shift cloud platforms.</w:t>
             </w:r>
             <w:r>
               <w:rPr>
@@ -3096,7 +3062,7 @@
               </w:rPr>
               <w:t xml:space="preserve"> using local IP - </w:t>
             </w:r>
-            <w:hyperlink r:id="rId6">
+            <w:hyperlink r:id="rId8">
               <w:r>
                 <w:rPr>
                   <w:rFonts w:ascii="Arial" w:eastAsia="Arial" w:hAnsi="Arial" w:cs="Arial"/>
@@ -3141,6 +3107,379 @@
           <w:rFonts w:ascii="Calibri" w:eastAsia="Calibri" w:hAnsi="Calibri" w:cs="Calibri"/>
           <w:b/>
         </w:rPr>
+        <w:t>12 November 2017 - Javed</w:t>
+      </w:r>
+    </w:p>
+    <w:p>
+      <w:pPr>
+        <w:rPr>
+          <w:rFonts w:ascii="Calibri" w:eastAsia="Calibri" w:hAnsi="Calibri" w:cs="Calibri"/>
+        </w:rPr>
+      </w:pPr>
+      <w:r>
+        <w:rPr>
+          <w:rFonts w:ascii="Calibri" w:eastAsia="Calibri" w:hAnsi="Calibri" w:cs="Calibri"/>
+        </w:rPr>
+        <w:t xml:space="preserve">Face API, an ASP.NET based website created and </w:t>
+      </w:r>
+      <w:proofErr w:type="spellStart"/>
+      <w:r>
+        <w:rPr>
+          <w:rFonts w:ascii="Calibri" w:eastAsia="Calibri" w:hAnsi="Calibri" w:cs="Calibri"/>
+        </w:rPr>
+        <w:t>commited</w:t>
+      </w:r>
+      <w:proofErr w:type="spellEnd"/>
+      <w:r>
+        <w:rPr>
+          <w:rFonts w:ascii="Calibri" w:eastAsia="Calibri" w:hAnsi="Calibri" w:cs="Calibri"/>
+        </w:rPr>
+        <w:t xml:space="preserve"> to GITHUB. This was our first </w:t>
+      </w:r>
+      <w:proofErr w:type="spellStart"/>
+      <w:r>
+        <w:rPr>
+          <w:rFonts w:ascii="Calibri" w:eastAsia="Calibri" w:hAnsi="Calibri" w:cs="Calibri"/>
+        </w:rPr>
+        <w:t>github</w:t>
+      </w:r>
+      <w:proofErr w:type="spellEnd"/>
+      <w:r>
+        <w:rPr>
+          <w:rFonts w:ascii="Calibri" w:eastAsia="Calibri" w:hAnsi="Calibri" w:cs="Calibri"/>
+        </w:rPr>
+        <w:t xml:space="preserve"> commit.</w:t>
+      </w:r>
+      <w:r>
+        <w:rPr>
+          <w:rFonts w:ascii="Calibri" w:eastAsia="Calibri" w:hAnsi="Calibri" w:cs="Calibri"/>
+        </w:rPr>
+        <w:t xml:space="preserve"> Microsoft Azure face API service is used in the backend (Software as a Service)</w:t>
+      </w:r>
+    </w:p>
+    <w:p>
+      <w:pPr>
+        <w:rPr>
+          <w:rFonts w:ascii="Calibri" w:eastAsia="Calibri" w:hAnsi="Calibri" w:cs="Calibri"/>
+        </w:rPr>
+      </w:pPr>
+      <w:r>
+        <w:rPr>
+          <w:noProof/>
+          <w:lang w:val="en-US" w:eastAsia="en-US"/>
+        </w:rPr>
+        <w:drawing>
+          <wp:inline distT="0" distB="0" distL="0" distR="0" wp14:anchorId="349C4885" wp14:editId="459136DF">
+            <wp:extent cx="5731510" cy="1092835"/>
+            <wp:effectExtent l="152400" t="152400" r="364490" b="354965"/>
+            <wp:docPr id="2" name="Picture 2"/>
+            <wp:cNvGraphicFramePr>
+              <a:graphicFrameLocks xmlns:a="http://schemas.openxmlformats.org/drawingml/2006/main" noChangeAspect="1"/>
+            </wp:cNvGraphicFramePr>
+            <a:graphic xmlns:a="http://schemas.openxmlformats.org/drawingml/2006/main">
+              <a:graphicData uri="http://schemas.openxmlformats.org/drawingml/2006/picture">
+                <pic:pic xmlns:pic="http://schemas.openxmlformats.org/drawingml/2006/picture">
+                  <pic:nvPicPr>
+                    <pic:cNvPr id="1" name=""/>
+                    <pic:cNvPicPr/>
+                  </pic:nvPicPr>
+                  <pic:blipFill>
+                    <a:blip r:embed="rId9"/>
+                    <a:stretch>
+                      <a:fillRect/>
+                    </a:stretch>
+                  </pic:blipFill>
+                  <pic:spPr>
+                    <a:xfrm>
+                      <a:off x="0" y="0"/>
+                      <a:ext cx="5731510" cy="1092835"/>
+                    </a:xfrm>
+                    <a:prstGeom prst="rect">
+                      <a:avLst/>
+                    </a:prstGeom>
+                    <a:ln>
+                      <a:noFill/>
+                    </a:ln>
+                    <a:effectLst>
+                      <a:outerShdw blurRad="292100" dist="139700" dir="2700000" algn="tl" rotWithShape="0">
+                        <a:srgbClr val="333333">
+                          <a:alpha val="65000"/>
+                        </a:srgbClr>
+                      </a:outerShdw>
+                    </a:effectLst>
+                  </pic:spPr>
+                </pic:pic>
+              </a:graphicData>
+            </a:graphic>
+          </wp:inline>
+        </w:drawing>
+      </w:r>
+    </w:p>
+    <w:p>
+      <w:pPr>
+        <w:rPr>
+          <w:rFonts w:ascii="Calibri" w:eastAsia="Calibri" w:hAnsi="Calibri" w:cs="Calibri"/>
+        </w:rPr>
+      </w:pPr>
+      <w:r>
+        <w:rPr>
+          <w:rFonts w:ascii="Calibri" w:eastAsia="Calibri" w:hAnsi="Calibri" w:cs="Calibri"/>
+        </w:rPr>
+        <w:t xml:space="preserve">The website has one major functionality added at this moment – detecting faces from an image uploaded through user’s local hard drive. The website code </w:t>
+      </w:r>
+      <w:proofErr w:type="gramStart"/>
+      <w:r>
+        <w:rPr>
+          <w:rFonts w:ascii="Calibri" w:eastAsia="Calibri" w:hAnsi="Calibri" w:cs="Calibri"/>
+        </w:rPr>
+        <w:t>was taken</w:t>
+      </w:r>
+      <w:proofErr w:type="gramEnd"/>
+      <w:r>
+        <w:rPr>
+          <w:rFonts w:ascii="Calibri" w:eastAsia="Calibri" w:hAnsi="Calibri" w:cs="Calibri"/>
+        </w:rPr>
+        <w:t xml:space="preserve"> from </w:t>
+      </w:r>
+      <w:hyperlink r:id="rId10" w:history="1">
+        <w:r>
+          <w:rPr>
+            <w:rStyle w:val="Hyperlink"/>
+            <w:rFonts w:ascii="Calibri" w:eastAsia="Calibri" w:hAnsi="Calibri" w:cs="Calibri"/>
+          </w:rPr>
+          <w:t>here</w:t>
+        </w:r>
+      </w:hyperlink>
+      <w:r>
+        <w:rPr>
+          <w:rFonts w:ascii="Calibri" w:eastAsia="Calibri" w:hAnsi="Calibri" w:cs="Calibri"/>
+        </w:rPr>
+        <w:t xml:space="preserve"> and modified to suite our requirements.</w:t>
+      </w:r>
+    </w:p>
+    <w:p>
+      <w:pPr>
+        <w:rPr>
+          <w:rFonts w:ascii="Calibri" w:eastAsia="Calibri" w:hAnsi="Calibri" w:cs="Calibri"/>
+        </w:rPr>
+      </w:pPr>
+    </w:p>
+    <w:p>
+      <w:pPr>
+        <w:rPr>
+          <w:rFonts w:ascii="Calibri" w:eastAsia="Calibri" w:hAnsi="Calibri" w:cs="Calibri"/>
+          <w:b/>
+        </w:rPr>
+      </w:pPr>
+      <w:r>
+        <w:rPr>
+          <w:rFonts w:ascii="Calibri" w:eastAsia="Calibri" w:hAnsi="Calibri" w:cs="Calibri"/>
+          <w:b/>
+        </w:rPr>
+        <w:t>13 November 2017 - Javed</w:t>
+      </w:r>
+    </w:p>
+    <w:p>
+      <w:pPr>
+        <w:rPr>
+          <w:rFonts w:ascii="Calibri" w:eastAsia="Calibri" w:hAnsi="Calibri" w:cs="Calibri"/>
+        </w:rPr>
+      </w:pPr>
+      <w:r>
+        <w:rPr>
+          <w:rFonts w:ascii="Calibri" w:eastAsia="Calibri" w:hAnsi="Calibri" w:cs="Calibri"/>
+        </w:rPr>
+        <w:t xml:space="preserve">Created </w:t>
+      </w:r>
+      <w:r>
+        <w:rPr>
+          <w:rFonts w:ascii="Calibri" w:eastAsia="Calibri" w:hAnsi="Calibri" w:cs="Calibri"/>
+        </w:rPr>
+        <w:t xml:space="preserve">new </w:t>
+      </w:r>
+      <w:r>
+        <w:rPr>
+          <w:rFonts w:ascii="Calibri" w:eastAsia="Calibri" w:hAnsi="Calibri" w:cs="Calibri"/>
+        </w:rPr>
+        <w:t>Face API</w:t>
+      </w:r>
+      <w:r>
+        <w:rPr>
+          <w:rFonts w:ascii="Calibri" w:eastAsia="Calibri" w:hAnsi="Calibri" w:cs="Calibri"/>
+        </w:rPr>
+        <w:t xml:space="preserve"> account in Microsoft azure to get our free trial Face API endpoint.</w:t>
+      </w:r>
+    </w:p>
+    <w:p>
+      <w:pPr>
+        <w:rPr>
+          <w:rFonts w:ascii="Calibri" w:eastAsia="Calibri" w:hAnsi="Calibri" w:cs="Calibri"/>
+        </w:rPr>
+      </w:pPr>
+      <w:r>
+        <w:rPr>
+          <w:rFonts w:ascii="Calibri" w:eastAsia="Calibri" w:hAnsi="Calibri" w:cs="Calibri"/>
+        </w:rPr>
+        <w:t xml:space="preserve">Updated the Face API website with the new face API endpoint </w:t>
+      </w:r>
+      <w:proofErr w:type="gramStart"/>
+      <w:r>
+        <w:rPr>
+          <w:rFonts w:ascii="Calibri" w:eastAsia="Calibri" w:hAnsi="Calibri" w:cs="Calibri"/>
+        </w:rPr>
+        <w:t>and also</w:t>
+      </w:r>
+      <w:proofErr w:type="gramEnd"/>
+      <w:r>
+        <w:rPr>
+          <w:rFonts w:ascii="Calibri" w:eastAsia="Calibri" w:hAnsi="Calibri" w:cs="Calibri"/>
+        </w:rPr>
+        <w:t xml:space="preserve"> updated the code to point to right location of Face API endpoint (</w:t>
+      </w:r>
+      <w:hyperlink r:id="rId11" w:history="1">
+        <w:r>
+          <w:rPr>
+            <w:rStyle w:val="Hyperlink"/>
+            <w:rFonts w:ascii="Consolas" w:hAnsi="Consolas" w:cs="Consolas"/>
+            <w:sz w:val="19"/>
+            <w:szCs w:val="19"/>
+            <w:lang w:val="en-US"/>
+          </w:rPr>
+          <w:t>https://westcentralus.api.cognitive.microsoft.com/face/v1.0</w:t>
+        </w:r>
+      </w:hyperlink>
+      <w:r>
+        <w:rPr>
+          <w:rFonts w:ascii="Calibri" w:eastAsia="Calibri" w:hAnsi="Calibri" w:cs="Calibri"/>
+        </w:rPr>
+        <w:t>)</w:t>
+      </w:r>
+    </w:p>
+    <w:p>
+      <w:pPr>
+        <w:rPr>
+          <w:rFonts w:ascii="Calibri" w:eastAsia="Calibri" w:hAnsi="Calibri" w:cs="Calibri"/>
+        </w:rPr>
+      </w:pPr>
+      <w:r>
+        <w:rPr>
+          <w:rFonts w:ascii="Calibri" w:eastAsia="Calibri" w:hAnsi="Calibri" w:cs="Calibri"/>
+        </w:rPr>
+        <w:t xml:space="preserve">Lastly, code </w:t>
+      </w:r>
+      <w:proofErr w:type="gramStart"/>
+      <w:r>
+        <w:rPr>
+          <w:rFonts w:ascii="Calibri" w:eastAsia="Calibri" w:hAnsi="Calibri" w:cs="Calibri"/>
+        </w:rPr>
+        <w:t>was updated</w:t>
+      </w:r>
+      <w:proofErr w:type="gramEnd"/>
+      <w:r>
+        <w:rPr>
+          <w:rFonts w:ascii="Calibri" w:eastAsia="Calibri" w:hAnsi="Calibri" w:cs="Calibri"/>
+        </w:rPr>
+        <w:t xml:space="preserve"> to refer latest </w:t>
+      </w:r>
+      <w:proofErr w:type="spellStart"/>
+      <w:r>
+        <w:rPr>
+          <w:rFonts w:ascii="Calibri" w:eastAsia="Calibri" w:hAnsi="Calibri" w:cs="Calibri"/>
+        </w:rPr>
+        <w:t>nuget</w:t>
+      </w:r>
+      <w:proofErr w:type="spellEnd"/>
+      <w:r>
+        <w:rPr>
+          <w:rFonts w:ascii="Calibri" w:eastAsia="Calibri" w:hAnsi="Calibri" w:cs="Calibri"/>
+        </w:rPr>
+        <w:t xml:space="preserve"> packages (binaries) for Face API.</w:t>
+      </w:r>
+    </w:p>
+    <w:p>
+      <w:pPr>
+        <w:rPr>
+          <w:rFonts w:ascii="Calibri" w:eastAsia="Calibri" w:hAnsi="Calibri" w:cs="Calibri"/>
+        </w:rPr>
+      </w:pPr>
+      <w:r>
+        <w:rPr>
+          <w:noProof/>
+          <w:lang w:val="en-US" w:eastAsia="en-US"/>
+        </w:rPr>
+        <w:drawing>
+          <wp:inline distT="0" distB="0" distL="0" distR="0" wp14:anchorId="6AD35E52" wp14:editId="3AC64F61">
+            <wp:extent cx="5731510" cy="611505"/>
+            <wp:effectExtent l="152400" t="152400" r="364490" b="360045"/>
+            <wp:docPr id="3" name="Picture 3"/>
+            <wp:cNvGraphicFramePr>
+              <a:graphicFrameLocks xmlns:a="http://schemas.openxmlformats.org/drawingml/2006/main" noChangeAspect="1"/>
+            </wp:cNvGraphicFramePr>
+            <a:graphic xmlns:a="http://schemas.openxmlformats.org/drawingml/2006/main">
+              <a:graphicData uri="http://schemas.openxmlformats.org/drawingml/2006/picture">
+                <pic:pic xmlns:pic="http://schemas.openxmlformats.org/drawingml/2006/picture">
+                  <pic:nvPicPr>
+                    <pic:cNvPr id="1" name=""/>
+                    <pic:cNvPicPr/>
+                  </pic:nvPicPr>
+                  <pic:blipFill>
+                    <a:blip r:embed="rId12"/>
+                    <a:stretch>
+                      <a:fillRect/>
+                    </a:stretch>
+                  </pic:blipFill>
+                  <pic:spPr>
+                    <a:xfrm>
+                      <a:off x="0" y="0"/>
+                      <a:ext cx="5731510" cy="611505"/>
+                    </a:xfrm>
+                    <a:prstGeom prst="rect">
+                      <a:avLst/>
+                    </a:prstGeom>
+                    <a:ln>
+                      <a:noFill/>
+                    </a:ln>
+                    <a:effectLst>
+                      <a:outerShdw blurRad="292100" dist="139700" dir="2700000" algn="tl" rotWithShape="0">
+                        <a:srgbClr val="333333">
+                          <a:alpha val="65000"/>
+                        </a:srgbClr>
+                      </a:outerShdw>
+                    </a:effectLst>
+                  </pic:spPr>
+                </pic:pic>
+              </a:graphicData>
+            </a:graphic>
+          </wp:inline>
+        </w:drawing>
+      </w:r>
+    </w:p>
+    <w:p>
+      <w:pPr>
+        <w:rPr>
+          <w:rFonts w:ascii="Calibri" w:eastAsia="Calibri" w:hAnsi="Calibri" w:cs="Calibri"/>
+        </w:rPr>
+      </w:pPr>
+    </w:p>
+    <w:p>
+      <w:pPr>
+        <w:rPr>
+          <w:rFonts w:ascii="Calibri" w:eastAsia="Calibri" w:hAnsi="Calibri" w:cs="Calibri"/>
+        </w:rPr>
+      </w:pPr>
+    </w:p>
+    <w:p>
+      <w:pPr>
+        <w:rPr>
+          <w:rFonts w:ascii="Calibri" w:eastAsia="Calibri" w:hAnsi="Calibri" w:cs="Calibri"/>
+          <w:b/>
+        </w:rPr>
+      </w:pPr>
+      <w:r>
+        <w:rPr>
+          <w:rFonts w:ascii="Calibri" w:eastAsia="Calibri" w:hAnsi="Calibri" w:cs="Calibri"/>
+          <w:b/>
+        </w:rPr>
         <w:t>16/11/2017 - Kevin</w:t>
       </w:r>
     </w:p>
@@ -3166,11 +3505,12 @@
       <w:r>
         <w:rPr>
           <w:noProof/>
+          <w:lang w:val="en-US" w:eastAsia="en-US"/>
         </w:rPr>
         <w:drawing>
           <wp:inline distT="0" distB="0" distL="0" distR="0">
             <wp:extent cx="5731510" cy="3415705"/>
-            <wp:effectExtent l="0" t="0" r="2540" b="0"/>
+            <wp:effectExtent l="152400" t="152400" r="364490" b="356235"/>
             <wp:docPr id="1" name="Picture 1"/>
             <wp:cNvGraphicFramePr>
               <a:graphicFrameLocks xmlns:a="http://schemas.openxmlformats.org/drawingml/2006/main" noChangeAspect="1"/>
@@ -3185,7 +3525,7 @@
                     </pic:cNvPicPr>
                   </pic:nvPicPr>
                   <pic:blipFill>
-                    <a:blip r:embed="rId7">
+                    <a:blip r:embed="rId13">
                       <a:extLst>
                         <a:ext uri="{28A0092B-C50C-407E-A947-70E740481C1C}">
                           <a14:useLocalDpi xmlns:a14="http://schemas.microsoft.com/office/drawing/2010/main" val="0"/>
@@ -3205,10 +3545,16 @@
                     <a:prstGeom prst="rect">
                       <a:avLst/>
                     </a:prstGeom>
-                    <a:noFill/>
                     <a:ln>
                       <a:noFill/>
                     </a:ln>
+                    <a:effectLst>
+                      <a:outerShdw blurRad="292100" dist="139700" dir="2700000" algn="tl" rotWithShape="0">
+                        <a:srgbClr val="333333">
+                          <a:alpha val="65000"/>
+                        </a:srgbClr>
+                      </a:outerShdw>
+                    </a:effectLst>
                   </pic:spPr>
                 </pic:pic>
               </a:graphicData>
@@ -3265,10 +3611,929 @@
         </w:rPr>
         <w:t xml:space="preserve"> from different devices, so the page is live, but there is a disconnect with retrieving the images. I am still working on a solution to this.</w:t>
       </w:r>
+    </w:p>
+    <w:p>
+      <w:pPr>
+        <w:rPr>
+          <w:rFonts w:ascii="Calibri" w:eastAsia="Calibri" w:hAnsi="Calibri" w:cs="Calibri"/>
+          <w:b/>
+        </w:rPr>
+      </w:pPr>
+      <w:r>
+        <w:rPr>
+          <w:rFonts w:ascii="Calibri" w:eastAsia="Calibri" w:hAnsi="Calibri" w:cs="Calibri"/>
+          <w:b/>
+        </w:rPr>
+        <w:t xml:space="preserve">18 November 2017 </w:t>
+      </w:r>
+      <w:r>
+        <w:rPr>
+          <w:rFonts w:ascii="Calibri" w:eastAsia="Calibri" w:hAnsi="Calibri" w:cs="Calibri"/>
+          <w:b/>
+        </w:rPr>
+        <w:t>–</w:t>
+      </w:r>
+      <w:r>
+        <w:rPr>
+          <w:rFonts w:ascii="Calibri" w:eastAsia="Calibri" w:hAnsi="Calibri" w:cs="Calibri"/>
+          <w:b/>
+        </w:rPr>
+        <w:t xml:space="preserve"> Javed</w:t>
+      </w:r>
+    </w:p>
+    <w:p>
+      <w:pPr>
+        <w:rPr>
+          <w:rFonts w:ascii="Calibri" w:eastAsia="Calibri" w:hAnsi="Calibri" w:cs="Calibri"/>
+        </w:rPr>
+      </w:pPr>
+      <w:r>
+        <w:rPr>
+          <w:rFonts w:ascii="Calibri" w:eastAsia="Calibri" w:hAnsi="Calibri" w:cs="Calibri"/>
+        </w:rPr>
+        <w:t>Created</w:t>
+      </w:r>
+      <w:r>
+        <w:rPr>
+          <w:rFonts w:ascii="Calibri" w:eastAsia="Calibri" w:hAnsi="Calibri" w:cs="Calibri"/>
+        </w:rPr>
+        <w:t xml:space="preserve"> new Microsoft Azure Subscription (Free trial). It is valid for 1 year and has $200 credit.</w:t>
+      </w:r>
+    </w:p>
+    <w:p>
+      <w:pPr>
+        <w:rPr>
+          <w:rFonts w:ascii="Calibri" w:eastAsia="Calibri" w:hAnsi="Calibri" w:cs="Calibri"/>
+        </w:rPr>
+      </w:pPr>
+      <w:r>
+        <w:rPr>
+          <w:rFonts w:ascii="Calibri" w:eastAsia="Calibri" w:hAnsi="Calibri" w:cs="Calibri"/>
+        </w:rPr>
+        <w:t>Deployed the Face API website to Microsoft Azure (Web Apps). It is hosted as a website in Azure using S3 (standard ti</w:t>
+      </w:r>
+      <w:r>
+        <w:rPr>
+          <w:rFonts w:ascii="Calibri" w:eastAsia="Calibri" w:hAnsi="Calibri" w:cs="Calibri"/>
+        </w:rPr>
+        <w:t xml:space="preserve">er). Machine configurations </w:t>
+      </w:r>
+      <w:proofErr w:type="gramStart"/>
+      <w:r>
+        <w:rPr>
+          <w:rFonts w:ascii="Calibri" w:eastAsia="Calibri" w:hAnsi="Calibri" w:cs="Calibri"/>
+        </w:rPr>
+        <w:t>are:</w:t>
+      </w:r>
+      <w:proofErr w:type="gramEnd"/>
+      <w:r>
+        <w:rPr>
+          <w:rFonts w:ascii="Calibri" w:eastAsia="Calibri" w:hAnsi="Calibri" w:cs="Calibri"/>
+        </w:rPr>
+        <w:t xml:space="preserve"> 1 Core, 1.75 GB RAM and 50GB interna</w:t>
+      </w:r>
+      <w:r>
+        <w:rPr>
+          <w:rFonts w:ascii="Calibri" w:eastAsia="Calibri" w:hAnsi="Calibri" w:cs="Calibri"/>
+        </w:rPr>
+        <w:t>l storage. Cost of the machine is $40/month (roughly depend on the numbers of hours)</w:t>
+      </w:r>
+      <w:proofErr w:type="gramStart"/>
+      <w:r>
+        <w:rPr>
+          <w:rFonts w:ascii="Calibri" w:eastAsia="Calibri" w:hAnsi="Calibri" w:cs="Calibri"/>
+        </w:rPr>
+        <w:t>.</w:t>
+      </w:r>
+      <w:proofErr w:type="gramEnd"/>
+      <w:r>
+        <w:rPr>
+          <w:rFonts w:ascii="Calibri" w:eastAsia="Calibri" w:hAnsi="Calibri" w:cs="Calibri"/>
+        </w:rPr>
+        <w:t xml:space="preserve"> </w:t>
+      </w:r>
+      <w:proofErr w:type="gramStart"/>
+      <w:r>
+        <w:rPr>
+          <w:rFonts w:ascii="Calibri" w:eastAsia="Calibri" w:hAnsi="Calibri" w:cs="Calibri"/>
+        </w:rPr>
+        <w:t>So</w:t>
+      </w:r>
+      <w:proofErr w:type="gramEnd"/>
+      <w:r>
+        <w:rPr>
+          <w:rFonts w:ascii="Calibri" w:eastAsia="Calibri" w:hAnsi="Calibri" w:cs="Calibri"/>
+        </w:rPr>
+        <w:t xml:space="preserve"> balance money is $160. </w:t>
+      </w:r>
+    </w:p>
+    <w:p>
+      <w:pPr>
+        <w:rPr>
+          <w:rFonts w:ascii="Calibri" w:eastAsia="Calibri" w:hAnsi="Calibri" w:cs="Calibri"/>
+        </w:rPr>
+      </w:pPr>
+      <w:r>
+        <w:rPr>
+          <w:rFonts w:ascii="Calibri" w:eastAsia="Calibri" w:hAnsi="Calibri" w:cs="Calibri"/>
+        </w:rPr>
+        <w:t>Below are the main screen shot for the process of deploying the website to Azure. Tools used are Visual Studio 2015 and Cloud Explorer.</w:t>
+      </w:r>
+    </w:p>
+    <w:p>
+      <w:pPr>
+        <w:rPr>
+          <w:rFonts w:ascii="Calibri" w:eastAsia="Calibri" w:hAnsi="Calibri" w:cs="Calibri"/>
+        </w:rPr>
+      </w:pPr>
+      <w:r>
+        <w:rPr>
+          <w:rFonts w:ascii="Calibri" w:eastAsia="Calibri" w:hAnsi="Calibri" w:cs="Calibri"/>
+          <w:noProof/>
+          <w:lang w:val="en-US" w:eastAsia="en-US"/>
+        </w:rPr>
+        <w:lastRenderedPageBreak/>
+        <w:drawing>
+          <wp:inline distT="0" distB="0" distL="0" distR="0">
+            <wp:extent cx="5212080" cy="2644152"/>
+            <wp:effectExtent l="152400" t="152400" r="369570" b="365760"/>
+            <wp:docPr id="6" name="Picture 6"/>
+            <wp:cNvGraphicFramePr>
+              <a:graphicFrameLocks xmlns:a="http://schemas.openxmlformats.org/drawingml/2006/main" noChangeAspect="1"/>
+            </wp:cNvGraphicFramePr>
+            <a:graphic xmlns:a="http://schemas.openxmlformats.org/drawingml/2006/main">
+              <a:graphicData uri="http://schemas.openxmlformats.org/drawingml/2006/picture">
+                <pic:pic xmlns:pic="http://schemas.openxmlformats.org/drawingml/2006/picture">
+                  <pic:nvPicPr>
+                    <pic:cNvPr id="6" name="CreatingWebApp-FaceAPI.PNG"/>
+                    <pic:cNvPicPr/>
+                  </pic:nvPicPr>
+                  <pic:blipFill>
+                    <a:blip r:embed="rId14" cstate="print">
+                      <a:extLst>
+                        <a:ext uri="{28A0092B-C50C-407E-A947-70E740481C1C}">
+                          <a14:useLocalDpi xmlns:a14="http://schemas.microsoft.com/office/drawing/2010/main" val="0"/>
+                        </a:ext>
+                      </a:extLst>
+                    </a:blip>
+                    <a:stretch>
+                      <a:fillRect/>
+                    </a:stretch>
+                  </pic:blipFill>
+                  <pic:spPr>
+                    <a:xfrm>
+                      <a:off x="0" y="0"/>
+                      <a:ext cx="5212244" cy="2644235"/>
+                    </a:xfrm>
+                    <a:prstGeom prst="rect">
+                      <a:avLst/>
+                    </a:prstGeom>
+                    <a:ln>
+                      <a:noFill/>
+                    </a:ln>
+                    <a:effectLst>
+                      <a:outerShdw blurRad="292100" dist="139700" dir="2700000" algn="tl" rotWithShape="0">
+                        <a:srgbClr val="333333">
+                          <a:alpha val="65000"/>
+                        </a:srgbClr>
+                      </a:outerShdw>
+                    </a:effectLst>
+                  </pic:spPr>
+                </pic:pic>
+              </a:graphicData>
+            </a:graphic>
+          </wp:inline>
+        </w:drawing>
+      </w:r>
+    </w:p>
+    <w:p>
+      <w:pPr>
+        <w:rPr>
+          <w:rFonts w:ascii="Calibri" w:eastAsia="Calibri" w:hAnsi="Calibri" w:cs="Calibri"/>
+        </w:rPr>
+      </w:pPr>
+      <w:r>
+        <w:rPr>
+          <w:rFonts w:ascii="Calibri" w:eastAsia="Calibri" w:hAnsi="Calibri" w:cs="Calibri"/>
+          <w:noProof/>
+          <w:lang w:val="en-US" w:eastAsia="en-US"/>
+        </w:rPr>
+        <w:drawing>
+          <wp:inline distT="0" distB="0" distL="0" distR="0" wp14:anchorId="67E10777" wp14:editId="3EE83E7E">
+            <wp:extent cx="5204460" cy="3896715"/>
+            <wp:effectExtent l="152400" t="152400" r="358140" b="370840"/>
+            <wp:docPr id="9" name="Picture 9"/>
+            <wp:cNvGraphicFramePr>
+              <a:graphicFrameLocks xmlns:a="http://schemas.openxmlformats.org/drawingml/2006/main" noChangeAspect="1"/>
+            </wp:cNvGraphicFramePr>
+            <a:graphic xmlns:a="http://schemas.openxmlformats.org/drawingml/2006/main">
+              <a:graphicData uri="http://schemas.openxmlformats.org/drawingml/2006/picture">
+                <pic:pic xmlns:pic="http://schemas.openxmlformats.org/drawingml/2006/picture">
+                  <pic:nvPicPr>
+                    <pic:cNvPr id="9" name="DeployingCode-2.PNG"/>
+                    <pic:cNvPicPr/>
+                  </pic:nvPicPr>
+                  <pic:blipFill>
+                    <a:blip r:embed="rId15">
+                      <a:extLst>
+                        <a:ext uri="{28A0092B-C50C-407E-A947-70E740481C1C}">
+                          <a14:useLocalDpi xmlns:a14="http://schemas.microsoft.com/office/drawing/2010/main" val="0"/>
+                        </a:ext>
+                      </a:extLst>
+                    </a:blip>
+                    <a:stretch>
+                      <a:fillRect/>
+                    </a:stretch>
+                  </pic:blipFill>
+                  <pic:spPr>
+                    <a:xfrm>
+                      <a:off x="0" y="0"/>
+                      <a:ext cx="5219174" cy="3907732"/>
+                    </a:xfrm>
+                    <a:prstGeom prst="rect">
+                      <a:avLst/>
+                    </a:prstGeom>
+                    <a:ln>
+                      <a:noFill/>
+                    </a:ln>
+                    <a:effectLst>
+                      <a:outerShdw blurRad="292100" dist="139700" dir="2700000" algn="tl" rotWithShape="0">
+                        <a:srgbClr val="333333">
+                          <a:alpha val="65000"/>
+                        </a:srgbClr>
+                      </a:outerShdw>
+                    </a:effectLst>
+                  </pic:spPr>
+                </pic:pic>
+              </a:graphicData>
+            </a:graphic>
+          </wp:inline>
+        </w:drawing>
+      </w:r>
+    </w:p>
+    <w:p>
+      <w:pPr>
+        <w:rPr>
+          <w:rFonts w:ascii="Calibri" w:eastAsia="Calibri" w:hAnsi="Calibri" w:cs="Calibri"/>
+        </w:rPr>
+      </w:pPr>
+      <w:r>
+        <w:rPr>
+          <w:rFonts w:ascii="Calibri" w:eastAsia="Calibri" w:hAnsi="Calibri" w:cs="Calibri"/>
+          <w:noProof/>
+          <w:lang w:val="en-US" w:eastAsia="en-US"/>
+        </w:rPr>
+        <w:lastRenderedPageBreak/>
+        <w:drawing>
+          <wp:inline distT="0" distB="0" distL="0" distR="0">
+            <wp:extent cx="4145280" cy="3266716"/>
+            <wp:effectExtent l="152400" t="152400" r="369570" b="353060"/>
+            <wp:docPr id="10" name="Picture 10"/>
+            <wp:cNvGraphicFramePr>
+              <a:graphicFrameLocks xmlns:a="http://schemas.openxmlformats.org/drawingml/2006/main" noChangeAspect="1"/>
+            </wp:cNvGraphicFramePr>
+            <a:graphic xmlns:a="http://schemas.openxmlformats.org/drawingml/2006/main">
+              <a:graphicData uri="http://schemas.openxmlformats.org/drawingml/2006/picture">
+                <pic:pic xmlns:pic="http://schemas.openxmlformats.org/drawingml/2006/picture">
+                  <pic:nvPicPr>
+                    <pic:cNvPr id="10" name="DeployingCode-3.PNG"/>
+                    <pic:cNvPicPr/>
+                  </pic:nvPicPr>
+                  <pic:blipFill>
+                    <a:blip r:embed="rId16">
+                      <a:extLst>
+                        <a:ext uri="{28A0092B-C50C-407E-A947-70E740481C1C}">
+                          <a14:useLocalDpi xmlns:a14="http://schemas.microsoft.com/office/drawing/2010/main" val="0"/>
+                        </a:ext>
+                      </a:extLst>
+                    </a:blip>
+                    <a:stretch>
+                      <a:fillRect/>
+                    </a:stretch>
+                  </pic:blipFill>
+                  <pic:spPr>
+                    <a:xfrm>
+                      <a:off x="0" y="0"/>
+                      <a:ext cx="4146487" cy="3267667"/>
+                    </a:xfrm>
+                    <a:prstGeom prst="rect">
+                      <a:avLst/>
+                    </a:prstGeom>
+                    <a:ln>
+                      <a:noFill/>
+                    </a:ln>
+                    <a:effectLst>
+                      <a:outerShdw blurRad="292100" dist="139700" dir="2700000" algn="tl" rotWithShape="0">
+                        <a:srgbClr val="333333">
+                          <a:alpha val="65000"/>
+                        </a:srgbClr>
+                      </a:outerShdw>
+                    </a:effectLst>
+                  </pic:spPr>
+                </pic:pic>
+              </a:graphicData>
+            </a:graphic>
+          </wp:inline>
+        </w:drawing>
+      </w:r>
+    </w:p>
+    <w:p>
+      <w:pPr>
+        <w:rPr>
+          <w:rFonts w:ascii="Calibri" w:eastAsia="Calibri" w:hAnsi="Calibri" w:cs="Calibri"/>
+        </w:rPr>
+      </w:pPr>
+      <w:r>
+        <w:rPr>
+          <w:rFonts w:ascii="Calibri" w:eastAsia="Calibri" w:hAnsi="Calibri" w:cs="Calibri"/>
+          <w:noProof/>
+          <w:lang w:val="en-US" w:eastAsia="en-US"/>
+        </w:rPr>
+        <w:drawing>
+          <wp:inline distT="0" distB="0" distL="0" distR="0" wp14:anchorId="2A797E75" wp14:editId="11F512C4">
+            <wp:extent cx="5731510" cy="1991360"/>
+            <wp:effectExtent l="152400" t="152400" r="364490" b="370840"/>
+            <wp:docPr id="16" name="Picture 16"/>
+            <wp:cNvGraphicFramePr>
+              <a:graphicFrameLocks xmlns:a="http://schemas.openxmlformats.org/drawingml/2006/main" noChangeAspect="1"/>
+            </wp:cNvGraphicFramePr>
+            <a:graphic xmlns:a="http://schemas.openxmlformats.org/drawingml/2006/main">
+              <a:graphicData uri="http://schemas.openxmlformats.org/drawingml/2006/picture">
+                <pic:pic xmlns:pic="http://schemas.openxmlformats.org/drawingml/2006/picture">
+                  <pic:nvPicPr>
+                    <pic:cNvPr id="16" name="DeployingCode-9.PNG"/>
+                    <pic:cNvPicPr/>
+                  </pic:nvPicPr>
+                  <pic:blipFill>
+                    <a:blip r:embed="rId17">
+                      <a:extLst>
+                        <a:ext uri="{28A0092B-C50C-407E-A947-70E740481C1C}">
+                          <a14:useLocalDpi xmlns:a14="http://schemas.microsoft.com/office/drawing/2010/main" val="0"/>
+                        </a:ext>
+                      </a:extLst>
+                    </a:blip>
+                    <a:stretch>
+                      <a:fillRect/>
+                    </a:stretch>
+                  </pic:blipFill>
+                  <pic:spPr>
+                    <a:xfrm>
+                      <a:off x="0" y="0"/>
+                      <a:ext cx="5731510" cy="1991360"/>
+                    </a:xfrm>
+                    <a:prstGeom prst="rect">
+                      <a:avLst/>
+                    </a:prstGeom>
+                    <a:ln>
+                      <a:noFill/>
+                    </a:ln>
+                    <a:effectLst>
+                      <a:outerShdw blurRad="292100" dist="139700" dir="2700000" algn="tl" rotWithShape="0">
+                        <a:srgbClr val="333333">
+                          <a:alpha val="65000"/>
+                        </a:srgbClr>
+                      </a:outerShdw>
+                    </a:effectLst>
+                  </pic:spPr>
+                </pic:pic>
+              </a:graphicData>
+            </a:graphic>
+          </wp:inline>
+        </w:drawing>
+      </w:r>
+    </w:p>
+    <w:p>
+      <w:pPr>
+        <w:rPr>
+          <w:rFonts w:ascii="Calibri" w:eastAsia="Calibri" w:hAnsi="Calibri" w:cs="Calibri"/>
+        </w:rPr>
+      </w:pPr>
+    </w:p>
+    <w:p>
+      <w:pPr>
+        <w:rPr>
+          <w:rFonts w:ascii="Calibri" w:eastAsia="Calibri" w:hAnsi="Calibri" w:cs="Calibri"/>
+        </w:rPr>
+      </w:pPr>
+      <w:r>
+        <w:rPr>
+          <w:rFonts w:ascii="Calibri" w:eastAsia="Calibri" w:hAnsi="Calibri" w:cs="Calibri"/>
+          <w:noProof/>
+          <w:lang w:val="en-US" w:eastAsia="en-US"/>
+        </w:rPr>
+        <w:lastRenderedPageBreak/>
+        <w:drawing>
+          <wp:inline distT="0" distB="0" distL="0" distR="0">
+            <wp:extent cx="5731510" cy="3054985"/>
+            <wp:effectExtent l="152400" t="152400" r="364490" b="354965"/>
+            <wp:docPr id="15" name="Picture 15"/>
+            <wp:cNvGraphicFramePr>
+              <a:graphicFrameLocks xmlns:a="http://schemas.openxmlformats.org/drawingml/2006/main" noChangeAspect="1"/>
+            </wp:cNvGraphicFramePr>
+            <a:graphic xmlns:a="http://schemas.openxmlformats.org/drawingml/2006/main">
+              <a:graphicData uri="http://schemas.openxmlformats.org/drawingml/2006/picture">
+                <pic:pic xmlns:pic="http://schemas.openxmlformats.org/drawingml/2006/picture">
+                  <pic:nvPicPr>
+                    <pic:cNvPr id="15" name="DeployingCode-8.PNG"/>
+                    <pic:cNvPicPr/>
+                  </pic:nvPicPr>
+                  <pic:blipFill>
+                    <a:blip r:embed="rId18" cstate="print">
+                      <a:extLst>
+                        <a:ext uri="{28A0092B-C50C-407E-A947-70E740481C1C}">
+                          <a14:useLocalDpi xmlns:a14="http://schemas.microsoft.com/office/drawing/2010/main" val="0"/>
+                        </a:ext>
+                      </a:extLst>
+                    </a:blip>
+                    <a:stretch>
+                      <a:fillRect/>
+                    </a:stretch>
+                  </pic:blipFill>
+                  <pic:spPr>
+                    <a:xfrm>
+                      <a:off x="0" y="0"/>
+                      <a:ext cx="5731510" cy="3054985"/>
+                    </a:xfrm>
+                    <a:prstGeom prst="rect">
+                      <a:avLst/>
+                    </a:prstGeom>
+                    <a:ln>
+                      <a:noFill/>
+                    </a:ln>
+                    <a:effectLst>
+                      <a:outerShdw blurRad="292100" dist="139700" dir="2700000" algn="tl" rotWithShape="0">
+                        <a:srgbClr val="333333">
+                          <a:alpha val="65000"/>
+                        </a:srgbClr>
+                      </a:outerShdw>
+                    </a:effectLst>
+                  </pic:spPr>
+                </pic:pic>
+              </a:graphicData>
+            </a:graphic>
+          </wp:inline>
+        </w:drawing>
+      </w:r>
+    </w:p>
+    <w:p>
+      <w:pPr>
+        <w:rPr>
+          <w:rFonts w:ascii="Calibri" w:eastAsia="Calibri" w:hAnsi="Calibri" w:cs="Calibri"/>
+        </w:rPr>
+      </w:pPr>
+      <w:r>
+        <w:rPr>
+          <w:noProof/>
+          <w:lang w:val="en-US" w:eastAsia="en-US"/>
+        </w:rPr>
+        <w:drawing>
+          <wp:inline distT="0" distB="0" distL="0" distR="0" wp14:anchorId="5000A1A2" wp14:editId="7772CA4E">
+            <wp:extent cx="5731510" cy="1194435"/>
+            <wp:effectExtent l="152400" t="152400" r="364490" b="367665"/>
+            <wp:docPr id="5" name="Picture 5"/>
+            <wp:cNvGraphicFramePr>
+              <a:graphicFrameLocks xmlns:a="http://schemas.openxmlformats.org/drawingml/2006/main" noChangeAspect="1"/>
+            </wp:cNvGraphicFramePr>
+            <a:graphic xmlns:a="http://schemas.openxmlformats.org/drawingml/2006/main">
+              <a:graphicData uri="http://schemas.openxmlformats.org/drawingml/2006/picture">
+                <pic:pic xmlns:pic="http://schemas.openxmlformats.org/drawingml/2006/picture">
+                  <pic:nvPicPr>
+                    <pic:cNvPr id="1" name=""/>
+                    <pic:cNvPicPr/>
+                  </pic:nvPicPr>
+                  <pic:blipFill>
+                    <a:blip r:embed="rId19"/>
+                    <a:stretch>
+                      <a:fillRect/>
+                    </a:stretch>
+                  </pic:blipFill>
+                  <pic:spPr>
+                    <a:xfrm>
+                      <a:off x="0" y="0"/>
+                      <a:ext cx="5731510" cy="1194435"/>
+                    </a:xfrm>
+                    <a:prstGeom prst="rect">
+                      <a:avLst/>
+                    </a:prstGeom>
+                    <a:ln>
+                      <a:noFill/>
+                    </a:ln>
+                    <a:effectLst>
+                      <a:outerShdw blurRad="292100" dist="139700" dir="2700000" algn="tl" rotWithShape="0">
+                        <a:srgbClr val="333333">
+                          <a:alpha val="65000"/>
+                        </a:srgbClr>
+                      </a:outerShdw>
+                    </a:effectLst>
+                  </pic:spPr>
+                </pic:pic>
+              </a:graphicData>
+            </a:graphic>
+          </wp:inline>
+        </w:drawing>
+      </w:r>
+    </w:p>
+    <w:p>
+      <w:pPr>
+        <w:rPr>
+          <w:rFonts w:ascii="Calibri" w:eastAsia="Calibri" w:hAnsi="Calibri" w:cs="Calibri"/>
+          <w:b/>
+        </w:rPr>
+      </w:pPr>
+      <w:r>
+        <w:rPr>
+          <w:rFonts w:ascii="Calibri" w:eastAsia="Calibri" w:hAnsi="Calibri" w:cs="Calibri"/>
+          <w:b/>
+        </w:rPr>
+        <w:t xml:space="preserve">19 November 2017 </w:t>
+      </w:r>
+      <w:r>
+        <w:rPr>
+          <w:rFonts w:ascii="Calibri" w:eastAsia="Calibri" w:hAnsi="Calibri" w:cs="Calibri"/>
+          <w:b/>
+        </w:rPr>
+        <w:t>–</w:t>
+      </w:r>
+      <w:r>
+        <w:rPr>
+          <w:rFonts w:ascii="Calibri" w:eastAsia="Calibri" w:hAnsi="Calibri" w:cs="Calibri"/>
+          <w:b/>
+        </w:rPr>
+        <w:t xml:space="preserve"> Javed</w:t>
+      </w:r>
+    </w:p>
+    <w:p>
+      <w:pPr>
+        <w:rPr>
+          <w:rFonts w:ascii="Calibri" w:eastAsia="Calibri" w:hAnsi="Calibri" w:cs="Calibri"/>
+        </w:rPr>
+      </w:pPr>
+      <w:r>
+        <w:rPr>
+          <w:rFonts w:ascii="Calibri" w:eastAsia="Calibri" w:hAnsi="Calibri" w:cs="Calibri"/>
+        </w:rPr>
+        <w:t>Created plan on ‘How to use Storage aspects of Cloud’. Discussed with Sanjay and Kevin and.</w:t>
+      </w:r>
+    </w:p>
+    <w:p>
+      <w:pPr>
+        <w:rPr>
+          <w:rFonts w:ascii="Calibri" w:eastAsia="Calibri" w:hAnsi="Calibri" w:cs="Calibri"/>
+        </w:rPr>
+      </w:pPr>
+      <w:r>
+        <w:rPr>
+          <w:rFonts w:ascii="Calibri" w:eastAsia="Calibri" w:hAnsi="Calibri" w:cs="Calibri"/>
+        </w:rPr>
+        <w:t>There are two options, which we discussed:</w:t>
+      </w:r>
+    </w:p>
+    <w:p>
+      <w:pPr>
+        <w:pStyle w:val="ListParagraph"/>
+        <w:numPr>
+          <w:ilvl w:val="0"/>
+          <w:numId w:val="3"/>
+        </w:numPr>
+        <w:rPr>
+          <w:rFonts w:ascii="Calibri" w:eastAsia="Calibri" w:hAnsi="Calibri" w:cs="Calibri"/>
+        </w:rPr>
+      </w:pPr>
+      <w:r>
+        <w:rPr>
+          <w:rFonts w:ascii="Calibri" w:eastAsia="Calibri" w:hAnsi="Calibri" w:cs="Calibri"/>
+        </w:rPr>
+        <w:t>Creating a storage contract (</w:t>
+      </w:r>
+      <w:proofErr w:type="spellStart"/>
+      <w:r>
+        <w:rPr>
+          <w:rFonts w:ascii="Calibri" w:eastAsia="Calibri" w:hAnsi="Calibri" w:cs="Calibri"/>
+        </w:rPr>
+        <w:t>IStorage.cs</w:t>
+      </w:r>
+      <w:proofErr w:type="spellEnd"/>
+      <w:r>
+        <w:rPr>
+          <w:rFonts w:ascii="Calibri" w:eastAsia="Calibri" w:hAnsi="Calibri" w:cs="Calibri"/>
+        </w:rPr>
+        <w:t>) and implementing three different solutions for Azure, AWS and Open Shift.</w:t>
+      </w:r>
+    </w:p>
+    <w:p>
+      <w:pPr>
+        <w:pStyle w:val="ListParagraph"/>
+        <w:numPr>
+          <w:ilvl w:val="0"/>
+          <w:numId w:val="3"/>
+        </w:numPr>
+        <w:rPr>
+          <w:rFonts w:ascii="Calibri" w:eastAsia="Calibri" w:hAnsi="Calibri" w:cs="Calibri"/>
+        </w:rPr>
+      </w:pPr>
+      <w:r>
+        <w:rPr>
+          <w:rFonts w:ascii="Calibri" w:eastAsia="Calibri" w:hAnsi="Calibri" w:cs="Calibri"/>
+        </w:rPr>
+        <w:t xml:space="preserve">Investigate if all </w:t>
+      </w:r>
+      <w:proofErr w:type="gramStart"/>
+      <w:r>
+        <w:rPr>
+          <w:rFonts w:ascii="Calibri" w:eastAsia="Calibri" w:hAnsi="Calibri" w:cs="Calibri"/>
+        </w:rPr>
+        <w:t>three cloud</w:t>
+      </w:r>
+      <w:proofErr w:type="gramEnd"/>
+      <w:r>
+        <w:rPr>
+          <w:rFonts w:ascii="Calibri" w:eastAsia="Calibri" w:hAnsi="Calibri" w:cs="Calibri"/>
+        </w:rPr>
+        <w:t xml:space="preserve"> storages has REST API to access the storage (READ/WRITE). If yes, then we can develop one single </w:t>
+      </w:r>
+      <w:proofErr w:type="gramStart"/>
+      <w:r>
+        <w:rPr>
+          <w:rFonts w:ascii="Calibri" w:eastAsia="Calibri" w:hAnsi="Calibri" w:cs="Calibri"/>
+        </w:rPr>
+        <w:t>component which</w:t>
+      </w:r>
+      <w:proofErr w:type="gramEnd"/>
+      <w:r>
+        <w:rPr>
+          <w:rFonts w:ascii="Calibri" w:eastAsia="Calibri" w:hAnsi="Calibri" w:cs="Calibri"/>
+        </w:rPr>
+        <w:t xml:space="preserve"> can interact with any storage layer as long as it follows REST protocols which is quite standard. We are planning to store the different REST endpoints in </w:t>
+      </w:r>
+      <w:proofErr w:type="spellStart"/>
+      <w:r>
+        <w:rPr>
+          <w:rFonts w:ascii="Calibri" w:eastAsia="Calibri" w:hAnsi="Calibri" w:cs="Calibri"/>
+        </w:rPr>
+        <w:t>web.config</w:t>
+      </w:r>
+      <w:proofErr w:type="spellEnd"/>
+      <w:r>
+        <w:rPr>
+          <w:rFonts w:ascii="Calibri" w:eastAsia="Calibri" w:hAnsi="Calibri" w:cs="Calibri"/>
+        </w:rPr>
+        <w:t xml:space="preserve"> so that we can change it in each cloud provider.</w:t>
+      </w:r>
+    </w:p>
+    <w:p>
+      <w:pPr>
+        <w:ind w:left="360"/>
+        <w:rPr>
+          <w:rFonts w:ascii="Calibri" w:eastAsia="Calibri" w:hAnsi="Calibri" w:cs="Calibri"/>
+        </w:rPr>
+      </w:pPr>
+      <w:r>
+        <w:rPr>
+          <w:rFonts w:ascii="Calibri" w:eastAsia="Calibri" w:hAnsi="Calibri" w:cs="Calibri"/>
+        </w:rPr>
+        <w:t xml:space="preserve">Looks like option #2 is the best approach. Everyone will investigate and after </w:t>
+      </w:r>
+      <w:proofErr w:type="gramStart"/>
+      <w:r>
+        <w:rPr>
+          <w:rFonts w:ascii="Calibri" w:eastAsia="Calibri" w:hAnsi="Calibri" w:cs="Calibri"/>
+        </w:rPr>
+        <w:t>that</w:t>
+      </w:r>
+      <w:proofErr w:type="gramEnd"/>
+      <w:r>
+        <w:rPr>
+          <w:rFonts w:ascii="Calibri" w:eastAsia="Calibri" w:hAnsi="Calibri" w:cs="Calibri"/>
+        </w:rPr>
+        <w:t xml:space="preserve"> we will make a decision.</w:t>
+      </w:r>
       <w:bookmarkStart w:id="0" w:name="_GoBack"/>
       <w:bookmarkEnd w:id="0"/>
     </w:p>
+    <w:p>
+      <w:pPr>
+        <w:rPr>
+          <w:rFonts w:ascii="Calibri" w:eastAsia="Calibri" w:hAnsi="Calibri" w:cs="Calibri"/>
+          <w:b/>
+        </w:rPr>
+      </w:pPr>
+    </w:p>
+    <w:p>
+      <w:pPr>
+        <w:rPr>
+          <w:rFonts w:ascii="Calibri" w:eastAsia="Calibri" w:hAnsi="Calibri" w:cs="Calibri"/>
+          <w:b/>
+        </w:rPr>
+      </w:pPr>
+      <w:r>
+        <w:rPr>
+          <w:rFonts w:ascii="Calibri" w:eastAsia="Calibri" w:hAnsi="Calibri" w:cs="Calibri"/>
+          <w:b/>
+        </w:rPr>
+        <w:t xml:space="preserve">20 November 2017 </w:t>
+      </w:r>
+      <w:r>
+        <w:rPr>
+          <w:rFonts w:ascii="Calibri" w:eastAsia="Calibri" w:hAnsi="Calibri" w:cs="Calibri"/>
+          <w:b/>
+        </w:rPr>
+        <w:t>–</w:t>
+      </w:r>
+      <w:r>
+        <w:rPr>
+          <w:rFonts w:ascii="Calibri" w:eastAsia="Calibri" w:hAnsi="Calibri" w:cs="Calibri"/>
+          <w:b/>
+        </w:rPr>
+        <w:t xml:space="preserve"> </w:t>
+      </w:r>
+      <w:r>
+        <w:rPr>
+          <w:rFonts w:ascii="Calibri" w:eastAsia="Calibri" w:hAnsi="Calibri" w:cs="Calibri"/>
+          <w:b/>
+        </w:rPr>
+        <w:t>All</w:t>
+      </w:r>
+    </w:p>
+    <w:p>
+      <w:pPr>
+        <w:rPr>
+          <w:rFonts w:ascii="Calibri" w:eastAsia="Calibri" w:hAnsi="Calibri" w:cs="Calibri"/>
+        </w:rPr>
+      </w:pPr>
+      <w:r>
+        <w:rPr>
+          <w:rFonts w:ascii="Calibri" w:eastAsia="Calibri" w:hAnsi="Calibri" w:cs="Calibri"/>
+        </w:rPr>
+        <w:t>Had our sync after the lecture. Start Time: 6:00 PM. End Time: 7:40PM.</w:t>
+      </w:r>
+    </w:p>
+    <w:p>
+      <w:pPr>
+        <w:rPr>
+          <w:rFonts w:ascii="Calibri" w:eastAsia="Calibri" w:hAnsi="Calibri" w:cs="Calibri"/>
+        </w:rPr>
+      </w:pPr>
+      <w:r>
+        <w:rPr>
+          <w:rFonts w:ascii="Calibri" w:eastAsia="Calibri" w:hAnsi="Calibri" w:cs="Calibri"/>
+        </w:rPr>
+        <w:lastRenderedPageBreak/>
+        <w:t>Main points for discussion:</w:t>
+      </w:r>
+    </w:p>
+    <w:p>
+      <w:pPr>
+        <w:pStyle w:val="ListParagraph"/>
+        <w:numPr>
+          <w:ilvl w:val="0"/>
+          <w:numId w:val="2"/>
+        </w:numPr>
+        <w:rPr>
+          <w:rFonts w:ascii="Calibri" w:eastAsia="Calibri" w:hAnsi="Calibri" w:cs="Calibri"/>
+        </w:rPr>
+      </w:pPr>
+      <w:r>
+        <w:rPr>
+          <w:rFonts w:ascii="Calibri" w:eastAsia="Calibri" w:hAnsi="Calibri" w:cs="Calibri"/>
+        </w:rPr>
+        <w:t>Normal Status update</w:t>
+      </w:r>
+    </w:p>
+    <w:p>
+      <w:pPr>
+        <w:pStyle w:val="ListParagraph"/>
+        <w:rPr>
+          <w:rFonts w:ascii="Calibri" w:eastAsia="Calibri" w:hAnsi="Calibri" w:cs="Calibri"/>
+        </w:rPr>
+      </w:pPr>
+    </w:p>
+    <w:p>
+      <w:pPr>
+        <w:pStyle w:val="ListParagraph"/>
+        <w:numPr>
+          <w:ilvl w:val="0"/>
+          <w:numId w:val="2"/>
+        </w:numPr>
+        <w:rPr>
+          <w:rFonts w:ascii="Calibri" w:eastAsia="Calibri" w:hAnsi="Calibri" w:cs="Calibri"/>
+        </w:rPr>
+      </w:pPr>
+      <w:r>
+        <w:rPr>
+          <w:rFonts w:ascii="Calibri" w:eastAsia="Calibri" w:hAnsi="Calibri" w:cs="Calibri"/>
+        </w:rPr>
+        <w:t xml:space="preserve">Looking at the </w:t>
+      </w:r>
+      <w:proofErr w:type="gramStart"/>
+      <w:r>
+        <w:rPr>
+          <w:rFonts w:ascii="Calibri" w:eastAsia="Calibri" w:hAnsi="Calibri" w:cs="Calibri"/>
+        </w:rPr>
+        <w:t>issues</w:t>
+      </w:r>
+      <w:proofErr w:type="gramEnd"/>
+      <w:r>
+        <w:rPr>
+          <w:rFonts w:ascii="Calibri" w:eastAsia="Calibri" w:hAnsi="Calibri" w:cs="Calibri"/>
+        </w:rPr>
+        <w:t xml:space="preserve"> we are facing in hosting the Face API website in AWS. In AWS, when we are trying to upload an image from local hard drive, we are getting error. After debugging we found that, the code is failing to create a folder in website directory. </w:t>
+      </w:r>
+      <w:proofErr w:type="gramStart"/>
+      <w:r>
+        <w:rPr>
+          <w:rFonts w:ascii="Calibri" w:eastAsia="Calibri" w:hAnsi="Calibri" w:cs="Calibri"/>
+        </w:rPr>
+        <w:t>Though</w:t>
+      </w:r>
+      <w:proofErr w:type="gramEnd"/>
+      <w:r>
+        <w:rPr>
+          <w:rFonts w:ascii="Calibri" w:eastAsia="Calibri" w:hAnsi="Calibri" w:cs="Calibri"/>
+        </w:rPr>
+        <w:t xml:space="preserve"> this works fine in Azure.</w:t>
+      </w:r>
+      <w:r>
+        <w:rPr>
+          <w:rFonts w:ascii="Calibri" w:eastAsia="Calibri" w:hAnsi="Calibri" w:cs="Calibri"/>
+        </w:rPr>
+        <w:t xml:space="preserve"> Possible solution discussed are to give permission to ‘</w:t>
+      </w:r>
+      <w:proofErr w:type="spellStart"/>
+      <w:r>
+        <w:rPr>
+          <w:rFonts w:ascii="Calibri" w:eastAsia="Calibri" w:hAnsi="Calibri" w:cs="Calibri"/>
+        </w:rPr>
+        <w:t>wwwroot</w:t>
+      </w:r>
+      <w:proofErr w:type="spellEnd"/>
+      <w:r>
+        <w:rPr>
+          <w:rFonts w:ascii="Calibri" w:eastAsia="Calibri" w:hAnsi="Calibri" w:cs="Calibri"/>
+        </w:rPr>
+        <w:t>’ folder in AWS server machine or updating the code to store uploaded images in a different folder.</w:t>
+      </w:r>
+    </w:p>
+    <w:p>
+      <w:pPr>
+        <w:pStyle w:val="ListParagraph"/>
+        <w:rPr>
+          <w:rFonts w:ascii="Calibri" w:eastAsia="Calibri" w:hAnsi="Calibri" w:cs="Calibri"/>
+        </w:rPr>
+      </w:pPr>
+    </w:p>
+    <w:p>
+      <w:pPr>
+        <w:pStyle w:val="ListParagraph"/>
+        <w:numPr>
+          <w:ilvl w:val="0"/>
+          <w:numId w:val="2"/>
+        </w:numPr>
+        <w:rPr>
+          <w:rFonts w:ascii="Calibri" w:eastAsia="Calibri" w:hAnsi="Calibri" w:cs="Calibri"/>
+        </w:rPr>
+      </w:pPr>
+      <w:r>
+        <w:rPr>
+          <w:rFonts w:ascii="Calibri" w:eastAsia="Calibri" w:hAnsi="Calibri" w:cs="Calibri"/>
+        </w:rPr>
+        <w:t xml:space="preserve">Looking at the issues faces in Open Shift. Open shift has different mechanism to host ASP.NET 4.5 and ASP.NET Core based websites. Turns out that former is more complex. We were trying to set up proper tools on Sanjay’s machine – Visual Studio 2015 Community version and Click2Cloud extension for VS 2015. Sanjay originally installed VS 2017, but the Click2Cloud extension </w:t>
+      </w:r>
+      <w:proofErr w:type="gramStart"/>
+      <w:r>
+        <w:rPr>
+          <w:rFonts w:ascii="Calibri" w:eastAsia="Calibri" w:hAnsi="Calibri" w:cs="Calibri"/>
+        </w:rPr>
+        <w:t>is not supported</w:t>
+      </w:r>
+      <w:proofErr w:type="gramEnd"/>
+      <w:r>
+        <w:rPr>
+          <w:rFonts w:ascii="Calibri" w:eastAsia="Calibri" w:hAnsi="Calibri" w:cs="Calibri"/>
+        </w:rPr>
+        <w:t xml:space="preserve">. </w:t>
+      </w:r>
+      <w:proofErr w:type="gramStart"/>
+      <w:r>
+        <w:rPr>
+          <w:rFonts w:ascii="Calibri" w:eastAsia="Calibri" w:hAnsi="Calibri" w:cs="Calibri"/>
+        </w:rPr>
+        <w:t>So</w:t>
+      </w:r>
+      <w:proofErr w:type="gramEnd"/>
+      <w:r>
+        <w:rPr>
+          <w:rFonts w:ascii="Calibri" w:eastAsia="Calibri" w:hAnsi="Calibri" w:cs="Calibri"/>
+        </w:rPr>
+        <w:t>, he uninstalled 2017 version and then re-installed VS 2015. During this process, looks like something has went wrong with Visual Studio and .NET Framework. He is trying to do a clean install again.</w:t>
+      </w:r>
+    </w:p>
     <w:sectPr>
+      <w:headerReference w:type="even" r:id="rId20"/>
+      <w:headerReference w:type="default" r:id="rId21"/>
+      <w:footerReference w:type="even" r:id="rId22"/>
+      <w:footerReference w:type="default" r:id="rId23"/>
+      <w:headerReference w:type="first" r:id="rId24"/>
+      <w:footerReference w:type="first" r:id="rId25"/>
       <w:pgSz w:w="11906" w:h="16838"/>
       <w:pgMar w:top="1440" w:right="1440" w:bottom="1440" w:left="1440" w:header="708" w:footer="708" w:gutter="0"/>
       <w:cols w:space="708"/>
@@ -3278,9 +4543,208 @@
 </w:document>
 </file>
 
+<file path=word/endnotes.xml><?xml version="1.0" encoding="utf-8"?>
+<w:endnotes xmlns:wpc="http://schemas.microsoft.com/office/word/2010/wordprocessingCanvas" xmlns:cx="http://schemas.microsoft.com/office/drawing/2014/chartex" xmlns:cx1="http://schemas.microsoft.com/office/drawing/2015/9/8/chartex" xmlns:mc="http://schemas.openxmlformats.org/markup-compatibility/2006" xmlns:o="urn:schemas-microsoft-com:office:office" xmlns:r="http://schemas.openxmlformats.org/officeDocument/2006/relationships" xmlns:m="http://schemas.openxmlformats.org/officeDocument/2006/math" xmlns:v="urn:schemas-microsoft-com:vml" xmlns:wp14="http://schemas.microsoft.com/office/word/2010/wordprocessingDrawing" xmlns:wp="http://schemas.openxmlformats.org/drawingml/2006/wordprocessingDrawing" xmlns:w10="urn:schemas-microsoft-com:office:word" xmlns:w="http://schemas.openxmlformats.org/wordprocessingml/2006/main" xmlns:w14="http://schemas.microsoft.com/office/word/2010/wordml" xmlns:w15="http://schemas.microsoft.com/office/word/2012/wordml" xmlns:w16se="http://schemas.microsoft.com/office/word/2015/wordml/symex" xmlns:wpg="http://schemas.microsoft.com/office/word/2010/wordprocessingGroup" xmlns:wpi="http://schemas.microsoft.com/office/word/2010/wordprocessingInk" xmlns:wne="http://schemas.microsoft.com/office/word/2006/wordml" xmlns:wps="http://schemas.microsoft.com/office/word/2010/wordprocessingShape" mc:Ignorable="w14 w15 w16se wp14">
+  <w:endnote w:type="separator" w:id="-1">
+    <w:p>
+      <w:pPr>
+        <w:spacing w:after="0" w:line="240" w:lineRule="auto"/>
+      </w:pPr>
+      <w:r>
+        <w:separator/>
+      </w:r>
+    </w:p>
+  </w:endnote>
+  <w:endnote w:type="continuationSeparator" w:id="0">
+    <w:p>
+      <w:pPr>
+        <w:spacing w:after="0" w:line="240" w:lineRule="auto"/>
+      </w:pPr>
+      <w:r>
+        <w:continuationSeparator/>
+      </w:r>
+    </w:p>
+  </w:endnote>
+</w:endnotes>
+</file>
+
+<file path=word/footer1.xml><?xml version="1.0" encoding="utf-8"?>
+<w:ftr xmlns:wpc="http://schemas.microsoft.com/office/word/2010/wordprocessingCanvas" xmlns:cx="http://schemas.microsoft.com/office/drawing/2014/chartex" xmlns:cx1="http://schemas.microsoft.com/office/drawing/2015/9/8/chartex" xmlns:mc="http://schemas.openxmlformats.org/markup-compatibility/2006" xmlns:o="urn:schemas-microsoft-com:office:office" xmlns:r="http://schemas.openxmlformats.org/officeDocument/2006/relationships" xmlns:m="http://schemas.openxmlformats.org/officeDocument/2006/math" xmlns:v="urn:schemas-microsoft-com:vml" xmlns:wp14="http://schemas.microsoft.com/office/word/2010/wordprocessingDrawing" xmlns:wp="http://schemas.openxmlformats.org/drawingml/2006/wordprocessingDrawing" xmlns:w10="urn:schemas-microsoft-com:office:word" xmlns:w="http://schemas.openxmlformats.org/wordprocessingml/2006/main" xmlns:w14="http://schemas.microsoft.com/office/word/2010/wordml" xmlns:w15="http://schemas.microsoft.com/office/word/2012/wordml" xmlns:w16se="http://schemas.microsoft.com/office/word/2015/wordml/symex" xmlns:wpg="http://schemas.microsoft.com/office/word/2010/wordprocessingGroup" xmlns:wpi="http://schemas.microsoft.com/office/word/2010/wordprocessingInk" xmlns:wne="http://schemas.microsoft.com/office/word/2006/wordml" xmlns:wps="http://schemas.microsoft.com/office/word/2010/wordprocessingShape" mc:Ignorable="w14 w15 w16se wp14">
+  <w:p>
+    <w:pPr>
+      <w:pStyle w:val="Footer"/>
+    </w:pPr>
+  </w:p>
+</w:ftr>
+</file>
+
+<file path=word/footer2.xml><?xml version="1.0" encoding="utf-8"?>
+<w:ftr xmlns:wpc="http://schemas.microsoft.com/office/word/2010/wordprocessingCanvas" xmlns:cx="http://schemas.microsoft.com/office/drawing/2014/chartex" xmlns:cx1="http://schemas.microsoft.com/office/drawing/2015/9/8/chartex" xmlns:mc="http://schemas.openxmlformats.org/markup-compatibility/2006" xmlns:o="urn:schemas-microsoft-com:office:office" xmlns:r="http://schemas.openxmlformats.org/officeDocument/2006/relationships" xmlns:m="http://schemas.openxmlformats.org/officeDocument/2006/math" xmlns:v="urn:schemas-microsoft-com:vml" xmlns:wp14="http://schemas.microsoft.com/office/word/2010/wordprocessingDrawing" xmlns:wp="http://schemas.openxmlformats.org/drawingml/2006/wordprocessingDrawing" xmlns:w10="urn:schemas-microsoft-com:office:word" xmlns:w="http://schemas.openxmlformats.org/wordprocessingml/2006/main" xmlns:w14="http://schemas.microsoft.com/office/word/2010/wordml" xmlns:w15="http://schemas.microsoft.com/office/word/2012/wordml" xmlns:w16se="http://schemas.microsoft.com/office/word/2015/wordml/symex" xmlns:wpg="http://schemas.microsoft.com/office/word/2010/wordprocessingGroup" xmlns:wpi="http://schemas.microsoft.com/office/word/2010/wordprocessingInk" xmlns:wne="http://schemas.microsoft.com/office/word/2006/wordml" xmlns:wps="http://schemas.microsoft.com/office/word/2010/wordprocessingShape" mc:Ignorable="w14 w15 w16se wp14">
+  <w:p>
+    <w:pPr>
+      <w:pStyle w:val="Footer"/>
+    </w:pPr>
+  </w:p>
+</w:ftr>
+</file>
+
+<file path=word/footer3.xml><?xml version="1.0" encoding="utf-8"?>
+<w:ftr xmlns:wpc="http://schemas.microsoft.com/office/word/2010/wordprocessingCanvas" xmlns:cx="http://schemas.microsoft.com/office/drawing/2014/chartex" xmlns:cx1="http://schemas.microsoft.com/office/drawing/2015/9/8/chartex" xmlns:mc="http://schemas.openxmlformats.org/markup-compatibility/2006" xmlns:o="urn:schemas-microsoft-com:office:office" xmlns:r="http://schemas.openxmlformats.org/officeDocument/2006/relationships" xmlns:m="http://schemas.openxmlformats.org/officeDocument/2006/math" xmlns:v="urn:schemas-microsoft-com:vml" xmlns:wp14="http://schemas.microsoft.com/office/word/2010/wordprocessingDrawing" xmlns:wp="http://schemas.openxmlformats.org/drawingml/2006/wordprocessingDrawing" xmlns:w10="urn:schemas-microsoft-com:office:word" xmlns:w="http://schemas.openxmlformats.org/wordprocessingml/2006/main" xmlns:w14="http://schemas.microsoft.com/office/word/2010/wordml" xmlns:w15="http://schemas.microsoft.com/office/word/2012/wordml" xmlns:w16se="http://schemas.microsoft.com/office/word/2015/wordml/symex" xmlns:wpg="http://schemas.microsoft.com/office/word/2010/wordprocessingGroup" xmlns:wpi="http://schemas.microsoft.com/office/word/2010/wordprocessingInk" xmlns:wne="http://schemas.microsoft.com/office/word/2006/wordml" xmlns:wps="http://schemas.microsoft.com/office/word/2010/wordprocessingShape" mc:Ignorable="w14 w15 w16se wp14">
+  <w:p>
+    <w:pPr>
+      <w:pStyle w:val="Footer"/>
+    </w:pPr>
+  </w:p>
+</w:ftr>
+</file>
+
+<file path=word/footnotes.xml><?xml version="1.0" encoding="utf-8"?>
+<w:footnotes xmlns:wpc="http://schemas.microsoft.com/office/word/2010/wordprocessingCanvas" xmlns:cx="http://schemas.microsoft.com/office/drawing/2014/chartex" xmlns:cx1="http://schemas.microsoft.com/office/drawing/2015/9/8/chartex" xmlns:mc="http://schemas.openxmlformats.org/markup-compatibility/2006" xmlns:o="urn:schemas-microsoft-com:office:office" xmlns:r="http://schemas.openxmlformats.org/officeDocument/2006/relationships" xmlns:m="http://schemas.openxmlformats.org/officeDocument/2006/math" xmlns:v="urn:schemas-microsoft-com:vml" xmlns:wp14="http://schemas.microsoft.com/office/word/2010/wordprocessingDrawing" xmlns:wp="http://schemas.openxmlformats.org/drawingml/2006/wordprocessingDrawing" xmlns:w10="urn:schemas-microsoft-com:office:word" xmlns:w="http://schemas.openxmlformats.org/wordprocessingml/2006/main" xmlns:w14="http://schemas.microsoft.com/office/word/2010/wordml" xmlns:w15="http://schemas.microsoft.com/office/word/2012/wordml" xmlns:w16se="http://schemas.microsoft.com/office/word/2015/wordml/symex" xmlns:wpg="http://schemas.microsoft.com/office/word/2010/wordprocessingGroup" xmlns:wpi="http://schemas.microsoft.com/office/word/2010/wordprocessingInk" xmlns:wne="http://schemas.microsoft.com/office/word/2006/wordml" xmlns:wps="http://schemas.microsoft.com/office/word/2010/wordprocessingShape" mc:Ignorable="w14 w15 w16se wp14">
+  <w:footnote w:type="separator" w:id="-1">
+    <w:p>
+      <w:pPr>
+        <w:spacing w:after="0" w:line="240" w:lineRule="auto"/>
+      </w:pPr>
+      <w:r>
+        <w:separator/>
+      </w:r>
+    </w:p>
+  </w:footnote>
+  <w:footnote w:type="continuationSeparator" w:id="0">
+    <w:p>
+      <w:pPr>
+        <w:spacing w:after="0" w:line="240" w:lineRule="auto"/>
+      </w:pPr>
+      <w:r>
+        <w:continuationSeparator/>
+      </w:r>
+    </w:p>
+  </w:footnote>
+</w:footnotes>
+</file>
+
+<file path=word/header1.xml><?xml version="1.0" encoding="utf-8"?>
+<w:hdr xmlns:wpc="http://schemas.microsoft.com/office/word/2010/wordprocessingCanvas" xmlns:cx="http://schemas.microsoft.com/office/drawing/2014/chartex" xmlns:cx1="http://schemas.microsoft.com/office/drawing/2015/9/8/chartex" xmlns:mc="http://schemas.openxmlformats.org/markup-compatibility/2006" xmlns:o="urn:schemas-microsoft-com:office:office" xmlns:r="http://schemas.openxmlformats.org/officeDocument/2006/relationships" xmlns:m="http://schemas.openxmlformats.org/officeDocument/2006/math" xmlns:v="urn:schemas-microsoft-com:vml" xmlns:wp14="http://schemas.microsoft.com/office/word/2010/wordprocessingDrawing" xmlns:wp="http://schemas.openxmlformats.org/drawingml/2006/wordprocessingDrawing" xmlns:w10="urn:schemas-microsoft-com:office:word" xmlns:w="http://schemas.openxmlformats.org/wordprocessingml/2006/main" xmlns:w14="http://schemas.microsoft.com/office/word/2010/wordml" xmlns:w15="http://schemas.microsoft.com/office/word/2012/wordml" xmlns:w16se="http://schemas.microsoft.com/office/word/2015/wordml/symex" xmlns:wpg="http://schemas.microsoft.com/office/word/2010/wordprocessingGroup" xmlns:wpi="http://schemas.microsoft.com/office/word/2010/wordprocessingInk" xmlns:wne="http://schemas.microsoft.com/office/word/2006/wordml" xmlns:wps="http://schemas.microsoft.com/office/word/2010/wordprocessingShape" mc:Ignorable="w14 w15 w16se wp14">
+  <w:p>
+    <w:pPr>
+      <w:pStyle w:val="Header"/>
+    </w:pPr>
+  </w:p>
+</w:hdr>
+</file>
+
+<file path=word/header2.xml><?xml version="1.0" encoding="utf-8"?>
+<w:hdr xmlns:wpc="http://schemas.microsoft.com/office/word/2010/wordprocessingCanvas" xmlns:cx="http://schemas.microsoft.com/office/drawing/2014/chartex" xmlns:cx1="http://schemas.microsoft.com/office/drawing/2015/9/8/chartex" xmlns:mc="http://schemas.openxmlformats.org/markup-compatibility/2006" xmlns:o="urn:schemas-microsoft-com:office:office" xmlns:r="http://schemas.openxmlformats.org/officeDocument/2006/relationships" xmlns:m="http://schemas.openxmlformats.org/officeDocument/2006/math" xmlns:v="urn:schemas-microsoft-com:vml" xmlns:wp14="http://schemas.microsoft.com/office/word/2010/wordprocessingDrawing" xmlns:wp="http://schemas.openxmlformats.org/drawingml/2006/wordprocessingDrawing" xmlns:w10="urn:schemas-microsoft-com:office:word" xmlns:w="http://schemas.openxmlformats.org/wordprocessingml/2006/main" xmlns:w14="http://schemas.microsoft.com/office/word/2010/wordml" xmlns:w15="http://schemas.microsoft.com/office/word/2012/wordml" xmlns:w16se="http://schemas.microsoft.com/office/word/2015/wordml/symex" xmlns:wpg="http://schemas.microsoft.com/office/word/2010/wordprocessingGroup" xmlns:wpi="http://schemas.microsoft.com/office/word/2010/wordprocessingInk" xmlns:wne="http://schemas.microsoft.com/office/word/2006/wordml" xmlns:wps="http://schemas.microsoft.com/office/word/2010/wordprocessingShape" mc:Ignorable="w14 w15 w16se wp14">
+  <w:p>
+    <w:pPr>
+      <w:pStyle w:val="Header"/>
+    </w:pPr>
+  </w:p>
+</w:hdr>
+</file>
+
+<file path=word/header3.xml><?xml version="1.0" encoding="utf-8"?>
+<w:hdr xmlns:wpc="http://schemas.microsoft.com/office/word/2010/wordprocessingCanvas" xmlns:cx="http://schemas.microsoft.com/office/drawing/2014/chartex" xmlns:cx1="http://schemas.microsoft.com/office/drawing/2015/9/8/chartex" xmlns:mc="http://schemas.openxmlformats.org/markup-compatibility/2006" xmlns:o="urn:schemas-microsoft-com:office:office" xmlns:r="http://schemas.openxmlformats.org/officeDocument/2006/relationships" xmlns:m="http://schemas.openxmlformats.org/officeDocument/2006/math" xmlns:v="urn:schemas-microsoft-com:vml" xmlns:wp14="http://schemas.microsoft.com/office/word/2010/wordprocessingDrawing" xmlns:wp="http://schemas.openxmlformats.org/drawingml/2006/wordprocessingDrawing" xmlns:w10="urn:schemas-microsoft-com:office:word" xmlns:w="http://schemas.openxmlformats.org/wordprocessingml/2006/main" xmlns:w14="http://schemas.microsoft.com/office/word/2010/wordml" xmlns:w15="http://schemas.microsoft.com/office/word/2012/wordml" xmlns:w16se="http://schemas.microsoft.com/office/word/2015/wordml/symex" xmlns:wpg="http://schemas.microsoft.com/office/word/2010/wordprocessingGroup" xmlns:wpi="http://schemas.microsoft.com/office/word/2010/wordprocessingInk" xmlns:wne="http://schemas.microsoft.com/office/word/2006/wordml" xmlns:wps="http://schemas.microsoft.com/office/word/2010/wordprocessingShape" mc:Ignorable="w14 w15 w16se wp14">
+  <w:p>
+    <w:pPr>
+      <w:pStyle w:val="Header"/>
+    </w:pPr>
+  </w:p>
+</w:hdr>
+</file>
+
 <file path=word/numbering.xml><?xml version="1.0" encoding="utf-8"?>
-<w:numbering xmlns:wpc="http://schemas.microsoft.com/office/word/2010/wordprocessingCanvas" xmlns:cx="http://schemas.microsoft.com/office/drawing/2014/chartex" xmlns:cx1="http://schemas.microsoft.com/office/drawing/2015/9/8/chartex" xmlns:cx2="http://schemas.microsoft.com/office/drawing/2015/10/21/chartex" xmlns:cx3="http://schemas.microsoft.com/office/drawing/2016/5/9/chartex" xmlns:cx4="http://schemas.microsoft.com/office/drawing/2016/5/10/chartex" xmlns:cx5="http://schemas.microsoft.com/office/drawing/2016/5/11/chartex" xmlns:cx6="http://schemas.microsoft.com/office/drawing/2016/5/12/chartex" xmlns:cx7="http://schemas.microsoft.com/office/drawing/2016/5/13/chartex" xmlns:cx8="http://schemas.microsoft.com/office/drawing/2016/5/14/chartex" xmlns:mc="http://schemas.openxmlformats.org/markup-compatibility/2006" xmlns:aink="http://schemas.microsoft.com/office/drawing/2016/ink" xmlns:am3d="http://schemas.microsoft.com/office/drawing/2017/model3d" xmlns:o="urn:schemas-microsoft-com:office:office" xmlns:r="http://schemas.openxmlformats.org/officeDocument/2006/relationships" xmlns:m="http://schemas.openxmlformats.org/officeDocument/2006/math" xmlns:v="urn:schemas-microsoft-com:vml" xmlns:wp14="http://schemas.microsoft.com/office/word/2010/wordprocessingDrawing" xmlns:wp="http://schemas.openxmlformats.org/drawingml/2006/wordprocessingDrawing" xmlns:w10="urn:schemas-microsoft-com:office:word" xmlns:w="http://schemas.openxmlformats.org/wordprocessingml/2006/main" xmlns:w14="http://schemas.microsoft.com/office/word/2010/wordml" xmlns:w15="http://schemas.microsoft.com/office/word/2012/wordml" xmlns:w16cid="http://schemas.microsoft.com/office/word/2016/wordml/cid" xmlns:w16se="http://schemas.microsoft.com/office/word/2015/wordml/symex" xmlns:wpg="http://schemas.microsoft.com/office/word/2010/wordprocessingGroup" xmlns:wpi="http://schemas.microsoft.com/office/word/2010/wordprocessingInk" xmlns:wne="http://schemas.microsoft.com/office/word/2006/wordml" xmlns:wps="http://schemas.microsoft.com/office/word/2010/wordprocessingShape" mc:Ignorable="w14 w15 w16se w16cid wp14">
+<w:numbering xmlns:wpc="http://schemas.microsoft.com/office/word/2010/wordprocessingCanvas" xmlns:cx="http://schemas.microsoft.com/office/drawing/2014/chartex" xmlns:cx1="http://schemas.microsoft.com/office/drawing/2015/9/8/chartex" xmlns:mc="http://schemas.openxmlformats.org/markup-compatibility/2006" xmlns:o="urn:schemas-microsoft-com:office:office" xmlns:r="http://schemas.openxmlformats.org/officeDocument/2006/relationships" xmlns:m="http://schemas.openxmlformats.org/officeDocument/2006/math" xmlns:v="urn:schemas-microsoft-com:vml" xmlns:wp14="http://schemas.microsoft.com/office/word/2010/wordprocessingDrawing" xmlns:wp="http://schemas.openxmlformats.org/drawingml/2006/wordprocessingDrawing" xmlns:w10="urn:schemas-microsoft-com:office:word" xmlns:w="http://schemas.openxmlformats.org/wordprocessingml/2006/main" xmlns:w14="http://schemas.microsoft.com/office/word/2010/wordml" xmlns:w15="http://schemas.microsoft.com/office/word/2012/wordml" xmlns:w16se="http://schemas.microsoft.com/office/word/2015/wordml/symex" xmlns:wpg="http://schemas.microsoft.com/office/word/2010/wordprocessingGroup" xmlns:wpi="http://schemas.microsoft.com/office/word/2010/wordprocessingInk" xmlns:wne="http://schemas.microsoft.com/office/word/2006/wordml" xmlns:wps="http://schemas.microsoft.com/office/word/2010/wordprocessingShape" mc:Ignorable="w14 w15 w16se wp14">
   <w:abstractNum w:abstractNumId="0" w15:restartNumberingAfterBreak="0">
+    <w:nsid w:val="1E7B7E2E"/>
+    <w:multiLevelType w:val="hybridMultilevel"/>
+    <w:tmpl w:val="BF7A5D02"/>
+    <w:lvl w:ilvl="0" w:tplc="0409000F">
+      <w:start w:val="1"/>
+      <w:numFmt w:val="decimal"/>
+      <w:lvlText w:val="%1."/>
+      <w:lvlJc w:val="left"/>
+      <w:pPr>
+        <w:ind w:left="720" w:hanging="360"/>
+      </w:pPr>
+      <w:rPr>
+        <w:rFonts w:hint="default"/>
+      </w:rPr>
+    </w:lvl>
+    <w:lvl w:ilvl="1" w:tplc="04090019" w:tentative="1">
+      <w:start w:val="1"/>
+      <w:numFmt w:val="lowerLetter"/>
+      <w:lvlText w:val="%2."/>
+      <w:lvlJc w:val="left"/>
+      <w:pPr>
+        <w:ind w:left="1440" w:hanging="360"/>
+      </w:pPr>
+    </w:lvl>
+    <w:lvl w:ilvl="2" w:tplc="0409001B" w:tentative="1">
+      <w:start w:val="1"/>
+      <w:numFmt w:val="lowerRoman"/>
+      <w:lvlText w:val="%3."/>
+      <w:lvlJc w:val="right"/>
+      <w:pPr>
+        <w:ind w:left="2160" w:hanging="180"/>
+      </w:pPr>
+    </w:lvl>
+    <w:lvl w:ilvl="3" w:tplc="0409000F" w:tentative="1">
+      <w:start w:val="1"/>
+      <w:numFmt w:val="decimal"/>
+      <w:lvlText w:val="%4."/>
+      <w:lvlJc w:val="left"/>
+      <w:pPr>
+        <w:ind w:left="2880" w:hanging="360"/>
+      </w:pPr>
+    </w:lvl>
+    <w:lvl w:ilvl="4" w:tplc="04090019" w:tentative="1">
+      <w:start w:val="1"/>
+      <w:numFmt w:val="lowerLetter"/>
+      <w:lvlText w:val="%5."/>
+      <w:lvlJc w:val="left"/>
+      <w:pPr>
+        <w:ind w:left="3600" w:hanging="360"/>
+      </w:pPr>
+    </w:lvl>
+    <w:lvl w:ilvl="5" w:tplc="0409001B" w:tentative="1">
+      <w:start w:val="1"/>
+      <w:numFmt w:val="lowerRoman"/>
+      <w:lvlText w:val="%6."/>
+      <w:lvlJc w:val="right"/>
+      <w:pPr>
+        <w:ind w:left="4320" w:hanging="180"/>
+      </w:pPr>
+    </w:lvl>
+    <w:lvl w:ilvl="6" w:tplc="0409000F" w:tentative="1">
+      <w:start w:val="1"/>
+      <w:numFmt w:val="decimal"/>
+      <w:lvlText w:val="%7."/>
+      <w:lvlJc w:val="left"/>
+      <w:pPr>
+        <w:ind w:left="5040" w:hanging="360"/>
+      </w:pPr>
+    </w:lvl>
+    <w:lvl w:ilvl="7" w:tplc="04090019" w:tentative="1">
+      <w:start w:val="1"/>
+      <w:numFmt w:val="lowerLetter"/>
+      <w:lvlText w:val="%8."/>
+      <w:lvlJc w:val="left"/>
+      <w:pPr>
+        <w:ind w:left="5760" w:hanging="360"/>
+      </w:pPr>
+    </w:lvl>
+    <w:lvl w:ilvl="8" w:tplc="0409001B" w:tentative="1">
+      <w:start w:val="1"/>
+      <w:numFmt w:val="lowerRoman"/>
+      <w:lvlText w:val="%9."/>
+      <w:lvlJc w:val="right"/>
+      <w:pPr>
+        <w:ind w:left="6480" w:hanging="180"/>
+      </w:pPr>
+    </w:lvl>
+  </w:abstractNum>
+  <w:abstractNum w:abstractNumId="1" w15:restartNumberingAfterBreak="0">
     <w:nsid w:val="42CC5EC8"/>
     <w:multiLevelType w:val="multilevel"/>
     <w:tmpl w:val="B7AE2E2A"/>
@@ -3331,14 +4795,109 @@
       <w:lvlJc w:val="left"/>
     </w:lvl>
   </w:abstractNum>
+  <w:abstractNum w:abstractNumId="2" w15:restartNumberingAfterBreak="0">
+    <w:nsid w:val="59CF1B3A"/>
+    <w:multiLevelType w:val="hybridMultilevel"/>
+    <w:tmpl w:val="3A846830"/>
+    <w:lvl w:ilvl="0" w:tplc="0409000F">
+      <w:start w:val="1"/>
+      <w:numFmt w:val="decimal"/>
+      <w:lvlText w:val="%1."/>
+      <w:lvlJc w:val="left"/>
+      <w:pPr>
+        <w:ind w:left="720" w:hanging="360"/>
+      </w:pPr>
+      <w:rPr>
+        <w:rFonts w:hint="default"/>
+      </w:rPr>
+    </w:lvl>
+    <w:lvl w:ilvl="1" w:tplc="04090019" w:tentative="1">
+      <w:start w:val="1"/>
+      <w:numFmt w:val="lowerLetter"/>
+      <w:lvlText w:val="%2."/>
+      <w:lvlJc w:val="left"/>
+      <w:pPr>
+        <w:ind w:left="1440" w:hanging="360"/>
+      </w:pPr>
+    </w:lvl>
+    <w:lvl w:ilvl="2" w:tplc="0409001B" w:tentative="1">
+      <w:start w:val="1"/>
+      <w:numFmt w:val="lowerRoman"/>
+      <w:lvlText w:val="%3."/>
+      <w:lvlJc w:val="right"/>
+      <w:pPr>
+        <w:ind w:left="2160" w:hanging="180"/>
+      </w:pPr>
+    </w:lvl>
+    <w:lvl w:ilvl="3" w:tplc="0409000F" w:tentative="1">
+      <w:start w:val="1"/>
+      <w:numFmt w:val="decimal"/>
+      <w:lvlText w:val="%4."/>
+      <w:lvlJc w:val="left"/>
+      <w:pPr>
+        <w:ind w:left="2880" w:hanging="360"/>
+      </w:pPr>
+    </w:lvl>
+    <w:lvl w:ilvl="4" w:tplc="04090019" w:tentative="1">
+      <w:start w:val="1"/>
+      <w:numFmt w:val="lowerLetter"/>
+      <w:lvlText w:val="%5."/>
+      <w:lvlJc w:val="left"/>
+      <w:pPr>
+        <w:ind w:left="3600" w:hanging="360"/>
+      </w:pPr>
+    </w:lvl>
+    <w:lvl w:ilvl="5" w:tplc="0409001B" w:tentative="1">
+      <w:start w:val="1"/>
+      <w:numFmt w:val="lowerRoman"/>
+      <w:lvlText w:val="%6."/>
+      <w:lvlJc w:val="right"/>
+      <w:pPr>
+        <w:ind w:left="4320" w:hanging="180"/>
+      </w:pPr>
+    </w:lvl>
+    <w:lvl w:ilvl="6" w:tplc="0409000F" w:tentative="1">
+      <w:start w:val="1"/>
+      <w:numFmt w:val="decimal"/>
+      <w:lvlText w:val="%7."/>
+      <w:lvlJc w:val="left"/>
+      <w:pPr>
+        <w:ind w:left="5040" w:hanging="360"/>
+      </w:pPr>
+    </w:lvl>
+    <w:lvl w:ilvl="7" w:tplc="04090019" w:tentative="1">
+      <w:start w:val="1"/>
+      <w:numFmt w:val="lowerLetter"/>
+      <w:lvlText w:val="%8."/>
+      <w:lvlJc w:val="left"/>
+      <w:pPr>
+        <w:ind w:left="5760" w:hanging="360"/>
+      </w:pPr>
+    </w:lvl>
+    <w:lvl w:ilvl="8" w:tplc="0409001B" w:tentative="1">
+      <w:start w:val="1"/>
+      <w:numFmt w:val="lowerRoman"/>
+      <w:lvlText w:val="%9."/>
+      <w:lvlJc w:val="right"/>
+      <w:pPr>
+        <w:ind w:left="6480" w:hanging="180"/>
+      </w:pPr>
+    </w:lvl>
+  </w:abstractNum>
   <w:num w:numId="1">
+    <w:abstractNumId w:val="1"/>
+  </w:num>
+  <w:num w:numId="2">
+    <w:abstractNumId w:val="2"/>
+  </w:num>
+  <w:num w:numId="3">
     <w:abstractNumId w:val="0"/>
   </w:num>
 </w:numbering>
 </file>
 
 <file path=word/styles.xml><?xml version="1.0" encoding="utf-8"?>
-<w:styles xmlns:mc="http://schemas.openxmlformats.org/markup-compatibility/2006" xmlns:r="http://schemas.openxmlformats.org/officeDocument/2006/relationships" xmlns:w="http://schemas.openxmlformats.org/wordprocessingml/2006/main" xmlns:w14="http://schemas.microsoft.com/office/word/2010/wordml" xmlns:w15="http://schemas.microsoft.com/office/word/2012/wordml" xmlns:w16cid="http://schemas.microsoft.com/office/word/2016/wordml/cid" xmlns:w16se="http://schemas.microsoft.com/office/word/2015/wordml/symex" mc:Ignorable="w14 w15 w16se w16cid">
+<w:styles xmlns:mc="http://schemas.openxmlformats.org/markup-compatibility/2006" xmlns:r="http://schemas.openxmlformats.org/officeDocument/2006/relationships" xmlns:w="http://schemas.openxmlformats.org/wordprocessingml/2006/main" xmlns:w14="http://schemas.microsoft.com/office/word/2010/wordml" xmlns:w15="http://schemas.microsoft.com/office/word/2012/wordml" xmlns:w16se="http://schemas.microsoft.com/office/word/2015/wordml/symex" mc:Ignorable="w14 w15 w16se">
   <w:docDefaults>
     <w:rPrDefault>
       <w:rPr>
@@ -3354,7 +4913,7 @@
       </w:pPr>
     </w:pPrDefault>
   </w:docDefaults>
-  <w:latentStyles w:defLockedState="0" w:defUIPriority="99" w:defSemiHidden="0" w:defUnhideWhenUsed="0" w:defQFormat="0" w:count="375">
+  <w:latentStyles w:defLockedState="0" w:defUIPriority="99" w:defSemiHidden="0" w:defUnhideWhenUsed="0" w:defQFormat="0" w:count="371">
     <w:lsdException w:name="Normal" w:uiPriority="0" w:qFormat="1"/>
     <w:lsdException w:name="heading 1" w:uiPriority="9" w:qFormat="1"/>
     <w:lsdException w:name="heading 2" w:semiHidden="1" w:uiPriority="9" w:unhideWhenUsed="1" w:qFormat="1"/>
@@ -3726,10 +5285,6 @@
     <w:lsdException w:name="List Table 5 Dark Accent 6" w:uiPriority="50"/>
     <w:lsdException w:name="List Table 6 Colorful Accent 6" w:uiPriority="51"/>
     <w:lsdException w:name="List Table 7 Colorful Accent 6" w:uiPriority="52"/>
-    <w:lsdException w:name="Mention" w:semiHidden="1" w:unhideWhenUsed="1"/>
-    <w:lsdException w:name="Smart Hyperlink" w:semiHidden="1" w:unhideWhenUsed="1"/>
-    <w:lsdException w:name="Hashtag" w:semiHidden="1" w:unhideWhenUsed="1"/>
-    <w:lsdException w:name="Unresolved Mention" w:semiHidden="1" w:unhideWhenUsed="1"/>
   </w:latentStyles>
   <w:style w:type="paragraph" w:default="1" w:styleId="Normal">
     <w:name w:val="Normal"/>
@@ -3761,6 +5316,72 @@
     <w:uiPriority w:val="99"/>
     <w:semiHidden/>
     <w:unhideWhenUsed/>
+  </w:style>
+  <w:style w:type="paragraph" w:styleId="Header">
+    <w:name w:val="header"/>
+    <w:basedOn w:val="Normal"/>
+    <w:link w:val="HeaderChar"/>
+    <w:uiPriority w:val="99"/>
+    <w:unhideWhenUsed/>
+    <w:rsid w:val="00CF706F"/>
+    <w:pPr>
+      <w:tabs>
+        <w:tab w:val="center" w:pos="4680"/>
+        <w:tab w:val="right" w:pos="9360"/>
+      </w:tabs>
+      <w:spacing w:after="0" w:line="240" w:lineRule="auto"/>
+    </w:pPr>
+  </w:style>
+  <w:style w:type="character" w:customStyle="1" w:styleId="HeaderChar">
+    <w:name w:val="Header Char"/>
+    <w:basedOn w:val="DefaultParagraphFont"/>
+    <w:link w:val="Header"/>
+    <w:uiPriority w:val="99"/>
+    <w:rsid w:val="00CF706F"/>
+  </w:style>
+  <w:style w:type="paragraph" w:styleId="Footer">
+    <w:name w:val="footer"/>
+    <w:basedOn w:val="Normal"/>
+    <w:link w:val="FooterChar"/>
+    <w:uiPriority w:val="99"/>
+    <w:unhideWhenUsed/>
+    <w:rsid w:val="00CF706F"/>
+    <w:pPr>
+      <w:tabs>
+        <w:tab w:val="center" w:pos="4680"/>
+        <w:tab w:val="right" w:pos="9360"/>
+      </w:tabs>
+      <w:spacing w:after="0" w:line="240" w:lineRule="auto"/>
+    </w:pPr>
+  </w:style>
+  <w:style w:type="character" w:customStyle="1" w:styleId="FooterChar">
+    <w:name w:val="Footer Char"/>
+    <w:basedOn w:val="DefaultParagraphFont"/>
+    <w:link w:val="Footer"/>
+    <w:uiPriority w:val="99"/>
+    <w:rsid w:val="00CF706F"/>
+  </w:style>
+  <w:style w:type="character" w:styleId="Hyperlink">
+    <w:name w:val="Hyperlink"/>
+    <w:basedOn w:val="DefaultParagraphFont"/>
+    <w:uiPriority w:val="99"/>
+    <w:unhideWhenUsed/>
+    <w:rsid w:val="00134AD7"/>
+    <w:rPr>
+      <w:color w:val="0563C1" w:themeColor="hyperlink"/>
+      <w:u w:val="single"/>
+    </w:rPr>
+  </w:style>
+  <w:style w:type="paragraph" w:styleId="ListParagraph">
+    <w:name w:val="List Paragraph"/>
+    <w:basedOn w:val="Normal"/>
+    <w:uiPriority w:val="34"/>
+    <w:qFormat/>
+    <w:rsid w:val="00817B20"/>
+    <w:pPr>
+      <w:ind w:left="720"/>
+      <w:contextualSpacing/>
+    </w:pPr>
   </w:style>
 </w:styles>
 </file>

</xml_diff>

<commit_message>
OpenShift setup comments added
OpenShift setup comments added
</commit_message>
<xml_diff>
--- a/Blog.docx
+++ b/Blog.docx
@@ -1,6 +1,6 @@
 
 <file path=word/document.xml><?xml version="1.0" encoding="utf-8"?>
-<w:document xmlns:wpc="http://schemas.microsoft.com/office/word/2010/wordprocessingCanvas" xmlns:cx="http://schemas.microsoft.com/office/drawing/2014/chartex" xmlns:cx1="http://schemas.microsoft.com/office/drawing/2015/9/8/chartex" xmlns:cx2="http://schemas.microsoft.com/office/drawing/2015/10/21/chartex" xmlns:cx3="http://schemas.microsoft.com/office/drawing/2016/5/9/chartex" xmlns:cx4="http://schemas.microsoft.com/office/drawing/2016/5/10/chartex" xmlns:cx5="http://schemas.microsoft.com/office/drawing/2016/5/11/chartex" xmlns:cx6="http://schemas.microsoft.com/office/drawing/2016/5/12/chartex" xmlns:cx7="http://schemas.microsoft.com/office/drawing/2016/5/13/chartex" xmlns:cx8="http://schemas.microsoft.com/office/drawing/2016/5/14/chartex" xmlns:mc="http://schemas.openxmlformats.org/markup-compatibility/2006" xmlns:aink="http://schemas.microsoft.com/office/drawing/2016/ink" xmlns:am3d="http://schemas.microsoft.com/office/drawing/2017/model3d" xmlns:o="urn:schemas-microsoft-com:office:office" xmlns:r="http://schemas.openxmlformats.org/officeDocument/2006/relationships" xmlns:m="http://schemas.openxmlformats.org/officeDocument/2006/math" xmlns:v="urn:schemas-microsoft-com:vml" xmlns:wp14="http://schemas.microsoft.com/office/word/2010/wordprocessingDrawing" xmlns:wp="http://schemas.openxmlformats.org/drawingml/2006/wordprocessingDrawing" xmlns:w10="urn:schemas-microsoft-com:office:word" xmlns:w="http://schemas.openxmlformats.org/wordprocessingml/2006/main" xmlns:w14="http://schemas.microsoft.com/office/word/2010/wordml" xmlns:w15="http://schemas.microsoft.com/office/word/2012/wordml" xmlns:w16cid="http://schemas.microsoft.com/office/word/2016/wordml/cid" xmlns:w16se="http://schemas.microsoft.com/office/word/2015/wordml/symex" xmlns:wpg="http://schemas.microsoft.com/office/word/2010/wordprocessingGroup" xmlns:wpi="http://schemas.microsoft.com/office/word/2010/wordprocessingInk" xmlns:wne="http://schemas.microsoft.com/office/word/2006/wordml" xmlns:wps="http://schemas.microsoft.com/office/word/2010/wordprocessingShape" mc:Ignorable="w14 w15 w16se w16cid wp14">
+<w:document xmlns:wpc="http://schemas.microsoft.com/office/word/2010/wordprocessingCanvas" xmlns:mc="http://schemas.openxmlformats.org/markup-compatibility/2006" xmlns:o="urn:schemas-microsoft-com:office:office" xmlns:r="http://schemas.openxmlformats.org/officeDocument/2006/relationships" xmlns:m="http://schemas.openxmlformats.org/officeDocument/2006/math" xmlns:v="urn:schemas-microsoft-com:vml" xmlns:wp14="http://schemas.microsoft.com/office/word/2010/wordprocessingDrawing" xmlns:wp="http://schemas.openxmlformats.org/drawingml/2006/wordprocessingDrawing" xmlns:w10="urn:schemas-microsoft-com:office:word" xmlns:w="http://schemas.openxmlformats.org/wordprocessingml/2006/main" xmlns:w14="http://schemas.microsoft.com/office/word/2010/wordml" xmlns:wpg="http://schemas.microsoft.com/office/word/2010/wordprocessingGroup" xmlns:wpi="http://schemas.microsoft.com/office/word/2010/wordprocessingInk" xmlns:wne="http://schemas.microsoft.com/office/word/2006/wordml" xmlns:wps="http://schemas.microsoft.com/office/word/2010/wordprocessingShape" mc:Ignorable="w14 wp14">
   <w:body>
     <w:p>
       <w:pPr>
@@ -214,7 +214,7 @@
           <w:rFonts w:ascii="Calibri" w:eastAsia="Calibri" w:hAnsi="Calibri" w:cs="Calibri"/>
         </w:rPr>
       </w:pPr>
-      <w:hyperlink r:id="rId7" w:anchor="gid=0">
+      <w:hyperlink r:id="rId8" w:anchor="gid=0">
         <w:r>
           <w:rPr>
             <w:rFonts w:ascii="Calibri" w:eastAsia="Calibri" w:hAnsi="Calibri" w:cs="Calibri"/>
@@ -260,10 +260,10 @@
         <w:tblLook w:val="0000" w:firstRow="0" w:lastRow="0" w:firstColumn="0" w:lastColumn="0" w:noHBand="0" w:noVBand="0"/>
       </w:tblPr>
       <w:tblGrid>
-        <w:gridCol w:w="891"/>
+        <w:gridCol w:w="890"/>
         <w:gridCol w:w="1023"/>
-        <w:gridCol w:w="822"/>
-        <w:gridCol w:w="6230"/>
+        <w:gridCol w:w="825"/>
+        <w:gridCol w:w="6332"/>
       </w:tblGrid>
       <w:tr>
         <w:tc>
@@ -2519,23 +2519,7 @@
                 <w:rFonts w:ascii="Arial" w:eastAsia="Arial" w:hAnsi="Arial" w:cs="Arial"/>
                 <w:sz w:val="16"/>
               </w:rPr>
-              <w:t xml:space="preserve">Demonstration of web code developed so far and </w:t>
-            </w:r>
-            <w:proofErr w:type="gramStart"/>
-            <w:r>
-              <w:rPr>
-                <w:rFonts w:ascii="Arial" w:eastAsia="Arial" w:hAnsi="Arial" w:cs="Arial"/>
-                <w:sz w:val="16"/>
-              </w:rPr>
-              <w:t>it's</w:t>
-            </w:r>
-            <w:proofErr w:type="gramEnd"/>
-            <w:r>
-              <w:rPr>
-                <w:rFonts w:ascii="Arial" w:eastAsia="Arial" w:hAnsi="Arial" w:cs="Arial"/>
-                <w:sz w:val="16"/>
-              </w:rPr>
-              <w:t xml:space="preserve"> interaction with Microsoft Azure. Clarification of the next steps to incorporate that code into AWS and Open Shift cloud platforms.</w:t>
+              <w:t>Demonstration of web code developed so far and it's interaction with Microsoft Azure. Clarification of the next steps to incorporate that code into AWS and Open Shift cloud platforms.</w:t>
             </w:r>
             <w:r>
               <w:rPr>
@@ -3062,7 +3046,7 @@
               </w:rPr>
               <w:t xml:space="preserve"> using local IP - </w:t>
             </w:r>
-            <w:hyperlink r:id="rId8">
+            <w:hyperlink r:id="rId9">
               <w:r>
                 <w:rPr>
                   <w:rFonts w:ascii="Arial" w:eastAsia="Arial" w:hAnsi="Arial" w:cs="Arial"/>
@@ -3166,7 +3150,6 @@
       <w:r>
         <w:rPr>
           <w:noProof/>
-          <w:lang w:val="en-US" w:eastAsia="en-US"/>
         </w:rPr>
         <w:drawing>
           <wp:inline distT="0" distB="0" distL="0" distR="0" wp14:anchorId="349C4885" wp14:editId="459136DF">
@@ -3184,7 +3167,7 @@
                     <pic:cNvPicPr/>
                   </pic:nvPicPr>
                   <pic:blipFill>
-                    <a:blip r:embed="rId9"/>
+                    <a:blip r:embed="rId10"/>
                     <a:stretch>
                       <a:fillRect/>
                     </a:stretch>
@@ -3227,7 +3210,7 @@
         </w:rPr>
         <w:t xml:space="preserve">The website has one major functionality added at this moment – detecting faces from an image uploaded through user’s local hard drive. The website code was taken from </w:t>
       </w:r>
-      <w:hyperlink r:id="rId10" w:history="1">
+      <w:hyperlink r:id="rId11" w:history="1">
         <w:r>
           <w:rPr>
             <w:rStyle w:val="Hyperlink"/>
@@ -3308,7 +3291,7 @@
         </w:rPr>
         <w:t>Updated the Face API website with the new face API endpoint and also updated the code to point to right location of Face API endpoint (</w:t>
       </w:r>
-      <w:hyperlink r:id="rId11" w:history="1">
+      <w:hyperlink r:id="rId12" w:history="1">
         <w:r>
           <w:rPr>
             <w:rStyle w:val="Hyperlink"/>
@@ -3363,7 +3346,6 @@
       <w:r>
         <w:rPr>
           <w:noProof/>
-          <w:lang w:val="en-US" w:eastAsia="en-US"/>
         </w:rPr>
         <w:drawing>
           <wp:inline distT="0" distB="0" distL="0" distR="0" wp14:anchorId="6AD35E52" wp14:editId="3AC64F61">
@@ -3381,7 +3363,7 @@
                     <pic:cNvPicPr/>
                   </pic:nvPicPr>
                   <pic:blipFill>
-                    <a:blip r:embed="rId12"/>
+                    <a:blip r:embed="rId13"/>
                     <a:stretch>
                       <a:fillRect/>
                     </a:stretch>
@@ -3463,7 +3445,6 @@
       <w:r>
         <w:rPr>
           <w:noProof/>
-          <w:lang w:val="en-US" w:eastAsia="en-US"/>
         </w:rPr>
         <w:drawing>
           <wp:inline distT="0" distB="0" distL="0" distR="0">
@@ -3483,7 +3464,7 @@
                     </pic:cNvPicPr>
                   </pic:nvPicPr>
                   <pic:blipFill>
-                    <a:blip r:embed="rId13">
+                    <a:blip r:embed="rId14">
                       <a:extLst>
                         <a:ext uri="{28A0092B-C50C-407E-A947-70E740481C1C}">
                           <a14:useLocalDpi xmlns:a14="http://schemas.microsoft.com/office/drawing/2010/main" val="0"/>
@@ -3525,13 +3506,6 @@
       <w:pPr>
         <w:rPr>
           <w:rFonts w:ascii="Calibri" w:eastAsia="Calibri" w:hAnsi="Calibri" w:cs="Calibri"/>
-        </w:rPr>
-      </w:pPr>
-    </w:p>
-    <w:p>
-      <w:pPr>
-        <w:rPr>
-          <w:rFonts w:ascii="Calibri" w:eastAsia="Calibri" w:hAnsi="Calibri" w:cs="Calibri"/>
           <w:b/>
         </w:rPr>
       </w:pPr>
@@ -3540,6 +3514,304 @@
           <w:rFonts w:ascii="Calibri" w:eastAsia="Calibri" w:hAnsi="Calibri" w:cs="Calibri"/>
           <w:b/>
         </w:rPr>
+        <w:t xml:space="preserve">16/11/2017 </w:t>
+      </w:r>
+      <w:r>
+        <w:rPr>
+          <w:rFonts w:ascii="Calibri" w:eastAsia="Calibri" w:hAnsi="Calibri" w:cs="Calibri"/>
+          <w:b/>
+        </w:rPr>
+        <w:t>–</w:t>
+      </w:r>
+      <w:r>
+        <w:rPr>
+          <w:rFonts w:ascii="Calibri" w:eastAsia="Calibri" w:hAnsi="Calibri" w:cs="Calibri"/>
+          <w:b/>
+        </w:rPr>
+        <w:t xml:space="preserve"> Sanjay</w:t>
+      </w:r>
+    </w:p>
+    <w:p>
+      <w:pPr>
+        <w:rPr>
+          <w:rFonts w:ascii="Calibri" w:eastAsia="Calibri" w:hAnsi="Calibri" w:cs="Calibri"/>
+        </w:rPr>
+      </w:pPr>
+      <w:r>
+        <w:rPr>
+          <w:rFonts w:ascii="Calibri" w:eastAsia="Calibri" w:hAnsi="Calibri" w:cs="Calibri"/>
+        </w:rPr>
+        <w:t xml:space="preserve">Before downloading </w:t>
+      </w:r>
+      <w:r>
+        <w:rPr>
+          <w:rFonts w:ascii="Calibri" w:eastAsia="Calibri" w:hAnsi="Calibri" w:cs="Calibri"/>
+        </w:rPr>
+        <w:t>Visual</w:t>
+      </w:r>
+      <w:r>
+        <w:rPr>
+          <w:rFonts w:ascii="Calibri" w:eastAsia="Calibri" w:hAnsi="Calibri" w:cs="Calibri"/>
+        </w:rPr>
+        <w:t xml:space="preserve"> studio community </w:t>
+      </w:r>
+      <w:r>
+        <w:rPr>
+          <w:rFonts w:ascii="Calibri" w:eastAsia="Calibri" w:hAnsi="Calibri" w:cs="Calibri"/>
+        </w:rPr>
+        <w:t>version 2017</w:t>
+      </w:r>
+      <w:r>
+        <w:rPr>
+          <w:rFonts w:ascii="Calibri" w:eastAsia="Calibri" w:hAnsi="Calibri" w:cs="Calibri"/>
+        </w:rPr>
+        <w:t>, analyse laptop spec to</w:t>
+      </w:r>
+      <w:r>
+        <w:rPr>
+          <w:rFonts w:ascii="Calibri" w:eastAsia="Calibri" w:hAnsi="Calibri" w:cs="Calibri"/>
+        </w:rPr>
+        <w:t xml:space="preserve"> check</w:t>
+      </w:r>
+      <w:r>
+        <w:rPr>
+          <w:rFonts w:ascii="Calibri" w:eastAsia="Calibri" w:hAnsi="Calibri" w:cs="Calibri"/>
+        </w:rPr>
+        <w:t xml:space="preserve"> if t</w:t>
+      </w:r>
+      <w:r>
+        <w:rPr>
+          <w:rFonts w:ascii="Calibri" w:eastAsia="Calibri" w:hAnsi="Calibri" w:cs="Calibri"/>
+        </w:rPr>
+        <w:t>he laptop current spec support</w:t>
+      </w:r>
+      <w:r>
+        <w:rPr>
+          <w:rFonts w:ascii="Calibri" w:eastAsia="Calibri" w:hAnsi="Calibri" w:cs="Calibri"/>
+        </w:rPr>
+        <w:t>…e.g</w:t>
+      </w:r>
+      <w:r>
+        <w:rPr>
+          <w:rFonts w:ascii="Calibri" w:eastAsia="Calibri" w:hAnsi="Calibri" w:cs="Calibri"/>
+        </w:rPr>
+        <w:t>.</w:t>
+      </w:r>
+      <w:r>
+        <w:rPr>
+          <w:rFonts w:ascii="Calibri" w:eastAsia="Calibri" w:hAnsi="Calibri" w:cs="Calibri"/>
+        </w:rPr>
+        <w:t xml:space="preserve"> </w:t>
+      </w:r>
+      <w:r>
+        <w:rPr>
+          <w:rFonts w:ascii="Calibri" w:eastAsia="Calibri" w:hAnsi="Calibri" w:cs="Calibri"/>
+        </w:rPr>
+        <w:t xml:space="preserve">Operating System Window 7, </w:t>
+      </w:r>
+      <w:r>
+        <w:rPr>
+          <w:rFonts w:ascii="Calibri" w:eastAsia="Calibri" w:hAnsi="Calibri" w:cs="Calibri"/>
+        </w:rPr>
+        <w:t>RAM</w:t>
+      </w:r>
+      <w:r>
+        <w:rPr>
+          <w:rFonts w:ascii="Calibri" w:eastAsia="Calibri" w:hAnsi="Calibri" w:cs="Calibri"/>
+        </w:rPr>
+        <w:t>- 8.00GB</w:t>
+      </w:r>
+      <w:r>
+        <w:rPr>
+          <w:rFonts w:ascii="Calibri" w:eastAsia="Calibri" w:hAnsi="Calibri" w:cs="Calibri"/>
+        </w:rPr>
+        <w:t>, System typ</w:t>
+      </w:r>
+      <w:r>
+        <w:rPr>
+          <w:rFonts w:ascii="Calibri" w:eastAsia="Calibri" w:hAnsi="Calibri" w:cs="Calibri"/>
+        </w:rPr>
+        <w:t xml:space="preserve">e 64bit and installed Visual studio community version 2017. </w:t>
+      </w:r>
+    </w:p>
+    <w:p>
+      <w:pPr>
+        <w:rPr>
+          <w:rFonts w:ascii="Calibri" w:eastAsia="Calibri" w:hAnsi="Calibri" w:cs="Calibri"/>
+        </w:rPr>
+      </w:pPr>
+      <w:r>
+        <w:rPr>
+          <w:rFonts w:ascii="Calibri" w:eastAsia="Calibri" w:hAnsi="Calibri" w:cs="Calibri"/>
+          <w:noProof/>
+        </w:rPr>
+        <w:drawing>
+          <wp:inline distT="0" distB="0" distL="0" distR="0">
+            <wp:extent cx="4495799" cy="1752600"/>
+            <wp:effectExtent l="0" t="0" r="635" b="0"/>
+            <wp:docPr id="4" name="Picture 4"/>
+            <wp:cNvGraphicFramePr>
+              <a:graphicFrameLocks xmlns:a="http://schemas.openxmlformats.org/drawingml/2006/main" noChangeAspect="1"/>
+            </wp:cNvGraphicFramePr>
+            <a:graphic xmlns:a="http://schemas.openxmlformats.org/drawingml/2006/main">
+              <a:graphicData uri="http://schemas.openxmlformats.org/drawingml/2006/picture">
+                <pic:pic xmlns:pic="http://schemas.openxmlformats.org/drawingml/2006/picture">
+                  <pic:nvPicPr>
+                    <pic:cNvPr id="0" name="Laptop_Spec.png"/>
+                    <pic:cNvPicPr/>
+                  </pic:nvPicPr>
+                  <pic:blipFill>
+                    <a:blip r:embed="rId15">
+                      <a:extLst>
+                        <a:ext uri="{28A0092B-C50C-407E-A947-70E740481C1C}">
+                          <a14:useLocalDpi xmlns:a14="http://schemas.microsoft.com/office/drawing/2010/main" val="0"/>
+                        </a:ext>
+                      </a:extLst>
+                    </a:blip>
+                    <a:stretch>
+                      <a:fillRect/>
+                    </a:stretch>
+                  </pic:blipFill>
+                  <pic:spPr>
+                    <a:xfrm>
+                      <a:off x="0" y="0"/>
+                      <a:ext cx="4496428" cy="1752845"/>
+                    </a:xfrm>
+                    <a:prstGeom prst="rect">
+                      <a:avLst/>
+                    </a:prstGeom>
+                  </pic:spPr>
+                </pic:pic>
+              </a:graphicData>
+            </a:graphic>
+          </wp:inline>
+        </w:drawing>
+      </w:r>
+    </w:p>
+    <w:p>
+      <w:pPr>
+        <w:rPr>
+          <w:rFonts w:ascii="Calibri" w:eastAsia="Calibri" w:hAnsi="Calibri" w:cs="Calibri"/>
+        </w:rPr>
+      </w:pPr>
+      <w:r>
+        <w:rPr>
+          <w:rFonts w:ascii="Calibri" w:eastAsia="Calibri" w:hAnsi="Calibri" w:cs="Calibri"/>
+        </w:rPr>
+        <w:t xml:space="preserve">When </w:t>
+      </w:r>
+      <w:r>
+        <w:rPr>
+          <w:rFonts w:ascii="Calibri" w:eastAsia="Calibri" w:hAnsi="Calibri" w:cs="Calibri"/>
+        </w:rPr>
+        <w:t xml:space="preserve">trying to </w:t>
+      </w:r>
+      <w:r>
+        <w:rPr>
+          <w:rFonts w:ascii="Calibri" w:eastAsia="Calibri" w:hAnsi="Calibri" w:cs="Calibri"/>
+        </w:rPr>
+        <w:t xml:space="preserve">open </w:t>
+      </w:r>
+      <w:r>
+        <w:rPr>
+          <w:rFonts w:ascii="Calibri" w:eastAsia="Calibri" w:hAnsi="Calibri" w:cs="Calibri"/>
+        </w:rPr>
+        <w:t>FaceAPI_MVC.sln file, getting some issue so installed .Net Core 2.0.0 SDK</w:t>
+      </w:r>
+      <w:r>
+        <w:rPr>
+          <w:rFonts w:ascii="Calibri" w:eastAsia="Calibri" w:hAnsi="Calibri" w:cs="Calibri"/>
+        </w:rPr>
+        <w:t xml:space="preserve">. Checked </w:t>
+      </w:r>
+      <w:proofErr w:type="spellStart"/>
+      <w:r>
+        <w:rPr>
+          <w:rFonts w:ascii="Calibri" w:eastAsia="Calibri" w:hAnsi="Calibri" w:cs="Calibri"/>
+        </w:rPr>
+        <w:t>FacApi</w:t>
+      </w:r>
+      <w:proofErr w:type="spellEnd"/>
+      <w:r>
+        <w:rPr>
+          <w:rFonts w:ascii="Calibri" w:eastAsia="Calibri" w:hAnsi="Calibri" w:cs="Calibri"/>
+        </w:rPr>
+        <w:t xml:space="preserve"> site was successfully launched in </w:t>
+      </w:r>
+      <w:r>
+        <w:rPr>
+          <w:rFonts w:ascii="Calibri" w:eastAsia="Calibri" w:hAnsi="Calibri" w:cs="Calibri"/>
+        </w:rPr>
+        <w:t xml:space="preserve">local machine. </w:t>
+      </w:r>
+    </w:p>
+    <w:p>
+      <w:pPr>
+        <w:rPr>
+          <w:rFonts w:ascii="Calibri" w:eastAsia="Calibri" w:hAnsi="Calibri" w:cs="Calibri"/>
+        </w:rPr>
+      </w:pPr>
+      <w:r>
+        <w:rPr>
+          <w:rFonts w:ascii="Calibri" w:eastAsia="Calibri" w:hAnsi="Calibri" w:cs="Calibri"/>
+          <w:noProof/>
+        </w:rPr>
+        <w:lastRenderedPageBreak/>
+        <w:drawing>
+          <wp:inline distT="0" distB="0" distL="0" distR="0">
+            <wp:extent cx="5731510" cy="4986020"/>
+            <wp:effectExtent l="0" t="0" r="2540" b="5080"/>
+            <wp:docPr id="11" name="Picture 11"/>
+            <wp:cNvGraphicFramePr>
+              <a:graphicFrameLocks xmlns:a="http://schemas.openxmlformats.org/drawingml/2006/main" noChangeAspect="1"/>
+            </wp:cNvGraphicFramePr>
+            <a:graphic xmlns:a="http://schemas.openxmlformats.org/drawingml/2006/main">
+              <a:graphicData uri="http://schemas.openxmlformats.org/drawingml/2006/picture">
+                <pic:pic xmlns:pic="http://schemas.openxmlformats.org/drawingml/2006/picture">
+                  <pic:nvPicPr>
+                    <pic:cNvPr id="0" name="VisualStudio2017.png"/>
+                    <pic:cNvPicPr/>
+                  </pic:nvPicPr>
+                  <pic:blipFill>
+                    <a:blip r:embed="rId16">
+                      <a:extLst>
+                        <a:ext uri="{28A0092B-C50C-407E-A947-70E740481C1C}">
+                          <a14:useLocalDpi xmlns:a14="http://schemas.microsoft.com/office/drawing/2010/main" val="0"/>
+                        </a:ext>
+                      </a:extLst>
+                    </a:blip>
+                    <a:stretch>
+                      <a:fillRect/>
+                    </a:stretch>
+                  </pic:blipFill>
+                  <pic:spPr>
+                    <a:xfrm>
+                      <a:off x="0" y="0"/>
+                      <a:ext cx="5731510" cy="4986020"/>
+                    </a:xfrm>
+                    <a:prstGeom prst="rect">
+                      <a:avLst/>
+                    </a:prstGeom>
+                  </pic:spPr>
+                </pic:pic>
+              </a:graphicData>
+            </a:graphic>
+          </wp:inline>
+        </w:drawing>
+      </w:r>
+    </w:p>
+    <w:p>
+      <w:pPr>
+        <w:rPr>
+          <w:rFonts w:ascii="Calibri" w:eastAsia="Calibri" w:hAnsi="Calibri" w:cs="Calibri"/>
+          <w:b/>
+        </w:rPr>
+      </w:pPr>
+      <w:r>
+        <w:rPr>
+          <w:rFonts w:ascii="Calibri" w:eastAsia="Calibri" w:hAnsi="Calibri" w:cs="Calibri"/>
+          <w:b/>
+        </w:rPr>
         <w:t>17/11/2017 – Kevin</w:t>
       </w:r>
     </w:p>
@@ -3646,21 +3918,7 @@
         <w:rPr>
           <w:rFonts w:ascii="Calibri" w:eastAsia="Calibri" w:hAnsi="Calibri" w:cs="Calibri"/>
         </w:rPr>
-        <w:t xml:space="preserve">l storage. Cost of the machine is $40/month (roughly depend on the numbers of hours). </w:t>
-      </w:r>
-      <w:proofErr w:type="gramStart"/>
-      <w:r>
-        <w:rPr>
-          <w:rFonts w:ascii="Calibri" w:eastAsia="Calibri" w:hAnsi="Calibri" w:cs="Calibri"/>
-        </w:rPr>
-        <w:t>So</w:t>
-      </w:r>
-      <w:proofErr w:type="gramEnd"/>
-      <w:r>
-        <w:rPr>
-          <w:rFonts w:ascii="Calibri" w:eastAsia="Calibri" w:hAnsi="Calibri" w:cs="Calibri"/>
-        </w:rPr>
-        <w:t xml:space="preserve"> balance money is $160. </w:t>
+        <w:t xml:space="preserve">l storage. Cost of the machine is $40/month (roughly depend on the numbers of hours). So balance money is $160. </w:t>
       </w:r>
     </w:p>
     <w:p>
@@ -3686,7 +3944,6 @@
         <w:rPr>
           <w:rFonts w:ascii="Calibri" w:eastAsia="Calibri" w:hAnsi="Calibri" w:cs="Calibri"/>
           <w:noProof/>
-          <w:lang w:val="en-US" w:eastAsia="en-US"/>
         </w:rPr>
         <w:lastRenderedPageBreak/>
         <w:drawing>
@@ -3705,7 +3962,7 @@
                     <pic:cNvPicPr/>
                   </pic:nvPicPr>
                   <pic:blipFill>
-                    <a:blip r:embed="rId14" cstate="print">
+                    <a:blip r:embed="rId17" cstate="print">
                       <a:extLst>
                         <a:ext uri="{28A0092B-C50C-407E-A947-70E740481C1C}">
                           <a14:useLocalDpi xmlns:a14="http://schemas.microsoft.com/office/drawing/2010/main" val="0"/>
@@ -3752,7 +4009,6 @@
         <w:rPr>
           <w:rFonts w:ascii="Calibri" w:eastAsia="Calibri" w:hAnsi="Calibri" w:cs="Calibri"/>
           <w:noProof/>
-          <w:lang w:val="en-US" w:eastAsia="en-US"/>
         </w:rPr>
         <w:drawing>
           <wp:inline distT="0" distB="0" distL="0" distR="0" wp14:anchorId="67E10777" wp14:editId="3EE83E7E">
@@ -3770,7 +4026,7 @@
                     <pic:cNvPicPr/>
                   </pic:nvPicPr>
                   <pic:blipFill>
-                    <a:blip r:embed="rId15">
+                    <a:blip r:embed="rId18">
                       <a:extLst>
                         <a:ext uri="{28A0092B-C50C-407E-A947-70E740481C1C}">
                           <a14:useLocalDpi xmlns:a14="http://schemas.microsoft.com/office/drawing/2010/main" val="0"/>
@@ -3817,7 +4073,6 @@
         <w:rPr>
           <w:rFonts w:ascii="Calibri" w:eastAsia="Calibri" w:hAnsi="Calibri" w:cs="Calibri"/>
           <w:noProof/>
-          <w:lang w:val="en-US" w:eastAsia="en-US"/>
         </w:rPr>
         <w:lastRenderedPageBreak/>
         <w:drawing>
@@ -3836,7 +4091,7 @@
                     <pic:cNvPicPr/>
                   </pic:nvPicPr>
                   <pic:blipFill>
-                    <a:blip r:embed="rId16">
+                    <a:blip r:embed="rId19">
                       <a:extLst>
                         <a:ext uri="{28A0092B-C50C-407E-A947-70E740481C1C}">
                           <a14:useLocalDpi xmlns:a14="http://schemas.microsoft.com/office/drawing/2010/main" val="0"/>
@@ -3883,7 +4138,6 @@
         <w:rPr>
           <w:rFonts w:ascii="Calibri" w:eastAsia="Calibri" w:hAnsi="Calibri" w:cs="Calibri"/>
           <w:noProof/>
-          <w:lang w:val="en-US" w:eastAsia="en-US"/>
         </w:rPr>
         <w:drawing>
           <wp:inline distT="0" distB="0" distL="0" distR="0" wp14:anchorId="2A797E75" wp14:editId="11F512C4">
@@ -3901,7 +4155,7 @@
                     <pic:cNvPicPr/>
                   </pic:nvPicPr>
                   <pic:blipFill>
-                    <a:blip r:embed="rId17">
+                    <a:blip r:embed="rId20">
                       <a:extLst>
                         <a:ext uri="{28A0092B-C50C-407E-A947-70E740481C1C}">
                           <a14:useLocalDpi xmlns:a14="http://schemas.microsoft.com/office/drawing/2010/main" val="0"/>
@@ -3955,7 +4209,6 @@
         <w:rPr>
           <w:rFonts w:ascii="Calibri" w:eastAsia="Calibri" w:hAnsi="Calibri" w:cs="Calibri"/>
           <w:noProof/>
-          <w:lang w:val="en-US" w:eastAsia="en-US"/>
         </w:rPr>
         <w:lastRenderedPageBreak/>
         <w:drawing>
@@ -3974,7 +4227,7 @@
                     <pic:cNvPicPr/>
                   </pic:nvPicPr>
                   <pic:blipFill>
-                    <a:blip r:embed="rId18" cstate="print">
+                    <a:blip r:embed="rId21" cstate="print">
                       <a:extLst>
                         <a:ext uri="{28A0092B-C50C-407E-A947-70E740481C1C}">
                           <a14:useLocalDpi xmlns:a14="http://schemas.microsoft.com/office/drawing/2010/main" val="0"/>
@@ -4020,7 +4273,6 @@
       <w:r>
         <w:rPr>
           <w:noProof/>
-          <w:lang w:val="en-US" w:eastAsia="en-US"/>
         </w:rPr>
         <w:drawing>
           <wp:inline distT="0" distB="0" distL="0" distR="0" wp14:anchorId="5000A1A2" wp14:editId="7772CA4E">
@@ -4038,7 +4290,7 @@
                     <pic:cNvPicPr/>
                   </pic:nvPicPr>
                   <pic:blipFill>
-                    <a:blip r:embed="rId19"/>
+                    <a:blip r:embed="rId22"/>
                     <a:stretch>
                       <a:fillRect/>
                     </a:stretch>
@@ -4223,19 +4475,391 @@
           <w:b/>
         </w:rPr>
       </w:pPr>
-    </w:p>
-    <w:p>
-      <w:pPr>
+      <w:r>
         <w:rPr>
           <w:rFonts w:ascii="Calibri" w:eastAsia="Calibri" w:hAnsi="Calibri" w:cs="Calibri"/>
           <w:b/>
         </w:rPr>
-      </w:pPr>
-      <w:r>
+        <w:t>19 November 2017 – Sanjay</w:t>
+      </w:r>
+    </w:p>
+    <w:p>
+      <w:pPr>
+        <w:rPr>
+          <w:rFonts w:ascii="Calibri" w:eastAsia="Calibri" w:hAnsi="Calibri" w:cs="Calibri"/>
+        </w:rPr>
+      </w:pPr>
+      <w:r>
+        <w:rPr>
+          <w:rFonts w:ascii="Calibri" w:eastAsia="Calibri" w:hAnsi="Calibri" w:cs="Calibri"/>
+        </w:rPr>
+        <w:t xml:space="preserve">Setup account in </w:t>
+      </w:r>
+      <w:r>
+        <w:rPr>
+          <w:rFonts w:ascii="Calibri" w:eastAsia="Calibri" w:hAnsi="Calibri" w:cs="Calibri"/>
+        </w:rPr>
+        <w:t>Open</w:t>
+      </w:r>
+      <w:r>
+        <w:rPr>
+          <w:rFonts w:ascii="Calibri" w:eastAsia="Calibri" w:hAnsi="Calibri" w:cs="Calibri"/>
+        </w:rPr>
+        <w:t xml:space="preserve"> Shift and checked price plan. </w:t>
+      </w:r>
+      <w:r>
+        <w:rPr>
+          <w:rFonts w:ascii="Calibri" w:eastAsia="Calibri" w:hAnsi="Calibri" w:cs="Calibri"/>
+        </w:rPr>
+        <w:t>There are two type</w:t>
+      </w:r>
+      <w:r>
+        <w:rPr>
+          <w:rFonts w:ascii="Calibri" w:eastAsia="Calibri" w:hAnsi="Calibri" w:cs="Calibri"/>
+        </w:rPr>
+        <w:t>s</w:t>
+      </w:r>
+      <w:r>
+        <w:rPr>
+          <w:rFonts w:ascii="Calibri" w:eastAsia="Calibri" w:hAnsi="Calibri" w:cs="Calibri"/>
+        </w:rPr>
+        <w:t xml:space="preserve"> of plan in Open Shift- </w:t>
+      </w:r>
+    </w:p>
+    <w:p>
+      <w:pPr>
+        <w:rPr>
+          <w:rFonts w:ascii="Calibri" w:eastAsia="Calibri" w:hAnsi="Calibri" w:cs="Calibri"/>
+        </w:rPr>
+      </w:pPr>
+      <w:r>
+        <w:rPr>
+          <w:rFonts w:ascii="Calibri" w:eastAsia="Calibri" w:hAnsi="Calibri" w:cs="Calibri"/>
+        </w:rPr>
+        <w:lastRenderedPageBreak/>
+        <w:t xml:space="preserve">Stater – Free for individual learning and experimenting </w:t>
+      </w:r>
+      <w:proofErr w:type="spellStart"/>
+      <w:r>
+        <w:rPr>
+          <w:rFonts w:ascii="Calibri" w:eastAsia="Calibri" w:hAnsi="Calibri" w:cs="Calibri"/>
+        </w:rPr>
+        <w:t>amd</w:t>
+      </w:r>
+      <w:proofErr w:type="spellEnd"/>
+      <w:r>
+        <w:rPr>
+          <w:rFonts w:ascii="Calibri" w:eastAsia="Calibri" w:hAnsi="Calibri" w:cs="Calibri"/>
+        </w:rPr>
+        <w:t xml:space="preserve"> limited to 1 Project with the following features. </w:t>
+      </w:r>
+    </w:p>
+    <w:p>
+      <w:pPr>
+        <w:pStyle w:val="ListParagraph"/>
+        <w:numPr>
+          <w:ilvl w:val="0"/>
+          <w:numId w:val="5"/>
+        </w:numPr>
+        <w:rPr>
+          <w:rFonts w:ascii="Calibri" w:eastAsia="Calibri" w:hAnsi="Calibri" w:cs="Calibri"/>
+        </w:rPr>
+      </w:pPr>
+      <w:r>
+        <w:rPr>
+          <w:rFonts w:ascii="Calibri" w:eastAsia="Calibri" w:hAnsi="Calibri" w:cs="Calibri"/>
+        </w:rPr>
+        <w:t xml:space="preserve">1 GB Memory included with 1GB terminating resources quota applies for pods with an active deadline for Build, </w:t>
+      </w:r>
+      <w:proofErr w:type="spellStart"/>
+      <w:r>
+        <w:rPr>
+          <w:rFonts w:ascii="Calibri" w:eastAsia="Calibri" w:hAnsi="Calibri" w:cs="Calibri"/>
+        </w:rPr>
+        <w:t>Config</w:t>
+      </w:r>
+      <w:proofErr w:type="spellEnd"/>
+      <w:r>
+        <w:rPr>
+          <w:rFonts w:ascii="Calibri" w:eastAsia="Calibri" w:hAnsi="Calibri" w:cs="Calibri"/>
+        </w:rPr>
+        <w:t xml:space="preserve"> and deployment.</w:t>
+      </w:r>
+    </w:p>
+    <w:p>
+      <w:pPr>
+        <w:pStyle w:val="ListParagraph"/>
+        <w:numPr>
+          <w:ilvl w:val="0"/>
+          <w:numId w:val="5"/>
+        </w:numPr>
+        <w:rPr>
+          <w:rFonts w:ascii="Calibri" w:eastAsia="Calibri" w:hAnsi="Calibri" w:cs="Calibri"/>
+        </w:rPr>
+      </w:pPr>
+      <w:r>
+        <w:rPr>
+          <w:rFonts w:ascii="Calibri" w:eastAsia="Calibri" w:hAnsi="Calibri" w:cs="Calibri"/>
+        </w:rPr>
+        <w:t>1 GB storage included.</w:t>
+      </w:r>
+    </w:p>
+    <w:p>
+      <w:pPr>
+        <w:rPr>
+          <w:rFonts w:ascii="Calibri" w:eastAsia="Calibri" w:hAnsi="Calibri" w:cs="Calibri"/>
+        </w:rPr>
+      </w:pPr>
+      <w:r>
+        <w:rPr>
+          <w:rFonts w:ascii="Calibri" w:eastAsia="Calibri" w:hAnsi="Calibri" w:cs="Calibri"/>
+        </w:rPr>
+        <w:t>Pro – For Professional projects and hosting which supports up to 10 Projects with the following features.</w:t>
+      </w:r>
+    </w:p>
+    <w:p>
+      <w:pPr>
+        <w:pStyle w:val="ListParagraph"/>
+        <w:numPr>
+          <w:ilvl w:val="0"/>
+          <w:numId w:val="4"/>
+        </w:numPr>
+        <w:rPr>
+          <w:rFonts w:ascii="Calibri" w:eastAsia="Calibri" w:hAnsi="Calibri" w:cs="Calibri"/>
+        </w:rPr>
+      </w:pPr>
+      <w:r>
+        <w:rPr>
+          <w:rFonts w:ascii="Calibri" w:eastAsia="Calibri" w:hAnsi="Calibri" w:cs="Calibri"/>
+        </w:rPr>
+        <w:t>2 GB memory included and up to 48GB memory available</w:t>
+      </w:r>
+    </w:p>
+    <w:p>
+      <w:pPr>
+        <w:pStyle w:val="ListParagraph"/>
+        <w:numPr>
+          <w:ilvl w:val="0"/>
+          <w:numId w:val="4"/>
+        </w:numPr>
+        <w:rPr>
+          <w:rFonts w:ascii="Calibri" w:eastAsia="Calibri" w:hAnsi="Calibri" w:cs="Calibri"/>
+        </w:rPr>
+      </w:pPr>
+      <w:r>
+        <w:rPr>
+          <w:rFonts w:ascii="Calibri" w:eastAsia="Calibri" w:hAnsi="Calibri" w:cs="Calibri"/>
+        </w:rPr>
+        <w:t xml:space="preserve">2 GB terminating memory included and up to 20GB terminating memory available </w:t>
+      </w:r>
+    </w:p>
+    <w:p>
+      <w:pPr>
+        <w:pStyle w:val="ListParagraph"/>
+        <w:numPr>
+          <w:ilvl w:val="0"/>
+          <w:numId w:val="4"/>
+        </w:numPr>
+        <w:rPr>
+          <w:rFonts w:ascii="Calibri" w:eastAsia="Calibri" w:hAnsi="Calibri" w:cs="Calibri"/>
+        </w:rPr>
+      </w:pPr>
+      <w:proofErr w:type="spellStart"/>
+      <w:r>
+        <w:rPr>
+          <w:rFonts w:ascii="Calibri" w:eastAsia="Calibri" w:hAnsi="Calibri" w:cs="Calibri"/>
+        </w:rPr>
+        <w:t>Upto</w:t>
+      </w:r>
+      <w:proofErr w:type="spellEnd"/>
+      <w:r>
+        <w:rPr>
+          <w:rFonts w:ascii="Calibri" w:eastAsia="Calibri" w:hAnsi="Calibri" w:cs="Calibri"/>
+        </w:rPr>
+        <w:t xml:space="preserve"> 100GB </w:t>
+      </w:r>
+      <w:r>
+        <w:rPr>
+          <w:rFonts w:ascii="Calibri" w:eastAsia="Calibri" w:hAnsi="Calibri" w:cs="Calibri"/>
+        </w:rPr>
+        <w:t>Storage</w:t>
+      </w:r>
+    </w:p>
+    <w:p>
+      <w:pPr>
+        <w:pStyle w:val="ListParagraph"/>
+        <w:numPr>
+          <w:ilvl w:val="0"/>
+          <w:numId w:val="4"/>
+        </w:numPr>
+        <w:rPr>
+          <w:rFonts w:ascii="Calibri" w:eastAsia="Calibri" w:hAnsi="Calibri" w:cs="Calibri"/>
+        </w:rPr>
+      </w:pPr>
+      <w:r>
+        <w:rPr>
+          <w:rFonts w:ascii="Calibri" w:eastAsia="Calibri" w:hAnsi="Calibri" w:cs="Calibri"/>
+        </w:rPr>
+        <w:t>Other features like Always on, unlimited usage, invite Collaborators to Projects, Supports Custom Domain and Scheduled jobs.</w:t>
+      </w:r>
+    </w:p>
+    <w:p>
+      <w:pPr>
+        <w:rPr>
+          <w:rFonts w:ascii="Calibri" w:eastAsia="Calibri" w:hAnsi="Calibri" w:cs="Calibri"/>
+        </w:rPr>
+      </w:pPr>
+      <w:r>
+        <w:rPr>
+          <w:rFonts w:ascii="Calibri" w:eastAsia="Calibri" w:hAnsi="Calibri" w:cs="Calibri"/>
+        </w:rPr>
+        <w:t xml:space="preserve">Open Shift is a community-driven Open Source software support </w:t>
+      </w:r>
+      <w:r>
+        <w:rPr>
+          <w:rFonts w:ascii="Calibri" w:eastAsia="Calibri" w:hAnsi="Calibri" w:cs="Calibri"/>
+        </w:rPr>
+        <w:t>which supports wide verity of languages</w:t>
+      </w:r>
+      <w:r>
+        <w:rPr>
+          <w:rFonts w:ascii="Calibri" w:eastAsia="Calibri" w:hAnsi="Calibri" w:cs="Calibri"/>
+        </w:rPr>
+        <w:t xml:space="preserve"> </w:t>
+      </w:r>
+      <w:r>
+        <w:rPr>
+          <w:rFonts w:ascii="Calibri" w:eastAsia="Calibri" w:hAnsi="Calibri" w:cs="Calibri"/>
+        </w:rPr>
+        <w:t xml:space="preserve">runtime and data layers including Java EE6, Ruby, PHP, </w:t>
+      </w:r>
+      <w:proofErr w:type="gramStart"/>
+      <w:r>
+        <w:rPr>
+          <w:rFonts w:ascii="Calibri" w:eastAsia="Calibri" w:hAnsi="Calibri" w:cs="Calibri"/>
+        </w:rPr>
+        <w:t>Perl ,</w:t>
+      </w:r>
+      <w:proofErr w:type="gramEnd"/>
+      <w:r>
+        <w:rPr>
+          <w:rFonts w:ascii="Calibri" w:eastAsia="Calibri" w:hAnsi="Calibri" w:cs="Calibri"/>
+        </w:rPr>
+        <w:t xml:space="preserve"> MySQL. </w:t>
+      </w:r>
+    </w:p>
+    <w:p>
+      <w:pPr>
+        <w:rPr>
+          <w:rFonts w:ascii="Calibri" w:eastAsia="Calibri" w:hAnsi="Calibri" w:cs="Calibri"/>
+        </w:rPr>
+      </w:pPr>
+      <w:r>
+        <w:rPr>
+          <w:rFonts w:ascii="Calibri" w:eastAsia="Calibri" w:hAnsi="Calibri" w:cs="Calibri"/>
+        </w:rPr>
+        <w:t>In Open Shift to launch asp.net application, additional third party software required. D</w:t>
+      </w:r>
+      <w:r>
+        <w:rPr>
+          <w:rFonts w:ascii="Calibri" w:eastAsia="Calibri" w:hAnsi="Calibri" w:cs="Calibri"/>
+        </w:rPr>
+        <w:t>ownloaded Visu</w:t>
+      </w:r>
+      <w:r>
+        <w:rPr>
+          <w:rFonts w:ascii="Calibri" w:eastAsia="Calibri" w:hAnsi="Calibri" w:cs="Calibri"/>
+        </w:rPr>
+        <w:t>al Studio add-on fromClick2Cloud (</w:t>
+      </w:r>
+      <w:hyperlink r:id="rId23" w:history="1">
+        <w:r>
+          <w:rPr>
+            <w:rStyle w:val="Hyperlink"/>
+            <w:rFonts w:ascii="Calibri" w:eastAsia="Calibri" w:hAnsi="Calibri" w:cs="Calibri"/>
+          </w:rPr>
+          <w:t>http://click2cloud.net/</w:t>
+        </w:r>
+      </w:hyperlink>
+      <w:r>
+        <w:rPr>
+          <w:rFonts w:ascii="Calibri" w:eastAsia="Calibri" w:hAnsi="Calibri" w:cs="Calibri"/>
+        </w:rPr>
+        <w:t xml:space="preserve">) </w:t>
+      </w:r>
+    </w:p>
+    <w:p>
+      <w:pPr>
+        <w:rPr>
+          <w:rFonts w:ascii="Arial" w:eastAsia="Times New Roman" w:hAnsi="Arial" w:cs="Arial"/>
+          <w:color w:val="666666"/>
+          <w:sz w:val="24"/>
+          <w:szCs w:val="24"/>
+        </w:rPr>
+      </w:pPr>
+      <w:r>
+        <w:rPr>
+          <w:rFonts w:ascii="Arial" w:eastAsia="Times New Roman" w:hAnsi="Arial" w:cs="Arial"/>
+          <w:noProof/>
+          <w:color w:val="666666"/>
+          <w:sz w:val="24"/>
+          <w:szCs w:val="24"/>
+        </w:rPr>
+        <w:drawing>
+          <wp:inline distT="0" distB="0" distL="0" distR="0">
+            <wp:extent cx="5731510" cy="2458085"/>
+            <wp:effectExtent l="0" t="0" r="2540" b="0"/>
+            <wp:docPr id="7" name="Picture 7"/>
+            <wp:cNvGraphicFramePr>
+              <a:graphicFrameLocks xmlns:a="http://schemas.openxmlformats.org/drawingml/2006/main" noChangeAspect="1"/>
+            </wp:cNvGraphicFramePr>
+            <a:graphic xmlns:a="http://schemas.openxmlformats.org/drawingml/2006/main">
+              <a:graphicData uri="http://schemas.openxmlformats.org/drawingml/2006/picture">
+                <pic:pic xmlns:pic="http://schemas.openxmlformats.org/drawingml/2006/picture">
+                  <pic:nvPicPr>
+                    <pic:cNvPr id="0" name="Click2Cloud_Addon_VS2017.png"/>
+                    <pic:cNvPicPr/>
+                  </pic:nvPicPr>
+                  <pic:blipFill>
+                    <a:blip r:embed="rId24">
+                      <a:extLst>
+                        <a:ext uri="{28A0092B-C50C-407E-A947-70E740481C1C}">
+                          <a14:useLocalDpi xmlns:a14="http://schemas.microsoft.com/office/drawing/2010/main" val="0"/>
+                        </a:ext>
+                      </a:extLst>
+                    </a:blip>
+                    <a:stretch>
+                      <a:fillRect/>
+                    </a:stretch>
+                  </pic:blipFill>
+                  <pic:spPr>
+                    <a:xfrm>
+                      <a:off x="0" y="0"/>
+                      <a:ext cx="5731510" cy="2458085"/>
+                    </a:xfrm>
+                    <a:prstGeom prst="rect">
+                      <a:avLst/>
+                    </a:prstGeom>
+                  </pic:spPr>
+                </pic:pic>
+              </a:graphicData>
+            </a:graphic>
+          </wp:inline>
+        </w:drawing>
+      </w:r>
+    </w:p>
+    <w:p>
+      <w:pPr>
         <w:rPr>
           <w:rFonts w:ascii="Calibri" w:eastAsia="Calibri" w:hAnsi="Calibri" w:cs="Calibri"/>
           <w:b/>
         </w:rPr>
+      </w:pPr>
+      <w:r>
+        <w:rPr>
+          <w:rFonts w:ascii="Calibri" w:eastAsia="Calibri" w:hAnsi="Calibri" w:cs="Calibri"/>
+          <w:b/>
+        </w:rPr>
         <w:t xml:space="preserve">20 November 2017 </w:t>
       </w:r>
       <w:r>
@@ -4283,7 +4907,6 @@
         <w:rPr>
           <w:rFonts w:ascii="Calibri" w:eastAsia="Calibri" w:hAnsi="Calibri" w:cs="Calibri"/>
         </w:rPr>
-        <w:lastRenderedPageBreak/>
         <w:t>Main points for discussion:</w:t>
       </w:r>
     </w:p>
@@ -4374,7 +4997,14 @@
         <w:rPr>
           <w:rFonts w:ascii="Calibri" w:eastAsia="Calibri" w:hAnsi="Calibri" w:cs="Calibri"/>
         </w:rPr>
-        <w:t>Looking at the issues faces in Open Shift. Open shift has different mechanism to host ASP.NET 4.5 and ASP.NET Core based websites. Turns out that former is more complex. We were trying to set up proper tools on Sanjay’s machine – Visual Studio 2015 Community version and Click2Cloud extension for VS 2015. Sanjay originally installed VS 2017, but the Click2Cloud extension is not supported. So, he uninstalled 2017 version and then re-installed VS 2015. During this process, looks like something has went wrong with Visual Studio and .NET Framework. He is trying to do a clean install again.</w:t>
+        <w:t xml:space="preserve">Looking at the issues faces in Open Shift. Open shift has different mechanism to host ASP.NET 4.5 and ASP.NET Core based websites. Turns out that former is more complex. We </w:t>
+      </w:r>
+      <w:r>
+        <w:rPr>
+          <w:rFonts w:ascii="Calibri" w:eastAsia="Calibri" w:hAnsi="Calibri" w:cs="Calibri"/>
+        </w:rPr>
+        <w:lastRenderedPageBreak/>
+        <w:t>were trying to set up proper tools on Sanjay’s machine – Visual Studio 2015 Community version and Click2Cloud extension for VS 2015. Sanjay originally installed VS 2017, but the Click2Cloud extension is not supported. So, he uninstalled 2017 version and then re-installed VS 2015. During this process, looks like something has went wrong with Visual Studio and .NET Framework. He is trying to do a clean install again.</w:t>
       </w:r>
     </w:p>
     <w:p>
@@ -4609,59 +5239,59 @@
           <w:rFonts w:ascii="Calibri" w:eastAsia="Calibri" w:hAnsi="Calibri" w:cs="Calibri"/>
           <w:b/>
         </w:rPr>
+        <w:t>22/11/2017 – All</w:t>
+      </w:r>
+    </w:p>
+    <w:p>
+      <w:pPr>
+        <w:rPr>
+          <w:rFonts w:ascii="Calibri" w:eastAsia="Calibri" w:hAnsi="Calibri" w:cs="Calibri"/>
+        </w:rPr>
+      </w:pPr>
+      <w:r>
+        <w:rPr>
+          <w:rFonts w:ascii="Calibri" w:eastAsia="Calibri" w:hAnsi="Calibri" w:cs="Calibri"/>
+        </w:rPr>
+        <w:t>Skype Call to discuss problems, next steps and ideas.</w:t>
+      </w:r>
+    </w:p>
+    <w:p>
+      <w:pPr>
+        <w:rPr>
+          <w:rFonts w:ascii="Calibri" w:eastAsia="Calibri" w:hAnsi="Calibri" w:cs="Calibri"/>
+        </w:rPr>
+      </w:pPr>
+      <w:r>
+        <w:rPr>
+          <w:rFonts w:ascii="Calibri" w:eastAsia="Calibri" w:hAnsi="Calibri" w:cs="Calibri"/>
+        </w:rPr>
+        <w:t xml:space="preserve">Storage – all three cloud providers to be examined for storage locations, where we can each store 10 image files. Using REST API, the Web App will then call those images and identify faces within them. </w:t>
+      </w:r>
+    </w:p>
+    <w:p>
+      <w:pPr>
+        <w:rPr>
+          <w:rFonts w:ascii="Calibri" w:eastAsia="Calibri" w:hAnsi="Calibri" w:cs="Calibri"/>
+        </w:rPr>
+      </w:pPr>
+      <w:r>
+        <w:rPr>
+          <w:rFonts w:ascii="Calibri" w:eastAsia="Calibri" w:hAnsi="Calibri" w:cs="Calibri"/>
+        </w:rPr>
+        <w:t>Monitoring - Agreed that all three cloud providers be examined for their monitoring metrics and capabilities. There will be differences across the platforms, so agreed that Azure be the reference platform and AWS/Open Shift to be compared to it.</w:t>
+      </w:r>
+    </w:p>
+    <w:p>
+      <w:pPr>
+        <w:rPr>
+          <w:rFonts w:ascii="Calibri" w:eastAsia="Calibri" w:hAnsi="Calibri" w:cs="Calibri"/>
+        </w:rPr>
+      </w:pPr>
+      <w:r>
+        <w:rPr>
+          <w:rFonts w:ascii="Calibri" w:eastAsia="Calibri" w:hAnsi="Calibri" w:cs="Calibri"/>
+        </w:rPr>
         <w:lastRenderedPageBreak/>
-        <w:t>22/11/2017 – All</w:t>
-      </w:r>
-    </w:p>
-    <w:p>
-      <w:pPr>
-        <w:rPr>
-          <w:rFonts w:ascii="Calibri" w:eastAsia="Calibri" w:hAnsi="Calibri" w:cs="Calibri"/>
-        </w:rPr>
-      </w:pPr>
-      <w:r>
-        <w:rPr>
-          <w:rFonts w:ascii="Calibri" w:eastAsia="Calibri" w:hAnsi="Calibri" w:cs="Calibri"/>
-        </w:rPr>
-        <w:t>Skype Call to discuss problems, next steps and ideas.</w:t>
-      </w:r>
-    </w:p>
-    <w:p>
-      <w:pPr>
-        <w:rPr>
-          <w:rFonts w:ascii="Calibri" w:eastAsia="Calibri" w:hAnsi="Calibri" w:cs="Calibri"/>
-        </w:rPr>
-      </w:pPr>
-      <w:r>
-        <w:rPr>
-          <w:rFonts w:ascii="Calibri" w:eastAsia="Calibri" w:hAnsi="Calibri" w:cs="Calibri"/>
-        </w:rPr>
-        <w:t xml:space="preserve">Storage – all three cloud providers to be examined for storage locations, where we can each store 10 image files. Using REST API, the Web App will then call those images and identify faces within them. </w:t>
-      </w:r>
-    </w:p>
-    <w:p>
-      <w:pPr>
-        <w:rPr>
-          <w:rFonts w:ascii="Calibri" w:eastAsia="Calibri" w:hAnsi="Calibri" w:cs="Calibri"/>
-        </w:rPr>
-      </w:pPr>
-      <w:r>
-        <w:rPr>
-          <w:rFonts w:ascii="Calibri" w:eastAsia="Calibri" w:hAnsi="Calibri" w:cs="Calibri"/>
-        </w:rPr>
-        <w:t>Monitoring - Agreed that all three cloud providers be examined for their monitoring metrics and capabilities. There will be differences across the platforms, so agreed that Azure be the reference platform and AWS/Open Shift to be compared to it.</w:t>
-      </w:r>
-    </w:p>
-    <w:p>
-      <w:pPr>
-        <w:rPr>
-          <w:rFonts w:ascii="Calibri" w:eastAsia="Calibri" w:hAnsi="Calibri" w:cs="Calibri"/>
-        </w:rPr>
-      </w:pPr>
-      <w:r>
-        <w:rPr>
-          <w:rFonts w:ascii="Calibri" w:eastAsia="Calibri" w:hAnsi="Calibri" w:cs="Calibri"/>
-        </w:rPr>
         <w:t>Configurations – exploring of configuration changes in all three cloud providers. This will involve changing API Keys with an aim to have one app which will be applicable across any of the three cloud providers, without any cloud-specific additional coding required.</w:t>
       </w:r>
     </w:p>
@@ -4709,13 +5339,6 @@
       <w:pPr>
         <w:rPr>
           <w:rFonts w:ascii="Calibri" w:eastAsia="Calibri" w:hAnsi="Calibri" w:cs="Calibri"/>
-        </w:rPr>
-      </w:pPr>
-    </w:p>
-    <w:p>
-      <w:pPr>
-        <w:rPr>
-          <w:rFonts w:ascii="Calibri" w:eastAsia="Calibri" w:hAnsi="Calibri" w:cs="Calibri"/>
           <w:b/>
         </w:rPr>
       </w:pPr>
@@ -4724,23 +5347,423 @@
           <w:rFonts w:ascii="Calibri" w:eastAsia="Calibri" w:hAnsi="Calibri" w:cs="Calibri"/>
           <w:b/>
         </w:rPr>
-        <w:t>24/11/2017 – Kevin</w:t>
-      </w:r>
-    </w:p>
-    <w:p>
-      <w:pPr>
-        <w:rPr>
-          <w:rFonts w:ascii="Calibri" w:eastAsia="Calibri" w:hAnsi="Calibri" w:cs="Calibri"/>
-        </w:rPr>
-      </w:pPr>
-      <w:r>
-        <w:rPr>
-          <w:rFonts w:ascii="Calibri" w:eastAsia="Calibri" w:hAnsi="Calibri" w:cs="Calibri"/>
-        </w:rPr>
-        <w:t>Investigating hosting the website files in an AWS S3 bucket and launching the website from there, rather than from my laptop location. Accessing the application files in S3 through a REST API appears to require an SDK (Software Development Kit). I think Visual Studio can act as an SDK for AWS but I need to confirm this.</w:t>
+        <w:t>22/11/2017 – Sanjay</w:t>
+      </w:r>
+    </w:p>
+    <w:p>
+      <w:pPr>
+        <w:rPr>
+          <w:rFonts w:ascii="Calibri" w:eastAsia="Calibri" w:hAnsi="Calibri" w:cs="Calibri"/>
+        </w:rPr>
+      </w:pPr>
+      <w:r>
+        <w:rPr>
+          <w:rFonts w:ascii="Calibri" w:eastAsia="Calibri" w:hAnsi="Calibri" w:cs="Calibri"/>
+        </w:rPr>
+        <w:t xml:space="preserve">After analysing Open Shift add-on which was downloaded for Visual Studio 2017, discovered that Click2Cloud add-on does not support and no template was available for asp.net 4.5. Hence downloaded Visual Studio 2015. </w:t>
+      </w:r>
+    </w:p>
+    <w:p>
+      <w:pPr>
+        <w:rPr>
+          <w:rFonts w:ascii="Calibri" w:eastAsia="Calibri" w:hAnsi="Calibri" w:cs="Calibri"/>
+        </w:rPr>
+      </w:pPr>
+      <w:r>
+        <w:rPr>
+          <w:rFonts w:ascii="Calibri" w:eastAsia="Calibri" w:hAnsi="Calibri" w:cs="Calibri"/>
+          <w:noProof/>
+        </w:rPr>
+        <w:drawing>
+          <wp:inline distT="0" distB="0" distL="0" distR="0">
+            <wp:extent cx="5124450" cy="2695575"/>
+            <wp:effectExtent l="0" t="0" r="0" b="9525"/>
+            <wp:docPr id="12" name="Picture 12"/>
+            <wp:cNvGraphicFramePr>
+              <a:graphicFrameLocks xmlns:a="http://schemas.openxmlformats.org/drawingml/2006/main" noChangeAspect="1"/>
+            </wp:cNvGraphicFramePr>
+            <a:graphic xmlns:a="http://schemas.openxmlformats.org/drawingml/2006/main">
+              <a:graphicData uri="http://schemas.openxmlformats.org/drawingml/2006/picture">
+                <pic:pic xmlns:pic="http://schemas.openxmlformats.org/drawingml/2006/picture">
+                  <pic:nvPicPr>
+                    <pic:cNvPr id="0" name="VisualStudio2015.png"/>
+                    <pic:cNvPicPr/>
+                  </pic:nvPicPr>
+                  <pic:blipFill>
+                    <a:blip r:embed="rId25">
+                      <a:extLst>
+                        <a:ext uri="{28A0092B-C50C-407E-A947-70E740481C1C}">
+                          <a14:useLocalDpi xmlns:a14="http://schemas.microsoft.com/office/drawing/2010/main" val="0"/>
+                        </a:ext>
+                      </a:extLst>
+                    </a:blip>
+                    <a:stretch>
+                      <a:fillRect/>
+                    </a:stretch>
+                  </pic:blipFill>
+                  <pic:spPr>
+                    <a:xfrm>
+                      <a:off x="0" y="0"/>
+                      <a:ext cx="5122180" cy="2694381"/>
+                    </a:xfrm>
+                    <a:prstGeom prst="rect">
+                      <a:avLst/>
+                    </a:prstGeom>
+                  </pic:spPr>
+                </pic:pic>
+              </a:graphicData>
+            </a:graphic>
+          </wp:inline>
+        </w:drawing>
+      </w:r>
+    </w:p>
+    <w:p>
+      <w:pPr>
+        <w:rPr>
+          <w:rFonts w:ascii="Calibri" w:eastAsia="Calibri" w:hAnsi="Calibri" w:cs="Calibri"/>
+        </w:rPr>
+      </w:pPr>
+      <w:r>
+        <w:rPr>
+          <w:rFonts w:ascii="Calibri" w:eastAsia="Calibri" w:hAnsi="Calibri" w:cs="Calibri"/>
+        </w:rPr>
+        <w:t xml:space="preserve">Using Visual Studio Community edition 2015, first tried to launch </w:t>
+      </w:r>
+      <w:proofErr w:type="spellStart"/>
+      <w:r>
+        <w:rPr>
+          <w:rFonts w:ascii="Calibri" w:eastAsia="Calibri" w:hAnsi="Calibri" w:cs="Calibri"/>
+        </w:rPr>
+        <w:t>FacApi</w:t>
+      </w:r>
+      <w:proofErr w:type="spellEnd"/>
+      <w:r>
+        <w:rPr>
+          <w:rFonts w:ascii="Calibri" w:eastAsia="Calibri" w:hAnsi="Calibri" w:cs="Calibri"/>
+        </w:rPr>
+        <w:t xml:space="preserve"> website in local laptop and follow step by step process to download Click2Cloud add-on and additional software.</w:t>
+      </w:r>
+    </w:p>
+    <w:p>
+      <w:pPr>
+        <w:rPr>
+          <w:rFonts w:ascii="Calibri" w:eastAsia="Calibri" w:hAnsi="Calibri" w:cs="Calibri"/>
+        </w:rPr>
+      </w:pPr>
+      <w:r>
+        <w:rPr>
+          <w:rFonts w:ascii="Calibri" w:eastAsia="Calibri" w:hAnsi="Calibri" w:cs="Calibri"/>
+        </w:rPr>
+        <w:t xml:space="preserve">Pre-Requisite </w:t>
+      </w:r>
+      <w:proofErr w:type="spellStart"/>
+      <w:r>
+        <w:rPr>
+          <w:rFonts w:ascii="Calibri" w:eastAsia="Calibri" w:hAnsi="Calibri" w:cs="Calibri"/>
+        </w:rPr>
+        <w:t>Sof</w:t>
       </w:r>
       <w:bookmarkStart w:id="0" w:name="_GoBack"/>
       <w:bookmarkEnd w:id="0"/>
+      <w:r>
+        <w:rPr>
+          <w:rFonts w:ascii="Calibri" w:eastAsia="Calibri" w:hAnsi="Calibri" w:cs="Calibri"/>
+        </w:rPr>
+        <w:t>twares</w:t>
+      </w:r>
+      <w:proofErr w:type="spellEnd"/>
+    </w:p>
+    <w:p>
+      <w:pPr>
+        <w:pStyle w:val="ListParagraph"/>
+        <w:numPr>
+          <w:ilvl w:val="0"/>
+          <w:numId w:val="6"/>
+        </w:numPr>
+        <w:rPr>
+          <w:rFonts w:ascii="Calibri" w:eastAsia="Calibri" w:hAnsi="Calibri" w:cs="Calibri"/>
+        </w:rPr>
+      </w:pPr>
+      <w:r>
+        <w:rPr>
+          <w:rFonts w:ascii="Calibri" w:eastAsia="Calibri" w:hAnsi="Calibri" w:cs="Calibri"/>
+        </w:rPr>
+        <w:t xml:space="preserve">Install </w:t>
+      </w:r>
+      <w:proofErr w:type="spellStart"/>
+      <w:r>
+        <w:rPr>
+          <w:rFonts w:ascii="Calibri" w:eastAsia="Calibri" w:hAnsi="Calibri" w:cs="Calibri"/>
+        </w:rPr>
+        <w:t>Microsoftware</w:t>
+      </w:r>
+      <w:proofErr w:type="spellEnd"/>
+      <w:r>
+        <w:rPr>
+          <w:rFonts w:ascii="Calibri" w:eastAsia="Calibri" w:hAnsi="Calibri" w:cs="Calibri"/>
+        </w:rPr>
+        <w:t xml:space="preserve"> </w:t>
+      </w:r>
+      <w:r>
+        <w:rPr>
+          <w:rFonts w:ascii="Calibri" w:eastAsia="Calibri" w:hAnsi="Calibri" w:cs="Calibri"/>
+        </w:rPr>
+        <w:t xml:space="preserve">Visual Studio 2015 – Already downloaded and launched </w:t>
+      </w:r>
+      <w:proofErr w:type="spellStart"/>
+      <w:r>
+        <w:rPr>
+          <w:rFonts w:ascii="Calibri" w:eastAsia="Calibri" w:hAnsi="Calibri" w:cs="Calibri"/>
+        </w:rPr>
+        <w:t>FacApi</w:t>
+      </w:r>
+      <w:proofErr w:type="spellEnd"/>
+    </w:p>
+    <w:p>
+      <w:pPr>
+        <w:pStyle w:val="ListParagraph"/>
+        <w:numPr>
+          <w:ilvl w:val="0"/>
+          <w:numId w:val="6"/>
+        </w:numPr>
+        <w:rPr>
+          <w:rFonts w:ascii="Calibri" w:eastAsia="Calibri" w:hAnsi="Calibri" w:cs="Calibri"/>
+        </w:rPr>
+      </w:pPr>
+      <w:r>
+        <w:rPr>
+          <w:rFonts w:ascii="Calibri" w:eastAsia="Calibri" w:hAnsi="Calibri" w:cs="Calibri"/>
+        </w:rPr>
+        <w:t>Git for Windows</w:t>
+      </w:r>
+    </w:p>
+    <w:p>
+      <w:pPr>
+        <w:pStyle w:val="ListParagraph"/>
+        <w:numPr>
+          <w:ilvl w:val="0"/>
+          <w:numId w:val="6"/>
+        </w:numPr>
+        <w:rPr>
+          <w:rFonts w:ascii="Calibri" w:eastAsia="Calibri" w:hAnsi="Calibri" w:cs="Calibri"/>
+        </w:rPr>
+      </w:pPr>
+      <w:r>
+        <w:rPr>
+          <w:rFonts w:ascii="Calibri" w:eastAsia="Calibri" w:hAnsi="Calibri" w:cs="Calibri"/>
+        </w:rPr>
+        <w:t>Open Shift Command Line Interface (CLI)</w:t>
+      </w:r>
+    </w:p>
+    <w:p>
+      <w:pPr>
+        <w:pStyle w:val="ListParagraph"/>
+        <w:numPr>
+          <w:ilvl w:val="0"/>
+          <w:numId w:val="6"/>
+        </w:numPr>
+        <w:rPr>
+          <w:rFonts w:ascii="Calibri" w:eastAsia="Calibri" w:hAnsi="Calibri" w:cs="Calibri"/>
+        </w:rPr>
+      </w:pPr>
+      <w:proofErr w:type="spellStart"/>
+      <w:r>
+        <w:rPr>
+          <w:rFonts w:ascii="Calibri" w:eastAsia="Calibri" w:hAnsi="Calibri" w:cs="Calibri"/>
+        </w:rPr>
+        <w:t>MicroSoft</w:t>
+      </w:r>
+      <w:proofErr w:type="spellEnd"/>
+      <w:r>
+        <w:rPr>
+          <w:rFonts w:ascii="Calibri" w:eastAsia="Calibri" w:hAnsi="Calibri" w:cs="Calibri"/>
+        </w:rPr>
+        <w:t xml:space="preserve"> .Net Core SDK Preview 2</w:t>
+      </w:r>
+    </w:p>
+    <w:p>
+      <w:pPr>
+        <w:pStyle w:val="ListParagraph"/>
+        <w:numPr>
+          <w:ilvl w:val="0"/>
+          <w:numId w:val="6"/>
+        </w:numPr>
+        <w:rPr>
+          <w:rFonts w:ascii="Calibri" w:eastAsia="Calibri" w:hAnsi="Calibri" w:cs="Calibri"/>
+        </w:rPr>
+      </w:pPr>
+      <w:r>
+        <w:rPr>
+          <w:rFonts w:ascii="Calibri" w:eastAsia="Calibri" w:hAnsi="Calibri" w:cs="Calibri"/>
+        </w:rPr>
+        <w:t xml:space="preserve">Setup environment path to access Open Shift from Command line </w:t>
+      </w:r>
+      <w:r>
+        <w:rPr>
+          <w:rFonts w:ascii="Calibri" w:eastAsia="Calibri" w:hAnsi="Calibri" w:cs="Calibri"/>
+        </w:rPr>
+        <w:t xml:space="preserve">&amp; </w:t>
+      </w:r>
+      <w:r>
+        <w:rPr>
+          <w:rFonts w:ascii="Calibri" w:eastAsia="Calibri" w:hAnsi="Calibri" w:cs="Calibri"/>
+        </w:rPr>
+        <w:t>Open Shift Command Line Interface (CLI)</w:t>
+      </w:r>
+    </w:p>
+    <w:p>
+      <w:pPr>
+        <w:rPr>
+          <w:rFonts w:ascii="Calibri" w:eastAsia="Calibri" w:hAnsi="Calibri" w:cs="Calibri"/>
+        </w:rPr>
+      </w:pPr>
+      <w:r>
+        <w:rPr>
+          <w:rFonts w:ascii="Calibri" w:eastAsia="Calibri" w:hAnsi="Calibri" w:cs="Calibri"/>
+          <w:noProof/>
+        </w:rPr>
+        <w:drawing>
+          <wp:inline distT="0" distB="0" distL="0" distR="0" wp14:anchorId="369CBC40" wp14:editId="35EEA93C">
+            <wp:extent cx="4276725" cy="1428750"/>
+            <wp:effectExtent l="0" t="0" r="9525" b="0"/>
+            <wp:docPr id="8" name="Picture 8"/>
+            <wp:cNvGraphicFramePr>
+              <a:graphicFrameLocks xmlns:a="http://schemas.openxmlformats.org/drawingml/2006/main" noChangeAspect="1"/>
+            </wp:cNvGraphicFramePr>
+            <a:graphic xmlns:a="http://schemas.openxmlformats.org/drawingml/2006/main">
+              <a:graphicData uri="http://schemas.openxmlformats.org/drawingml/2006/picture">
+                <pic:pic xmlns:pic="http://schemas.openxmlformats.org/drawingml/2006/picture">
+                  <pic:nvPicPr>
+                    <pic:cNvPr id="0" name="cloudpath.PNG"/>
+                    <pic:cNvPicPr/>
+                  </pic:nvPicPr>
+                  <pic:blipFill>
+                    <a:blip r:embed="rId26" cstate="print">
+                      <a:extLst>
+                        <a:ext uri="{28A0092B-C50C-407E-A947-70E740481C1C}">
+                          <a14:useLocalDpi xmlns:a14="http://schemas.microsoft.com/office/drawing/2010/main" val="0"/>
+                        </a:ext>
+                      </a:extLst>
+                    </a:blip>
+                    <a:stretch>
+                      <a:fillRect/>
+                    </a:stretch>
+                  </pic:blipFill>
+                  <pic:spPr>
+                    <a:xfrm>
+                      <a:off x="0" y="0"/>
+                      <a:ext cx="4283325" cy="1430955"/>
+                    </a:xfrm>
+                    <a:prstGeom prst="rect">
+                      <a:avLst/>
+                    </a:prstGeom>
+                  </pic:spPr>
+                </pic:pic>
+              </a:graphicData>
+            </a:graphic>
+          </wp:inline>
+        </w:drawing>
+      </w:r>
+    </w:p>
+    <w:p>
+      <w:pPr>
+        <w:rPr>
+          <w:rFonts w:ascii="Calibri" w:eastAsia="Calibri" w:hAnsi="Calibri" w:cs="Calibri"/>
+        </w:rPr>
+      </w:pPr>
+      <w:r>
+        <w:rPr>
+          <w:rFonts w:ascii="Calibri" w:eastAsia="Calibri" w:hAnsi="Calibri" w:cs="Calibri"/>
+        </w:rPr>
+        <w:t>Open Shit Command line login screenshot</w:t>
+      </w:r>
+    </w:p>
+    <w:p>
+      <w:pPr>
+        <w:rPr>
+          <w:rFonts w:ascii="Calibri" w:eastAsia="Calibri" w:hAnsi="Calibri" w:cs="Calibri"/>
+        </w:rPr>
+      </w:pPr>
+      <w:r>
+        <w:rPr>
+          <w:rFonts w:ascii="Calibri" w:eastAsia="Calibri" w:hAnsi="Calibri" w:cs="Calibri"/>
+          <w:noProof/>
+        </w:rPr>
+        <w:lastRenderedPageBreak/>
+        <w:drawing>
+          <wp:inline distT="0" distB="0" distL="0" distR="0" wp14:anchorId="62B85E58" wp14:editId="56083D4B">
+            <wp:extent cx="5209780" cy="2209800"/>
+            <wp:effectExtent l="0" t="0" r="0" b="0"/>
+            <wp:docPr id="17" name="Picture 17"/>
+            <wp:cNvGraphicFramePr>
+              <a:graphicFrameLocks xmlns:a="http://schemas.openxmlformats.org/drawingml/2006/main" noChangeAspect="1"/>
+            </wp:cNvGraphicFramePr>
+            <a:graphic xmlns:a="http://schemas.openxmlformats.org/drawingml/2006/main">
+              <a:graphicData uri="http://schemas.openxmlformats.org/drawingml/2006/picture">
+                <pic:pic xmlns:pic="http://schemas.openxmlformats.org/drawingml/2006/picture">
+                  <pic:nvPicPr>
+                    <pic:cNvPr id="0" name="Picture 2"/>
+                    <pic:cNvPicPr>
+                      <a:picLocks noChangeAspect="1" noChangeArrowheads="1"/>
+                    </pic:cNvPicPr>
+                  </pic:nvPicPr>
+                  <pic:blipFill>
+                    <a:blip r:embed="rId27">
+                      <a:extLst>
+                        <a:ext uri="{28A0092B-C50C-407E-A947-70E740481C1C}">
+                          <a14:useLocalDpi xmlns:a14="http://schemas.microsoft.com/office/drawing/2010/main" val="0"/>
+                        </a:ext>
+                      </a:extLst>
+                    </a:blip>
+                    <a:srcRect/>
+                    <a:stretch>
+                      <a:fillRect/>
+                    </a:stretch>
+                  </pic:blipFill>
+                  <pic:spPr bwMode="auto">
+                    <a:xfrm>
+                      <a:off x="0" y="0"/>
+                      <a:ext cx="5206745" cy="2208513"/>
+                    </a:xfrm>
+                    <a:prstGeom prst="rect">
+                      <a:avLst/>
+                    </a:prstGeom>
+                    <a:noFill/>
+                  </pic:spPr>
+                </pic:pic>
+              </a:graphicData>
+            </a:graphic>
+          </wp:inline>
+        </w:drawing>
+      </w:r>
+    </w:p>
+    <w:p>
+      <w:pPr>
+        <w:rPr>
+          <w:rFonts w:ascii="Calibri" w:eastAsia="Calibri" w:hAnsi="Calibri" w:cs="Calibri"/>
+          <w:b/>
+        </w:rPr>
+      </w:pPr>
+      <w:r>
+        <w:rPr>
+          <w:rFonts w:ascii="Calibri" w:eastAsia="Calibri" w:hAnsi="Calibri" w:cs="Calibri"/>
+          <w:b/>
+        </w:rPr>
+        <w:t>24/11/2017 – Kevin</w:t>
+      </w:r>
+    </w:p>
+    <w:p>
+      <w:pPr>
+        <w:rPr>
+          <w:rFonts w:ascii="Calibri" w:eastAsia="Calibri" w:hAnsi="Calibri" w:cs="Calibri"/>
+        </w:rPr>
+      </w:pPr>
+      <w:r>
+        <w:rPr>
+          <w:rFonts w:ascii="Calibri" w:eastAsia="Calibri" w:hAnsi="Calibri" w:cs="Calibri"/>
+        </w:rPr>
+        <w:t>Investigating hosting the website files in an AWS S3 bucket and launching the website from there, rather than from my laptop location. Accessing the application files in S3 through a REST API appears to require an SDK (Software Development Kit). I think Visual Studio can act as an SDK for AWS but I need to confirm this.</w:t>
+      </w:r>
     </w:p>
     <w:p>
       <w:pPr>
@@ -4796,13 +5819,384 @@
         <w:t>. This can be used to perform data analytics of your application.</w:t>
       </w:r>
     </w:p>
+    <w:p>
+      <w:pPr>
+        <w:rPr>
+          <w:rFonts w:ascii="Calibri" w:eastAsia="Calibri" w:hAnsi="Calibri" w:cs="Calibri"/>
+          <w:b/>
+        </w:rPr>
+      </w:pPr>
+      <w:r>
+        <w:rPr>
+          <w:rFonts w:ascii="Calibri" w:eastAsia="Calibri" w:hAnsi="Calibri" w:cs="Calibri"/>
+          <w:b/>
+        </w:rPr>
+        <w:t>26/11/2017 – Sanjay</w:t>
+      </w:r>
+    </w:p>
+    <w:p>
+      <w:pPr>
+        <w:rPr>
+          <w:rFonts w:ascii="Calibri" w:eastAsia="Calibri" w:hAnsi="Calibri" w:cs="Calibri"/>
+        </w:rPr>
+      </w:pPr>
+      <w:r>
+        <w:rPr>
+          <w:rFonts w:ascii="Calibri" w:eastAsia="Calibri" w:hAnsi="Calibri" w:cs="Calibri"/>
+        </w:rPr>
+        <w:t>After downloading all Pre-requisite software, created first asp application</w:t>
+      </w:r>
+      <w:r>
+        <w:rPr>
+          <w:rFonts w:ascii="Calibri" w:eastAsia="Calibri" w:hAnsi="Calibri" w:cs="Calibri"/>
+        </w:rPr>
+        <w:t xml:space="preserve"> using Custom template and followed below steps</w:t>
+      </w:r>
+    </w:p>
+    <w:p>
+      <w:pPr>
+        <w:rPr>
+          <w:rFonts w:ascii="Calibri" w:eastAsia="Calibri" w:hAnsi="Calibri" w:cs="Calibri"/>
+        </w:rPr>
+      </w:pPr>
+      <w:r>
+        <w:rPr>
+          <w:rFonts w:ascii="Calibri" w:eastAsia="Calibri" w:hAnsi="Calibri" w:cs="Calibri"/>
+          <w:noProof/>
+        </w:rPr>
+        <w:drawing>
+          <wp:inline distT="0" distB="0" distL="0" distR="0">
+            <wp:extent cx="5731510" cy="2133600"/>
+            <wp:effectExtent l="0" t="0" r="2540" b="0"/>
+            <wp:docPr id="13" name="Picture 13"/>
+            <wp:cNvGraphicFramePr>
+              <a:graphicFrameLocks xmlns:a="http://schemas.openxmlformats.org/drawingml/2006/main" noChangeAspect="1"/>
+            </wp:cNvGraphicFramePr>
+            <a:graphic xmlns:a="http://schemas.openxmlformats.org/drawingml/2006/main">
+              <a:graphicData uri="http://schemas.openxmlformats.org/drawingml/2006/picture">
+                <pic:pic xmlns:pic="http://schemas.openxmlformats.org/drawingml/2006/picture">
+                  <pic:nvPicPr>
+                    <pic:cNvPr id="0" name="Click2Cloud_Addon_VS2015.png"/>
+                    <pic:cNvPicPr/>
+                  </pic:nvPicPr>
+                  <pic:blipFill>
+                    <a:blip r:embed="rId28">
+                      <a:extLst>
+                        <a:ext uri="{28A0092B-C50C-407E-A947-70E740481C1C}">
+                          <a14:useLocalDpi xmlns:a14="http://schemas.microsoft.com/office/drawing/2010/main" val="0"/>
+                        </a:ext>
+                      </a:extLst>
+                    </a:blip>
+                    <a:stretch>
+                      <a:fillRect/>
+                    </a:stretch>
+                  </pic:blipFill>
+                  <pic:spPr>
+                    <a:xfrm>
+                      <a:off x="0" y="0"/>
+                      <a:ext cx="5731510" cy="2133600"/>
+                    </a:xfrm>
+                    <a:prstGeom prst="rect">
+                      <a:avLst/>
+                    </a:prstGeom>
+                  </pic:spPr>
+                </pic:pic>
+              </a:graphicData>
+            </a:graphic>
+          </wp:inline>
+        </w:drawing>
+      </w:r>
+    </w:p>
+    <w:p>
+      <w:pPr>
+        <w:rPr>
+          <w:rFonts w:ascii="Calibri" w:eastAsia="Calibri" w:hAnsi="Calibri" w:cs="Calibri"/>
+        </w:rPr>
+      </w:pPr>
+      <w:r>
+        <w:rPr>
+          <w:rFonts w:ascii="Calibri" w:eastAsia="Calibri" w:hAnsi="Calibri" w:cs="Calibri"/>
+        </w:rPr>
+        <w:t xml:space="preserve"> </w:t>
+      </w:r>
+      <w:r>
+        <w:rPr>
+          <w:rFonts w:ascii="Calibri" w:eastAsia="Calibri" w:hAnsi="Calibri" w:cs="Calibri"/>
+        </w:rPr>
+        <w:t xml:space="preserve">Created project in connected server by selecting “New </w:t>
+      </w:r>
+      <w:proofErr w:type="spellStart"/>
+      <w:r>
+        <w:rPr>
+          <w:rFonts w:ascii="Calibri" w:eastAsia="Calibri" w:hAnsi="Calibri" w:cs="Calibri"/>
+        </w:rPr>
+        <w:t>OpenShift</w:t>
+      </w:r>
+      <w:proofErr w:type="spellEnd"/>
+      <w:r>
+        <w:rPr>
+          <w:rFonts w:ascii="Calibri" w:eastAsia="Calibri" w:hAnsi="Calibri" w:cs="Calibri"/>
+        </w:rPr>
+        <w:t xml:space="preserve"> Application” and provided new project and other details and click F</w:t>
+      </w:r>
+      <w:r>
+        <w:rPr>
+          <w:rFonts w:ascii="Calibri" w:eastAsia="Calibri" w:hAnsi="Calibri" w:cs="Calibri"/>
+        </w:rPr>
+        <w:t>inish button.</w:t>
+      </w:r>
+    </w:p>
+    <w:p>
+      <w:pPr>
+        <w:rPr>
+          <w:rFonts w:ascii="Calibri" w:eastAsia="Calibri" w:hAnsi="Calibri" w:cs="Calibri"/>
+        </w:rPr>
+      </w:pPr>
+      <w:r>
+        <w:rPr>
+          <w:rFonts w:ascii="Calibri" w:eastAsia="Calibri" w:hAnsi="Calibri" w:cs="Calibri"/>
+        </w:rPr>
+        <w:t>Select template using template wizard.</w:t>
+      </w:r>
+    </w:p>
+    <w:p>
+      <w:pPr>
+        <w:rPr>
+          <w:rFonts w:ascii="Calibri" w:eastAsia="Calibri" w:hAnsi="Calibri" w:cs="Calibri"/>
+        </w:rPr>
+      </w:pPr>
+    </w:p>
+    <w:p>
+      <w:pPr>
+        <w:rPr>
+          <w:rFonts w:ascii="Calibri" w:eastAsia="Calibri" w:hAnsi="Calibri" w:cs="Calibri"/>
+        </w:rPr>
+      </w:pPr>
+    </w:p>
+    <w:p>
+      <w:pPr>
+        <w:rPr>
+          <w:rFonts w:ascii="Calibri" w:eastAsia="Calibri" w:hAnsi="Calibri" w:cs="Calibri"/>
+        </w:rPr>
+      </w:pPr>
+    </w:p>
+    <w:p>
+      <w:pPr>
+        <w:rPr>
+          <w:rFonts w:ascii="Calibri" w:eastAsia="Calibri" w:hAnsi="Calibri" w:cs="Calibri"/>
+        </w:rPr>
+      </w:pPr>
+      <w:r>
+        <w:rPr>
+          <w:rFonts w:ascii="Calibri" w:eastAsia="Calibri" w:hAnsi="Calibri" w:cs="Calibri"/>
+        </w:rPr>
+        <w:t xml:space="preserve">Open Shift Command Line Interface (CLI) and downloaded Click2Cloud add-on for asp.net 4.5 </w:t>
+      </w:r>
+      <w:r>
+        <w:rPr>
+          <w:rFonts w:ascii="Calibri" w:eastAsia="Calibri" w:hAnsi="Calibri" w:cs="Calibri"/>
+        </w:rPr>
+        <w:t xml:space="preserve">templates and select Use a template from my local file system. Then click on Define </w:t>
+      </w:r>
+      <w:r>
+        <w:rPr>
+          <w:rFonts w:ascii="Calibri" w:eastAsia="Calibri" w:hAnsi="Calibri" w:cs="Calibri"/>
+        </w:rPr>
+        <w:t>button using Template details dialog box from Open Shift resources and click next or finish to create with default template parameters and labels. Below are the screenshots</w:t>
+      </w:r>
+    </w:p>
+    <w:p>
+      <w:pPr>
+        <w:rPr>
+          <w:rFonts w:ascii="Calibri" w:eastAsia="Calibri" w:hAnsi="Calibri" w:cs="Calibri"/>
+        </w:rPr>
+      </w:pPr>
+    </w:p>
+    <w:p>
+      <w:pPr>
+        <w:rPr>
+          <w:rFonts w:ascii="Calibri" w:eastAsia="Calibri" w:hAnsi="Calibri" w:cs="Calibri"/>
+        </w:rPr>
+      </w:pPr>
+      <w:r>
+        <w:rPr>
+          <w:rFonts w:ascii="Calibri" w:eastAsia="Calibri" w:hAnsi="Calibri" w:cs="Calibri"/>
+          <w:noProof/>
+        </w:rPr>
+        <w:drawing>
+          <wp:inline distT="0" distB="0" distL="0" distR="0">
+            <wp:extent cx="5731510" cy="3213100"/>
+            <wp:effectExtent l="0" t="0" r="2540" b="6350"/>
+            <wp:docPr id="19" name="Picture 19"/>
+            <wp:cNvGraphicFramePr>
+              <a:graphicFrameLocks xmlns:a="http://schemas.openxmlformats.org/drawingml/2006/main" noChangeAspect="1"/>
+            </wp:cNvGraphicFramePr>
+            <a:graphic xmlns:a="http://schemas.openxmlformats.org/drawingml/2006/main">
+              <a:graphicData uri="http://schemas.openxmlformats.org/drawingml/2006/picture">
+                <pic:pic xmlns:pic="http://schemas.openxmlformats.org/drawingml/2006/picture">
+                  <pic:nvPicPr>
+                    <pic:cNvPr id="0" name="Click2Cloud_Addon_aspdotnet4.5template.png"/>
+                    <pic:cNvPicPr/>
+                  </pic:nvPicPr>
+                  <pic:blipFill>
+                    <a:blip r:embed="rId29">
+                      <a:extLst>
+                        <a:ext uri="{28A0092B-C50C-407E-A947-70E740481C1C}">
+                          <a14:useLocalDpi xmlns:a14="http://schemas.microsoft.com/office/drawing/2010/main" val="0"/>
+                        </a:ext>
+                      </a:extLst>
+                    </a:blip>
+                    <a:stretch>
+                      <a:fillRect/>
+                    </a:stretch>
+                  </pic:blipFill>
+                  <pic:spPr>
+                    <a:xfrm>
+                      <a:off x="0" y="0"/>
+                      <a:ext cx="5731510" cy="3213100"/>
+                    </a:xfrm>
+                    <a:prstGeom prst="rect">
+                      <a:avLst/>
+                    </a:prstGeom>
+                  </pic:spPr>
+                </pic:pic>
+              </a:graphicData>
+            </a:graphic>
+          </wp:inline>
+        </w:drawing>
+      </w:r>
+    </w:p>
+    <w:p>
+      <w:pPr>
+        <w:rPr>
+          <w:rFonts w:ascii="Calibri" w:eastAsia="Calibri" w:hAnsi="Calibri" w:cs="Calibri"/>
+        </w:rPr>
+      </w:pPr>
+    </w:p>
+    <w:p>
+      <w:pPr>
+        <w:rPr>
+          <w:rFonts w:ascii="Calibri" w:eastAsia="Calibri" w:hAnsi="Calibri" w:cs="Calibri"/>
+        </w:rPr>
+      </w:pPr>
+      <w:r>
+        <w:rPr>
+          <w:rFonts w:ascii="Calibri" w:eastAsia="Calibri" w:hAnsi="Calibri" w:cs="Calibri"/>
+          <w:noProof/>
+        </w:rPr>
+        <w:drawing>
+          <wp:inline distT="0" distB="0" distL="0" distR="0">
+            <wp:extent cx="5731510" cy="1575435"/>
+            <wp:effectExtent l="0" t="0" r="2540" b="5715"/>
+            <wp:docPr id="20" name="Picture 20"/>
+            <wp:cNvGraphicFramePr>
+              <a:graphicFrameLocks xmlns:a="http://schemas.openxmlformats.org/drawingml/2006/main" noChangeAspect="1"/>
+            </wp:cNvGraphicFramePr>
+            <a:graphic xmlns:a="http://schemas.openxmlformats.org/drawingml/2006/main">
+              <a:graphicData uri="http://schemas.openxmlformats.org/drawingml/2006/picture">
+                <pic:pic xmlns:pic="http://schemas.openxmlformats.org/drawingml/2006/picture">
+                  <pic:nvPicPr>
+                    <pic:cNvPr id="0" name="Click2Cloud_Addon_aspdotnet4.5.bmp"/>
+                    <pic:cNvPicPr/>
+                  </pic:nvPicPr>
+                  <pic:blipFill>
+                    <a:blip r:embed="rId30" cstate="print">
+                      <a:extLst>
+                        <a:ext uri="{28A0092B-C50C-407E-A947-70E740481C1C}">
+                          <a14:useLocalDpi xmlns:a14="http://schemas.microsoft.com/office/drawing/2010/main" val="0"/>
+                        </a:ext>
+                      </a:extLst>
+                    </a:blip>
+                    <a:stretch>
+                      <a:fillRect/>
+                    </a:stretch>
+                  </pic:blipFill>
+                  <pic:spPr>
+                    <a:xfrm>
+                      <a:off x="0" y="0"/>
+                      <a:ext cx="5731510" cy="1575435"/>
+                    </a:xfrm>
+                    <a:prstGeom prst="rect">
+                      <a:avLst/>
+                    </a:prstGeom>
+                  </pic:spPr>
+                </pic:pic>
+              </a:graphicData>
+            </a:graphic>
+          </wp:inline>
+        </w:drawing>
+      </w:r>
+    </w:p>
+    <w:p>
+      <w:pPr>
+        <w:rPr>
+          <w:rFonts w:ascii="Calibri" w:eastAsia="Calibri" w:hAnsi="Calibri" w:cs="Calibri"/>
+        </w:rPr>
+      </w:pPr>
+    </w:p>
+    <w:p>
+      <w:pPr>
+        <w:rPr>
+          <w:rFonts w:ascii="Calibri" w:eastAsia="Calibri" w:hAnsi="Calibri" w:cs="Calibri"/>
+        </w:rPr>
+      </w:pPr>
+      <w:r>
+        <w:rPr>
+          <w:rFonts w:ascii="Calibri" w:eastAsia="Calibri" w:hAnsi="Calibri" w:cs="Calibri"/>
+          <w:noProof/>
+        </w:rPr>
+        <w:lastRenderedPageBreak/>
+        <w:drawing>
+          <wp:inline distT="0" distB="0" distL="0" distR="0">
+            <wp:extent cx="5731510" cy="2402205"/>
+            <wp:effectExtent l="0" t="0" r="2540" b="0"/>
+            <wp:docPr id="21" name="Picture 21"/>
+            <wp:cNvGraphicFramePr>
+              <a:graphicFrameLocks xmlns:a="http://schemas.openxmlformats.org/drawingml/2006/main" noChangeAspect="1"/>
+            </wp:cNvGraphicFramePr>
+            <a:graphic xmlns:a="http://schemas.openxmlformats.org/drawingml/2006/main">
+              <a:graphicData uri="http://schemas.openxmlformats.org/drawingml/2006/picture">
+                <pic:pic xmlns:pic="http://schemas.openxmlformats.org/drawingml/2006/picture">
+                  <pic:nvPicPr>
+                    <pic:cNvPr id="0" name="OpenShiftClick2Cloud_aspnet_1st application.png"/>
+                    <pic:cNvPicPr/>
+                  </pic:nvPicPr>
+                  <pic:blipFill>
+                    <a:blip r:embed="rId31">
+                      <a:extLst>
+                        <a:ext uri="{28A0092B-C50C-407E-A947-70E740481C1C}">
+                          <a14:useLocalDpi xmlns:a14="http://schemas.microsoft.com/office/drawing/2010/main" val="0"/>
+                        </a:ext>
+                      </a:extLst>
+                    </a:blip>
+                    <a:stretch>
+                      <a:fillRect/>
+                    </a:stretch>
+                  </pic:blipFill>
+                  <pic:spPr>
+                    <a:xfrm>
+                      <a:off x="0" y="0"/>
+                      <a:ext cx="5731510" cy="2402205"/>
+                    </a:xfrm>
+                    <a:prstGeom prst="rect">
+                      <a:avLst/>
+                    </a:prstGeom>
+                  </pic:spPr>
+                </pic:pic>
+              </a:graphicData>
+            </a:graphic>
+          </wp:inline>
+        </w:drawing>
+      </w:r>
+    </w:p>
+    <w:p>
+      <w:pPr>
+        <w:rPr>
+          <w:rFonts w:ascii="Calibri" w:eastAsia="Calibri" w:hAnsi="Calibri" w:cs="Calibri"/>
+        </w:rPr>
+      </w:pPr>
+    </w:p>
     <w:sectPr>
-      <w:headerReference w:type="even" r:id="rId20"/>
-      <w:headerReference w:type="default" r:id="rId21"/>
-      <w:footerReference w:type="even" r:id="rId22"/>
-      <w:footerReference w:type="default" r:id="rId23"/>
-      <w:headerReference w:type="first" r:id="rId24"/>
-      <w:footerReference w:type="first" r:id="rId25"/>
       <w:pgSz w:w="11906" w:h="16838"/>
       <w:pgMar w:top="1440" w:right="1440" w:bottom="1440" w:left="1440" w:header="708" w:footer="708" w:gutter="0"/>
       <w:cols w:space="708"/>
@@ -4813,7 +6207,7 @@
 </file>
 
 <file path=word/endnotes.xml><?xml version="1.0" encoding="utf-8"?>
-<w:endnotes xmlns:wpc="http://schemas.microsoft.com/office/word/2010/wordprocessingCanvas" xmlns:cx="http://schemas.microsoft.com/office/drawing/2014/chartex" xmlns:cx1="http://schemas.microsoft.com/office/drawing/2015/9/8/chartex" xmlns:cx2="http://schemas.microsoft.com/office/drawing/2015/10/21/chartex" xmlns:cx3="http://schemas.microsoft.com/office/drawing/2016/5/9/chartex" xmlns:cx4="http://schemas.microsoft.com/office/drawing/2016/5/10/chartex" xmlns:cx5="http://schemas.microsoft.com/office/drawing/2016/5/11/chartex" xmlns:cx6="http://schemas.microsoft.com/office/drawing/2016/5/12/chartex" xmlns:cx7="http://schemas.microsoft.com/office/drawing/2016/5/13/chartex" xmlns:cx8="http://schemas.microsoft.com/office/drawing/2016/5/14/chartex" xmlns:mc="http://schemas.openxmlformats.org/markup-compatibility/2006" xmlns:aink="http://schemas.microsoft.com/office/drawing/2016/ink" xmlns:am3d="http://schemas.microsoft.com/office/drawing/2017/model3d" xmlns:o="urn:schemas-microsoft-com:office:office" xmlns:r="http://schemas.openxmlformats.org/officeDocument/2006/relationships" xmlns:m="http://schemas.openxmlformats.org/officeDocument/2006/math" xmlns:v="urn:schemas-microsoft-com:vml" xmlns:wp14="http://schemas.microsoft.com/office/word/2010/wordprocessingDrawing" xmlns:wp="http://schemas.openxmlformats.org/drawingml/2006/wordprocessingDrawing" xmlns:w10="urn:schemas-microsoft-com:office:word" xmlns:w="http://schemas.openxmlformats.org/wordprocessingml/2006/main" xmlns:w14="http://schemas.microsoft.com/office/word/2010/wordml" xmlns:w15="http://schemas.microsoft.com/office/word/2012/wordml" xmlns:w16cid="http://schemas.microsoft.com/office/word/2016/wordml/cid" xmlns:w16se="http://schemas.microsoft.com/office/word/2015/wordml/symex" xmlns:wpg="http://schemas.microsoft.com/office/word/2010/wordprocessingGroup" xmlns:wpi="http://schemas.microsoft.com/office/word/2010/wordprocessingInk" xmlns:wne="http://schemas.microsoft.com/office/word/2006/wordml" xmlns:wps="http://schemas.microsoft.com/office/word/2010/wordprocessingShape" mc:Ignorable="w14 w15 w16se w16cid wp14">
+<w:endnotes xmlns:wpc="http://schemas.microsoft.com/office/word/2010/wordprocessingCanvas" xmlns:mc="http://schemas.openxmlformats.org/markup-compatibility/2006" xmlns:o="urn:schemas-microsoft-com:office:office" xmlns:r="http://schemas.openxmlformats.org/officeDocument/2006/relationships" xmlns:m="http://schemas.openxmlformats.org/officeDocument/2006/math" xmlns:v="urn:schemas-microsoft-com:vml" xmlns:wp14="http://schemas.microsoft.com/office/word/2010/wordprocessingDrawing" xmlns:wp="http://schemas.openxmlformats.org/drawingml/2006/wordprocessingDrawing" xmlns:w10="urn:schemas-microsoft-com:office:word" xmlns:w="http://schemas.openxmlformats.org/wordprocessingml/2006/main" xmlns:w14="http://schemas.microsoft.com/office/word/2010/wordml" xmlns:wpg="http://schemas.microsoft.com/office/word/2010/wordprocessingGroup" xmlns:wpi="http://schemas.microsoft.com/office/word/2010/wordprocessingInk" xmlns:wne="http://schemas.microsoft.com/office/word/2006/wordml" xmlns:wps="http://schemas.microsoft.com/office/word/2010/wordprocessingShape" mc:Ignorable="w14 wp14">
   <w:endnote w:type="separator" w:id="-1">
     <w:p>
       <w:pPr>
@@ -4837,38 +6231,8 @@
 </w:endnotes>
 </file>
 
-<file path=word/footer1.xml><?xml version="1.0" encoding="utf-8"?>
-<w:ftr xmlns:wpc="http://schemas.microsoft.com/office/word/2010/wordprocessingCanvas" xmlns:cx="http://schemas.microsoft.com/office/drawing/2014/chartex" xmlns:cx1="http://schemas.microsoft.com/office/drawing/2015/9/8/chartex" xmlns:cx2="http://schemas.microsoft.com/office/drawing/2015/10/21/chartex" xmlns:cx3="http://schemas.microsoft.com/office/drawing/2016/5/9/chartex" xmlns:cx4="http://schemas.microsoft.com/office/drawing/2016/5/10/chartex" xmlns:cx5="http://schemas.microsoft.com/office/drawing/2016/5/11/chartex" xmlns:cx6="http://schemas.microsoft.com/office/drawing/2016/5/12/chartex" xmlns:cx7="http://schemas.microsoft.com/office/drawing/2016/5/13/chartex" xmlns:cx8="http://schemas.microsoft.com/office/drawing/2016/5/14/chartex" xmlns:mc="http://schemas.openxmlformats.org/markup-compatibility/2006" xmlns:aink="http://schemas.microsoft.com/office/drawing/2016/ink" xmlns:am3d="http://schemas.microsoft.com/office/drawing/2017/model3d" xmlns:o="urn:schemas-microsoft-com:office:office" xmlns:r="http://schemas.openxmlformats.org/officeDocument/2006/relationships" xmlns:m="http://schemas.openxmlformats.org/officeDocument/2006/math" xmlns:v="urn:schemas-microsoft-com:vml" xmlns:wp14="http://schemas.microsoft.com/office/word/2010/wordprocessingDrawing" xmlns:wp="http://schemas.openxmlformats.org/drawingml/2006/wordprocessingDrawing" xmlns:w10="urn:schemas-microsoft-com:office:word" xmlns:w="http://schemas.openxmlformats.org/wordprocessingml/2006/main" xmlns:w14="http://schemas.microsoft.com/office/word/2010/wordml" xmlns:w15="http://schemas.microsoft.com/office/word/2012/wordml" xmlns:w16cid="http://schemas.microsoft.com/office/word/2016/wordml/cid" xmlns:w16se="http://schemas.microsoft.com/office/word/2015/wordml/symex" xmlns:wpg="http://schemas.microsoft.com/office/word/2010/wordprocessingGroup" xmlns:wpi="http://schemas.microsoft.com/office/word/2010/wordprocessingInk" xmlns:wne="http://schemas.microsoft.com/office/word/2006/wordml" xmlns:wps="http://schemas.microsoft.com/office/word/2010/wordprocessingShape" mc:Ignorable="w14 w15 w16se w16cid wp14">
-  <w:p>
-    <w:pPr>
-      <w:pStyle w:val="Footer"/>
-    </w:pPr>
-  </w:p>
-</w:ftr>
-</file>
-
-<file path=word/footer2.xml><?xml version="1.0" encoding="utf-8"?>
-<w:ftr xmlns:wpc="http://schemas.microsoft.com/office/word/2010/wordprocessingCanvas" xmlns:cx="http://schemas.microsoft.com/office/drawing/2014/chartex" xmlns:cx1="http://schemas.microsoft.com/office/drawing/2015/9/8/chartex" xmlns:cx2="http://schemas.microsoft.com/office/drawing/2015/10/21/chartex" xmlns:cx3="http://schemas.microsoft.com/office/drawing/2016/5/9/chartex" xmlns:cx4="http://schemas.microsoft.com/office/drawing/2016/5/10/chartex" xmlns:cx5="http://schemas.microsoft.com/office/drawing/2016/5/11/chartex" xmlns:cx6="http://schemas.microsoft.com/office/drawing/2016/5/12/chartex" xmlns:cx7="http://schemas.microsoft.com/office/drawing/2016/5/13/chartex" xmlns:cx8="http://schemas.microsoft.com/office/drawing/2016/5/14/chartex" xmlns:mc="http://schemas.openxmlformats.org/markup-compatibility/2006" xmlns:aink="http://schemas.microsoft.com/office/drawing/2016/ink" xmlns:am3d="http://schemas.microsoft.com/office/drawing/2017/model3d" xmlns:o="urn:schemas-microsoft-com:office:office" xmlns:r="http://schemas.openxmlformats.org/officeDocument/2006/relationships" xmlns:m="http://schemas.openxmlformats.org/officeDocument/2006/math" xmlns:v="urn:schemas-microsoft-com:vml" xmlns:wp14="http://schemas.microsoft.com/office/word/2010/wordprocessingDrawing" xmlns:wp="http://schemas.openxmlformats.org/drawingml/2006/wordprocessingDrawing" xmlns:w10="urn:schemas-microsoft-com:office:word" xmlns:w="http://schemas.openxmlformats.org/wordprocessingml/2006/main" xmlns:w14="http://schemas.microsoft.com/office/word/2010/wordml" xmlns:w15="http://schemas.microsoft.com/office/word/2012/wordml" xmlns:w16cid="http://schemas.microsoft.com/office/word/2016/wordml/cid" xmlns:w16se="http://schemas.microsoft.com/office/word/2015/wordml/symex" xmlns:wpg="http://schemas.microsoft.com/office/word/2010/wordprocessingGroup" xmlns:wpi="http://schemas.microsoft.com/office/word/2010/wordprocessingInk" xmlns:wne="http://schemas.microsoft.com/office/word/2006/wordml" xmlns:wps="http://schemas.microsoft.com/office/word/2010/wordprocessingShape" mc:Ignorable="w14 w15 w16se w16cid wp14">
-  <w:p>
-    <w:pPr>
-      <w:pStyle w:val="Footer"/>
-    </w:pPr>
-  </w:p>
-</w:ftr>
-</file>
-
-<file path=word/footer3.xml><?xml version="1.0" encoding="utf-8"?>
-<w:ftr xmlns:wpc="http://schemas.microsoft.com/office/word/2010/wordprocessingCanvas" xmlns:cx="http://schemas.microsoft.com/office/drawing/2014/chartex" xmlns:cx1="http://schemas.microsoft.com/office/drawing/2015/9/8/chartex" xmlns:cx2="http://schemas.microsoft.com/office/drawing/2015/10/21/chartex" xmlns:cx3="http://schemas.microsoft.com/office/drawing/2016/5/9/chartex" xmlns:cx4="http://schemas.microsoft.com/office/drawing/2016/5/10/chartex" xmlns:cx5="http://schemas.microsoft.com/office/drawing/2016/5/11/chartex" xmlns:cx6="http://schemas.microsoft.com/office/drawing/2016/5/12/chartex" xmlns:cx7="http://schemas.microsoft.com/office/drawing/2016/5/13/chartex" xmlns:cx8="http://schemas.microsoft.com/office/drawing/2016/5/14/chartex" xmlns:mc="http://schemas.openxmlformats.org/markup-compatibility/2006" xmlns:aink="http://schemas.microsoft.com/office/drawing/2016/ink" xmlns:am3d="http://schemas.microsoft.com/office/drawing/2017/model3d" xmlns:o="urn:schemas-microsoft-com:office:office" xmlns:r="http://schemas.openxmlformats.org/officeDocument/2006/relationships" xmlns:m="http://schemas.openxmlformats.org/officeDocument/2006/math" xmlns:v="urn:schemas-microsoft-com:vml" xmlns:wp14="http://schemas.microsoft.com/office/word/2010/wordprocessingDrawing" xmlns:wp="http://schemas.openxmlformats.org/drawingml/2006/wordprocessingDrawing" xmlns:w10="urn:schemas-microsoft-com:office:word" xmlns:w="http://schemas.openxmlformats.org/wordprocessingml/2006/main" xmlns:w14="http://schemas.microsoft.com/office/word/2010/wordml" xmlns:w15="http://schemas.microsoft.com/office/word/2012/wordml" xmlns:w16cid="http://schemas.microsoft.com/office/word/2016/wordml/cid" xmlns:w16se="http://schemas.microsoft.com/office/word/2015/wordml/symex" xmlns:wpg="http://schemas.microsoft.com/office/word/2010/wordprocessingGroup" xmlns:wpi="http://schemas.microsoft.com/office/word/2010/wordprocessingInk" xmlns:wne="http://schemas.microsoft.com/office/word/2006/wordml" xmlns:wps="http://schemas.microsoft.com/office/word/2010/wordprocessingShape" mc:Ignorable="w14 w15 w16se w16cid wp14">
-  <w:p>
-    <w:pPr>
-      <w:pStyle w:val="Footer"/>
-    </w:pPr>
-  </w:p>
-</w:ftr>
-</file>
-
 <file path=word/footnotes.xml><?xml version="1.0" encoding="utf-8"?>
-<w:footnotes xmlns:wpc="http://schemas.microsoft.com/office/word/2010/wordprocessingCanvas" xmlns:cx="http://schemas.microsoft.com/office/drawing/2014/chartex" xmlns:cx1="http://schemas.microsoft.com/office/drawing/2015/9/8/chartex" xmlns:cx2="http://schemas.microsoft.com/office/drawing/2015/10/21/chartex" xmlns:cx3="http://schemas.microsoft.com/office/drawing/2016/5/9/chartex" xmlns:cx4="http://schemas.microsoft.com/office/drawing/2016/5/10/chartex" xmlns:cx5="http://schemas.microsoft.com/office/drawing/2016/5/11/chartex" xmlns:cx6="http://schemas.microsoft.com/office/drawing/2016/5/12/chartex" xmlns:cx7="http://schemas.microsoft.com/office/drawing/2016/5/13/chartex" xmlns:cx8="http://schemas.microsoft.com/office/drawing/2016/5/14/chartex" xmlns:mc="http://schemas.openxmlformats.org/markup-compatibility/2006" xmlns:aink="http://schemas.microsoft.com/office/drawing/2016/ink" xmlns:am3d="http://schemas.microsoft.com/office/drawing/2017/model3d" xmlns:o="urn:schemas-microsoft-com:office:office" xmlns:r="http://schemas.openxmlformats.org/officeDocument/2006/relationships" xmlns:m="http://schemas.openxmlformats.org/officeDocument/2006/math" xmlns:v="urn:schemas-microsoft-com:vml" xmlns:wp14="http://schemas.microsoft.com/office/word/2010/wordprocessingDrawing" xmlns:wp="http://schemas.openxmlformats.org/drawingml/2006/wordprocessingDrawing" xmlns:w10="urn:schemas-microsoft-com:office:word" xmlns:w="http://schemas.openxmlformats.org/wordprocessingml/2006/main" xmlns:w14="http://schemas.microsoft.com/office/word/2010/wordml" xmlns:w15="http://schemas.microsoft.com/office/word/2012/wordml" xmlns:w16cid="http://schemas.microsoft.com/office/word/2016/wordml/cid" xmlns:w16se="http://schemas.microsoft.com/office/word/2015/wordml/symex" xmlns:wpg="http://schemas.microsoft.com/office/word/2010/wordprocessingGroup" xmlns:wpi="http://schemas.microsoft.com/office/word/2010/wordprocessingInk" xmlns:wne="http://schemas.microsoft.com/office/word/2006/wordml" xmlns:wps="http://schemas.microsoft.com/office/word/2010/wordprocessingShape" mc:Ignorable="w14 w15 w16se w16cid wp14">
+<w:footnotes xmlns:wpc="http://schemas.microsoft.com/office/word/2010/wordprocessingCanvas" xmlns:mc="http://schemas.openxmlformats.org/markup-compatibility/2006" xmlns:o="urn:schemas-microsoft-com:office:office" xmlns:r="http://schemas.openxmlformats.org/officeDocument/2006/relationships" xmlns:m="http://schemas.openxmlformats.org/officeDocument/2006/math" xmlns:v="urn:schemas-microsoft-com:vml" xmlns:wp14="http://schemas.microsoft.com/office/word/2010/wordprocessingDrawing" xmlns:wp="http://schemas.openxmlformats.org/drawingml/2006/wordprocessingDrawing" xmlns:w10="urn:schemas-microsoft-com:office:word" xmlns:w="http://schemas.openxmlformats.org/wordprocessingml/2006/main" xmlns:w14="http://schemas.microsoft.com/office/word/2010/wordml" xmlns:wpg="http://schemas.microsoft.com/office/word/2010/wordprocessingGroup" xmlns:wpi="http://schemas.microsoft.com/office/word/2010/wordprocessingInk" xmlns:wne="http://schemas.microsoft.com/office/word/2006/wordml" xmlns:wps="http://schemas.microsoft.com/office/word/2010/wordprocessingShape" mc:Ignorable="w14 wp14">
   <w:footnote w:type="separator" w:id="-1">
     <w:p>
       <w:pPr>
@@ -4892,39 +6256,122 @@
 </w:footnotes>
 </file>
 
-<file path=word/header1.xml><?xml version="1.0" encoding="utf-8"?>
-<w:hdr xmlns:wpc="http://schemas.microsoft.com/office/word/2010/wordprocessingCanvas" xmlns:cx="http://schemas.microsoft.com/office/drawing/2014/chartex" xmlns:cx1="http://schemas.microsoft.com/office/drawing/2015/9/8/chartex" xmlns:cx2="http://schemas.microsoft.com/office/drawing/2015/10/21/chartex" xmlns:cx3="http://schemas.microsoft.com/office/drawing/2016/5/9/chartex" xmlns:cx4="http://schemas.microsoft.com/office/drawing/2016/5/10/chartex" xmlns:cx5="http://schemas.microsoft.com/office/drawing/2016/5/11/chartex" xmlns:cx6="http://schemas.microsoft.com/office/drawing/2016/5/12/chartex" xmlns:cx7="http://schemas.microsoft.com/office/drawing/2016/5/13/chartex" xmlns:cx8="http://schemas.microsoft.com/office/drawing/2016/5/14/chartex" xmlns:mc="http://schemas.openxmlformats.org/markup-compatibility/2006" xmlns:aink="http://schemas.microsoft.com/office/drawing/2016/ink" xmlns:am3d="http://schemas.microsoft.com/office/drawing/2017/model3d" xmlns:o="urn:schemas-microsoft-com:office:office" xmlns:r="http://schemas.openxmlformats.org/officeDocument/2006/relationships" xmlns:m="http://schemas.openxmlformats.org/officeDocument/2006/math" xmlns:v="urn:schemas-microsoft-com:vml" xmlns:wp14="http://schemas.microsoft.com/office/word/2010/wordprocessingDrawing" xmlns:wp="http://schemas.openxmlformats.org/drawingml/2006/wordprocessingDrawing" xmlns:w10="urn:schemas-microsoft-com:office:word" xmlns:w="http://schemas.openxmlformats.org/wordprocessingml/2006/main" xmlns:w14="http://schemas.microsoft.com/office/word/2010/wordml" xmlns:w15="http://schemas.microsoft.com/office/word/2012/wordml" xmlns:w16cid="http://schemas.microsoft.com/office/word/2016/wordml/cid" xmlns:w16se="http://schemas.microsoft.com/office/word/2015/wordml/symex" xmlns:wpg="http://schemas.microsoft.com/office/word/2010/wordprocessingGroup" xmlns:wpi="http://schemas.microsoft.com/office/word/2010/wordprocessingInk" xmlns:wne="http://schemas.microsoft.com/office/word/2006/wordml" xmlns:wps="http://schemas.microsoft.com/office/word/2010/wordprocessingShape" mc:Ignorable="w14 w15 w16se w16cid wp14">
-  <w:p>
-    <w:pPr>
-      <w:pStyle w:val="Header"/>
-    </w:pPr>
-  </w:p>
-</w:hdr>
-</file>
-
-<file path=word/header2.xml><?xml version="1.0" encoding="utf-8"?>
-<w:hdr xmlns:wpc="http://schemas.microsoft.com/office/word/2010/wordprocessingCanvas" xmlns:cx="http://schemas.microsoft.com/office/drawing/2014/chartex" xmlns:cx1="http://schemas.microsoft.com/office/drawing/2015/9/8/chartex" xmlns:cx2="http://schemas.microsoft.com/office/drawing/2015/10/21/chartex" xmlns:cx3="http://schemas.microsoft.com/office/drawing/2016/5/9/chartex" xmlns:cx4="http://schemas.microsoft.com/office/drawing/2016/5/10/chartex" xmlns:cx5="http://schemas.microsoft.com/office/drawing/2016/5/11/chartex" xmlns:cx6="http://schemas.microsoft.com/office/drawing/2016/5/12/chartex" xmlns:cx7="http://schemas.microsoft.com/office/drawing/2016/5/13/chartex" xmlns:cx8="http://schemas.microsoft.com/office/drawing/2016/5/14/chartex" xmlns:mc="http://schemas.openxmlformats.org/markup-compatibility/2006" xmlns:aink="http://schemas.microsoft.com/office/drawing/2016/ink" xmlns:am3d="http://schemas.microsoft.com/office/drawing/2017/model3d" xmlns:o="urn:schemas-microsoft-com:office:office" xmlns:r="http://schemas.openxmlformats.org/officeDocument/2006/relationships" xmlns:m="http://schemas.openxmlformats.org/officeDocument/2006/math" xmlns:v="urn:schemas-microsoft-com:vml" xmlns:wp14="http://schemas.microsoft.com/office/word/2010/wordprocessingDrawing" xmlns:wp="http://schemas.openxmlformats.org/drawingml/2006/wordprocessingDrawing" xmlns:w10="urn:schemas-microsoft-com:office:word" xmlns:w="http://schemas.openxmlformats.org/wordprocessingml/2006/main" xmlns:w14="http://schemas.microsoft.com/office/word/2010/wordml" xmlns:w15="http://schemas.microsoft.com/office/word/2012/wordml" xmlns:w16cid="http://schemas.microsoft.com/office/word/2016/wordml/cid" xmlns:w16se="http://schemas.microsoft.com/office/word/2015/wordml/symex" xmlns:wpg="http://schemas.microsoft.com/office/word/2010/wordprocessingGroup" xmlns:wpi="http://schemas.microsoft.com/office/word/2010/wordprocessingInk" xmlns:wne="http://schemas.microsoft.com/office/word/2006/wordml" xmlns:wps="http://schemas.microsoft.com/office/word/2010/wordprocessingShape" mc:Ignorable="w14 w15 w16se w16cid wp14">
-  <w:p>
-    <w:pPr>
-      <w:pStyle w:val="Header"/>
-    </w:pPr>
-  </w:p>
-</w:hdr>
-</file>
-
-<file path=word/header3.xml><?xml version="1.0" encoding="utf-8"?>
-<w:hdr xmlns:wpc="http://schemas.microsoft.com/office/word/2010/wordprocessingCanvas" xmlns:cx="http://schemas.microsoft.com/office/drawing/2014/chartex" xmlns:cx1="http://schemas.microsoft.com/office/drawing/2015/9/8/chartex" xmlns:cx2="http://schemas.microsoft.com/office/drawing/2015/10/21/chartex" xmlns:cx3="http://schemas.microsoft.com/office/drawing/2016/5/9/chartex" xmlns:cx4="http://schemas.microsoft.com/office/drawing/2016/5/10/chartex" xmlns:cx5="http://schemas.microsoft.com/office/drawing/2016/5/11/chartex" xmlns:cx6="http://schemas.microsoft.com/office/drawing/2016/5/12/chartex" xmlns:cx7="http://schemas.microsoft.com/office/drawing/2016/5/13/chartex" xmlns:cx8="http://schemas.microsoft.com/office/drawing/2016/5/14/chartex" xmlns:mc="http://schemas.openxmlformats.org/markup-compatibility/2006" xmlns:aink="http://schemas.microsoft.com/office/drawing/2016/ink" xmlns:am3d="http://schemas.microsoft.com/office/drawing/2017/model3d" xmlns:o="urn:schemas-microsoft-com:office:office" xmlns:r="http://schemas.openxmlformats.org/officeDocument/2006/relationships" xmlns:m="http://schemas.openxmlformats.org/officeDocument/2006/math" xmlns:v="urn:schemas-microsoft-com:vml" xmlns:wp14="http://schemas.microsoft.com/office/word/2010/wordprocessingDrawing" xmlns:wp="http://schemas.openxmlformats.org/drawingml/2006/wordprocessingDrawing" xmlns:w10="urn:schemas-microsoft-com:office:word" xmlns:w="http://schemas.openxmlformats.org/wordprocessingml/2006/main" xmlns:w14="http://schemas.microsoft.com/office/word/2010/wordml" xmlns:w15="http://schemas.microsoft.com/office/word/2012/wordml" xmlns:w16cid="http://schemas.microsoft.com/office/word/2016/wordml/cid" xmlns:w16se="http://schemas.microsoft.com/office/word/2015/wordml/symex" xmlns:wpg="http://schemas.microsoft.com/office/word/2010/wordprocessingGroup" xmlns:wpi="http://schemas.microsoft.com/office/word/2010/wordprocessingInk" xmlns:wne="http://schemas.microsoft.com/office/word/2006/wordml" xmlns:wps="http://schemas.microsoft.com/office/word/2010/wordprocessingShape" mc:Ignorable="w14 w15 w16se w16cid wp14">
-  <w:p>
-    <w:pPr>
-      <w:pStyle w:val="Header"/>
-    </w:pPr>
-  </w:p>
-</w:hdr>
-</file>
-
 <file path=word/numbering.xml><?xml version="1.0" encoding="utf-8"?>
-<w:numbering xmlns:wpc="http://schemas.microsoft.com/office/word/2010/wordprocessingCanvas" xmlns:cx="http://schemas.microsoft.com/office/drawing/2014/chartex" xmlns:cx1="http://schemas.microsoft.com/office/drawing/2015/9/8/chartex" xmlns:cx2="http://schemas.microsoft.com/office/drawing/2015/10/21/chartex" xmlns:cx3="http://schemas.microsoft.com/office/drawing/2016/5/9/chartex" xmlns:cx4="http://schemas.microsoft.com/office/drawing/2016/5/10/chartex" xmlns:cx5="http://schemas.microsoft.com/office/drawing/2016/5/11/chartex" xmlns:cx6="http://schemas.microsoft.com/office/drawing/2016/5/12/chartex" xmlns:cx7="http://schemas.microsoft.com/office/drawing/2016/5/13/chartex" xmlns:cx8="http://schemas.microsoft.com/office/drawing/2016/5/14/chartex" xmlns:mc="http://schemas.openxmlformats.org/markup-compatibility/2006" xmlns:aink="http://schemas.microsoft.com/office/drawing/2016/ink" xmlns:am3d="http://schemas.microsoft.com/office/drawing/2017/model3d" xmlns:o="urn:schemas-microsoft-com:office:office" xmlns:r="http://schemas.openxmlformats.org/officeDocument/2006/relationships" xmlns:m="http://schemas.openxmlformats.org/officeDocument/2006/math" xmlns:v="urn:schemas-microsoft-com:vml" xmlns:wp14="http://schemas.microsoft.com/office/word/2010/wordprocessingDrawing" xmlns:wp="http://schemas.openxmlformats.org/drawingml/2006/wordprocessingDrawing" xmlns:w10="urn:schemas-microsoft-com:office:word" xmlns:w="http://schemas.openxmlformats.org/wordprocessingml/2006/main" xmlns:w14="http://schemas.microsoft.com/office/word/2010/wordml" xmlns:w15="http://schemas.microsoft.com/office/word/2012/wordml" xmlns:w16cid="http://schemas.microsoft.com/office/word/2016/wordml/cid" xmlns:w16se="http://schemas.microsoft.com/office/word/2015/wordml/symex" xmlns:wpg="http://schemas.microsoft.com/office/word/2010/wordprocessingGroup" xmlns:wpi="http://schemas.microsoft.com/office/word/2010/wordprocessingInk" xmlns:wne="http://schemas.microsoft.com/office/word/2006/wordml" xmlns:wps="http://schemas.microsoft.com/office/word/2010/wordprocessingShape" mc:Ignorable="w14 w15 w16se w16cid wp14">
-  <w:abstractNum w:abstractNumId="0" w15:restartNumberingAfterBreak="0">
+<w:numbering xmlns:wpc="http://schemas.microsoft.com/office/word/2010/wordprocessingCanvas" xmlns:mc="http://schemas.openxmlformats.org/markup-compatibility/2006" xmlns:o="urn:schemas-microsoft-com:office:office" xmlns:r="http://schemas.openxmlformats.org/officeDocument/2006/relationships" xmlns:m="http://schemas.openxmlformats.org/officeDocument/2006/math" xmlns:v="urn:schemas-microsoft-com:vml" xmlns:wp14="http://schemas.microsoft.com/office/word/2010/wordprocessingDrawing" xmlns:wp="http://schemas.openxmlformats.org/drawingml/2006/wordprocessingDrawing" xmlns:w10="urn:schemas-microsoft-com:office:word" xmlns:w="http://schemas.openxmlformats.org/wordprocessingml/2006/main" xmlns:w14="http://schemas.microsoft.com/office/word/2010/wordml" xmlns:wpg="http://schemas.microsoft.com/office/word/2010/wordprocessingGroup" xmlns:wpi="http://schemas.microsoft.com/office/word/2010/wordprocessingInk" xmlns:wne="http://schemas.microsoft.com/office/word/2006/wordml" xmlns:wps="http://schemas.microsoft.com/office/word/2010/wordprocessingShape" mc:Ignorable="w14 wp14">
+  <w:abstractNum w:abstractNumId="0">
+    <w:nsid w:val="08653209"/>
+    <w:multiLevelType w:val="hybridMultilevel"/>
+    <w:tmpl w:val="BF5CE1D6"/>
+    <w:lvl w:ilvl="0" w:tplc="86CA6950">
+      <w:start w:val="19"/>
+      <w:numFmt w:val="bullet"/>
+      <w:lvlText w:val="-"/>
+      <w:lvlJc w:val="left"/>
+      <w:pPr>
+        <w:ind w:left="720" w:hanging="360"/>
+      </w:pPr>
+      <w:rPr>
+        <w:rFonts w:ascii="Calibri" w:eastAsia="Calibri" w:hAnsi="Calibri" w:cs="Calibri" w:hint="default"/>
+      </w:rPr>
+    </w:lvl>
+    <w:lvl w:ilvl="1" w:tplc="18090003" w:tentative="1">
+      <w:start w:val="1"/>
+      <w:numFmt w:val="bullet"/>
+      <w:lvlText w:val="o"/>
+      <w:lvlJc w:val="left"/>
+      <w:pPr>
+        <w:ind w:left="1440" w:hanging="360"/>
+      </w:pPr>
+      <w:rPr>
+        <w:rFonts w:ascii="Courier New" w:hAnsi="Courier New" w:cs="Courier New" w:hint="default"/>
+      </w:rPr>
+    </w:lvl>
+    <w:lvl w:ilvl="2" w:tplc="18090005" w:tentative="1">
+      <w:start w:val="1"/>
+      <w:numFmt w:val="bullet"/>
+      <w:lvlText w:val=""/>
+      <w:lvlJc w:val="left"/>
+      <w:pPr>
+        <w:ind w:left="2160" w:hanging="360"/>
+      </w:pPr>
+      <w:rPr>
+        <w:rFonts w:ascii="Wingdings" w:hAnsi="Wingdings" w:hint="default"/>
+      </w:rPr>
+    </w:lvl>
+    <w:lvl w:ilvl="3" w:tplc="18090001" w:tentative="1">
+      <w:start w:val="1"/>
+      <w:numFmt w:val="bullet"/>
+      <w:lvlText w:val=""/>
+      <w:lvlJc w:val="left"/>
+      <w:pPr>
+        <w:ind w:left="2880" w:hanging="360"/>
+      </w:pPr>
+      <w:rPr>
+        <w:rFonts w:ascii="Symbol" w:hAnsi="Symbol" w:hint="default"/>
+      </w:rPr>
+    </w:lvl>
+    <w:lvl w:ilvl="4" w:tplc="18090003" w:tentative="1">
+      <w:start w:val="1"/>
+      <w:numFmt w:val="bullet"/>
+      <w:lvlText w:val="o"/>
+      <w:lvlJc w:val="left"/>
+      <w:pPr>
+        <w:ind w:left="3600" w:hanging="360"/>
+      </w:pPr>
+      <w:rPr>
+        <w:rFonts w:ascii="Courier New" w:hAnsi="Courier New" w:cs="Courier New" w:hint="default"/>
+      </w:rPr>
+    </w:lvl>
+    <w:lvl w:ilvl="5" w:tplc="18090005" w:tentative="1">
+      <w:start w:val="1"/>
+      <w:numFmt w:val="bullet"/>
+      <w:lvlText w:val=""/>
+      <w:lvlJc w:val="left"/>
+      <w:pPr>
+        <w:ind w:left="4320" w:hanging="360"/>
+      </w:pPr>
+      <w:rPr>
+        <w:rFonts w:ascii="Wingdings" w:hAnsi="Wingdings" w:hint="default"/>
+      </w:rPr>
+    </w:lvl>
+    <w:lvl w:ilvl="6" w:tplc="18090001" w:tentative="1">
+      <w:start w:val="1"/>
+      <w:numFmt w:val="bullet"/>
+      <w:lvlText w:val=""/>
+      <w:lvlJc w:val="left"/>
+      <w:pPr>
+        <w:ind w:left="5040" w:hanging="360"/>
+      </w:pPr>
+      <w:rPr>
+        <w:rFonts w:ascii="Symbol" w:hAnsi="Symbol" w:hint="default"/>
+      </w:rPr>
+    </w:lvl>
+    <w:lvl w:ilvl="7" w:tplc="18090003" w:tentative="1">
+      <w:start w:val="1"/>
+      <w:numFmt w:val="bullet"/>
+      <w:lvlText w:val="o"/>
+      <w:lvlJc w:val="left"/>
+      <w:pPr>
+        <w:ind w:left="5760" w:hanging="360"/>
+      </w:pPr>
+      <w:rPr>
+        <w:rFonts w:ascii="Courier New" w:hAnsi="Courier New" w:cs="Courier New" w:hint="default"/>
+      </w:rPr>
+    </w:lvl>
+    <w:lvl w:ilvl="8" w:tplc="18090005" w:tentative="1">
+      <w:start w:val="1"/>
+      <w:numFmt w:val="bullet"/>
+      <w:lvlText w:val=""/>
+      <w:lvlJc w:val="left"/>
+      <w:pPr>
+        <w:ind w:left="6480" w:hanging="360"/>
+      </w:pPr>
+      <w:rPr>
+        <w:rFonts w:ascii="Wingdings" w:hAnsi="Wingdings" w:hint="default"/>
+      </w:rPr>
+    </w:lvl>
+  </w:abstractNum>
+  <w:abstractNum w:abstractNumId="1">
     <w:nsid w:val="1E7B7E2E"/>
     <w:multiLevelType w:val="hybridMultilevel"/>
     <w:tmpl w:val="BF7A5D02"/>
@@ -5013,7 +6460,209 @@
       </w:pPr>
     </w:lvl>
   </w:abstractNum>
-  <w:abstractNum w:abstractNumId="1" w15:restartNumberingAfterBreak="0">
+  <w:abstractNum w:abstractNumId="2">
+    <w:nsid w:val="22D033F5"/>
+    <w:multiLevelType w:val="hybridMultilevel"/>
+    <w:tmpl w:val="05C21BCE"/>
+    <w:lvl w:ilvl="0" w:tplc="1809000F">
+      <w:start w:val="1"/>
+      <w:numFmt w:val="decimal"/>
+      <w:lvlText w:val="%1."/>
+      <w:lvlJc w:val="left"/>
+      <w:pPr>
+        <w:ind w:left="720" w:hanging="360"/>
+      </w:pPr>
+      <w:rPr>
+        <w:rFonts w:hint="default"/>
+      </w:rPr>
+    </w:lvl>
+    <w:lvl w:ilvl="1" w:tplc="18090019" w:tentative="1">
+      <w:start w:val="1"/>
+      <w:numFmt w:val="lowerLetter"/>
+      <w:lvlText w:val="%2."/>
+      <w:lvlJc w:val="left"/>
+      <w:pPr>
+        <w:ind w:left="1440" w:hanging="360"/>
+      </w:pPr>
+    </w:lvl>
+    <w:lvl w:ilvl="2" w:tplc="1809001B" w:tentative="1">
+      <w:start w:val="1"/>
+      <w:numFmt w:val="lowerRoman"/>
+      <w:lvlText w:val="%3."/>
+      <w:lvlJc w:val="right"/>
+      <w:pPr>
+        <w:ind w:left="2160" w:hanging="180"/>
+      </w:pPr>
+    </w:lvl>
+    <w:lvl w:ilvl="3" w:tplc="1809000F" w:tentative="1">
+      <w:start w:val="1"/>
+      <w:numFmt w:val="decimal"/>
+      <w:lvlText w:val="%4."/>
+      <w:lvlJc w:val="left"/>
+      <w:pPr>
+        <w:ind w:left="2880" w:hanging="360"/>
+      </w:pPr>
+    </w:lvl>
+    <w:lvl w:ilvl="4" w:tplc="18090019" w:tentative="1">
+      <w:start w:val="1"/>
+      <w:numFmt w:val="lowerLetter"/>
+      <w:lvlText w:val="%5."/>
+      <w:lvlJc w:val="left"/>
+      <w:pPr>
+        <w:ind w:left="3600" w:hanging="360"/>
+      </w:pPr>
+    </w:lvl>
+    <w:lvl w:ilvl="5" w:tplc="1809001B" w:tentative="1">
+      <w:start w:val="1"/>
+      <w:numFmt w:val="lowerRoman"/>
+      <w:lvlText w:val="%6."/>
+      <w:lvlJc w:val="right"/>
+      <w:pPr>
+        <w:ind w:left="4320" w:hanging="180"/>
+      </w:pPr>
+    </w:lvl>
+    <w:lvl w:ilvl="6" w:tplc="1809000F" w:tentative="1">
+      <w:start w:val="1"/>
+      <w:numFmt w:val="decimal"/>
+      <w:lvlText w:val="%7."/>
+      <w:lvlJc w:val="left"/>
+      <w:pPr>
+        <w:ind w:left="5040" w:hanging="360"/>
+      </w:pPr>
+    </w:lvl>
+    <w:lvl w:ilvl="7" w:tplc="18090019" w:tentative="1">
+      <w:start w:val="1"/>
+      <w:numFmt w:val="lowerLetter"/>
+      <w:lvlText w:val="%8."/>
+      <w:lvlJc w:val="left"/>
+      <w:pPr>
+        <w:ind w:left="5760" w:hanging="360"/>
+      </w:pPr>
+    </w:lvl>
+    <w:lvl w:ilvl="8" w:tplc="1809001B" w:tentative="1">
+      <w:start w:val="1"/>
+      <w:numFmt w:val="lowerRoman"/>
+      <w:lvlText w:val="%9."/>
+      <w:lvlJc w:val="right"/>
+      <w:pPr>
+        <w:ind w:left="6480" w:hanging="180"/>
+      </w:pPr>
+    </w:lvl>
+  </w:abstractNum>
+  <w:abstractNum w:abstractNumId="3">
+    <w:nsid w:val="3B892964"/>
+    <w:multiLevelType w:val="hybridMultilevel"/>
+    <w:tmpl w:val="EBFCA7B2"/>
+    <w:lvl w:ilvl="0" w:tplc="7C0695D8">
+      <w:start w:val="19"/>
+      <w:numFmt w:val="bullet"/>
+      <w:lvlText w:val="-"/>
+      <w:lvlJc w:val="left"/>
+      <w:pPr>
+        <w:ind w:left="720" w:hanging="360"/>
+      </w:pPr>
+      <w:rPr>
+        <w:rFonts w:ascii="Calibri" w:eastAsia="Calibri" w:hAnsi="Calibri" w:cs="Calibri" w:hint="default"/>
+      </w:rPr>
+    </w:lvl>
+    <w:lvl w:ilvl="1" w:tplc="18090003" w:tentative="1">
+      <w:start w:val="1"/>
+      <w:numFmt w:val="bullet"/>
+      <w:lvlText w:val="o"/>
+      <w:lvlJc w:val="left"/>
+      <w:pPr>
+        <w:ind w:left="1440" w:hanging="360"/>
+      </w:pPr>
+      <w:rPr>
+        <w:rFonts w:ascii="Courier New" w:hAnsi="Courier New" w:cs="Courier New" w:hint="default"/>
+      </w:rPr>
+    </w:lvl>
+    <w:lvl w:ilvl="2" w:tplc="18090005" w:tentative="1">
+      <w:start w:val="1"/>
+      <w:numFmt w:val="bullet"/>
+      <w:lvlText w:val=""/>
+      <w:lvlJc w:val="left"/>
+      <w:pPr>
+        <w:ind w:left="2160" w:hanging="360"/>
+      </w:pPr>
+      <w:rPr>
+        <w:rFonts w:ascii="Wingdings" w:hAnsi="Wingdings" w:hint="default"/>
+      </w:rPr>
+    </w:lvl>
+    <w:lvl w:ilvl="3" w:tplc="18090001" w:tentative="1">
+      <w:start w:val="1"/>
+      <w:numFmt w:val="bullet"/>
+      <w:lvlText w:val=""/>
+      <w:lvlJc w:val="left"/>
+      <w:pPr>
+        <w:ind w:left="2880" w:hanging="360"/>
+      </w:pPr>
+      <w:rPr>
+        <w:rFonts w:ascii="Symbol" w:hAnsi="Symbol" w:hint="default"/>
+      </w:rPr>
+    </w:lvl>
+    <w:lvl w:ilvl="4" w:tplc="18090003" w:tentative="1">
+      <w:start w:val="1"/>
+      <w:numFmt w:val="bullet"/>
+      <w:lvlText w:val="o"/>
+      <w:lvlJc w:val="left"/>
+      <w:pPr>
+        <w:ind w:left="3600" w:hanging="360"/>
+      </w:pPr>
+      <w:rPr>
+        <w:rFonts w:ascii="Courier New" w:hAnsi="Courier New" w:cs="Courier New" w:hint="default"/>
+      </w:rPr>
+    </w:lvl>
+    <w:lvl w:ilvl="5" w:tplc="18090005" w:tentative="1">
+      <w:start w:val="1"/>
+      <w:numFmt w:val="bullet"/>
+      <w:lvlText w:val=""/>
+      <w:lvlJc w:val="left"/>
+      <w:pPr>
+        <w:ind w:left="4320" w:hanging="360"/>
+      </w:pPr>
+      <w:rPr>
+        <w:rFonts w:ascii="Wingdings" w:hAnsi="Wingdings" w:hint="default"/>
+      </w:rPr>
+    </w:lvl>
+    <w:lvl w:ilvl="6" w:tplc="18090001" w:tentative="1">
+      <w:start w:val="1"/>
+      <w:numFmt w:val="bullet"/>
+      <w:lvlText w:val=""/>
+      <w:lvlJc w:val="left"/>
+      <w:pPr>
+        <w:ind w:left="5040" w:hanging="360"/>
+      </w:pPr>
+      <w:rPr>
+        <w:rFonts w:ascii="Symbol" w:hAnsi="Symbol" w:hint="default"/>
+      </w:rPr>
+    </w:lvl>
+    <w:lvl w:ilvl="7" w:tplc="18090003" w:tentative="1">
+      <w:start w:val="1"/>
+      <w:numFmt w:val="bullet"/>
+      <w:lvlText w:val="o"/>
+      <w:lvlJc w:val="left"/>
+      <w:pPr>
+        <w:ind w:left="5760" w:hanging="360"/>
+      </w:pPr>
+      <w:rPr>
+        <w:rFonts w:ascii="Courier New" w:hAnsi="Courier New" w:cs="Courier New" w:hint="default"/>
+      </w:rPr>
+    </w:lvl>
+    <w:lvl w:ilvl="8" w:tplc="18090005" w:tentative="1">
+      <w:start w:val="1"/>
+      <w:numFmt w:val="bullet"/>
+      <w:lvlText w:val=""/>
+      <w:lvlJc w:val="left"/>
+      <w:pPr>
+        <w:ind w:left="6480" w:hanging="360"/>
+      </w:pPr>
+      <w:rPr>
+        <w:rFonts w:ascii="Wingdings" w:hAnsi="Wingdings" w:hint="default"/>
+      </w:rPr>
+    </w:lvl>
+  </w:abstractNum>
+  <w:abstractNum w:abstractNumId="4">
     <w:nsid w:val="42CC5EC8"/>
     <w:multiLevelType w:val="multilevel"/>
     <w:tmpl w:val="B7AE2E2A"/>
@@ -5064,7 +6713,7 @@
       <w:lvlJc w:val="left"/>
     </w:lvl>
   </w:abstractNum>
-  <w:abstractNum w:abstractNumId="2" w15:restartNumberingAfterBreak="0">
+  <w:abstractNum w:abstractNumId="5">
     <w:nsid w:val="59CF1B3A"/>
     <w:multiLevelType w:val="hybridMultilevel"/>
     <w:tmpl w:val="3A846830"/>
@@ -5154,19 +6803,28 @@
     </w:lvl>
   </w:abstractNum>
   <w:num w:numId="1">
+    <w:abstractNumId w:val="4"/>
+  </w:num>
+  <w:num w:numId="2">
+    <w:abstractNumId w:val="5"/>
+  </w:num>
+  <w:num w:numId="3">
     <w:abstractNumId w:val="1"/>
   </w:num>
-  <w:num w:numId="2">
+  <w:num w:numId="4">
+    <w:abstractNumId w:val="3"/>
+  </w:num>
+  <w:num w:numId="5">
+    <w:abstractNumId w:val="0"/>
+  </w:num>
+  <w:num w:numId="6">
     <w:abstractNumId w:val="2"/>
-  </w:num>
-  <w:num w:numId="3">
-    <w:abstractNumId w:val="0"/>
   </w:num>
 </w:numbering>
 </file>
 
 <file path=word/styles.xml><?xml version="1.0" encoding="utf-8"?>
-<w:styles xmlns:mc="http://schemas.openxmlformats.org/markup-compatibility/2006" xmlns:r="http://schemas.openxmlformats.org/officeDocument/2006/relationships" xmlns:w="http://schemas.openxmlformats.org/wordprocessingml/2006/main" xmlns:w14="http://schemas.microsoft.com/office/word/2010/wordml" xmlns:w15="http://schemas.microsoft.com/office/word/2012/wordml" xmlns:w16cid="http://schemas.microsoft.com/office/word/2016/wordml/cid" xmlns:w16se="http://schemas.microsoft.com/office/word/2015/wordml/symex" mc:Ignorable="w14 w15 w16se w16cid">
+<w:styles xmlns:mc="http://schemas.openxmlformats.org/markup-compatibility/2006" xmlns:r="http://schemas.openxmlformats.org/officeDocument/2006/relationships" xmlns:w="http://schemas.openxmlformats.org/wordprocessingml/2006/main" xmlns:w14="http://schemas.microsoft.com/office/word/2010/wordml" mc:Ignorable="w14">
   <w:docDefaults>
     <w:rPrDefault>
       <w:rPr>
@@ -5182,382 +6840,144 @@
       </w:pPr>
     </w:pPrDefault>
   </w:docDefaults>
-  <w:latentStyles w:defLockedState="0" w:defUIPriority="99" w:defSemiHidden="0" w:defUnhideWhenUsed="0" w:defQFormat="0" w:count="375">
-    <w:lsdException w:name="Normal" w:uiPriority="0" w:qFormat="1"/>
-    <w:lsdException w:name="heading 1" w:uiPriority="9" w:qFormat="1"/>
-    <w:lsdException w:name="heading 2" w:semiHidden="1" w:uiPriority="9" w:unhideWhenUsed="1" w:qFormat="1"/>
-    <w:lsdException w:name="heading 3" w:semiHidden="1" w:uiPriority="9" w:unhideWhenUsed="1" w:qFormat="1"/>
-    <w:lsdException w:name="heading 4" w:semiHidden="1" w:uiPriority="9" w:unhideWhenUsed="1" w:qFormat="1"/>
-    <w:lsdException w:name="heading 5" w:semiHidden="1" w:uiPriority="9" w:unhideWhenUsed="1" w:qFormat="1"/>
-    <w:lsdException w:name="heading 6" w:semiHidden="1" w:uiPriority="9" w:unhideWhenUsed="1" w:qFormat="1"/>
-    <w:lsdException w:name="heading 7" w:semiHidden="1" w:uiPriority="9" w:unhideWhenUsed="1" w:qFormat="1"/>
-    <w:lsdException w:name="heading 8" w:semiHidden="1" w:uiPriority="9" w:unhideWhenUsed="1" w:qFormat="1"/>
-    <w:lsdException w:name="heading 9" w:semiHidden="1" w:uiPriority="9" w:unhideWhenUsed="1" w:qFormat="1"/>
-    <w:lsdException w:name="index 1" w:semiHidden="1" w:unhideWhenUsed="1"/>
-    <w:lsdException w:name="index 2" w:semiHidden="1" w:unhideWhenUsed="1"/>
-    <w:lsdException w:name="index 3" w:semiHidden="1" w:unhideWhenUsed="1"/>
-    <w:lsdException w:name="index 4" w:semiHidden="1" w:unhideWhenUsed="1"/>
-    <w:lsdException w:name="index 5" w:semiHidden="1" w:unhideWhenUsed="1"/>
-    <w:lsdException w:name="index 6" w:semiHidden="1" w:unhideWhenUsed="1"/>
-    <w:lsdException w:name="index 7" w:semiHidden="1" w:unhideWhenUsed="1"/>
-    <w:lsdException w:name="index 8" w:semiHidden="1" w:unhideWhenUsed="1"/>
-    <w:lsdException w:name="index 9" w:semiHidden="1" w:unhideWhenUsed="1"/>
-    <w:lsdException w:name="toc 1" w:semiHidden="1" w:uiPriority="39" w:unhideWhenUsed="1"/>
-    <w:lsdException w:name="toc 2" w:semiHidden="1" w:uiPriority="39" w:unhideWhenUsed="1"/>
-    <w:lsdException w:name="toc 3" w:semiHidden="1" w:uiPriority="39" w:unhideWhenUsed="1"/>
-    <w:lsdException w:name="toc 4" w:semiHidden="1" w:uiPriority="39" w:unhideWhenUsed="1"/>
-    <w:lsdException w:name="toc 5" w:semiHidden="1" w:uiPriority="39" w:unhideWhenUsed="1"/>
-    <w:lsdException w:name="toc 6" w:semiHidden="1" w:uiPriority="39" w:unhideWhenUsed="1"/>
-    <w:lsdException w:name="toc 7" w:semiHidden="1" w:uiPriority="39" w:unhideWhenUsed="1"/>
-    <w:lsdException w:name="toc 8" w:semiHidden="1" w:uiPriority="39" w:unhideWhenUsed="1"/>
-    <w:lsdException w:name="toc 9" w:semiHidden="1" w:uiPriority="39" w:unhideWhenUsed="1"/>
-    <w:lsdException w:name="Normal Indent" w:semiHidden="1" w:unhideWhenUsed="1"/>
-    <w:lsdException w:name="footnote text" w:semiHidden="1" w:unhideWhenUsed="1"/>
-    <w:lsdException w:name="annotation text" w:semiHidden="1" w:unhideWhenUsed="1"/>
-    <w:lsdException w:name="header" w:semiHidden="1" w:unhideWhenUsed="1"/>
-    <w:lsdException w:name="footer" w:semiHidden="1" w:unhideWhenUsed="1"/>
-    <w:lsdException w:name="index heading" w:semiHidden="1" w:unhideWhenUsed="1"/>
-    <w:lsdException w:name="caption" w:semiHidden="1" w:uiPriority="35" w:unhideWhenUsed="1" w:qFormat="1"/>
-    <w:lsdException w:name="table of figures" w:semiHidden="1" w:unhideWhenUsed="1"/>
-    <w:lsdException w:name="envelope address" w:semiHidden="1" w:unhideWhenUsed="1"/>
-    <w:lsdException w:name="envelope return" w:semiHidden="1" w:unhideWhenUsed="1"/>
-    <w:lsdException w:name="footnote reference" w:semiHidden="1" w:unhideWhenUsed="1"/>
-    <w:lsdException w:name="annotation reference" w:semiHidden="1" w:unhideWhenUsed="1"/>
-    <w:lsdException w:name="line number" w:semiHidden="1" w:unhideWhenUsed="1"/>
-    <w:lsdException w:name="page number" w:semiHidden="1" w:unhideWhenUsed="1"/>
-    <w:lsdException w:name="endnote reference" w:semiHidden="1" w:unhideWhenUsed="1"/>
-    <w:lsdException w:name="endnote text" w:semiHidden="1" w:unhideWhenUsed="1"/>
-    <w:lsdException w:name="table of authorities" w:semiHidden="1" w:unhideWhenUsed="1"/>
-    <w:lsdException w:name="macro" w:semiHidden="1" w:unhideWhenUsed="1"/>
-    <w:lsdException w:name="toa heading" w:semiHidden="1" w:unhideWhenUsed="1"/>
-    <w:lsdException w:name="List" w:semiHidden="1" w:unhideWhenUsed="1"/>
-    <w:lsdException w:name="List Bullet" w:semiHidden="1" w:unhideWhenUsed="1"/>
-    <w:lsdException w:name="List Number" w:semiHidden="1" w:unhideWhenUsed="1"/>
-    <w:lsdException w:name="List 2" w:semiHidden="1" w:unhideWhenUsed="1"/>
-    <w:lsdException w:name="List 3" w:semiHidden="1" w:unhideWhenUsed="1"/>
-    <w:lsdException w:name="List 4" w:semiHidden="1" w:unhideWhenUsed="1"/>
-    <w:lsdException w:name="List 5" w:semiHidden="1" w:unhideWhenUsed="1"/>
-    <w:lsdException w:name="List Bullet 2" w:semiHidden="1" w:unhideWhenUsed="1"/>
-    <w:lsdException w:name="List Bullet 3" w:semiHidden="1" w:unhideWhenUsed="1"/>
-    <w:lsdException w:name="List Bullet 4" w:semiHidden="1" w:unhideWhenUsed="1"/>
-    <w:lsdException w:name="List Bullet 5" w:semiHidden="1" w:unhideWhenUsed="1"/>
-    <w:lsdException w:name="List Number 2" w:semiHidden="1" w:unhideWhenUsed="1"/>
-    <w:lsdException w:name="List Number 3" w:semiHidden="1" w:unhideWhenUsed="1"/>
-    <w:lsdException w:name="List Number 4" w:semiHidden="1" w:unhideWhenUsed="1"/>
-    <w:lsdException w:name="List Number 5" w:semiHidden="1" w:unhideWhenUsed="1"/>
-    <w:lsdException w:name="Title" w:uiPriority="10" w:qFormat="1"/>
-    <w:lsdException w:name="Closing" w:semiHidden="1" w:unhideWhenUsed="1"/>
-    <w:lsdException w:name="Signature" w:semiHidden="1" w:unhideWhenUsed="1"/>
-    <w:lsdException w:name="Default Paragraph Font" w:semiHidden="1" w:uiPriority="1" w:unhideWhenUsed="1"/>
-    <w:lsdException w:name="Body Text" w:semiHidden="1" w:unhideWhenUsed="1"/>
-    <w:lsdException w:name="Body Text Indent" w:semiHidden="1" w:unhideWhenUsed="1"/>
-    <w:lsdException w:name="List Continue" w:semiHidden="1" w:unhideWhenUsed="1"/>
-    <w:lsdException w:name="List Continue 2" w:semiHidden="1" w:unhideWhenUsed="1"/>
-    <w:lsdException w:name="List Continue 3" w:semiHidden="1" w:unhideWhenUsed="1"/>
-    <w:lsdException w:name="List Continue 4" w:semiHidden="1" w:unhideWhenUsed="1"/>
-    <w:lsdException w:name="List Continue 5" w:semiHidden="1" w:unhideWhenUsed="1"/>
-    <w:lsdException w:name="Message Header" w:semiHidden="1" w:unhideWhenUsed="1"/>
-    <w:lsdException w:name="Subtitle" w:uiPriority="11" w:qFormat="1"/>
-    <w:lsdException w:name="Salutation" w:semiHidden="1" w:unhideWhenUsed="1"/>
-    <w:lsdException w:name="Date" w:semiHidden="1" w:unhideWhenUsed="1"/>
-    <w:lsdException w:name="Body Text First Indent" w:semiHidden="1" w:unhideWhenUsed="1"/>
-    <w:lsdException w:name="Body Text First Indent 2" w:semiHidden="1" w:unhideWhenUsed="1"/>
-    <w:lsdException w:name="Note Heading" w:semiHidden="1" w:unhideWhenUsed="1"/>
-    <w:lsdException w:name="Body Text 2" w:semiHidden="1" w:unhideWhenUsed="1"/>
-    <w:lsdException w:name="Body Text 3" w:semiHidden="1" w:unhideWhenUsed="1"/>
-    <w:lsdException w:name="Body Text Indent 2" w:semiHidden="1" w:unhideWhenUsed="1"/>
-    <w:lsdException w:name="Body Text Indent 3" w:semiHidden="1" w:unhideWhenUsed="1"/>
-    <w:lsdException w:name="Block Text" w:semiHidden="1" w:unhideWhenUsed="1"/>
-    <w:lsdException w:name="Hyperlink" w:semiHidden="1" w:unhideWhenUsed="1"/>
-    <w:lsdException w:name="FollowedHyperlink" w:semiHidden="1" w:unhideWhenUsed="1"/>
-    <w:lsdException w:name="Strong" w:uiPriority="22" w:qFormat="1"/>
-    <w:lsdException w:name="Emphasis" w:uiPriority="20" w:qFormat="1"/>
-    <w:lsdException w:name="Document Map" w:semiHidden="1" w:unhideWhenUsed="1"/>
-    <w:lsdException w:name="Plain Text" w:semiHidden="1" w:unhideWhenUsed="1"/>
-    <w:lsdException w:name="E-mail Signature" w:semiHidden="1" w:unhideWhenUsed="1"/>
-    <w:lsdException w:name="HTML Top of Form" w:semiHidden="1" w:unhideWhenUsed="1"/>
-    <w:lsdException w:name="HTML Bottom of Form" w:semiHidden="1" w:unhideWhenUsed="1"/>
-    <w:lsdException w:name="Normal (Web)" w:semiHidden="1" w:unhideWhenUsed="1"/>
-    <w:lsdException w:name="HTML Acronym" w:semiHidden="1" w:unhideWhenUsed="1"/>
-    <w:lsdException w:name="HTML Address" w:semiHidden="1" w:unhideWhenUsed="1"/>
-    <w:lsdException w:name="HTML Cite" w:semiHidden="1" w:unhideWhenUsed="1"/>
-    <w:lsdException w:name="HTML Code" w:semiHidden="1" w:unhideWhenUsed="1"/>
-    <w:lsdException w:name="HTML Definition" w:semiHidden="1" w:unhideWhenUsed="1"/>
-    <w:lsdException w:name="HTML Keyboard" w:semiHidden="1" w:unhideWhenUsed="1"/>
-    <w:lsdException w:name="HTML Preformatted" w:semiHidden="1" w:unhideWhenUsed="1"/>
-    <w:lsdException w:name="HTML Sample" w:semiHidden="1" w:unhideWhenUsed="1"/>
-    <w:lsdException w:name="HTML Typewriter" w:semiHidden="1" w:unhideWhenUsed="1"/>
-    <w:lsdException w:name="HTML Variable" w:semiHidden="1" w:unhideWhenUsed="1"/>
-    <w:lsdException w:name="Normal Table" w:semiHidden="1" w:unhideWhenUsed="1"/>
-    <w:lsdException w:name="annotation subject" w:semiHidden="1" w:unhideWhenUsed="1"/>
-    <w:lsdException w:name="No List" w:semiHidden="1" w:unhideWhenUsed="1"/>
-    <w:lsdException w:name="Outline List 1" w:semiHidden="1" w:unhideWhenUsed="1"/>
-    <w:lsdException w:name="Outline List 2" w:semiHidden="1" w:unhideWhenUsed="1"/>
-    <w:lsdException w:name="Outline List 3" w:semiHidden="1" w:unhideWhenUsed="1"/>
-    <w:lsdException w:name="Table Simple 1" w:semiHidden="1" w:unhideWhenUsed="1"/>
-    <w:lsdException w:name="Table Simple 2" w:semiHidden="1" w:unhideWhenUsed="1"/>
-    <w:lsdException w:name="Table Simple 3" w:semiHidden="1" w:unhideWhenUsed="1"/>
-    <w:lsdException w:name="Table Classic 1" w:semiHidden="1" w:unhideWhenUsed="1"/>
-    <w:lsdException w:name="Table Classic 2" w:semiHidden="1" w:unhideWhenUsed="1"/>
-    <w:lsdException w:name="Table Classic 3" w:semiHidden="1" w:unhideWhenUsed="1"/>
-    <w:lsdException w:name="Table Classic 4" w:semiHidden="1" w:unhideWhenUsed="1"/>
-    <w:lsdException w:name="Table Colorful 1" w:semiHidden="1" w:unhideWhenUsed="1"/>
-    <w:lsdException w:name="Table Colorful 2" w:semiHidden="1" w:unhideWhenUsed="1"/>
-    <w:lsdException w:name="Table Colorful 3" w:semiHidden="1" w:unhideWhenUsed="1"/>
-    <w:lsdException w:name="Table Columns 1" w:semiHidden="1" w:unhideWhenUsed="1"/>
-    <w:lsdException w:name="Table Columns 2" w:semiHidden="1" w:unhideWhenUsed="1"/>
-    <w:lsdException w:name="Table Columns 3" w:semiHidden="1" w:unhideWhenUsed="1"/>
-    <w:lsdException w:name="Table Columns 4" w:semiHidden="1" w:unhideWhenUsed="1"/>
-    <w:lsdException w:name="Table Columns 5" w:semiHidden="1" w:unhideWhenUsed="1"/>
-    <w:lsdException w:name="Table Grid 1" w:semiHidden="1" w:unhideWhenUsed="1"/>
-    <w:lsdException w:name="Table Grid 2" w:semiHidden="1" w:unhideWhenUsed="1"/>
-    <w:lsdException w:name="Table Grid 3" w:semiHidden="1" w:unhideWhenUsed="1"/>
-    <w:lsdException w:name="Table Grid 4" w:semiHidden="1" w:unhideWhenUsed="1"/>
-    <w:lsdException w:name="Table Grid 5" w:semiHidden="1" w:unhideWhenUsed="1"/>
-    <w:lsdException w:name="Table Grid 6" w:semiHidden="1" w:unhideWhenUsed="1"/>
-    <w:lsdException w:name="Table Grid 7" w:semiHidden="1" w:unhideWhenUsed="1"/>
-    <w:lsdException w:name="Table Grid 8" w:semiHidden="1" w:unhideWhenUsed="1"/>
-    <w:lsdException w:name="Table List 1" w:semiHidden="1" w:unhideWhenUsed="1"/>
-    <w:lsdException w:name="Table List 2" w:semiHidden="1" w:unhideWhenUsed="1"/>
-    <w:lsdException w:name="Table List 3" w:semiHidden="1" w:unhideWhenUsed="1"/>
-    <w:lsdException w:name="Table List 4" w:semiHidden="1" w:unhideWhenUsed="1"/>
-    <w:lsdException w:name="Table List 5" w:semiHidden="1" w:unhideWhenUsed="1"/>
-    <w:lsdException w:name="Table List 6" w:semiHidden="1" w:unhideWhenUsed="1"/>
-    <w:lsdException w:name="Table List 7" w:semiHidden="1" w:unhideWhenUsed="1"/>
-    <w:lsdException w:name="Table List 8" w:semiHidden="1" w:unhideWhenUsed="1"/>
-    <w:lsdException w:name="Table 3D effects 1" w:semiHidden="1" w:unhideWhenUsed="1"/>
-    <w:lsdException w:name="Table 3D effects 2" w:semiHidden="1" w:unhideWhenUsed="1"/>
-    <w:lsdException w:name="Table 3D effects 3" w:semiHidden="1" w:unhideWhenUsed="1"/>
-    <w:lsdException w:name="Table Contemporary" w:semiHidden="1" w:unhideWhenUsed="1"/>
-    <w:lsdException w:name="Table Elegant" w:semiHidden="1" w:unhideWhenUsed="1"/>
-    <w:lsdException w:name="Table Professional" w:semiHidden="1" w:unhideWhenUsed="1"/>
-    <w:lsdException w:name="Table Subtle 1" w:semiHidden="1" w:unhideWhenUsed="1"/>
-    <w:lsdException w:name="Table Subtle 2" w:semiHidden="1" w:unhideWhenUsed="1"/>
-    <w:lsdException w:name="Table Web 1" w:semiHidden="1" w:unhideWhenUsed="1"/>
-    <w:lsdException w:name="Table Web 2" w:semiHidden="1" w:unhideWhenUsed="1"/>
-    <w:lsdException w:name="Table Web 3" w:semiHidden="1" w:unhideWhenUsed="1"/>
-    <w:lsdException w:name="Balloon Text" w:semiHidden="1" w:unhideWhenUsed="1"/>
-    <w:lsdException w:name="Table Grid" w:uiPriority="39"/>
-    <w:lsdException w:name="Table Theme" w:semiHidden="1" w:unhideWhenUsed="1"/>
-    <w:lsdException w:name="Placeholder Text" w:semiHidden="1"/>
-    <w:lsdException w:name="No Spacing" w:uiPriority="1" w:qFormat="1"/>
-    <w:lsdException w:name="Light Shading" w:uiPriority="60"/>
-    <w:lsdException w:name="Light List" w:uiPriority="61"/>
-    <w:lsdException w:name="Light Grid" w:uiPriority="62"/>
-    <w:lsdException w:name="Medium Shading 1" w:uiPriority="63"/>
-    <w:lsdException w:name="Medium Shading 2" w:uiPriority="64"/>
-    <w:lsdException w:name="Medium List 1" w:uiPriority="65"/>
-    <w:lsdException w:name="Medium List 2" w:uiPriority="66"/>
-    <w:lsdException w:name="Medium Grid 1" w:uiPriority="67"/>
-    <w:lsdException w:name="Medium Grid 2" w:uiPriority="68"/>
-    <w:lsdException w:name="Medium Grid 3" w:uiPriority="69"/>
-    <w:lsdException w:name="Dark List" w:uiPriority="70"/>
-    <w:lsdException w:name="Colorful Shading" w:uiPriority="71"/>
-    <w:lsdException w:name="Colorful List" w:uiPriority="72"/>
-    <w:lsdException w:name="Colorful Grid" w:uiPriority="73"/>
-    <w:lsdException w:name="Light Shading Accent 1" w:uiPriority="60"/>
-    <w:lsdException w:name="Light List Accent 1" w:uiPriority="61"/>
-    <w:lsdException w:name="Light Grid Accent 1" w:uiPriority="62"/>
-    <w:lsdException w:name="Medium Shading 1 Accent 1" w:uiPriority="63"/>
-    <w:lsdException w:name="Medium Shading 2 Accent 1" w:uiPriority="64"/>
-    <w:lsdException w:name="Medium List 1 Accent 1" w:uiPriority="65"/>
-    <w:lsdException w:name="Revision" w:semiHidden="1"/>
-    <w:lsdException w:name="List Paragraph" w:uiPriority="34" w:qFormat="1"/>
-    <w:lsdException w:name="Quote" w:uiPriority="29" w:qFormat="1"/>
-    <w:lsdException w:name="Intense Quote" w:uiPriority="30" w:qFormat="1"/>
-    <w:lsdException w:name="Medium List 2 Accent 1" w:uiPriority="66"/>
-    <w:lsdException w:name="Medium Grid 1 Accent 1" w:uiPriority="67"/>
-    <w:lsdException w:name="Medium Grid 2 Accent 1" w:uiPriority="68"/>
-    <w:lsdException w:name="Medium Grid 3 Accent 1" w:uiPriority="69"/>
-    <w:lsdException w:name="Dark List Accent 1" w:uiPriority="70"/>
-    <w:lsdException w:name="Colorful Shading Accent 1" w:uiPriority="71"/>
-    <w:lsdException w:name="Colorful List Accent 1" w:uiPriority="72"/>
-    <w:lsdException w:name="Colorful Grid Accent 1" w:uiPriority="73"/>
-    <w:lsdException w:name="Light Shading Accent 2" w:uiPriority="60"/>
-    <w:lsdException w:name="Light List Accent 2" w:uiPriority="61"/>
-    <w:lsdException w:name="Light Grid Accent 2" w:uiPriority="62"/>
-    <w:lsdException w:name="Medium Shading 1 Accent 2" w:uiPriority="63"/>
-    <w:lsdException w:name="Medium Shading 2 Accent 2" w:uiPriority="64"/>
-    <w:lsdException w:name="Medium List 1 Accent 2" w:uiPriority="65"/>
-    <w:lsdException w:name="Medium List 2 Accent 2" w:uiPriority="66"/>
-    <w:lsdException w:name="Medium Grid 1 Accent 2" w:uiPriority="67"/>
-    <w:lsdException w:name="Medium Grid 2 Accent 2" w:uiPriority="68"/>
-    <w:lsdException w:name="Medium Grid 3 Accent 2" w:uiPriority="69"/>
-    <w:lsdException w:name="Dark List Accent 2" w:uiPriority="70"/>
-    <w:lsdException w:name="Colorful Shading Accent 2" w:uiPriority="71"/>
-    <w:lsdException w:name="Colorful List Accent 2" w:uiPriority="72"/>
-    <w:lsdException w:name="Colorful Grid Accent 2" w:uiPriority="73"/>
-    <w:lsdException w:name="Light Shading Accent 3" w:uiPriority="60"/>
-    <w:lsdException w:name="Light List Accent 3" w:uiPriority="61"/>
-    <w:lsdException w:name="Light Grid Accent 3" w:uiPriority="62"/>
-    <w:lsdException w:name="Medium Shading 1 Accent 3" w:uiPriority="63"/>
-    <w:lsdException w:name="Medium Shading 2 Accent 3" w:uiPriority="64"/>
-    <w:lsdException w:name="Medium List 1 Accent 3" w:uiPriority="65"/>
-    <w:lsdException w:name="Medium List 2 Accent 3" w:uiPriority="66"/>
-    <w:lsdException w:name="Medium Grid 1 Accent 3" w:uiPriority="67"/>
-    <w:lsdException w:name="Medium Grid 2 Accent 3" w:uiPriority="68"/>
-    <w:lsdException w:name="Medium Grid 3 Accent 3" w:uiPriority="69"/>
-    <w:lsdException w:name="Dark List Accent 3" w:uiPriority="70"/>
-    <w:lsdException w:name="Colorful Shading Accent 3" w:uiPriority="71"/>
-    <w:lsdException w:name="Colorful List Accent 3" w:uiPriority="72"/>
-    <w:lsdException w:name="Colorful Grid Accent 3" w:uiPriority="73"/>
-    <w:lsdException w:name="Light Shading Accent 4" w:uiPriority="60"/>
-    <w:lsdException w:name="Light List Accent 4" w:uiPriority="61"/>
-    <w:lsdException w:name="Light Grid Accent 4" w:uiPriority="62"/>
-    <w:lsdException w:name="Medium Shading 1 Accent 4" w:uiPriority="63"/>
-    <w:lsdException w:name="Medium Shading 2 Accent 4" w:uiPriority="64"/>
-    <w:lsdException w:name="Medium List 1 Accent 4" w:uiPriority="65"/>
-    <w:lsdException w:name="Medium List 2 Accent 4" w:uiPriority="66"/>
-    <w:lsdException w:name="Medium Grid 1 Accent 4" w:uiPriority="67"/>
-    <w:lsdException w:name="Medium Grid 2 Accent 4" w:uiPriority="68"/>
-    <w:lsdException w:name="Medium Grid 3 Accent 4" w:uiPriority="69"/>
-    <w:lsdException w:name="Dark List Accent 4" w:uiPriority="70"/>
-    <w:lsdException w:name="Colorful Shading Accent 4" w:uiPriority="71"/>
-    <w:lsdException w:name="Colorful List Accent 4" w:uiPriority="72"/>
-    <w:lsdException w:name="Colorful Grid Accent 4" w:uiPriority="73"/>
-    <w:lsdException w:name="Light Shading Accent 5" w:uiPriority="60"/>
-    <w:lsdException w:name="Light List Accent 5" w:uiPriority="61"/>
-    <w:lsdException w:name="Light Grid Accent 5" w:uiPriority="62"/>
-    <w:lsdException w:name="Medium Shading 1 Accent 5" w:uiPriority="63"/>
-    <w:lsdException w:name="Medium Shading 2 Accent 5" w:uiPriority="64"/>
-    <w:lsdException w:name="Medium List 1 Accent 5" w:uiPriority="65"/>
-    <w:lsdException w:name="Medium List 2 Accent 5" w:uiPriority="66"/>
-    <w:lsdException w:name="Medium Grid 1 Accent 5" w:uiPriority="67"/>
-    <w:lsdException w:name="Medium Grid 2 Accent 5" w:uiPriority="68"/>
-    <w:lsdException w:name="Medium Grid 3 Accent 5" w:uiPriority="69"/>
-    <w:lsdException w:name="Dark List Accent 5" w:uiPriority="70"/>
-    <w:lsdException w:name="Colorful Shading Accent 5" w:uiPriority="71"/>
-    <w:lsdException w:name="Colorful List Accent 5" w:uiPriority="72"/>
-    <w:lsdException w:name="Colorful Grid Accent 5" w:uiPriority="73"/>
-    <w:lsdException w:name="Light Shading Accent 6" w:uiPriority="60"/>
-    <w:lsdException w:name="Light List Accent 6" w:uiPriority="61"/>
-    <w:lsdException w:name="Light Grid Accent 6" w:uiPriority="62"/>
-    <w:lsdException w:name="Medium Shading 1 Accent 6" w:uiPriority="63"/>
-    <w:lsdException w:name="Medium Shading 2 Accent 6" w:uiPriority="64"/>
-    <w:lsdException w:name="Medium List 1 Accent 6" w:uiPriority="65"/>
-    <w:lsdException w:name="Medium List 2 Accent 6" w:uiPriority="66"/>
-    <w:lsdException w:name="Medium Grid 1 Accent 6" w:uiPriority="67"/>
-    <w:lsdException w:name="Medium Grid 2 Accent 6" w:uiPriority="68"/>
-    <w:lsdException w:name="Medium Grid 3 Accent 6" w:uiPriority="69"/>
-    <w:lsdException w:name="Dark List Accent 6" w:uiPriority="70"/>
-    <w:lsdException w:name="Colorful Shading Accent 6" w:uiPriority="71"/>
-    <w:lsdException w:name="Colorful List Accent 6" w:uiPriority="72"/>
-    <w:lsdException w:name="Colorful Grid Accent 6" w:uiPriority="73"/>
-    <w:lsdException w:name="Subtle Emphasis" w:uiPriority="19" w:qFormat="1"/>
-    <w:lsdException w:name="Intense Emphasis" w:uiPriority="21" w:qFormat="1"/>
-    <w:lsdException w:name="Subtle Reference" w:uiPriority="31" w:qFormat="1"/>
-    <w:lsdException w:name="Intense Reference" w:uiPriority="32" w:qFormat="1"/>
-    <w:lsdException w:name="Book Title" w:uiPriority="33" w:qFormat="1"/>
-    <w:lsdException w:name="Bibliography" w:semiHidden="1" w:uiPriority="37" w:unhideWhenUsed="1"/>
-    <w:lsdException w:name="TOC Heading" w:semiHidden="1" w:uiPriority="39" w:unhideWhenUsed="1" w:qFormat="1"/>
-    <w:lsdException w:name="Plain Table 1" w:uiPriority="41"/>
-    <w:lsdException w:name="Plain Table 2" w:uiPriority="42"/>
-    <w:lsdException w:name="Plain Table 3" w:uiPriority="43"/>
-    <w:lsdException w:name="Plain Table 4" w:uiPriority="44"/>
-    <w:lsdException w:name="Plain Table 5" w:uiPriority="45"/>
-    <w:lsdException w:name="Grid Table Light" w:uiPriority="40"/>
-    <w:lsdException w:name="Grid Table 1 Light" w:uiPriority="46"/>
-    <w:lsdException w:name="Grid Table 2" w:uiPriority="47"/>
-    <w:lsdException w:name="Grid Table 3" w:uiPriority="48"/>
-    <w:lsdException w:name="Grid Table 4" w:uiPriority="49"/>
-    <w:lsdException w:name="Grid Table 5 Dark" w:uiPriority="50"/>
-    <w:lsdException w:name="Grid Table 6 Colorful" w:uiPriority="51"/>
-    <w:lsdException w:name="Grid Table 7 Colorful" w:uiPriority="52"/>
-    <w:lsdException w:name="Grid Table 1 Light Accent 1" w:uiPriority="46"/>
-    <w:lsdException w:name="Grid Table 2 Accent 1" w:uiPriority="47"/>
-    <w:lsdException w:name="Grid Table 3 Accent 1" w:uiPriority="48"/>
-    <w:lsdException w:name="Grid Table 4 Accent 1" w:uiPriority="49"/>
-    <w:lsdException w:name="Grid Table 5 Dark Accent 1" w:uiPriority="50"/>
-    <w:lsdException w:name="Grid Table 6 Colorful Accent 1" w:uiPriority="51"/>
-    <w:lsdException w:name="Grid Table 7 Colorful Accent 1" w:uiPriority="52"/>
-    <w:lsdException w:name="Grid Table 1 Light Accent 2" w:uiPriority="46"/>
-    <w:lsdException w:name="Grid Table 2 Accent 2" w:uiPriority="47"/>
-    <w:lsdException w:name="Grid Table 3 Accent 2" w:uiPriority="48"/>
-    <w:lsdException w:name="Grid Table 4 Accent 2" w:uiPriority="49"/>
-    <w:lsdException w:name="Grid Table 5 Dark Accent 2" w:uiPriority="50"/>
-    <w:lsdException w:name="Grid Table 6 Colorful Accent 2" w:uiPriority="51"/>
-    <w:lsdException w:name="Grid Table 7 Colorful Accent 2" w:uiPriority="52"/>
-    <w:lsdException w:name="Grid Table 1 Light Accent 3" w:uiPriority="46"/>
-    <w:lsdException w:name="Grid Table 2 Accent 3" w:uiPriority="47"/>
-    <w:lsdException w:name="Grid Table 3 Accent 3" w:uiPriority="48"/>
-    <w:lsdException w:name="Grid Table 4 Accent 3" w:uiPriority="49"/>
-    <w:lsdException w:name="Grid Table 5 Dark Accent 3" w:uiPriority="50"/>
-    <w:lsdException w:name="Grid Table 6 Colorful Accent 3" w:uiPriority="51"/>
-    <w:lsdException w:name="Grid Table 7 Colorful Accent 3" w:uiPriority="52"/>
-    <w:lsdException w:name="Grid Table 1 Light Accent 4" w:uiPriority="46"/>
-    <w:lsdException w:name="Grid Table 2 Accent 4" w:uiPriority="47"/>
-    <w:lsdException w:name="Grid Table 3 Accent 4" w:uiPriority="48"/>
-    <w:lsdException w:name="Grid Table 4 Accent 4" w:uiPriority="49"/>
-    <w:lsdException w:name="Grid Table 5 Dark Accent 4" w:uiPriority="50"/>
-    <w:lsdException w:name="Grid Table 6 Colorful Accent 4" w:uiPriority="51"/>
-    <w:lsdException w:name="Grid Table 7 Colorful Accent 4" w:uiPriority="52"/>
-    <w:lsdException w:name="Grid Table 1 Light Accent 5" w:uiPriority="46"/>
-    <w:lsdException w:name="Grid Table 2 Accent 5" w:uiPriority="47"/>
-    <w:lsdException w:name="Grid Table 3 Accent 5" w:uiPriority="48"/>
-    <w:lsdException w:name="Grid Table 4 Accent 5" w:uiPriority="49"/>
-    <w:lsdException w:name="Grid Table 5 Dark Accent 5" w:uiPriority="50"/>
-    <w:lsdException w:name="Grid Table 6 Colorful Accent 5" w:uiPriority="51"/>
-    <w:lsdException w:name="Grid Table 7 Colorful Accent 5" w:uiPriority="52"/>
-    <w:lsdException w:name="Grid Table 1 Light Accent 6" w:uiPriority="46"/>
-    <w:lsdException w:name="Grid Table 2 Accent 6" w:uiPriority="47"/>
-    <w:lsdException w:name="Grid Table 3 Accent 6" w:uiPriority="48"/>
-    <w:lsdException w:name="Grid Table 4 Accent 6" w:uiPriority="49"/>
-    <w:lsdException w:name="Grid Table 5 Dark Accent 6" w:uiPriority="50"/>
-    <w:lsdException w:name="Grid Table 6 Colorful Accent 6" w:uiPriority="51"/>
-    <w:lsdException w:name="Grid Table 7 Colorful Accent 6" w:uiPriority="52"/>
-    <w:lsdException w:name="List Table 1 Light" w:uiPriority="46"/>
-    <w:lsdException w:name="List Table 2" w:uiPriority="47"/>
-    <w:lsdException w:name="List Table 3" w:uiPriority="48"/>
-    <w:lsdException w:name="List Table 4" w:uiPriority="49"/>
-    <w:lsdException w:name="List Table 5 Dark" w:uiPriority="50"/>
-    <w:lsdException w:name="List Table 6 Colorful" w:uiPriority="51"/>
-    <w:lsdException w:name="List Table 7 Colorful" w:uiPriority="52"/>
-    <w:lsdException w:name="List Table 1 Light Accent 1" w:uiPriority="46"/>
-    <w:lsdException w:name="List Table 2 Accent 1" w:uiPriority="47"/>
-    <w:lsdException w:name="List Table 3 Accent 1" w:uiPriority="48"/>
-    <w:lsdException w:name="List Table 4 Accent 1" w:uiPriority="49"/>
-    <w:lsdException w:name="List Table 5 Dark Accent 1" w:uiPriority="50"/>
-    <w:lsdException w:name="List Table 6 Colorful Accent 1" w:uiPriority="51"/>
-    <w:lsdException w:name="List Table 7 Colorful Accent 1" w:uiPriority="52"/>
-    <w:lsdException w:name="List Table 1 Light Accent 2" w:uiPriority="46"/>
-    <w:lsdException w:name="List Table 2 Accent 2" w:uiPriority="47"/>
-    <w:lsdException w:name="List Table 3 Accent 2" w:uiPriority="48"/>
-    <w:lsdException w:name="List Table 4 Accent 2" w:uiPriority="49"/>
-    <w:lsdException w:name="List Table 5 Dark Accent 2" w:uiPriority="50"/>
-    <w:lsdException w:name="List Table 6 Colorful Accent 2" w:uiPriority="51"/>
-    <w:lsdException w:name="List Table 7 Colorful Accent 2" w:uiPriority="52"/>
-    <w:lsdException w:name="List Table 1 Light Accent 3" w:uiPriority="46"/>
-    <w:lsdException w:name="List Table 2 Accent 3" w:uiPriority="47"/>
-    <w:lsdException w:name="List Table 3 Accent 3" w:uiPriority="48"/>
-    <w:lsdException w:name="List Table 4 Accent 3" w:uiPriority="49"/>
-    <w:lsdException w:name="List Table 5 Dark Accent 3" w:uiPriority="50"/>
-    <w:lsdException w:name="List Table 6 Colorful Accent 3" w:uiPriority="51"/>
-    <w:lsdException w:name="List Table 7 Colorful Accent 3" w:uiPriority="52"/>
-    <w:lsdException w:name="List Table 1 Light Accent 4" w:uiPriority="46"/>
-    <w:lsdException w:name="List Table 2 Accent 4" w:uiPriority="47"/>
-    <w:lsdException w:name="List Table 3 Accent 4" w:uiPriority="48"/>
-    <w:lsdException w:name="List Table 4 Accent 4" w:uiPriority="49"/>
-    <w:lsdException w:name="List Table 5 Dark Accent 4" w:uiPriority="50"/>
-    <w:lsdException w:name="List Table 6 Colorful Accent 4" w:uiPriority="51"/>
-    <w:lsdException w:name="List Table 7 Colorful Accent 4" w:uiPriority="52"/>
-    <w:lsdException w:name="List Table 1 Light Accent 5" w:uiPriority="46"/>
-    <w:lsdException w:name="List Table 2 Accent 5" w:uiPriority="47"/>
-    <w:lsdException w:name="List Table 3 Accent 5" w:uiPriority="48"/>
-    <w:lsdException w:name="List Table 4 Accent 5" w:uiPriority="49"/>
-    <w:lsdException w:name="List Table 5 Dark Accent 5" w:uiPriority="50"/>
-    <w:lsdException w:name="List Table 6 Colorful Accent 5" w:uiPriority="51"/>
-    <w:lsdException w:name="List Table 7 Colorful Accent 5" w:uiPriority="52"/>
-    <w:lsdException w:name="List Table 1 Light Accent 6" w:uiPriority="46"/>
-    <w:lsdException w:name="List Table 2 Accent 6" w:uiPriority="47"/>
-    <w:lsdException w:name="List Table 3 Accent 6" w:uiPriority="48"/>
-    <w:lsdException w:name="List Table 4 Accent 6" w:uiPriority="49"/>
-    <w:lsdException w:name="List Table 5 Dark Accent 6" w:uiPriority="50"/>
-    <w:lsdException w:name="List Table 6 Colorful Accent 6" w:uiPriority="51"/>
-    <w:lsdException w:name="List Table 7 Colorful Accent 6" w:uiPriority="52"/>
-    <w:lsdException w:name="Mention" w:semiHidden="1" w:unhideWhenUsed="1"/>
-    <w:lsdException w:name="Smart Hyperlink" w:semiHidden="1" w:unhideWhenUsed="1"/>
-    <w:lsdException w:name="Hashtag" w:semiHidden="1" w:unhideWhenUsed="1"/>
-    <w:lsdException w:name="Unresolved Mention" w:semiHidden="1" w:unhideWhenUsed="1"/>
+  <w:latentStyles w:defLockedState="0" w:defUIPriority="99" w:defSemiHidden="1" w:defUnhideWhenUsed="1" w:defQFormat="0" w:count="267">
+    <w:lsdException w:name="Normal" w:semiHidden="0" w:uiPriority="0" w:unhideWhenUsed="0" w:qFormat="1"/>
+    <w:lsdException w:name="heading 1" w:semiHidden="0" w:uiPriority="9" w:unhideWhenUsed="0" w:qFormat="1"/>
+    <w:lsdException w:name="heading 2" w:uiPriority="9" w:qFormat="1"/>
+    <w:lsdException w:name="heading 3" w:uiPriority="9" w:qFormat="1"/>
+    <w:lsdException w:name="heading 4" w:uiPriority="9" w:qFormat="1"/>
+    <w:lsdException w:name="heading 5" w:uiPriority="9" w:qFormat="1"/>
+    <w:lsdException w:name="heading 6" w:uiPriority="9" w:qFormat="1"/>
+    <w:lsdException w:name="heading 7" w:uiPriority="9" w:qFormat="1"/>
+    <w:lsdException w:name="heading 8" w:uiPriority="9" w:qFormat="1"/>
+    <w:lsdException w:name="heading 9" w:uiPriority="9" w:qFormat="1"/>
+    <w:lsdException w:name="toc 1" w:uiPriority="39"/>
+    <w:lsdException w:name="toc 2" w:uiPriority="39"/>
+    <w:lsdException w:name="toc 3" w:uiPriority="39"/>
+    <w:lsdException w:name="toc 4" w:uiPriority="39"/>
+    <w:lsdException w:name="toc 5" w:uiPriority="39"/>
+    <w:lsdException w:name="toc 6" w:uiPriority="39"/>
+    <w:lsdException w:name="toc 7" w:uiPriority="39"/>
+    <w:lsdException w:name="toc 8" w:uiPriority="39"/>
+    <w:lsdException w:name="toc 9" w:uiPriority="39"/>
+    <w:lsdException w:name="caption" w:uiPriority="35" w:qFormat="1"/>
+    <w:lsdException w:name="Title" w:semiHidden="0" w:uiPriority="10" w:unhideWhenUsed="0" w:qFormat="1"/>
+    <w:lsdException w:name="Default Paragraph Font" w:uiPriority="1"/>
+    <w:lsdException w:name="Subtitle" w:semiHidden="0" w:uiPriority="11" w:unhideWhenUsed="0" w:qFormat="1"/>
+    <w:lsdException w:name="Strong" w:semiHidden="0" w:uiPriority="22" w:unhideWhenUsed="0" w:qFormat="1"/>
+    <w:lsdException w:name="Emphasis" w:semiHidden="0" w:uiPriority="20" w:unhideWhenUsed="0" w:qFormat="1"/>
+    <w:lsdException w:name="Table Grid" w:semiHidden="0" w:uiPriority="39" w:unhideWhenUsed="0"/>
+    <w:lsdException w:name="Placeholder Text" w:unhideWhenUsed="0"/>
+    <w:lsdException w:name="No Spacing" w:semiHidden="0" w:uiPriority="1" w:unhideWhenUsed="0" w:qFormat="1"/>
+    <w:lsdException w:name="Light Shading" w:semiHidden="0" w:uiPriority="60" w:unhideWhenUsed="0"/>
+    <w:lsdException w:name="Light List" w:semiHidden="0" w:uiPriority="61" w:unhideWhenUsed="0"/>
+    <w:lsdException w:name="Light Grid" w:semiHidden="0" w:uiPriority="62" w:unhideWhenUsed="0"/>
+    <w:lsdException w:name="Medium Shading 1" w:semiHidden="0" w:uiPriority="63" w:unhideWhenUsed="0"/>
+    <w:lsdException w:name="Medium Shading 2" w:semiHidden="0" w:uiPriority="64" w:unhideWhenUsed="0"/>
+    <w:lsdException w:name="Medium List 1" w:semiHidden="0" w:uiPriority="65" w:unhideWhenUsed="0"/>
+    <w:lsdException w:name="Medium List 2" w:semiHidden="0" w:uiPriority="66" w:unhideWhenUsed="0"/>
+    <w:lsdException w:name="Medium Grid 1" w:semiHidden="0" w:uiPriority="67" w:unhideWhenUsed="0"/>
+    <w:lsdException w:name="Medium Grid 2" w:semiHidden="0" w:uiPriority="68" w:unhideWhenUsed="0"/>
+    <w:lsdException w:name="Medium Grid 3" w:semiHidden="0" w:uiPriority="69" w:unhideWhenUsed="0"/>
+    <w:lsdException w:name="Dark List" w:semiHidden="0" w:uiPriority="70" w:unhideWhenUsed="0"/>
+    <w:lsdException w:name="Colorful Shading" w:semiHidden="0" w:uiPriority="71" w:unhideWhenUsed="0"/>
+    <w:lsdException w:name="Colorful List" w:semiHidden="0" w:uiPriority="72" w:unhideWhenUsed="0"/>
+    <w:lsdException w:name="Colorful Grid" w:semiHidden="0" w:uiPriority="73" w:unhideWhenUsed="0"/>
+    <w:lsdException w:name="Light Shading Accent 1" w:semiHidden="0" w:uiPriority="60" w:unhideWhenUsed="0"/>
+    <w:lsdException w:name="Light List Accent 1" w:semiHidden="0" w:uiPriority="61" w:unhideWhenUsed="0"/>
+    <w:lsdException w:name="Light Grid Accent 1" w:semiHidden="0" w:uiPriority="62" w:unhideWhenUsed="0"/>
+    <w:lsdException w:name="Medium Shading 1 Accent 1" w:semiHidden="0" w:uiPriority="63" w:unhideWhenUsed="0"/>
+    <w:lsdException w:name="Medium Shading 2 Accent 1" w:semiHidden="0" w:uiPriority="64" w:unhideWhenUsed="0"/>
+    <w:lsdException w:name="Medium List 1 Accent 1" w:semiHidden="0" w:uiPriority="65" w:unhideWhenUsed="0"/>
+    <w:lsdException w:name="Revision" w:unhideWhenUsed="0"/>
+    <w:lsdException w:name="List Paragraph" w:semiHidden="0" w:uiPriority="34" w:unhideWhenUsed="0" w:qFormat="1"/>
+    <w:lsdException w:name="Quote" w:semiHidden="0" w:uiPriority="29" w:unhideWhenUsed="0" w:qFormat="1"/>
+    <w:lsdException w:name="Intense Quote" w:semiHidden="0" w:uiPriority="30" w:unhideWhenUsed="0" w:qFormat="1"/>
+    <w:lsdException w:name="Medium List 2 Accent 1" w:semiHidden="0" w:uiPriority="66" w:unhideWhenUsed="0"/>
+    <w:lsdException w:name="Medium Grid 1 Accent 1" w:semiHidden="0" w:uiPriority="67" w:unhideWhenUsed="0"/>
+    <w:lsdException w:name="Medium Grid 2 Accent 1" w:semiHidden="0" w:uiPriority="68" w:unhideWhenUsed="0"/>
+    <w:lsdException w:name="Medium Grid 3 Accent 1" w:semiHidden="0" w:uiPriority="69" w:unhideWhenUsed="0"/>
+    <w:lsdException w:name="Dark List Accent 1" w:semiHidden="0" w:uiPriority="70" w:unhideWhenUsed="0"/>
+    <w:lsdException w:name="Colorful Shading Accent 1" w:semiHidden="0" w:uiPriority="71" w:unhideWhenUsed="0"/>
+    <w:lsdException w:name="Colorful List Accent 1" w:semiHidden="0" w:uiPriority="72" w:unhideWhenUsed="0"/>
+    <w:lsdException w:name="Colorful Grid Accent 1" w:semiHidden="0" w:uiPriority="73" w:unhideWhenUsed="0"/>
+    <w:lsdException w:name="Light Shading Accent 2" w:semiHidden="0" w:uiPriority="60" w:unhideWhenUsed="0"/>
+    <w:lsdException w:name="Light List Accent 2" w:semiHidden="0" w:uiPriority="61" w:unhideWhenUsed="0"/>
+    <w:lsdException w:name="Light Grid Accent 2" w:semiHidden="0" w:uiPriority="62" w:unhideWhenUsed="0"/>
+    <w:lsdException w:name="Medium Shading 1 Accent 2" w:semiHidden="0" w:uiPriority="63" w:unhideWhenUsed="0"/>
+    <w:lsdException w:name="Medium Shading 2 Accent 2" w:semiHidden="0" w:uiPriority="64" w:unhideWhenUsed="0"/>
+    <w:lsdException w:name="Medium List 1 Accent 2" w:semiHidden="0" w:uiPriority="65" w:unhideWhenUsed="0"/>
+    <w:lsdException w:name="Medium List 2 Accent 2" w:semiHidden="0" w:uiPriority="66" w:unhideWhenUsed="0"/>
+    <w:lsdException w:name="Medium Grid 1 Accent 2" w:semiHidden="0" w:uiPriority="67" w:unhideWhenUsed="0"/>
+    <w:lsdException w:name="Medium Grid 2 Accent 2" w:semiHidden="0" w:uiPriority="68" w:unhideWhenUsed="0"/>
+    <w:lsdException w:name="Medium Grid 3 Accent 2" w:semiHidden="0" w:uiPriority="69" w:unhideWhenUsed="0"/>
+    <w:lsdException w:name="Dark List Accent 2" w:semiHidden="0" w:uiPriority="70" w:unhideWhenUsed="0"/>
+    <w:lsdException w:name="Colorful Shading Accent 2" w:semiHidden="0" w:uiPriority="71" w:unhideWhenUsed="0"/>
+    <w:lsdException w:name="Colorful List Accent 2" w:semiHidden="0" w:uiPriority="72" w:unhideWhenUsed="0"/>
+    <w:lsdException w:name="Colorful Grid Accent 2" w:semiHidden="0" w:uiPriority="73" w:unhideWhenUsed="0"/>
+    <w:lsdException w:name="Light Shading Accent 3" w:semiHidden="0" w:uiPriority="60" w:unhideWhenUsed="0"/>
+    <w:lsdException w:name="Light List Accent 3" w:semiHidden="0" w:uiPriority="61" w:unhideWhenUsed="0"/>
+    <w:lsdException w:name="Light Grid Accent 3" w:semiHidden="0" w:uiPriority="62" w:unhideWhenUsed="0"/>
+    <w:lsdException w:name="Medium Shading 1 Accent 3" w:semiHidden="0" w:uiPriority="63" w:unhideWhenUsed="0"/>
+    <w:lsdException w:name="Medium Shading 2 Accent 3" w:semiHidden="0" w:uiPriority="64" w:unhideWhenUsed="0"/>
+    <w:lsdException w:name="Medium List 1 Accent 3" w:semiHidden="0" w:uiPriority="65" w:unhideWhenUsed="0"/>
+    <w:lsdException w:name="Medium List 2 Accent 3" w:semiHidden="0" w:uiPriority="66" w:unhideWhenUsed="0"/>
+    <w:lsdException w:name="Medium Grid 1 Accent 3" w:semiHidden="0" w:uiPriority="67" w:unhideWhenUsed="0"/>
+    <w:lsdException w:name="Medium Grid 2 Accent 3" w:semiHidden="0" w:uiPriority="68" w:unhideWhenUsed="0"/>
+    <w:lsdException w:name="Medium Grid 3 Accent 3" w:semiHidden="0" w:uiPriority="69" w:unhideWhenUsed="0"/>
+    <w:lsdException w:name="Dark List Accent 3" w:semiHidden="0" w:uiPriority="70" w:unhideWhenUsed="0"/>
+    <w:lsdException w:name="Colorful Shading Accent 3" w:semiHidden="0" w:uiPriority="71" w:unhideWhenUsed="0"/>
+    <w:lsdException w:name="Colorful List Accent 3" w:semiHidden="0" w:uiPriority="72" w:unhideWhenUsed="0"/>
+    <w:lsdException w:name="Colorful Grid Accent 3" w:semiHidden="0" w:uiPriority="73" w:unhideWhenUsed="0"/>
+    <w:lsdException w:name="Light Shading Accent 4" w:semiHidden="0" w:uiPriority="60" w:unhideWhenUsed="0"/>
+    <w:lsdException w:name="Light List Accent 4" w:semiHidden="0" w:uiPriority="61" w:unhideWhenUsed="0"/>
+    <w:lsdException w:name="Light Grid Accent 4" w:semiHidden="0" w:uiPriority="62" w:unhideWhenUsed="0"/>
+    <w:lsdException w:name="Medium Shading 1 Accent 4" w:semiHidden="0" w:uiPriority="63" w:unhideWhenUsed="0"/>
+    <w:lsdException w:name="Medium Shading 2 Accent 4" w:semiHidden="0" w:uiPriority="64" w:unhideWhenUsed="0"/>
+    <w:lsdException w:name="Medium List 1 Accent 4" w:semiHidden="0" w:uiPriority="65" w:unhideWhenUsed="0"/>
+    <w:lsdException w:name="Medium List 2 Accent 4" w:semiHidden="0" w:uiPriority="66" w:unhideWhenUsed="0"/>
+    <w:lsdException w:name="Medium Grid 1 Accent 4" w:semiHidden="0" w:uiPriority="67" w:unhideWhenUsed="0"/>
+    <w:lsdException w:name="Medium Grid 2 Accent 4" w:semiHidden="0" w:uiPriority="68" w:unhideWhenUsed="0"/>
+    <w:lsdException w:name="Medium Grid 3 Accent 4" w:semiHidden="0" w:uiPriority="69" w:unhideWhenUsed="0"/>
+    <w:lsdException w:name="Dark List Accent 4" w:semiHidden="0" w:uiPriority="70" w:unhideWhenUsed="0"/>
+    <w:lsdException w:name="Colorful Shading Accent 4" w:semiHidden="0" w:uiPriority="71" w:unhideWhenUsed="0"/>
+    <w:lsdException w:name="Colorful List Accent 4" w:semiHidden="0" w:uiPriority="72" w:unhideWhenUsed="0"/>
+    <w:lsdException w:name="Colorful Grid Accent 4" w:semiHidden="0" w:uiPriority="73" w:unhideWhenUsed="0"/>
+    <w:lsdException w:name="Light Shading Accent 5" w:semiHidden="0" w:uiPriority="60" w:unhideWhenUsed="0"/>
+    <w:lsdException w:name="Light List Accent 5" w:semiHidden="0" w:uiPriority="61" w:unhideWhenUsed="0"/>
+    <w:lsdException w:name="Light Grid Accent 5" w:semiHidden="0" w:uiPriority="62" w:unhideWhenUsed="0"/>
+    <w:lsdException w:name="Medium Shading 1 Accent 5" w:semiHidden="0" w:uiPriority="63" w:unhideWhenUsed="0"/>
+    <w:lsdException w:name="Medium Shading 2 Accent 5" w:semiHidden="0" w:uiPriority="64" w:unhideWhenUsed="0"/>
+    <w:lsdException w:name="Medium List 1 Accent 5" w:semiHidden="0" w:uiPriority="65" w:unhideWhenUsed="0"/>
+    <w:lsdException w:name="Medium List 2 Accent 5" w:semiHidden="0" w:uiPriority="66" w:unhideWhenUsed="0"/>
+    <w:lsdException w:name="Medium Grid 1 Accent 5" w:semiHidden="0" w:uiPriority="67" w:unhideWhenUsed="0"/>
+    <w:lsdException w:name="Medium Grid 2 Accent 5" w:semiHidden="0" w:uiPriority="68" w:unhideWhenUsed="0"/>
+    <w:lsdException w:name="Medium Grid 3 Accent 5" w:semiHidden="0" w:uiPriority="69" w:unhideWhenUsed="0"/>
+    <w:lsdException w:name="Dark List Accent 5" w:semiHidden="0" w:uiPriority="70" w:unhideWhenUsed="0"/>
+    <w:lsdException w:name="Colorful Shading Accent 5" w:semiHidden="0" w:uiPriority="71" w:unhideWhenUsed="0"/>
+    <w:lsdException w:name="Colorful List Accent 5" w:semiHidden="0" w:uiPriority="72" w:unhideWhenUsed="0"/>
+    <w:lsdException w:name="Colorful Grid Accent 5" w:semiHidden="0" w:uiPriority="73" w:unhideWhenUsed="0"/>
+    <w:lsdException w:name="Light Shading Accent 6" w:semiHidden="0" w:uiPriority="60" w:unhideWhenUsed="0"/>
+    <w:lsdException w:name="Light List Accent 6" w:semiHidden="0" w:uiPriority="61" w:unhideWhenUsed="0"/>
+    <w:lsdException w:name="Light Grid Accent 6" w:semiHidden="0" w:uiPriority="62" w:unhideWhenUsed="0"/>
+    <w:lsdException w:name="Medium Shading 1 Accent 6" w:semiHidden="0" w:uiPriority="63" w:unhideWhenUsed="0"/>
+    <w:lsdException w:name="Medium Shading 2 Accent 6" w:semiHidden="0" w:uiPriority="64" w:unhideWhenUsed="0"/>
+    <w:lsdException w:name="Medium List 1 Accent 6" w:semiHidden="0" w:uiPriority="65" w:unhideWhenUsed="0"/>
+    <w:lsdException w:name="Medium List 2 Accent 6" w:semiHidden="0" w:uiPriority="66" w:unhideWhenUsed="0"/>
+    <w:lsdException w:name="Medium Grid 1 Accent 6" w:semiHidden="0" w:uiPriority="67" w:unhideWhenUsed="0"/>
+    <w:lsdException w:name="Medium Grid 2 Accent 6" w:semiHidden="0" w:uiPriority="68" w:unhideWhenUsed="0"/>
+    <w:lsdException w:name="Medium Grid 3 Accent 6" w:semiHidden="0" w:uiPriority="69" w:unhideWhenUsed="0"/>
+    <w:lsdException w:name="Dark List Accent 6" w:semiHidden="0" w:uiPriority="70" w:unhideWhenUsed="0"/>
+    <w:lsdException w:name="Colorful Shading Accent 6" w:semiHidden="0" w:uiPriority="71" w:unhideWhenUsed="0"/>
+    <w:lsdException w:name="Colorful List Accent 6" w:semiHidden="0" w:uiPriority="72" w:unhideWhenUsed="0"/>
+    <w:lsdException w:name="Colorful Grid Accent 6" w:semiHidden="0" w:uiPriority="73" w:unhideWhenUsed="0"/>
+    <w:lsdException w:name="Subtle Emphasis" w:semiHidden="0" w:uiPriority="19" w:unhideWhenUsed="0" w:qFormat="1"/>
+    <w:lsdException w:name="Intense Emphasis" w:semiHidden="0" w:uiPriority="21" w:unhideWhenUsed="0" w:qFormat="1"/>
+    <w:lsdException w:name="Subtle Reference" w:semiHidden="0" w:uiPriority="31" w:unhideWhenUsed="0" w:qFormat="1"/>
+    <w:lsdException w:name="Intense Reference" w:semiHidden="0" w:uiPriority="32" w:unhideWhenUsed="0" w:qFormat="1"/>
+    <w:lsdException w:name="Book Title" w:semiHidden="0" w:uiPriority="33" w:unhideWhenUsed="0" w:qFormat="1"/>
+    <w:lsdException w:name="Bibliography" w:uiPriority="37"/>
+    <w:lsdException w:name="TOC Heading" w:uiPriority="39" w:qFormat="1"/>
   </w:latentStyles>
   <w:style w:type="paragraph" w:default="1" w:styleId="Normal">
     <w:name w:val="Normal"/>
@@ -5655,6 +7075,346 @@
       <w:ind w:left="720"/>
       <w:contextualSpacing/>
     </w:pPr>
+  </w:style>
+  <w:style w:type="paragraph" w:styleId="BalloonText">
+    <w:name w:val="Balloon Text"/>
+    <w:basedOn w:val="Normal"/>
+    <w:link w:val="BalloonTextChar"/>
+    <w:uiPriority w:val="99"/>
+    <w:semiHidden/>
+    <w:unhideWhenUsed/>
+    <w:rsid w:val="003F4BD7"/>
+    <w:pPr>
+      <w:spacing w:after="0" w:line="240" w:lineRule="auto"/>
+    </w:pPr>
+    <w:rPr>
+      <w:rFonts w:ascii="Tahoma" w:hAnsi="Tahoma" w:cs="Tahoma"/>
+      <w:sz w:val="16"/>
+      <w:szCs w:val="16"/>
+    </w:rPr>
+  </w:style>
+  <w:style w:type="character" w:customStyle="1" w:styleId="BalloonTextChar">
+    <w:name w:val="Balloon Text Char"/>
+    <w:basedOn w:val="DefaultParagraphFont"/>
+    <w:link w:val="BalloonText"/>
+    <w:uiPriority w:val="99"/>
+    <w:semiHidden/>
+    <w:rsid w:val="003F4BD7"/>
+    <w:rPr>
+      <w:rFonts w:ascii="Tahoma" w:hAnsi="Tahoma" w:cs="Tahoma"/>
+      <w:sz w:val="16"/>
+      <w:szCs w:val="16"/>
+    </w:rPr>
+  </w:style>
+  <w:style w:type="character" w:styleId="HTMLCite">
+    <w:name w:val="HTML Cite"/>
+    <w:basedOn w:val="DefaultParagraphFont"/>
+    <w:uiPriority w:val="99"/>
+    <w:semiHidden/>
+    <w:unhideWhenUsed/>
+    <w:rsid w:val="004B340D"/>
+    <w:rPr>
+      <w:i/>
+      <w:iCs/>
+    </w:rPr>
+  </w:style>
+</w:styles>
+</file>
+
+<file path=word/stylesWithEffects.xml><?xml version="1.0" encoding="utf-8"?>
+<w:styles xmlns:wpc="http://schemas.microsoft.com/office/word/2010/wordprocessingCanvas" xmlns:mc="http://schemas.openxmlformats.org/markup-compatibility/2006" xmlns:o="urn:schemas-microsoft-com:office:office" xmlns:r="http://schemas.openxmlformats.org/officeDocument/2006/relationships" xmlns:m="http://schemas.openxmlformats.org/officeDocument/2006/math" xmlns:v="urn:schemas-microsoft-com:vml" xmlns:wp14="http://schemas.microsoft.com/office/word/2010/wordprocessingDrawing" xmlns:wp="http://schemas.openxmlformats.org/drawingml/2006/wordprocessingDrawing" xmlns:w10="urn:schemas-microsoft-com:office:word" xmlns:w="http://schemas.openxmlformats.org/wordprocessingml/2006/main" xmlns:w14="http://schemas.microsoft.com/office/word/2010/wordml" xmlns:wpg="http://schemas.microsoft.com/office/word/2010/wordprocessingGroup" xmlns:wpi="http://schemas.microsoft.com/office/word/2010/wordprocessingInk" xmlns:wne="http://schemas.microsoft.com/office/word/2006/wordml" xmlns:wps="http://schemas.microsoft.com/office/word/2010/wordprocessingShape" mc:Ignorable="w14 wp14">
+  <w:docDefaults>
+    <w:rPrDefault>
+      <w:rPr>
+        <w:rFonts w:asciiTheme="minorHAnsi" w:eastAsiaTheme="minorEastAsia" w:hAnsiTheme="minorHAnsi" w:cstheme="minorBidi"/>
+        <w:sz w:val="22"/>
+        <w:szCs w:val="22"/>
+        <w:lang w:val="en-IE" w:eastAsia="en-IE" w:bidi="ar-SA"/>
+      </w:rPr>
+    </w:rPrDefault>
+    <w:pPrDefault>
+      <w:pPr>
+        <w:spacing w:after="160" w:line="259" w:lineRule="auto"/>
+      </w:pPr>
+    </w:pPrDefault>
+  </w:docDefaults>
+  <w:latentStyles w:defLockedState="0" w:defUIPriority="99" w:defSemiHidden="1" w:defUnhideWhenUsed="1" w:defQFormat="0" w:count="267">
+    <w:lsdException w:name="Normal" w:semiHidden="0" w:uiPriority="0" w:unhideWhenUsed="0" w:qFormat="1"/>
+    <w:lsdException w:name="heading 1" w:semiHidden="0" w:uiPriority="9" w:unhideWhenUsed="0" w:qFormat="1"/>
+    <w:lsdException w:name="heading 2" w:uiPriority="9" w:qFormat="1"/>
+    <w:lsdException w:name="heading 3" w:uiPriority="9" w:qFormat="1"/>
+    <w:lsdException w:name="heading 4" w:uiPriority="9" w:qFormat="1"/>
+    <w:lsdException w:name="heading 5" w:uiPriority="9" w:qFormat="1"/>
+    <w:lsdException w:name="heading 6" w:uiPriority="9" w:qFormat="1"/>
+    <w:lsdException w:name="heading 7" w:uiPriority="9" w:qFormat="1"/>
+    <w:lsdException w:name="heading 8" w:uiPriority="9" w:qFormat="1"/>
+    <w:lsdException w:name="heading 9" w:uiPriority="9" w:qFormat="1"/>
+    <w:lsdException w:name="toc 1" w:uiPriority="39"/>
+    <w:lsdException w:name="toc 2" w:uiPriority="39"/>
+    <w:lsdException w:name="toc 3" w:uiPriority="39"/>
+    <w:lsdException w:name="toc 4" w:uiPriority="39"/>
+    <w:lsdException w:name="toc 5" w:uiPriority="39"/>
+    <w:lsdException w:name="toc 6" w:uiPriority="39"/>
+    <w:lsdException w:name="toc 7" w:uiPriority="39"/>
+    <w:lsdException w:name="toc 8" w:uiPriority="39"/>
+    <w:lsdException w:name="toc 9" w:uiPriority="39"/>
+    <w:lsdException w:name="caption" w:uiPriority="35" w:qFormat="1"/>
+    <w:lsdException w:name="Title" w:semiHidden="0" w:uiPriority="10" w:unhideWhenUsed="0" w:qFormat="1"/>
+    <w:lsdException w:name="Default Paragraph Font" w:uiPriority="1"/>
+    <w:lsdException w:name="Subtitle" w:semiHidden="0" w:uiPriority="11" w:unhideWhenUsed="0" w:qFormat="1"/>
+    <w:lsdException w:name="Strong" w:semiHidden="0" w:uiPriority="22" w:unhideWhenUsed="0" w:qFormat="1"/>
+    <w:lsdException w:name="Emphasis" w:semiHidden="0" w:uiPriority="20" w:unhideWhenUsed="0" w:qFormat="1"/>
+    <w:lsdException w:name="Table Grid" w:semiHidden="0" w:uiPriority="39" w:unhideWhenUsed="0"/>
+    <w:lsdException w:name="Placeholder Text" w:unhideWhenUsed="0"/>
+    <w:lsdException w:name="No Spacing" w:semiHidden="0" w:uiPriority="1" w:unhideWhenUsed="0" w:qFormat="1"/>
+    <w:lsdException w:name="Light Shading" w:semiHidden="0" w:uiPriority="60" w:unhideWhenUsed="0"/>
+    <w:lsdException w:name="Light List" w:semiHidden="0" w:uiPriority="61" w:unhideWhenUsed="0"/>
+    <w:lsdException w:name="Light Grid" w:semiHidden="0" w:uiPriority="62" w:unhideWhenUsed="0"/>
+    <w:lsdException w:name="Medium Shading 1" w:semiHidden="0" w:uiPriority="63" w:unhideWhenUsed="0"/>
+    <w:lsdException w:name="Medium Shading 2" w:semiHidden="0" w:uiPriority="64" w:unhideWhenUsed="0"/>
+    <w:lsdException w:name="Medium List 1" w:semiHidden="0" w:uiPriority="65" w:unhideWhenUsed="0"/>
+    <w:lsdException w:name="Medium List 2" w:semiHidden="0" w:uiPriority="66" w:unhideWhenUsed="0"/>
+    <w:lsdException w:name="Medium Grid 1" w:semiHidden="0" w:uiPriority="67" w:unhideWhenUsed="0"/>
+    <w:lsdException w:name="Medium Grid 2" w:semiHidden="0" w:uiPriority="68" w:unhideWhenUsed="0"/>
+    <w:lsdException w:name="Medium Grid 3" w:semiHidden="0" w:uiPriority="69" w:unhideWhenUsed="0"/>
+    <w:lsdException w:name="Dark List" w:semiHidden="0" w:uiPriority="70" w:unhideWhenUsed="0"/>
+    <w:lsdException w:name="Colorful Shading" w:semiHidden="0" w:uiPriority="71" w:unhideWhenUsed="0"/>
+    <w:lsdException w:name="Colorful List" w:semiHidden="0" w:uiPriority="72" w:unhideWhenUsed="0"/>
+    <w:lsdException w:name="Colorful Grid" w:semiHidden="0" w:uiPriority="73" w:unhideWhenUsed="0"/>
+    <w:lsdException w:name="Light Shading Accent 1" w:semiHidden="0" w:uiPriority="60" w:unhideWhenUsed="0"/>
+    <w:lsdException w:name="Light List Accent 1" w:semiHidden="0" w:uiPriority="61" w:unhideWhenUsed="0"/>
+    <w:lsdException w:name="Light Grid Accent 1" w:semiHidden="0" w:uiPriority="62" w:unhideWhenUsed="0"/>
+    <w:lsdException w:name="Medium Shading 1 Accent 1" w:semiHidden="0" w:uiPriority="63" w:unhideWhenUsed="0"/>
+    <w:lsdException w:name="Medium Shading 2 Accent 1" w:semiHidden="0" w:uiPriority="64" w:unhideWhenUsed="0"/>
+    <w:lsdException w:name="Medium List 1 Accent 1" w:semiHidden="0" w:uiPriority="65" w:unhideWhenUsed="0"/>
+    <w:lsdException w:name="Revision" w:unhideWhenUsed="0"/>
+    <w:lsdException w:name="List Paragraph" w:semiHidden="0" w:uiPriority="34" w:unhideWhenUsed="0" w:qFormat="1"/>
+    <w:lsdException w:name="Quote" w:semiHidden="0" w:uiPriority="29" w:unhideWhenUsed="0" w:qFormat="1"/>
+    <w:lsdException w:name="Intense Quote" w:semiHidden="0" w:uiPriority="30" w:unhideWhenUsed="0" w:qFormat="1"/>
+    <w:lsdException w:name="Medium List 2 Accent 1" w:semiHidden="0" w:uiPriority="66" w:unhideWhenUsed="0"/>
+    <w:lsdException w:name="Medium Grid 1 Accent 1" w:semiHidden="0" w:uiPriority="67" w:unhideWhenUsed="0"/>
+    <w:lsdException w:name="Medium Grid 2 Accent 1" w:semiHidden="0" w:uiPriority="68" w:unhideWhenUsed="0"/>
+    <w:lsdException w:name="Medium Grid 3 Accent 1" w:semiHidden="0" w:uiPriority="69" w:unhideWhenUsed="0"/>
+    <w:lsdException w:name="Dark List Accent 1" w:semiHidden="0" w:uiPriority="70" w:unhideWhenUsed="0"/>
+    <w:lsdException w:name="Colorful Shading Accent 1" w:semiHidden="0" w:uiPriority="71" w:unhideWhenUsed="0"/>
+    <w:lsdException w:name="Colorful List Accent 1" w:semiHidden="0" w:uiPriority="72" w:unhideWhenUsed="0"/>
+    <w:lsdException w:name="Colorful Grid Accent 1" w:semiHidden="0" w:uiPriority="73" w:unhideWhenUsed="0"/>
+    <w:lsdException w:name="Light Shading Accent 2" w:semiHidden="0" w:uiPriority="60" w:unhideWhenUsed="0"/>
+    <w:lsdException w:name="Light List Accent 2" w:semiHidden="0" w:uiPriority="61" w:unhideWhenUsed="0"/>
+    <w:lsdException w:name="Light Grid Accent 2" w:semiHidden="0" w:uiPriority="62" w:unhideWhenUsed="0"/>
+    <w:lsdException w:name="Medium Shading 1 Accent 2" w:semiHidden="0" w:uiPriority="63" w:unhideWhenUsed="0"/>
+    <w:lsdException w:name="Medium Shading 2 Accent 2" w:semiHidden="0" w:uiPriority="64" w:unhideWhenUsed="0"/>
+    <w:lsdException w:name="Medium List 1 Accent 2" w:semiHidden="0" w:uiPriority="65" w:unhideWhenUsed="0"/>
+    <w:lsdException w:name="Medium List 2 Accent 2" w:semiHidden="0" w:uiPriority="66" w:unhideWhenUsed="0"/>
+    <w:lsdException w:name="Medium Grid 1 Accent 2" w:semiHidden="0" w:uiPriority="67" w:unhideWhenUsed="0"/>
+    <w:lsdException w:name="Medium Grid 2 Accent 2" w:semiHidden="0" w:uiPriority="68" w:unhideWhenUsed="0"/>
+    <w:lsdException w:name="Medium Grid 3 Accent 2" w:semiHidden="0" w:uiPriority="69" w:unhideWhenUsed="0"/>
+    <w:lsdException w:name="Dark List Accent 2" w:semiHidden="0" w:uiPriority="70" w:unhideWhenUsed="0"/>
+    <w:lsdException w:name="Colorful Shading Accent 2" w:semiHidden="0" w:uiPriority="71" w:unhideWhenUsed="0"/>
+    <w:lsdException w:name="Colorful List Accent 2" w:semiHidden="0" w:uiPriority="72" w:unhideWhenUsed="0"/>
+    <w:lsdException w:name="Colorful Grid Accent 2" w:semiHidden="0" w:uiPriority="73" w:unhideWhenUsed="0"/>
+    <w:lsdException w:name="Light Shading Accent 3" w:semiHidden="0" w:uiPriority="60" w:unhideWhenUsed="0"/>
+    <w:lsdException w:name="Light List Accent 3" w:semiHidden="0" w:uiPriority="61" w:unhideWhenUsed="0"/>
+    <w:lsdException w:name="Light Grid Accent 3" w:semiHidden="0" w:uiPriority="62" w:unhideWhenUsed="0"/>
+    <w:lsdException w:name="Medium Shading 1 Accent 3" w:semiHidden="0" w:uiPriority="63" w:unhideWhenUsed="0"/>
+    <w:lsdException w:name="Medium Shading 2 Accent 3" w:semiHidden="0" w:uiPriority="64" w:unhideWhenUsed="0"/>
+    <w:lsdException w:name="Medium List 1 Accent 3" w:semiHidden="0" w:uiPriority="65" w:unhideWhenUsed="0"/>
+    <w:lsdException w:name="Medium List 2 Accent 3" w:semiHidden="0" w:uiPriority="66" w:unhideWhenUsed="0"/>
+    <w:lsdException w:name="Medium Grid 1 Accent 3" w:semiHidden="0" w:uiPriority="67" w:unhideWhenUsed="0"/>
+    <w:lsdException w:name="Medium Grid 2 Accent 3" w:semiHidden="0" w:uiPriority="68" w:unhideWhenUsed="0"/>
+    <w:lsdException w:name="Medium Grid 3 Accent 3" w:semiHidden="0" w:uiPriority="69" w:unhideWhenUsed="0"/>
+    <w:lsdException w:name="Dark List Accent 3" w:semiHidden="0" w:uiPriority="70" w:unhideWhenUsed="0"/>
+    <w:lsdException w:name="Colorful Shading Accent 3" w:semiHidden="0" w:uiPriority="71" w:unhideWhenUsed="0"/>
+    <w:lsdException w:name="Colorful List Accent 3" w:semiHidden="0" w:uiPriority="72" w:unhideWhenUsed="0"/>
+    <w:lsdException w:name="Colorful Grid Accent 3" w:semiHidden="0" w:uiPriority="73" w:unhideWhenUsed="0"/>
+    <w:lsdException w:name="Light Shading Accent 4" w:semiHidden="0" w:uiPriority="60" w:unhideWhenUsed="0"/>
+    <w:lsdException w:name="Light List Accent 4" w:semiHidden="0" w:uiPriority="61" w:unhideWhenUsed="0"/>
+    <w:lsdException w:name="Light Grid Accent 4" w:semiHidden="0" w:uiPriority="62" w:unhideWhenUsed="0"/>
+    <w:lsdException w:name="Medium Shading 1 Accent 4" w:semiHidden="0" w:uiPriority="63" w:unhideWhenUsed="0"/>
+    <w:lsdException w:name="Medium Shading 2 Accent 4" w:semiHidden="0" w:uiPriority="64" w:unhideWhenUsed="0"/>
+    <w:lsdException w:name="Medium List 1 Accent 4" w:semiHidden="0" w:uiPriority="65" w:unhideWhenUsed="0"/>
+    <w:lsdException w:name="Medium List 2 Accent 4" w:semiHidden="0" w:uiPriority="66" w:unhideWhenUsed="0"/>
+    <w:lsdException w:name="Medium Grid 1 Accent 4" w:semiHidden="0" w:uiPriority="67" w:unhideWhenUsed="0"/>
+    <w:lsdException w:name="Medium Grid 2 Accent 4" w:semiHidden="0" w:uiPriority="68" w:unhideWhenUsed="0"/>
+    <w:lsdException w:name="Medium Grid 3 Accent 4" w:semiHidden="0" w:uiPriority="69" w:unhideWhenUsed="0"/>
+    <w:lsdException w:name="Dark List Accent 4" w:semiHidden="0" w:uiPriority="70" w:unhideWhenUsed="0"/>
+    <w:lsdException w:name="Colorful Shading Accent 4" w:semiHidden="0" w:uiPriority="71" w:unhideWhenUsed="0"/>
+    <w:lsdException w:name="Colorful List Accent 4" w:semiHidden="0" w:uiPriority="72" w:unhideWhenUsed="0"/>
+    <w:lsdException w:name="Colorful Grid Accent 4" w:semiHidden="0" w:uiPriority="73" w:unhideWhenUsed="0"/>
+    <w:lsdException w:name="Light Shading Accent 5" w:semiHidden="0" w:uiPriority="60" w:unhideWhenUsed="0"/>
+    <w:lsdException w:name="Light List Accent 5" w:semiHidden="0" w:uiPriority="61" w:unhideWhenUsed="0"/>
+    <w:lsdException w:name="Light Grid Accent 5" w:semiHidden="0" w:uiPriority="62" w:unhideWhenUsed="0"/>
+    <w:lsdException w:name="Medium Shading 1 Accent 5" w:semiHidden="0" w:uiPriority="63" w:unhideWhenUsed="0"/>
+    <w:lsdException w:name="Medium Shading 2 Accent 5" w:semiHidden="0" w:uiPriority="64" w:unhideWhenUsed="0"/>
+    <w:lsdException w:name="Medium List 1 Accent 5" w:semiHidden="0" w:uiPriority="65" w:unhideWhenUsed="0"/>
+    <w:lsdException w:name="Medium List 2 Accent 5" w:semiHidden="0" w:uiPriority="66" w:unhideWhenUsed="0"/>
+    <w:lsdException w:name="Medium Grid 1 Accent 5" w:semiHidden="0" w:uiPriority="67" w:unhideWhenUsed="0"/>
+    <w:lsdException w:name="Medium Grid 2 Accent 5" w:semiHidden="0" w:uiPriority="68" w:unhideWhenUsed="0"/>
+    <w:lsdException w:name="Medium Grid 3 Accent 5" w:semiHidden="0" w:uiPriority="69" w:unhideWhenUsed="0"/>
+    <w:lsdException w:name="Dark List Accent 5" w:semiHidden="0" w:uiPriority="70" w:unhideWhenUsed="0"/>
+    <w:lsdException w:name="Colorful Shading Accent 5" w:semiHidden="0" w:uiPriority="71" w:unhideWhenUsed="0"/>
+    <w:lsdException w:name="Colorful List Accent 5" w:semiHidden="0" w:uiPriority="72" w:unhideWhenUsed="0"/>
+    <w:lsdException w:name="Colorful Grid Accent 5" w:semiHidden="0" w:uiPriority="73" w:unhideWhenUsed="0"/>
+    <w:lsdException w:name="Light Shading Accent 6" w:semiHidden="0" w:uiPriority="60" w:unhideWhenUsed="0"/>
+    <w:lsdException w:name="Light List Accent 6" w:semiHidden="0" w:uiPriority="61" w:unhideWhenUsed="0"/>
+    <w:lsdException w:name="Light Grid Accent 6" w:semiHidden="0" w:uiPriority="62" w:unhideWhenUsed="0"/>
+    <w:lsdException w:name="Medium Shading 1 Accent 6" w:semiHidden="0" w:uiPriority="63" w:unhideWhenUsed="0"/>
+    <w:lsdException w:name="Medium Shading 2 Accent 6" w:semiHidden="0" w:uiPriority="64" w:unhideWhenUsed="0"/>
+    <w:lsdException w:name="Medium List 1 Accent 6" w:semiHidden="0" w:uiPriority="65" w:unhideWhenUsed="0"/>
+    <w:lsdException w:name="Medium List 2 Accent 6" w:semiHidden="0" w:uiPriority="66" w:unhideWhenUsed="0"/>
+    <w:lsdException w:name="Medium Grid 1 Accent 6" w:semiHidden="0" w:uiPriority="67" w:unhideWhenUsed="0"/>
+    <w:lsdException w:name="Medium Grid 2 Accent 6" w:semiHidden="0" w:uiPriority="68" w:unhideWhenUsed="0"/>
+    <w:lsdException w:name="Medium Grid 3 Accent 6" w:semiHidden="0" w:uiPriority="69" w:unhideWhenUsed="0"/>
+    <w:lsdException w:name="Dark List Accent 6" w:semiHidden="0" w:uiPriority="70" w:unhideWhenUsed="0"/>
+    <w:lsdException w:name="Colorful Shading Accent 6" w:semiHidden="0" w:uiPriority="71" w:unhideWhenUsed="0"/>
+    <w:lsdException w:name="Colorful List Accent 6" w:semiHidden="0" w:uiPriority="72" w:unhideWhenUsed="0"/>
+    <w:lsdException w:name="Colorful Grid Accent 6" w:semiHidden="0" w:uiPriority="73" w:unhideWhenUsed="0"/>
+    <w:lsdException w:name="Subtle Emphasis" w:semiHidden="0" w:uiPriority="19" w:unhideWhenUsed="0" w:qFormat="1"/>
+    <w:lsdException w:name="Intense Emphasis" w:semiHidden="0" w:uiPriority="21" w:unhideWhenUsed="0" w:qFormat="1"/>
+    <w:lsdException w:name="Subtle Reference" w:semiHidden="0" w:uiPriority="31" w:unhideWhenUsed="0" w:qFormat="1"/>
+    <w:lsdException w:name="Intense Reference" w:semiHidden="0" w:uiPriority="32" w:unhideWhenUsed="0" w:qFormat="1"/>
+    <w:lsdException w:name="Book Title" w:semiHidden="0" w:uiPriority="33" w:unhideWhenUsed="0" w:qFormat="1"/>
+    <w:lsdException w:name="Bibliography" w:uiPriority="37"/>
+    <w:lsdException w:name="TOC Heading" w:uiPriority="39" w:qFormat="1"/>
+  </w:latentStyles>
+  <w:style w:type="paragraph" w:default="1" w:styleId="Normal">
+    <w:name w:val="Normal"/>
+    <w:qFormat/>
+  </w:style>
+  <w:style w:type="character" w:default="1" w:styleId="DefaultParagraphFont">
+    <w:name w:val="Default Paragraph Font"/>
+    <w:uiPriority w:val="1"/>
+    <w:semiHidden/>
+    <w:unhideWhenUsed/>
+  </w:style>
+  <w:style w:type="table" w:default="1" w:styleId="TableNormal">
+    <w:name w:val="Normal Table"/>
+    <w:uiPriority w:val="99"/>
+    <w:semiHidden/>
+    <w:unhideWhenUsed/>
+    <w:tblPr>
+      <w:tblInd w:w="0" w:type="dxa"/>
+      <w:tblCellMar>
+        <w:top w:w="0" w:type="dxa"/>
+        <w:left w:w="108" w:type="dxa"/>
+        <w:bottom w:w="0" w:type="dxa"/>
+        <w:right w:w="108" w:type="dxa"/>
+      </w:tblCellMar>
+    </w:tblPr>
+  </w:style>
+  <w:style w:type="numbering" w:default="1" w:styleId="NoList">
+    <w:name w:val="No List"/>
+    <w:uiPriority w:val="99"/>
+    <w:semiHidden/>
+    <w:unhideWhenUsed/>
+  </w:style>
+  <w:style w:type="paragraph" w:styleId="Header">
+    <w:name w:val="header"/>
+    <w:basedOn w:val="Normal"/>
+    <w:link w:val="HeaderChar"/>
+    <w:uiPriority w:val="99"/>
+    <w:unhideWhenUsed/>
+    <w:rsid w:val="00CF706F"/>
+    <w:pPr>
+      <w:tabs>
+        <w:tab w:val="center" w:pos="4680"/>
+        <w:tab w:val="right" w:pos="9360"/>
+      </w:tabs>
+      <w:spacing w:after="0" w:line="240" w:lineRule="auto"/>
+    </w:pPr>
+  </w:style>
+  <w:style w:type="character" w:customStyle="1" w:styleId="HeaderChar">
+    <w:name w:val="Header Char"/>
+    <w:basedOn w:val="DefaultParagraphFont"/>
+    <w:link w:val="Header"/>
+    <w:uiPriority w:val="99"/>
+    <w:rsid w:val="00CF706F"/>
+  </w:style>
+  <w:style w:type="paragraph" w:styleId="Footer">
+    <w:name w:val="footer"/>
+    <w:basedOn w:val="Normal"/>
+    <w:link w:val="FooterChar"/>
+    <w:uiPriority w:val="99"/>
+    <w:unhideWhenUsed/>
+    <w:rsid w:val="00CF706F"/>
+    <w:pPr>
+      <w:tabs>
+        <w:tab w:val="center" w:pos="4680"/>
+        <w:tab w:val="right" w:pos="9360"/>
+      </w:tabs>
+      <w:spacing w:after="0" w:line="240" w:lineRule="auto"/>
+    </w:pPr>
+  </w:style>
+  <w:style w:type="character" w:customStyle="1" w:styleId="FooterChar">
+    <w:name w:val="Footer Char"/>
+    <w:basedOn w:val="DefaultParagraphFont"/>
+    <w:link w:val="Footer"/>
+    <w:uiPriority w:val="99"/>
+    <w:rsid w:val="00CF706F"/>
+  </w:style>
+  <w:style w:type="character" w:styleId="Hyperlink">
+    <w:name w:val="Hyperlink"/>
+    <w:basedOn w:val="DefaultParagraphFont"/>
+    <w:uiPriority w:val="99"/>
+    <w:unhideWhenUsed/>
+    <w:rsid w:val="00134AD7"/>
+    <w:rPr>
+      <w:color w:val="0563C1" w:themeColor="hyperlink"/>
+      <w:u w:val="single"/>
+    </w:rPr>
+  </w:style>
+  <w:style w:type="paragraph" w:styleId="ListParagraph">
+    <w:name w:val="List Paragraph"/>
+    <w:basedOn w:val="Normal"/>
+    <w:uiPriority w:val="34"/>
+    <w:qFormat/>
+    <w:rsid w:val="00817B20"/>
+    <w:pPr>
+      <w:ind w:left="720"/>
+      <w:contextualSpacing/>
+    </w:pPr>
+  </w:style>
+  <w:style w:type="paragraph" w:styleId="BalloonText">
+    <w:name w:val="Balloon Text"/>
+    <w:basedOn w:val="Normal"/>
+    <w:link w:val="BalloonTextChar"/>
+    <w:uiPriority w:val="99"/>
+    <w:semiHidden/>
+    <w:unhideWhenUsed/>
+    <w:rsid w:val="003F4BD7"/>
+    <w:pPr>
+      <w:spacing w:after="0" w:line="240" w:lineRule="auto"/>
+    </w:pPr>
+    <w:rPr>
+      <w:rFonts w:ascii="Tahoma" w:hAnsi="Tahoma" w:cs="Tahoma"/>
+      <w:sz w:val="16"/>
+      <w:szCs w:val="16"/>
+    </w:rPr>
+  </w:style>
+  <w:style w:type="character" w:customStyle="1" w:styleId="BalloonTextChar">
+    <w:name w:val="Balloon Text Char"/>
+    <w:basedOn w:val="DefaultParagraphFont"/>
+    <w:link w:val="BalloonText"/>
+    <w:uiPriority w:val="99"/>
+    <w:semiHidden/>
+    <w:rsid w:val="003F4BD7"/>
+    <w:rPr>
+      <w:rFonts w:ascii="Tahoma" w:hAnsi="Tahoma" w:cs="Tahoma"/>
+      <w:sz w:val="16"/>
+      <w:szCs w:val="16"/>
+    </w:rPr>
+  </w:style>
+  <w:style w:type="character" w:styleId="HTMLCite">
+    <w:name w:val="HTML Cite"/>
+    <w:basedOn w:val="DefaultParagraphFont"/>
+    <w:uiPriority w:val="99"/>
+    <w:semiHidden/>
+    <w:unhideWhenUsed/>
+    <w:rsid w:val="004B340D"/>
+    <w:rPr>
+      <w:i/>
+      <w:iCs/>
+    </w:rPr>
   </w:style>
 </w:styles>
 </file>
@@ -5948,7 +7708,7 @@
   <a:extraClrSchemeLst/>
   <a:extLst>
     <a:ext uri="{05A4C25C-085E-4340-85A3-A5531E510DB2}">
-      <thm15:themeFamily xmlns:thm15="http://schemas.microsoft.com/office/thememl/2012/main" name="Office Theme" id="{62F939B6-93AF-4DB8-9C6B-D6C7DFDC589F}" vid="{4A3C46E8-61CC-4603-A589-7422A47A8E4A}"/>
+      <thm15:themeFamily xmlns="" xmlns:thm15="http://schemas.microsoft.com/office/thememl/2012/main" name="Office Theme" id="{62F939B6-93AF-4DB8-9C6B-D6C7DFDC589F}" vid="{4A3C46E8-61CC-4603-A589-7422A47A8E4A}"/>
     </a:ext>
   </a:extLst>
 </a:theme>

</xml_diff>

<commit_message>
Azure Face API back up configured and created
Back up is configured for Azure Face API website and schedule for every 2 days
</commit_message>
<xml_diff>
--- a/Blog.docx
+++ b/Blog.docx
@@ -1,6 +1,6 @@
 
 <file path=word/document.xml><?xml version="1.0" encoding="utf-8"?>
-<w:document xmlns:wpc="http://schemas.microsoft.com/office/word/2010/wordprocessingCanvas" xmlns:mc="http://schemas.openxmlformats.org/markup-compatibility/2006" xmlns:o="urn:schemas-microsoft-com:office:office" xmlns:r="http://schemas.openxmlformats.org/officeDocument/2006/relationships" xmlns:m="http://schemas.openxmlformats.org/officeDocument/2006/math" xmlns:v="urn:schemas-microsoft-com:vml" xmlns:wp14="http://schemas.microsoft.com/office/word/2010/wordprocessingDrawing" xmlns:wp="http://schemas.openxmlformats.org/drawingml/2006/wordprocessingDrawing" xmlns:w10="urn:schemas-microsoft-com:office:word" xmlns:w="http://schemas.openxmlformats.org/wordprocessingml/2006/main" xmlns:w14="http://schemas.microsoft.com/office/word/2010/wordml" xmlns:wpg="http://schemas.microsoft.com/office/word/2010/wordprocessingGroup" xmlns:wpi="http://schemas.microsoft.com/office/word/2010/wordprocessingInk" xmlns:wne="http://schemas.microsoft.com/office/word/2006/wordml" xmlns:wps="http://schemas.microsoft.com/office/word/2010/wordprocessingShape" mc:Ignorable="w14 wp14">
+<w:document xmlns:wpc="http://schemas.microsoft.com/office/word/2010/wordprocessingCanvas" xmlns:cx="http://schemas.microsoft.com/office/drawing/2014/chartex" xmlns:cx1="http://schemas.microsoft.com/office/drawing/2015/9/8/chartex" xmlns:mc="http://schemas.openxmlformats.org/markup-compatibility/2006" xmlns:o="urn:schemas-microsoft-com:office:office" xmlns:r="http://schemas.openxmlformats.org/officeDocument/2006/relationships" xmlns:m="http://schemas.openxmlformats.org/officeDocument/2006/math" xmlns:v="urn:schemas-microsoft-com:vml" xmlns:wp14="http://schemas.microsoft.com/office/word/2010/wordprocessingDrawing" xmlns:wp="http://schemas.openxmlformats.org/drawingml/2006/wordprocessingDrawing" xmlns:w10="urn:schemas-microsoft-com:office:word" xmlns:w="http://schemas.openxmlformats.org/wordprocessingml/2006/main" xmlns:w14="http://schemas.microsoft.com/office/word/2010/wordml" xmlns:w15="http://schemas.microsoft.com/office/word/2012/wordml" xmlns:w16se="http://schemas.microsoft.com/office/word/2015/wordml/symex" xmlns:wpg="http://schemas.microsoft.com/office/word/2010/wordprocessingGroup" xmlns:wpi="http://schemas.microsoft.com/office/word/2010/wordprocessingInk" xmlns:wne="http://schemas.microsoft.com/office/word/2006/wordml" xmlns:wps="http://schemas.microsoft.com/office/word/2010/wordprocessingShape" mc:Ignorable="w14 w15 w16se wp14">
   <w:body>
     <w:p>
       <w:pPr>
@@ -214,7 +214,7 @@
           <w:rFonts w:ascii="Calibri" w:eastAsia="Calibri" w:hAnsi="Calibri" w:cs="Calibri"/>
         </w:rPr>
       </w:pPr>
-      <w:hyperlink r:id="rId8" w:anchor="gid=0">
+      <w:hyperlink r:id="rId7" w:anchor="gid=0">
         <w:r>
           <w:rPr>
             <w:rFonts w:ascii="Calibri" w:eastAsia="Calibri" w:hAnsi="Calibri" w:cs="Calibri"/>
@@ -3046,7 +3046,7 @@
               </w:rPr>
               <w:t xml:space="preserve"> using local IP - </w:t>
             </w:r>
-            <w:hyperlink r:id="rId9">
+            <w:hyperlink r:id="rId8">
               <w:r>
                 <w:rPr>
                   <w:rFonts w:ascii="Arial" w:eastAsia="Arial" w:hAnsi="Arial" w:cs="Arial"/>
@@ -3150,6 +3150,7 @@
       <w:r>
         <w:rPr>
           <w:noProof/>
+          <w:lang w:val="en-US" w:eastAsia="en-US"/>
         </w:rPr>
         <w:drawing>
           <wp:inline distT="0" distB="0" distL="0" distR="0" wp14:anchorId="349C4885" wp14:editId="459136DF">
@@ -3167,7 +3168,7 @@
                     <pic:cNvPicPr/>
                   </pic:nvPicPr>
                   <pic:blipFill>
-                    <a:blip r:embed="rId10"/>
+                    <a:blip r:embed="rId9"/>
                     <a:stretch>
                       <a:fillRect/>
                     </a:stretch>
@@ -3210,7 +3211,7 @@
         </w:rPr>
         <w:t xml:space="preserve">The website has one major functionality added at this moment – detecting faces from an image uploaded through user’s local hard drive. The website code was taken from </w:t>
       </w:r>
-      <w:hyperlink r:id="rId11" w:history="1">
+      <w:hyperlink r:id="rId10" w:history="1">
         <w:r>
           <w:rPr>
             <w:rStyle w:val="Hyperlink"/>
@@ -3291,7 +3292,7 @@
         </w:rPr>
         <w:t>Updated the Face API website with the new face API endpoint and also updated the code to point to right location of Face API endpoint (</w:t>
       </w:r>
-      <w:hyperlink r:id="rId12" w:history="1">
+      <w:hyperlink r:id="rId11" w:history="1">
         <w:r>
           <w:rPr>
             <w:rStyle w:val="Hyperlink"/>
@@ -3346,6 +3347,7 @@
       <w:r>
         <w:rPr>
           <w:noProof/>
+          <w:lang w:val="en-US" w:eastAsia="en-US"/>
         </w:rPr>
         <w:drawing>
           <wp:inline distT="0" distB="0" distL="0" distR="0" wp14:anchorId="6AD35E52" wp14:editId="3AC64F61">
@@ -3363,7 +3365,7 @@
                     <pic:cNvPicPr/>
                   </pic:nvPicPr>
                   <pic:blipFill>
-                    <a:blip r:embed="rId13"/>
+                    <a:blip r:embed="rId12"/>
                     <a:stretch>
                       <a:fillRect/>
                     </a:stretch>
@@ -3445,6 +3447,7 @@
       <w:r>
         <w:rPr>
           <w:noProof/>
+          <w:lang w:val="en-US" w:eastAsia="en-US"/>
         </w:rPr>
         <w:drawing>
           <wp:inline distT="0" distB="0" distL="0" distR="0">
@@ -3464,7 +3467,7 @@
                     </pic:cNvPicPr>
                   </pic:nvPicPr>
                   <pic:blipFill>
-                    <a:blip r:embed="rId14">
+                    <a:blip r:embed="rId13">
                       <a:extLst>
                         <a:ext uri="{28A0092B-C50C-407E-A947-70E740481C1C}">
                           <a14:useLocalDpi xmlns:a14="http://schemas.microsoft.com/office/drawing/2010/main" val="0"/>
@@ -3644,6 +3647,7 @@
         <w:rPr>
           <w:rFonts w:ascii="Calibri" w:eastAsia="Calibri" w:hAnsi="Calibri" w:cs="Calibri"/>
           <w:noProof/>
+          <w:lang w:val="en-US" w:eastAsia="en-US"/>
         </w:rPr>
         <w:drawing>
           <wp:inline distT="0" distB="0" distL="0" distR="0">
@@ -3661,7 +3665,7 @@
                     <pic:cNvPicPr/>
                   </pic:nvPicPr>
                   <pic:blipFill>
-                    <a:blip r:embed="rId15">
+                    <a:blip r:embed="rId14">
                       <a:extLst>
                         <a:ext uri="{28A0092B-C50C-407E-A947-70E740481C1C}">
                           <a14:useLocalDpi xmlns:a14="http://schemas.microsoft.com/office/drawing/2010/main" val="0"/>
@@ -3755,6 +3759,7 @@
         <w:rPr>
           <w:rFonts w:ascii="Calibri" w:eastAsia="Calibri" w:hAnsi="Calibri" w:cs="Calibri"/>
           <w:noProof/>
+          <w:lang w:val="en-US" w:eastAsia="en-US"/>
         </w:rPr>
         <w:lastRenderedPageBreak/>
         <w:drawing>
@@ -3773,7 +3778,7 @@
                     <pic:cNvPicPr/>
                   </pic:nvPicPr>
                   <pic:blipFill>
-                    <a:blip r:embed="rId16">
+                    <a:blip r:embed="rId15">
                       <a:extLst>
                         <a:ext uri="{28A0092B-C50C-407E-A947-70E740481C1C}">
                           <a14:useLocalDpi xmlns:a14="http://schemas.microsoft.com/office/drawing/2010/main" val="0"/>
@@ -3944,6 +3949,7 @@
         <w:rPr>
           <w:rFonts w:ascii="Calibri" w:eastAsia="Calibri" w:hAnsi="Calibri" w:cs="Calibri"/>
           <w:noProof/>
+          <w:lang w:val="en-US" w:eastAsia="en-US"/>
         </w:rPr>
         <w:lastRenderedPageBreak/>
         <w:drawing>
@@ -3962,7 +3968,7 @@
                     <pic:cNvPicPr/>
                   </pic:nvPicPr>
                   <pic:blipFill>
-                    <a:blip r:embed="rId17" cstate="print">
+                    <a:blip r:embed="rId16" cstate="print">
                       <a:extLst>
                         <a:ext uri="{28A0092B-C50C-407E-A947-70E740481C1C}">
                           <a14:useLocalDpi xmlns:a14="http://schemas.microsoft.com/office/drawing/2010/main" val="0"/>
@@ -4009,6 +4015,7 @@
         <w:rPr>
           <w:rFonts w:ascii="Calibri" w:eastAsia="Calibri" w:hAnsi="Calibri" w:cs="Calibri"/>
           <w:noProof/>
+          <w:lang w:val="en-US" w:eastAsia="en-US"/>
         </w:rPr>
         <w:drawing>
           <wp:inline distT="0" distB="0" distL="0" distR="0" wp14:anchorId="67E10777" wp14:editId="3EE83E7E">
@@ -4026,7 +4033,7 @@
                     <pic:cNvPicPr/>
                   </pic:nvPicPr>
                   <pic:blipFill>
-                    <a:blip r:embed="rId18">
+                    <a:blip r:embed="rId17">
                       <a:extLst>
                         <a:ext uri="{28A0092B-C50C-407E-A947-70E740481C1C}">
                           <a14:useLocalDpi xmlns:a14="http://schemas.microsoft.com/office/drawing/2010/main" val="0"/>
@@ -4073,6 +4080,7 @@
         <w:rPr>
           <w:rFonts w:ascii="Calibri" w:eastAsia="Calibri" w:hAnsi="Calibri" w:cs="Calibri"/>
           <w:noProof/>
+          <w:lang w:val="en-US" w:eastAsia="en-US"/>
         </w:rPr>
         <w:lastRenderedPageBreak/>
         <w:drawing>
@@ -4091,7 +4099,7 @@
                     <pic:cNvPicPr/>
                   </pic:nvPicPr>
                   <pic:blipFill>
-                    <a:blip r:embed="rId19">
+                    <a:blip r:embed="rId18">
                       <a:extLst>
                         <a:ext uri="{28A0092B-C50C-407E-A947-70E740481C1C}">
                           <a14:useLocalDpi xmlns:a14="http://schemas.microsoft.com/office/drawing/2010/main" val="0"/>
@@ -4138,6 +4146,7 @@
         <w:rPr>
           <w:rFonts w:ascii="Calibri" w:eastAsia="Calibri" w:hAnsi="Calibri" w:cs="Calibri"/>
           <w:noProof/>
+          <w:lang w:val="en-US" w:eastAsia="en-US"/>
         </w:rPr>
         <w:drawing>
           <wp:inline distT="0" distB="0" distL="0" distR="0" wp14:anchorId="2A797E75" wp14:editId="11F512C4">
@@ -4155,7 +4164,7 @@
                     <pic:cNvPicPr/>
                   </pic:nvPicPr>
                   <pic:blipFill>
-                    <a:blip r:embed="rId20">
+                    <a:blip r:embed="rId19">
                       <a:extLst>
                         <a:ext uri="{28A0092B-C50C-407E-A947-70E740481C1C}">
                           <a14:useLocalDpi xmlns:a14="http://schemas.microsoft.com/office/drawing/2010/main" val="0"/>
@@ -4209,6 +4218,7 @@
         <w:rPr>
           <w:rFonts w:ascii="Calibri" w:eastAsia="Calibri" w:hAnsi="Calibri" w:cs="Calibri"/>
           <w:noProof/>
+          <w:lang w:val="en-US" w:eastAsia="en-US"/>
         </w:rPr>
         <w:lastRenderedPageBreak/>
         <w:drawing>
@@ -4227,7 +4237,7 @@
                     <pic:cNvPicPr/>
                   </pic:nvPicPr>
                   <pic:blipFill>
-                    <a:blip r:embed="rId21" cstate="print">
+                    <a:blip r:embed="rId20" cstate="print">
                       <a:extLst>
                         <a:ext uri="{28A0092B-C50C-407E-A947-70E740481C1C}">
                           <a14:useLocalDpi xmlns:a14="http://schemas.microsoft.com/office/drawing/2010/main" val="0"/>
@@ -4273,6 +4283,7 @@
       <w:r>
         <w:rPr>
           <w:noProof/>
+          <w:lang w:val="en-US" w:eastAsia="en-US"/>
         </w:rPr>
         <w:drawing>
           <wp:inline distT="0" distB="0" distL="0" distR="0" wp14:anchorId="5000A1A2" wp14:editId="7772CA4E">
@@ -4290,7 +4301,7 @@
                     <pic:cNvPicPr/>
                   </pic:nvPicPr>
                   <pic:blipFill>
-                    <a:blip r:embed="rId22"/>
+                    <a:blip r:embed="rId21"/>
                     <a:stretch>
                       <a:fillRect/>
                     </a:stretch>
@@ -4423,21 +4434,21 @@
         <w:rPr>
           <w:rFonts w:ascii="Calibri" w:eastAsia="Calibri" w:hAnsi="Calibri" w:cs="Calibri"/>
         </w:rPr>
-        <w:t xml:space="preserve">Investigate if all three cloud storages </w:t>
+        <w:t xml:space="preserve">Investigate if all </w:t>
       </w:r>
       <w:proofErr w:type="gramStart"/>
       <w:r>
         <w:rPr>
           <w:rFonts w:ascii="Calibri" w:eastAsia="Calibri" w:hAnsi="Calibri" w:cs="Calibri"/>
         </w:rPr>
-        <w:t>has</w:t>
+        <w:t>three cloud</w:t>
       </w:r>
       <w:proofErr w:type="gramEnd"/>
       <w:r>
         <w:rPr>
           <w:rFonts w:ascii="Calibri" w:eastAsia="Calibri" w:hAnsi="Calibri" w:cs="Calibri"/>
         </w:rPr>
-        <w:t xml:space="preserve"> REST API to access the storage (READ/WRITE). If yes, then we can develop one single component which can interact with any storage layer as long as it follows REST protocols which is quite standard. We are planning to store the different REST endpoints in </w:t>
+        <w:t xml:space="preserve"> storages has REST API to access the storage (READ/WRITE). If yes, then we can develop one single component which can interact with any storage layer as long as it follows REST protocols which is quite standard. We are planning to store the different REST endpoints in </w:t>
       </w:r>
       <w:proofErr w:type="spellStart"/>
       <w:r>
@@ -4569,21 +4580,7 @@
         <w:rPr>
           <w:rFonts w:ascii="Calibri" w:eastAsia="Calibri" w:hAnsi="Calibri" w:cs="Calibri"/>
         </w:rPr>
-        <w:t xml:space="preserve">1 GB Memory included with 1GB terminating resources quota applies for pods with an active deadline for Build, </w:t>
-      </w:r>
-      <w:proofErr w:type="spellStart"/>
-      <w:r>
-        <w:rPr>
-          <w:rFonts w:ascii="Calibri" w:eastAsia="Calibri" w:hAnsi="Calibri" w:cs="Calibri"/>
-        </w:rPr>
-        <w:t>Config</w:t>
-      </w:r>
-      <w:proofErr w:type="spellEnd"/>
-      <w:r>
-        <w:rPr>
-          <w:rFonts w:ascii="Calibri" w:eastAsia="Calibri" w:hAnsi="Calibri" w:cs="Calibri"/>
-        </w:rPr>
-        <w:t xml:space="preserve"> and deployment.</w:t>
+        <w:t>1 GB Memory included with 1GB terminating resources quota applies for pods with an active deadline for Build, Config and deployment.</w:t>
       </w:r>
     </w:p>
     <w:p>
@@ -4772,7 +4769,7 @@
         </w:rPr>
         <w:t>al Studio add-on fromClick2Cloud (</w:t>
       </w:r>
-      <w:hyperlink r:id="rId23" w:history="1">
+      <w:hyperlink r:id="rId22" w:history="1">
         <w:r>
           <w:rPr>
             <w:rStyle w:val="Hyperlink"/>
@@ -4804,6 +4801,7 @@
           <w:color w:val="666666"/>
           <w:sz w:val="24"/>
           <w:szCs w:val="24"/>
+          <w:lang w:val="en-US" w:eastAsia="en-US"/>
         </w:rPr>
         <w:drawing>
           <wp:inline distT="0" distB="0" distL="0" distR="0">
@@ -4821,7 +4819,7 @@
                     <pic:cNvPicPr/>
                   </pic:nvPicPr>
                   <pic:blipFill>
-                    <a:blip r:embed="rId24">
+                    <a:blip r:embed="rId23">
                       <a:extLst>
                         <a:ext uri="{28A0092B-C50C-407E-A947-70E740481C1C}">
                           <a14:useLocalDpi xmlns:a14="http://schemas.microsoft.com/office/drawing/2010/main" val="0"/>
@@ -5373,6 +5371,7 @@
         <w:rPr>
           <w:rFonts w:ascii="Calibri" w:eastAsia="Calibri" w:hAnsi="Calibri" w:cs="Calibri"/>
           <w:noProof/>
+          <w:lang w:val="en-US" w:eastAsia="en-US"/>
         </w:rPr>
         <w:drawing>
           <wp:inline distT="0" distB="0" distL="0" distR="0">
@@ -5390,7 +5389,7 @@
                     <pic:cNvPicPr/>
                   </pic:nvPicPr>
                   <pic:blipFill>
-                    <a:blip r:embed="rId25">
+                    <a:blip r:embed="rId24">
                       <a:extLst>
                         <a:ext uri="{28A0092B-C50C-407E-A947-70E740481C1C}">
                           <a14:useLocalDpi xmlns:a14="http://schemas.microsoft.com/office/drawing/2010/main" val="0"/>
@@ -5461,15 +5460,7 @@
         <w:rPr>
           <w:rFonts w:ascii="Calibri" w:eastAsia="Calibri" w:hAnsi="Calibri" w:cs="Calibri"/>
         </w:rPr>
-        <w:t>Sof</w:t>
-      </w:r>
-      <w:bookmarkStart w:id="0" w:name="_GoBack"/>
-      <w:bookmarkEnd w:id="0"/>
-      <w:r>
-        <w:rPr>
-          <w:rFonts w:ascii="Calibri" w:eastAsia="Calibri" w:hAnsi="Calibri" w:cs="Calibri"/>
-        </w:rPr>
-        <w:t>twares</w:t>
+        <w:t>Softwares</w:t>
       </w:r>
       <w:proofErr w:type="spellEnd"/>
     </w:p>
@@ -5602,13 +5593,7 @@
         <w:rPr>
           <w:rFonts w:ascii="Calibri" w:eastAsia="Calibri" w:hAnsi="Calibri" w:cs="Calibri"/>
         </w:rPr>
-        <w:t xml:space="preserve">&amp; </w:t>
-      </w:r>
-      <w:r>
-        <w:rPr>
-          <w:rFonts w:ascii="Calibri" w:eastAsia="Calibri" w:hAnsi="Calibri" w:cs="Calibri"/>
-        </w:rPr>
-        <w:t>Open Shift Command Line Interface (CLI)</w:t>
+        <w:t>&amp; Open Shift Command Line Interface (CLI)</w:t>
       </w:r>
     </w:p>
     <w:p>
@@ -5621,6 +5606,7 @@
         <w:rPr>
           <w:rFonts w:ascii="Calibri" w:eastAsia="Calibri" w:hAnsi="Calibri" w:cs="Calibri"/>
           <w:noProof/>
+          <w:lang w:val="en-US" w:eastAsia="en-US"/>
         </w:rPr>
         <w:drawing>
           <wp:inline distT="0" distB="0" distL="0" distR="0" wp14:anchorId="369CBC40" wp14:editId="35EEA93C">
@@ -5638,7 +5624,7 @@
                     <pic:cNvPicPr/>
                   </pic:nvPicPr>
                   <pic:blipFill>
-                    <a:blip r:embed="rId26" cstate="print">
+                    <a:blip r:embed="rId25" cstate="print">
                       <a:extLst>
                         <a:ext uri="{28A0092B-C50C-407E-A947-70E740481C1C}">
                           <a14:useLocalDpi xmlns:a14="http://schemas.microsoft.com/office/drawing/2010/main" val="0"/>
@@ -5688,6 +5674,7 @@
         <w:rPr>
           <w:rFonts w:ascii="Calibri" w:eastAsia="Calibri" w:hAnsi="Calibri" w:cs="Calibri"/>
           <w:noProof/>
+          <w:lang w:val="en-US" w:eastAsia="en-US"/>
         </w:rPr>
         <w:lastRenderedPageBreak/>
         <w:drawing>
@@ -5708,7 +5695,7 @@
                     </pic:cNvPicPr>
                   </pic:nvPicPr>
                   <pic:blipFill>
-                    <a:blip r:embed="rId27">
+                    <a:blip r:embed="rId26">
                       <a:extLst>
                         <a:ext uri="{28A0092B-C50C-407E-A947-70E740481C1C}">
                           <a14:useLocalDpi xmlns:a14="http://schemas.microsoft.com/office/drawing/2010/main" val="0"/>
@@ -5863,6 +5850,7 @@
         <w:rPr>
           <w:rFonts w:ascii="Calibri" w:eastAsia="Calibri" w:hAnsi="Calibri" w:cs="Calibri"/>
           <w:noProof/>
+          <w:lang w:val="en-US" w:eastAsia="en-US"/>
         </w:rPr>
         <w:drawing>
           <wp:inline distT="0" distB="0" distL="0" distR="0">
@@ -5880,7 +5868,7 @@
                     <pic:cNvPicPr/>
                   </pic:nvPicPr>
                   <pic:blipFill>
-                    <a:blip r:embed="rId28">
+                    <a:blip r:embed="rId27">
                       <a:extLst>
                         <a:ext uri="{28A0092B-C50C-407E-A947-70E740481C1C}">
                           <a14:useLocalDpi xmlns:a14="http://schemas.microsoft.com/office/drawing/2010/main" val="0"/>
@@ -6022,6 +6010,7 @@
         <w:rPr>
           <w:rFonts w:ascii="Calibri" w:eastAsia="Calibri" w:hAnsi="Calibri" w:cs="Calibri"/>
           <w:noProof/>
+          <w:lang w:val="en-US" w:eastAsia="en-US"/>
         </w:rPr>
         <w:drawing>
           <wp:inline distT="0" distB="0" distL="0" distR="0">
@@ -6039,7 +6028,7 @@
                     <pic:cNvPicPr/>
                   </pic:nvPicPr>
                   <pic:blipFill>
-                    <a:blip r:embed="rId29">
+                    <a:blip r:embed="rId28">
                       <a:extLst>
                         <a:ext uri="{28A0092B-C50C-407E-A947-70E740481C1C}">
                           <a14:useLocalDpi xmlns:a14="http://schemas.microsoft.com/office/drawing/2010/main" val="0"/>
@@ -6083,6 +6072,7 @@
         <w:rPr>
           <w:rFonts w:ascii="Calibri" w:eastAsia="Calibri" w:hAnsi="Calibri" w:cs="Calibri"/>
           <w:noProof/>
+          <w:lang w:val="en-US" w:eastAsia="en-US"/>
         </w:rPr>
         <w:drawing>
           <wp:inline distT="0" distB="0" distL="0" distR="0">
@@ -6100,7 +6090,7 @@
                     <pic:cNvPicPr/>
                   </pic:nvPicPr>
                   <pic:blipFill>
-                    <a:blip r:embed="rId30" cstate="print">
+                    <a:blip r:embed="rId29" cstate="print">
                       <a:extLst>
                         <a:ext uri="{28A0092B-C50C-407E-A947-70E740481C1C}">
                           <a14:useLocalDpi xmlns:a14="http://schemas.microsoft.com/office/drawing/2010/main" val="0"/>
@@ -6144,6 +6134,7 @@
         <w:rPr>
           <w:rFonts w:ascii="Calibri" w:eastAsia="Calibri" w:hAnsi="Calibri" w:cs="Calibri"/>
           <w:noProof/>
+          <w:lang w:val="en-US" w:eastAsia="en-US"/>
         </w:rPr>
         <w:lastRenderedPageBreak/>
         <w:drawing>
@@ -6162,7 +6153,7 @@
                     <pic:cNvPicPr/>
                   </pic:nvPicPr>
                   <pic:blipFill>
-                    <a:blip r:embed="rId31">
+                    <a:blip r:embed="rId30">
                       <a:extLst>
                         <a:ext uri="{28A0092B-C50C-407E-A947-70E740481C1C}">
                           <a14:useLocalDpi xmlns:a14="http://schemas.microsoft.com/office/drawing/2010/main" val="0"/>
@@ -6196,7 +6187,749 @@
         </w:rPr>
       </w:pPr>
     </w:p>
+    <w:p>
+      <w:pPr>
+        <w:rPr>
+          <w:rFonts w:ascii="Calibri" w:eastAsia="Calibri" w:hAnsi="Calibri" w:cs="Calibri"/>
+          <w:b/>
+        </w:rPr>
+      </w:pPr>
+      <w:r>
+        <w:rPr>
+          <w:rFonts w:ascii="Calibri" w:eastAsia="Calibri" w:hAnsi="Calibri" w:cs="Calibri"/>
+          <w:b/>
+        </w:rPr>
+        <w:t>26</w:t>
+      </w:r>
+      <w:r>
+        <w:rPr>
+          <w:rFonts w:ascii="Calibri" w:eastAsia="Calibri" w:hAnsi="Calibri" w:cs="Calibri"/>
+          <w:b/>
+          <w:vertAlign w:val="superscript"/>
+        </w:rPr>
+        <w:t>th</w:t>
+      </w:r>
+      <w:r>
+        <w:rPr>
+          <w:rFonts w:ascii="Calibri" w:eastAsia="Calibri" w:hAnsi="Calibri" w:cs="Calibri"/>
+          <w:b/>
+        </w:rPr>
+        <w:t xml:space="preserve"> November 2017 </w:t>
+      </w:r>
+      <w:r>
+        <w:rPr>
+          <w:rFonts w:ascii="Calibri" w:eastAsia="Calibri" w:hAnsi="Calibri" w:cs="Calibri"/>
+          <w:b/>
+        </w:rPr>
+        <w:t>–</w:t>
+      </w:r>
+      <w:r>
+        <w:rPr>
+          <w:rFonts w:ascii="Calibri" w:eastAsia="Calibri" w:hAnsi="Calibri" w:cs="Calibri"/>
+          <w:b/>
+        </w:rPr>
+        <w:t xml:space="preserve"> Javed</w:t>
+      </w:r>
+    </w:p>
+    <w:p>
+      <w:pPr>
+        <w:rPr>
+          <w:rFonts w:ascii="Calibri" w:eastAsia="Calibri" w:hAnsi="Calibri" w:cs="Calibri"/>
+          <w:b/>
+        </w:rPr>
+      </w:pPr>
+      <w:r>
+        <w:rPr>
+          <w:rFonts w:ascii="Calibri" w:eastAsia="Calibri" w:hAnsi="Calibri" w:cs="Calibri"/>
+          <w:b/>
+        </w:rPr>
+        <w:t>Storage account created in Azure</w:t>
+      </w:r>
+    </w:p>
+    <w:p>
+      <w:pPr>
+        <w:pStyle w:val="ListParagraph"/>
+        <w:numPr>
+          <w:ilvl w:val="0"/>
+          <w:numId w:val="7"/>
+        </w:numPr>
+        <w:rPr>
+          <w:rFonts w:ascii="Calibri" w:eastAsia="Calibri" w:hAnsi="Calibri" w:cs="Calibri"/>
+        </w:rPr>
+      </w:pPr>
+      <w:r>
+        <w:rPr>
+          <w:rFonts w:ascii="Calibri" w:eastAsia="Calibri" w:hAnsi="Calibri" w:cs="Calibri"/>
+        </w:rPr>
+        <w:t xml:space="preserve">Name: </w:t>
+      </w:r>
+      <w:proofErr w:type="spellStart"/>
+      <w:r>
+        <w:rPr>
+          <w:rFonts w:ascii="Calibri" w:eastAsia="Calibri" w:hAnsi="Calibri" w:cs="Calibri"/>
+        </w:rPr>
+        <w:t>faceapiweustorage</w:t>
+      </w:r>
+      <w:proofErr w:type="spellEnd"/>
+      <w:r>
+        <w:rPr>
+          <w:rFonts w:ascii="Calibri" w:eastAsia="Calibri" w:hAnsi="Calibri" w:cs="Calibri"/>
+        </w:rPr>
+        <w:t xml:space="preserve">, Endpoint: </w:t>
+      </w:r>
+      <w:hyperlink r:id="rId31" w:history="1">
+        <w:r>
+          <w:rPr>
+            <w:rStyle w:val="Hyperlink"/>
+            <w:rFonts w:ascii="Calibri" w:eastAsia="Calibri" w:hAnsi="Calibri" w:cs="Calibri"/>
+          </w:rPr>
+          <w:t>https://faceapiweustorage.blob.core.windows.net/</w:t>
+        </w:r>
+      </w:hyperlink>
+    </w:p>
+    <w:p>
+      <w:pPr>
+        <w:pStyle w:val="ListParagraph"/>
+        <w:numPr>
+          <w:ilvl w:val="0"/>
+          <w:numId w:val="7"/>
+        </w:numPr>
+        <w:rPr>
+          <w:rFonts w:ascii="Calibri" w:eastAsia="Calibri" w:hAnsi="Calibri" w:cs="Calibri"/>
+        </w:rPr>
+      </w:pPr>
+      <w:r>
+        <w:rPr>
+          <w:rFonts w:ascii="Calibri" w:eastAsia="Calibri" w:hAnsi="Calibri" w:cs="Calibri"/>
+        </w:rPr>
+        <w:t>Authentication: Public, Subscription: Free Trial, Type: Blob Storage</w:t>
+      </w:r>
+    </w:p>
+    <w:p>
+      <w:pPr>
+        <w:pStyle w:val="ListParagraph"/>
+        <w:numPr>
+          <w:ilvl w:val="0"/>
+          <w:numId w:val="7"/>
+        </w:numPr>
+        <w:rPr>
+          <w:rFonts w:ascii="Calibri" w:eastAsia="Calibri" w:hAnsi="Calibri" w:cs="Calibri"/>
+        </w:rPr>
+      </w:pPr>
+      <w:r>
+        <w:rPr>
+          <w:rFonts w:ascii="Calibri" w:eastAsia="Calibri" w:hAnsi="Calibri" w:cs="Calibri"/>
+        </w:rPr>
+        <w:t>Location: West Europe, North Europe, Replication: Read-access-geo-redundant (RA-GRS)</w:t>
+      </w:r>
+    </w:p>
+    <w:p>
+      <w:pPr>
+        <w:pStyle w:val="ListParagraph"/>
+        <w:numPr>
+          <w:ilvl w:val="0"/>
+          <w:numId w:val="7"/>
+        </w:numPr>
+        <w:rPr>
+          <w:rFonts w:ascii="Calibri" w:eastAsia="Calibri" w:hAnsi="Calibri" w:cs="Calibri"/>
+          <w:b/>
+        </w:rPr>
+      </w:pPr>
+      <w:r>
+        <w:rPr>
+          <w:rFonts w:ascii="Calibri" w:eastAsia="Calibri" w:hAnsi="Calibri" w:cs="Calibri"/>
+          <w:b/>
+        </w:rPr>
+        <w:t xml:space="preserve">Time Taken: 1-2 </w:t>
+      </w:r>
+      <w:proofErr w:type="spellStart"/>
+      <w:r>
+        <w:rPr>
+          <w:rFonts w:ascii="Calibri" w:eastAsia="Calibri" w:hAnsi="Calibri" w:cs="Calibri"/>
+          <w:b/>
+        </w:rPr>
+        <w:t>mins</w:t>
+      </w:r>
+      <w:proofErr w:type="spellEnd"/>
+    </w:p>
+    <w:p>
+      <w:pPr>
+        <w:pStyle w:val="ListParagraph"/>
+        <w:numPr>
+          <w:ilvl w:val="0"/>
+          <w:numId w:val="7"/>
+        </w:numPr>
+        <w:rPr>
+          <w:rFonts w:ascii="Calibri" w:eastAsia="Calibri" w:hAnsi="Calibri" w:cs="Calibri"/>
+        </w:rPr>
+      </w:pPr>
+      <w:r>
+        <w:rPr>
+          <w:rFonts w:ascii="Calibri" w:eastAsia="Calibri" w:hAnsi="Calibri" w:cs="Calibri"/>
+        </w:rPr>
+        <w:t xml:space="preserve">Problems </w:t>
+      </w:r>
+      <w:proofErr w:type="gramStart"/>
+      <w:r>
+        <w:rPr>
+          <w:rFonts w:ascii="Calibri" w:eastAsia="Calibri" w:hAnsi="Calibri" w:cs="Calibri"/>
+        </w:rPr>
+        <w:t>faced:</w:t>
+      </w:r>
+      <w:proofErr w:type="gramEnd"/>
+      <w:r>
+        <w:rPr>
+          <w:rFonts w:ascii="Calibri" w:eastAsia="Calibri" w:hAnsi="Calibri" w:cs="Calibri"/>
+        </w:rPr>
+        <w:t xml:space="preserve"> Azure was not creating the storage account for almost half a day. I tried after few hours and it worked fine. Looks like there was a temporary glitch in the Azure Portal.</w:t>
+      </w:r>
+    </w:p>
+    <w:p>
+      <w:pPr>
+        <w:ind w:left="360"/>
+        <w:rPr>
+          <w:rFonts w:ascii="Calibri" w:eastAsia="Calibri" w:hAnsi="Calibri" w:cs="Calibri"/>
+          <w:b/>
+        </w:rPr>
+      </w:pPr>
+      <w:r>
+        <w:rPr>
+          <w:rFonts w:ascii="Calibri" w:eastAsia="Calibri" w:hAnsi="Calibri" w:cs="Calibri"/>
+          <w:b/>
+        </w:rPr>
+        <w:t>Screenshot</w:t>
+      </w:r>
+    </w:p>
+    <w:p>
+      <w:pPr>
+        <w:ind w:left="360"/>
+        <w:rPr>
+          <w:rFonts w:ascii="Calibri" w:eastAsia="Calibri" w:hAnsi="Calibri" w:cs="Calibri"/>
+        </w:rPr>
+      </w:pPr>
+      <w:r>
+        <w:rPr>
+          <w:rFonts w:ascii="Calibri" w:eastAsia="Calibri" w:hAnsi="Calibri" w:cs="Calibri"/>
+          <w:noProof/>
+          <w:lang w:val="en-US" w:eastAsia="en-US"/>
+        </w:rPr>
+        <w:drawing>
+          <wp:inline distT="0" distB="0" distL="0" distR="0">
+            <wp:extent cx="5234940" cy="2843664"/>
+            <wp:effectExtent l="0" t="0" r="3810" b="0"/>
+            <wp:docPr id="14" name="Picture 14"/>
+            <wp:cNvGraphicFramePr>
+              <a:graphicFrameLocks xmlns:a="http://schemas.openxmlformats.org/drawingml/2006/main" noChangeAspect="1"/>
+            </wp:cNvGraphicFramePr>
+            <a:graphic xmlns:a="http://schemas.openxmlformats.org/drawingml/2006/main">
+              <a:graphicData uri="http://schemas.openxmlformats.org/drawingml/2006/picture">
+                <pic:pic xmlns:pic="http://schemas.openxmlformats.org/drawingml/2006/picture">
+                  <pic:nvPicPr>
+                    <pic:cNvPr id="14" name="Screen-3-Creating-Storage-Account.PNG"/>
+                    <pic:cNvPicPr/>
+                  </pic:nvPicPr>
+                  <pic:blipFill>
+                    <a:blip r:embed="rId32" cstate="print">
+                      <a:extLst>
+                        <a:ext uri="{28A0092B-C50C-407E-A947-70E740481C1C}">
+                          <a14:useLocalDpi xmlns:a14="http://schemas.microsoft.com/office/drawing/2010/main" val="0"/>
+                        </a:ext>
+                      </a:extLst>
+                    </a:blip>
+                    <a:stretch>
+                      <a:fillRect/>
+                    </a:stretch>
+                  </pic:blipFill>
+                  <pic:spPr>
+                    <a:xfrm>
+                      <a:off x="0" y="0"/>
+                      <a:ext cx="5235993" cy="2844236"/>
+                    </a:xfrm>
+                    <a:prstGeom prst="rect">
+                      <a:avLst/>
+                    </a:prstGeom>
+                  </pic:spPr>
+                </pic:pic>
+              </a:graphicData>
+            </a:graphic>
+          </wp:inline>
+        </w:drawing>
+      </w:r>
+    </w:p>
+    <w:p>
+      <w:pPr>
+        <w:ind w:left="360"/>
+        <w:rPr>
+          <w:rFonts w:ascii="Calibri" w:eastAsia="Calibri" w:hAnsi="Calibri" w:cs="Calibri"/>
+        </w:rPr>
+      </w:pPr>
+    </w:p>
+    <w:p>
+      <w:pPr>
+        <w:rPr>
+          <w:rFonts w:ascii="Calibri" w:eastAsia="Calibri" w:hAnsi="Calibri" w:cs="Calibri"/>
+          <w:b/>
+        </w:rPr>
+      </w:pPr>
+      <w:r>
+        <w:rPr>
+          <w:rFonts w:ascii="Calibri" w:eastAsia="Calibri" w:hAnsi="Calibri" w:cs="Calibri"/>
+          <w:b/>
+        </w:rPr>
+        <w:t>First Back up created for Azure Face API Website</w:t>
+      </w:r>
+    </w:p>
+    <w:p>
+      <w:pPr>
+        <w:pStyle w:val="ListParagraph"/>
+        <w:numPr>
+          <w:ilvl w:val="0"/>
+          <w:numId w:val="8"/>
+        </w:numPr>
+        <w:rPr>
+          <w:rFonts w:ascii="Calibri" w:eastAsia="Calibri" w:hAnsi="Calibri" w:cs="Calibri"/>
+        </w:rPr>
+      </w:pPr>
+      <w:r>
+        <w:rPr>
+          <w:rFonts w:ascii="Calibri" w:eastAsia="Calibri" w:hAnsi="Calibri" w:cs="Calibri"/>
+        </w:rPr>
+        <w:t xml:space="preserve">Back up was created using Azure online portal - </w:t>
+      </w:r>
+      <w:hyperlink r:id="rId33" w:history="1">
+        <w:r>
+          <w:rPr>
+            <w:rStyle w:val="Hyperlink"/>
+            <w:rFonts w:ascii="Calibri" w:eastAsia="Calibri" w:hAnsi="Calibri" w:cs="Calibri"/>
+          </w:rPr>
+          <w:t>https://portal.azure.com</w:t>
+        </w:r>
+      </w:hyperlink>
+      <w:r>
+        <w:rPr>
+          <w:rFonts w:ascii="Calibri" w:eastAsia="Calibri" w:hAnsi="Calibri" w:cs="Calibri"/>
+        </w:rPr>
+        <w:t xml:space="preserve"> </w:t>
+      </w:r>
+    </w:p>
+    <w:p>
+      <w:pPr>
+        <w:pStyle w:val="ListParagraph"/>
+        <w:numPr>
+          <w:ilvl w:val="0"/>
+          <w:numId w:val="8"/>
+        </w:numPr>
+        <w:rPr>
+          <w:rFonts w:ascii="Calibri" w:eastAsia="Calibri" w:hAnsi="Calibri" w:cs="Calibri"/>
+        </w:rPr>
+      </w:pPr>
+      <w:r>
+        <w:rPr>
+          <w:rFonts w:ascii="Calibri" w:eastAsia="Calibri" w:hAnsi="Calibri" w:cs="Calibri"/>
+        </w:rPr>
+        <w:lastRenderedPageBreak/>
+        <w:t>Storage account ‘</w:t>
+      </w:r>
+      <w:proofErr w:type="spellStart"/>
+      <w:r>
+        <w:rPr>
+          <w:rFonts w:ascii="Calibri" w:eastAsia="Calibri" w:hAnsi="Calibri" w:cs="Calibri"/>
+        </w:rPr>
+        <w:t>faceapiweustorage</w:t>
+      </w:r>
+      <w:proofErr w:type="spellEnd"/>
+      <w:r>
+        <w:rPr>
+          <w:rFonts w:ascii="Calibri" w:eastAsia="Calibri" w:hAnsi="Calibri" w:cs="Calibri"/>
+        </w:rPr>
+        <w:t xml:space="preserve">’ was required for the </w:t>
+      </w:r>
+      <w:proofErr w:type="spellStart"/>
+      <w:r>
+        <w:rPr>
+          <w:rFonts w:ascii="Calibri" w:eastAsia="Calibri" w:hAnsi="Calibri" w:cs="Calibri"/>
+        </w:rPr>
+        <w:t>back up</w:t>
+      </w:r>
+      <w:proofErr w:type="spellEnd"/>
+      <w:r>
+        <w:rPr>
+          <w:rFonts w:ascii="Calibri" w:eastAsia="Calibri" w:hAnsi="Calibri" w:cs="Calibri"/>
+        </w:rPr>
+        <w:t>.</w:t>
+      </w:r>
+    </w:p>
+    <w:p>
+      <w:pPr>
+        <w:pStyle w:val="ListParagraph"/>
+        <w:numPr>
+          <w:ilvl w:val="0"/>
+          <w:numId w:val="8"/>
+        </w:numPr>
+        <w:rPr>
+          <w:rFonts w:ascii="Calibri" w:eastAsia="Calibri" w:hAnsi="Calibri" w:cs="Calibri"/>
+        </w:rPr>
+      </w:pPr>
+      <w:r>
+        <w:rPr>
+          <w:rFonts w:ascii="Calibri" w:eastAsia="Calibri" w:hAnsi="Calibri" w:cs="Calibri"/>
+        </w:rPr>
+        <w:t>Backup is set to be schedule for every 2 days and retention policy of 10 days.</w:t>
+      </w:r>
+    </w:p>
+    <w:p>
+      <w:pPr>
+        <w:pStyle w:val="ListParagraph"/>
+        <w:numPr>
+          <w:ilvl w:val="0"/>
+          <w:numId w:val="8"/>
+        </w:numPr>
+        <w:rPr>
+          <w:rFonts w:ascii="Calibri" w:eastAsia="Calibri" w:hAnsi="Calibri" w:cs="Calibri"/>
+          <w:b/>
+        </w:rPr>
+      </w:pPr>
+      <w:r>
+        <w:rPr>
+          <w:rFonts w:ascii="Calibri" w:eastAsia="Calibri" w:hAnsi="Calibri" w:cs="Calibri"/>
+          <w:b/>
+        </w:rPr>
+        <w:t>Time Taken: 4-5 minutes</w:t>
+      </w:r>
+    </w:p>
+    <w:p>
+      <w:pPr>
+        <w:rPr>
+          <w:rFonts w:ascii="Calibri" w:eastAsia="Calibri" w:hAnsi="Calibri" w:cs="Calibri"/>
+          <w:b/>
+        </w:rPr>
+      </w:pPr>
+      <w:r>
+        <w:rPr>
+          <w:rFonts w:ascii="Calibri" w:eastAsia="Calibri" w:hAnsi="Calibri" w:cs="Calibri"/>
+          <w:b/>
+        </w:rPr>
+        <w:t>S</w:t>
+      </w:r>
+      <w:r>
+        <w:rPr>
+          <w:rFonts w:ascii="Calibri" w:eastAsia="Calibri" w:hAnsi="Calibri" w:cs="Calibri"/>
+          <w:b/>
+        </w:rPr>
+        <w:t>creenshots</w:t>
+      </w:r>
+      <w:r>
+        <w:rPr>
+          <w:rFonts w:ascii="Calibri" w:eastAsia="Calibri" w:hAnsi="Calibri" w:cs="Calibri"/>
+          <w:noProof/>
+          <w:lang w:val="en-US" w:eastAsia="en-US"/>
+        </w:rPr>
+        <w:drawing>
+          <wp:inline distT="0" distB="0" distL="0" distR="0">
+            <wp:extent cx="5105400" cy="3121161"/>
+            <wp:effectExtent l="0" t="0" r="0" b="3175"/>
+            <wp:docPr id="22" name="Picture 22"/>
+            <wp:cNvGraphicFramePr>
+              <a:graphicFrameLocks xmlns:a="http://schemas.openxmlformats.org/drawingml/2006/main" noChangeAspect="1"/>
+            </wp:cNvGraphicFramePr>
+            <a:graphic xmlns:a="http://schemas.openxmlformats.org/drawingml/2006/main">
+              <a:graphicData uri="http://schemas.openxmlformats.org/drawingml/2006/picture">
+                <pic:pic xmlns:pic="http://schemas.openxmlformats.org/drawingml/2006/picture">
+                  <pic:nvPicPr>
+                    <pic:cNvPr id="22" name="Screen-2.PNG"/>
+                    <pic:cNvPicPr/>
+                  </pic:nvPicPr>
+                  <pic:blipFill>
+                    <a:blip r:embed="rId34" cstate="print">
+                      <a:extLst>
+                        <a:ext uri="{28A0092B-C50C-407E-A947-70E740481C1C}">
+                          <a14:useLocalDpi xmlns:a14="http://schemas.microsoft.com/office/drawing/2010/main" val="0"/>
+                        </a:ext>
+                      </a:extLst>
+                    </a:blip>
+                    <a:stretch>
+                      <a:fillRect/>
+                    </a:stretch>
+                  </pic:blipFill>
+                  <pic:spPr>
+                    <a:xfrm>
+                      <a:off x="0" y="0"/>
+                      <a:ext cx="5109324" cy="3123560"/>
+                    </a:xfrm>
+                    <a:prstGeom prst="rect">
+                      <a:avLst/>
+                    </a:prstGeom>
+                  </pic:spPr>
+                </pic:pic>
+              </a:graphicData>
+            </a:graphic>
+          </wp:inline>
+        </w:drawing>
+      </w:r>
+    </w:p>
+    <w:p>
+      <w:pPr>
+        <w:rPr>
+          <w:rFonts w:ascii="Calibri" w:eastAsia="Calibri" w:hAnsi="Calibri" w:cs="Calibri"/>
+          <w:b/>
+        </w:rPr>
+      </w:pPr>
+    </w:p>
+    <w:p>
+      <w:pPr>
+        <w:rPr>
+          <w:rFonts w:ascii="Calibri" w:eastAsia="Calibri" w:hAnsi="Calibri" w:cs="Calibri"/>
+          <w:b/>
+        </w:rPr>
+      </w:pPr>
+    </w:p>
+    <w:p>
+      <w:pPr>
+        <w:rPr>
+          <w:rFonts w:ascii="Calibri" w:eastAsia="Calibri" w:hAnsi="Calibri" w:cs="Calibri"/>
+          <w:b/>
+        </w:rPr>
+      </w:pPr>
+    </w:p>
+    <w:p>
+      <w:pPr>
+        <w:rPr>
+          <w:rFonts w:ascii="Calibri" w:eastAsia="Calibri" w:hAnsi="Calibri" w:cs="Calibri"/>
+          <w:b/>
+        </w:rPr>
+      </w:pPr>
+      <w:r>
+        <w:rPr>
+          <w:rFonts w:ascii="Calibri" w:eastAsia="Calibri" w:hAnsi="Calibri" w:cs="Calibri"/>
+          <w:noProof/>
+          <w:lang w:val="en-US" w:eastAsia="en-US"/>
+        </w:rPr>
+        <w:drawing>
+          <wp:inline distT="0" distB="0" distL="0" distR="0" wp14:anchorId="4F2AEA41" wp14:editId="3C69A91D">
+            <wp:extent cx="4861560" cy="2322518"/>
+            <wp:effectExtent l="0" t="0" r="0" b="1905"/>
+            <wp:docPr id="23" name="Picture 23"/>
+            <wp:cNvGraphicFramePr>
+              <a:graphicFrameLocks xmlns:a="http://schemas.openxmlformats.org/drawingml/2006/main" noChangeAspect="1"/>
+            </wp:cNvGraphicFramePr>
+            <a:graphic xmlns:a="http://schemas.openxmlformats.org/drawingml/2006/main">
+              <a:graphicData uri="http://schemas.openxmlformats.org/drawingml/2006/picture">
+                <pic:pic xmlns:pic="http://schemas.openxmlformats.org/drawingml/2006/picture">
+                  <pic:nvPicPr>
+                    <pic:cNvPr id="23" name="Screen-4.PNG"/>
+                    <pic:cNvPicPr/>
+                  </pic:nvPicPr>
+                  <pic:blipFill>
+                    <a:blip r:embed="rId35">
+                      <a:extLst>
+                        <a:ext uri="{28A0092B-C50C-407E-A947-70E740481C1C}">
+                          <a14:useLocalDpi xmlns:a14="http://schemas.microsoft.com/office/drawing/2010/main" val="0"/>
+                        </a:ext>
+                      </a:extLst>
+                    </a:blip>
+                    <a:stretch>
+                      <a:fillRect/>
+                    </a:stretch>
+                  </pic:blipFill>
+                  <pic:spPr>
+                    <a:xfrm>
+                      <a:off x="0" y="0"/>
+                      <a:ext cx="4868776" cy="2325965"/>
+                    </a:xfrm>
+                    <a:prstGeom prst="rect">
+                      <a:avLst/>
+                    </a:prstGeom>
+                  </pic:spPr>
+                </pic:pic>
+              </a:graphicData>
+            </a:graphic>
+          </wp:inline>
+        </w:drawing>
+      </w:r>
+    </w:p>
+    <w:p>
+      <w:pPr>
+        <w:rPr>
+          <w:rFonts w:ascii="Calibri" w:eastAsia="Calibri" w:hAnsi="Calibri" w:cs="Calibri"/>
+        </w:rPr>
+      </w:pPr>
+      <w:r>
+        <w:rPr>
+          <w:rFonts w:ascii="Calibri" w:eastAsia="Calibri" w:hAnsi="Calibri" w:cs="Calibri"/>
+          <w:noProof/>
+          <w:lang w:val="en-US" w:eastAsia="en-US"/>
+        </w:rPr>
+        <w:lastRenderedPageBreak/>
+        <w:drawing>
+          <wp:inline distT="0" distB="0" distL="0" distR="0">
+            <wp:extent cx="4838700" cy="4898205"/>
+            <wp:effectExtent l="0" t="0" r="0" b="0"/>
+            <wp:docPr id="24" name="Picture 24"/>
+            <wp:cNvGraphicFramePr>
+              <a:graphicFrameLocks xmlns:a="http://schemas.openxmlformats.org/drawingml/2006/main" noChangeAspect="1"/>
+            </wp:cNvGraphicFramePr>
+            <a:graphic xmlns:a="http://schemas.openxmlformats.org/drawingml/2006/main">
+              <a:graphicData uri="http://schemas.openxmlformats.org/drawingml/2006/picture">
+                <pic:pic xmlns:pic="http://schemas.openxmlformats.org/drawingml/2006/picture">
+                  <pic:nvPicPr>
+                    <pic:cNvPr id="24" name="Screen-5.PNG"/>
+                    <pic:cNvPicPr/>
+                  </pic:nvPicPr>
+                  <pic:blipFill>
+                    <a:blip r:embed="rId36">
+                      <a:extLst>
+                        <a:ext uri="{28A0092B-C50C-407E-A947-70E740481C1C}">
+                          <a14:useLocalDpi xmlns:a14="http://schemas.microsoft.com/office/drawing/2010/main" val="0"/>
+                        </a:ext>
+                      </a:extLst>
+                    </a:blip>
+                    <a:stretch>
+                      <a:fillRect/>
+                    </a:stretch>
+                  </pic:blipFill>
+                  <pic:spPr>
+                    <a:xfrm>
+                      <a:off x="0" y="0"/>
+                      <a:ext cx="4842817" cy="4902372"/>
+                    </a:xfrm>
+                    <a:prstGeom prst="rect">
+                      <a:avLst/>
+                    </a:prstGeom>
+                  </pic:spPr>
+                </pic:pic>
+              </a:graphicData>
+            </a:graphic>
+          </wp:inline>
+        </w:drawing>
+      </w:r>
+    </w:p>
+    <w:p>
+      <w:pPr>
+        <w:rPr>
+          <w:rFonts w:ascii="Calibri" w:eastAsia="Calibri" w:hAnsi="Calibri" w:cs="Calibri"/>
+        </w:rPr>
+      </w:pPr>
+      <w:r>
+        <w:rPr>
+          <w:rFonts w:ascii="Calibri" w:eastAsia="Calibri" w:hAnsi="Calibri" w:cs="Calibri"/>
+          <w:noProof/>
+          <w:lang w:val="en-US" w:eastAsia="en-US"/>
+        </w:rPr>
+        <w:drawing>
+          <wp:inline distT="0" distB="0" distL="0" distR="0">
+            <wp:extent cx="5731510" cy="2880995"/>
+            <wp:effectExtent l="0" t="0" r="2540" b="0"/>
+            <wp:docPr id="26" name="Picture 26"/>
+            <wp:cNvGraphicFramePr>
+              <a:graphicFrameLocks xmlns:a="http://schemas.openxmlformats.org/drawingml/2006/main" noChangeAspect="1"/>
+            </wp:cNvGraphicFramePr>
+            <a:graphic xmlns:a="http://schemas.openxmlformats.org/drawingml/2006/main">
+              <a:graphicData uri="http://schemas.openxmlformats.org/drawingml/2006/picture">
+                <pic:pic xmlns:pic="http://schemas.openxmlformats.org/drawingml/2006/picture">
+                  <pic:nvPicPr>
+                    <pic:cNvPr id="26" name="Screen-8.PNG"/>
+                    <pic:cNvPicPr/>
+                  </pic:nvPicPr>
+                  <pic:blipFill>
+                    <a:blip r:embed="rId37" cstate="print">
+                      <a:extLst>
+                        <a:ext uri="{28A0092B-C50C-407E-A947-70E740481C1C}">
+                          <a14:useLocalDpi xmlns:a14="http://schemas.microsoft.com/office/drawing/2010/main" val="0"/>
+                        </a:ext>
+                      </a:extLst>
+                    </a:blip>
+                    <a:stretch>
+                      <a:fillRect/>
+                    </a:stretch>
+                  </pic:blipFill>
+                  <pic:spPr>
+                    <a:xfrm>
+                      <a:off x="0" y="0"/>
+                      <a:ext cx="5731510" cy="2880995"/>
+                    </a:xfrm>
+                    <a:prstGeom prst="rect">
+                      <a:avLst/>
+                    </a:prstGeom>
+                  </pic:spPr>
+                </pic:pic>
+              </a:graphicData>
+            </a:graphic>
+          </wp:inline>
+        </w:drawing>
+      </w:r>
+    </w:p>
+    <w:p>
+      <w:pPr>
+        <w:rPr>
+          <w:rFonts w:ascii="Calibri" w:eastAsia="Calibri" w:hAnsi="Calibri" w:cs="Calibri"/>
+        </w:rPr>
+      </w:pPr>
+      <w:bookmarkStart w:id="0" w:name="_GoBack"/>
+      <w:bookmarkEnd w:id="0"/>
+      <w:r>
+        <w:rPr>
+          <w:rFonts w:ascii="Calibri" w:eastAsia="Calibri" w:hAnsi="Calibri" w:cs="Calibri"/>
+          <w:noProof/>
+          <w:lang w:val="en-US" w:eastAsia="en-US"/>
+        </w:rPr>
+        <w:lastRenderedPageBreak/>
+        <w:drawing>
+          <wp:inline distT="0" distB="0" distL="0" distR="0">
+            <wp:extent cx="5731510" cy="4631055"/>
+            <wp:effectExtent l="0" t="0" r="2540" b="0"/>
+            <wp:docPr id="27" name="Picture 27"/>
+            <wp:cNvGraphicFramePr>
+              <a:graphicFrameLocks xmlns:a="http://schemas.openxmlformats.org/drawingml/2006/main" noChangeAspect="1"/>
+            </wp:cNvGraphicFramePr>
+            <a:graphic xmlns:a="http://schemas.openxmlformats.org/drawingml/2006/main">
+              <a:graphicData uri="http://schemas.openxmlformats.org/drawingml/2006/picture">
+                <pic:pic xmlns:pic="http://schemas.openxmlformats.org/drawingml/2006/picture">
+                  <pic:nvPicPr>
+                    <pic:cNvPr id="27" name="Screen-10-schedulebackup.PNG"/>
+                    <pic:cNvPicPr/>
+                  </pic:nvPicPr>
+                  <pic:blipFill>
+                    <a:blip r:embed="rId38">
+                      <a:extLst>
+                        <a:ext uri="{28A0092B-C50C-407E-A947-70E740481C1C}">
+                          <a14:useLocalDpi xmlns:a14="http://schemas.microsoft.com/office/drawing/2010/main" val="0"/>
+                        </a:ext>
+                      </a:extLst>
+                    </a:blip>
+                    <a:stretch>
+                      <a:fillRect/>
+                    </a:stretch>
+                  </pic:blipFill>
+                  <pic:spPr>
+                    <a:xfrm>
+                      <a:off x="0" y="0"/>
+                      <a:ext cx="5731510" cy="4631055"/>
+                    </a:xfrm>
+                    <a:prstGeom prst="rect">
+                      <a:avLst/>
+                    </a:prstGeom>
+                  </pic:spPr>
+                </pic:pic>
+              </a:graphicData>
+            </a:graphic>
+          </wp:inline>
+        </w:drawing>
+      </w:r>
+    </w:p>
+    <w:p>
+      <w:pPr>
+        <w:rPr>
+          <w:rFonts w:ascii="Calibri" w:eastAsia="Calibri" w:hAnsi="Calibri" w:cs="Calibri"/>
+        </w:rPr>
+      </w:pPr>
+    </w:p>
     <w:sectPr>
+      <w:headerReference w:type="even" r:id="rId39"/>
+      <w:headerReference w:type="default" r:id="rId40"/>
+      <w:footerReference w:type="even" r:id="rId41"/>
+      <w:footerReference w:type="default" r:id="rId42"/>
+      <w:headerReference w:type="first" r:id="rId43"/>
+      <w:footerReference w:type="first" r:id="rId44"/>
       <w:pgSz w:w="11906" w:h="16838"/>
       <w:pgMar w:top="1440" w:right="1440" w:bottom="1440" w:left="1440" w:header="708" w:footer="708" w:gutter="0"/>
       <w:cols w:space="708"/>
@@ -6207,7 +6940,7 @@
 </file>
 
 <file path=word/endnotes.xml><?xml version="1.0" encoding="utf-8"?>
-<w:endnotes xmlns:wpc="http://schemas.microsoft.com/office/word/2010/wordprocessingCanvas" xmlns:mc="http://schemas.openxmlformats.org/markup-compatibility/2006" xmlns:o="urn:schemas-microsoft-com:office:office" xmlns:r="http://schemas.openxmlformats.org/officeDocument/2006/relationships" xmlns:m="http://schemas.openxmlformats.org/officeDocument/2006/math" xmlns:v="urn:schemas-microsoft-com:vml" xmlns:wp14="http://schemas.microsoft.com/office/word/2010/wordprocessingDrawing" xmlns:wp="http://schemas.openxmlformats.org/drawingml/2006/wordprocessingDrawing" xmlns:w10="urn:schemas-microsoft-com:office:word" xmlns:w="http://schemas.openxmlformats.org/wordprocessingml/2006/main" xmlns:w14="http://schemas.microsoft.com/office/word/2010/wordml" xmlns:wpg="http://schemas.microsoft.com/office/word/2010/wordprocessingGroup" xmlns:wpi="http://schemas.microsoft.com/office/word/2010/wordprocessingInk" xmlns:wne="http://schemas.microsoft.com/office/word/2006/wordml" xmlns:wps="http://schemas.microsoft.com/office/word/2010/wordprocessingShape" mc:Ignorable="w14 wp14">
+<w:endnotes xmlns:wpc="http://schemas.microsoft.com/office/word/2010/wordprocessingCanvas" xmlns:cx="http://schemas.microsoft.com/office/drawing/2014/chartex" xmlns:cx1="http://schemas.microsoft.com/office/drawing/2015/9/8/chartex" xmlns:mc="http://schemas.openxmlformats.org/markup-compatibility/2006" xmlns:o="urn:schemas-microsoft-com:office:office" xmlns:r="http://schemas.openxmlformats.org/officeDocument/2006/relationships" xmlns:m="http://schemas.openxmlformats.org/officeDocument/2006/math" xmlns:v="urn:schemas-microsoft-com:vml" xmlns:wp14="http://schemas.microsoft.com/office/word/2010/wordprocessingDrawing" xmlns:wp="http://schemas.openxmlformats.org/drawingml/2006/wordprocessingDrawing" xmlns:w10="urn:schemas-microsoft-com:office:word" xmlns:w="http://schemas.openxmlformats.org/wordprocessingml/2006/main" xmlns:w14="http://schemas.microsoft.com/office/word/2010/wordml" xmlns:w15="http://schemas.microsoft.com/office/word/2012/wordml" xmlns:w16se="http://schemas.microsoft.com/office/word/2015/wordml/symex" xmlns:wpg="http://schemas.microsoft.com/office/word/2010/wordprocessingGroup" xmlns:wpi="http://schemas.microsoft.com/office/word/2010/wordprocessingInk" xmlns:wne="http://schemas.microsoft.com/office/word/2006/wordml" xmlns:wps="http://schemas.microsoft.com/office/word/2010/wordprocessingShape" mc:Ignorable="w14 w15 w16se wp14">
   <w:endnote w:type="separator" w:id="-1">
     <w:p>
       <w:pPr>
@@ -6231,8 +6964,38 @@
 </w:endnotes>
 </file>
 
+<file path=word/footer1.xml><?xml version="1.0" encoding="utf-8"?>
+<w:ftr xmlns:wpc="http://schemas.microsoft.com/office/word/2010/wordprocessingCanvas" xmlns:cx="http://schemas.microsoft.com/office/drawing/2014/chartex" xmlns:cx1="http://schemas.microsoft.com/office/drawing/2015/9/8/chartex" xmlns:mc="http://schemas.openxmlformats.org/markup-compatibility/2006" xmlns:o="urn:schemas-microsoft-com:office:office" xmlns:r="http://schemas.openxmlformats.org/officeDocument/2006/relationships" xmlns:m="http://schemas.openxmlformats.org/officeDocument/2006/math" xmlns:v="urn:schemas-microsoft-com:vml" xmlns:wp14="http://schemas.microsoft.com/office/word/2010/wordprocessingDrawing" xmlns:wp="http://schemas.openxmlformats.org/drawingml/2006/wordprocessingDrawing" xmlns:w10="urn:schemas-microsoft-com:office:word" xmlns:w="http://schemas.openxmlformats.org/wordprocessingml/2006/main" xmlns:w14="http://schemas.microsoft.com/office/word/2010/wordml" xmlns:w15="http://schemas.microsoft.com/office/word/2012/wordml" xmlns:w16se="http://schemas.microsoft.com/office/word/2015/wordml/symex" xmlns:wpg="http://schemas.microsoft.com/office/word/2010/wordprocessingGroup" xmlns:wpi="http://schemas.microsoft.com/office/word/2010/wordprocessingInk" xmlns:wne="http://schemas.microsoft.com/office/word/2006/wordml" xmlns:wps="http://schemas.microsoft.com/office/word/2010/wordprocessingShape" mc:Ignorable="w14 w15 w16se wp14">
+  <w:p>
+    <w:pPr>
+      <w:pStyle w:val="Footer"/>
+    </w:pPr>
+  </w:p>
+</w:ftr>
+</file>
+
+<file path=word/footer2.xml><?xml version="1.0" encoding="utf-8"?>
+<w:ftr xmlns:wpc="http://schemas.microsoft.com/office/word/2010/wordprocessingCanvas" xmlns:cx="http://schemas.microsoft.com/office/drawing/2014/chartex" xmlns:cx1="http://schemas.microsoft.com/office/drawing/2015/9/8/chartex" xmlns:mc="http://schemas.openxmlformats.org/markup-compatibility/2006" xmlns:o="urn:schemas-microsoft-com:office:office" xmlns:r="http://schemas.openxmlformats.org/officeDocument/2006/relationships" xmlns:m="http://schemas.openxmlformats.org/officeDocument/2006/math" xmlns:v="urn:schemas-microsoft-com:vml" xmlns:wp14="http://schemas.microsoft.com/office/word/2010/wordprocessingDrawing" xmlns:wp="http://schemas.openxmlformats.org/drawingml/2006/wordprocessingDrawing" xmlns:w10="urn:schemas-microsoft-com:office:word" xmlns:w="http://schemas.openxmlformats.org/wordprocessingml/2006/main" xmlns:w14="http://schemas.microsoft.com/office/word/2010/wordml" xmlns:w15="http://schemas.microsoft.com/office/word/2012/wordml" xmlns:w16se="http://schemas.microsoft.com/office/word/2015/wordml/symex" xmlns:wpg="http://schemas.microsoft.com/office/word/2010/wordprocessingGroup" xmlns:wpi="http://schemas.microsoft.com/office/word/2010/wordprocessingInk" xmlns:wne="http://schemas.microsoft.com/office/word/2006/wordml" xmlns:wps="http://schemas.microsoft.com/office/word/2010/wordprocessingShape" mc:Ignorable="w14 w15 w16se wp14">
+  <w:p>
+    <w:pPr>
+      <w:pStyle w:val="Footer"/>
+    </w:pPr>
+  </w:p>
+</w:ftr>
+</file>
+
+<file path=word/footer3.xml><?xml version="1.0" encoding="utf-8"?>
+<w:ftr xmlns:wpc="http://schemas.microsoft.com/office/word/2010/wordprocessingCanvas" xmlns:cx="http://schemas.microsoft.com/office/drawing/2014/chartex" xmlns:cx1="http://schemas.microsoft.com/office/drawing/2015/9/8/chartex" xmlns:mc="http://schemas.openxmlformats.org/markup-compatibility/2006" xmlns:o="urn:schemas-microsoft-com:office:office" xmlns:r="http://schemas.openxmlformats.org/officeDocument/2006/relationships" xmlns:m="http://schemas.openxmlformats.org/officeDocument/2006/math" xmlns:v="urn:schemas-microsoft-com:vml" xmlns:wp14="http://schemas.microsoft.com/office/word/2010/wordprocessingDrawing" xmlns:wp="http://schemas.openxmlformats.org/drawingml/2006/wordprocessingDrawing" xmlns:w10="urn:schemas-microsoft-com:office:word" xmlns:w="http://schemas.openxmlformats.org/wordprocessingml/2006/main" xmlns:w14="http://schemas.microsoft.com/office/word/2010/wordml" xmlns:w15="http://schemas.microsoft.com/office/word/2012/wordml" xmlns:w16se="http://schemas.microsoft.com/office/word/2015/wordml/symex" xmlns:wpg="http://schemas.microsoft.com/office/word/2010/wordprocessingGroup" xmlns:wpi="http://schemas.microsoft.com/office/word/2010/wordprocessingInk" xmlns:wne="http://schemas.microsoft.com/office/word/2006/wordml" xmlns:wps="http://schemas.microsoft.com/office/word/2010/wordprocessingShape" mc:Ignorable="w14 w15 w16se wp14">
+  <w:p>
+    <w:pPr>
+      <w:pStyle w:val="Footer"/>
+    </w:pPr>
+  </w:p>
+</w:ftr>
+</file>
+
 <file path=word/footnotes.xml><?xml version="1.0" encoding="utf-8"?>
-<w:footnotes xmlns:wpc="http://schemas.microsoft.com/office/word/2010/wordprocessingCanvas" xmlns:mc="http://schemas.openxmlformats.org/markup-compatibility/2006" xmlns:o="urn:schemas-microsoft-com:office:office" xmlns:r="http://schemas.openxmlformats.org/officeDocument/2006/relationships" xmlns:m="http://schemas.openxmlformats.org/officeDocument/2006/math" xmlns:v="urn:schemas-microsoft-com:vml" xmlns:wp14="http://schemas.microsoft.com/office/word/2010/wordprocessingDrawing" xmlns:wp="http://schemas.openxmlformats.org/drawingml/2006/wordprocessingDrawing" xmlns:w10="urn:schemas-microsoft-com:office:word" xmlns:w="http://schemas.openxmlformats.org/wordprocessingml/2006/main" xmlns:w14="http://schemas.microsoft.com/office/word/2010/wordml" xmlns:wpg="http://schemas.microsoft.com/office/word/2010/wordprocessingGroup" xmlns:wpi="http://schemas.microsoft.com/office/word/2010/wordprocessingInk" xmlns:wne="http://schemas.microsoft.com/office/word/2006/wordml" xmlns:wps="http://schemas.microsoft.com/office/word/2010/wordprocessingShape" mc:Ignorable="w14 wp14">
+<w:footnotes xmlns:wpc="http://schemas.microsoft.com/office/word/2010/wordprocessingCanvas" xmlns:cx="http://schemas.microsoft.com/office/drawing/2014/chartex" xmlns:cx1="http://schemas.microsoft.com/office/drawing/2015/9/8/chartex" xmlns:mc="http://schemas.openxmlformats.org/markup-compatibility/2006" xmlns:o="urn:schemas-microsoft-com:office:office" xmlns:r="http://schemas.openxmlformats.org/officeDocument/2006/relationships" xmlns:m="http://schemas.openxmlformats.org/officeDocument/2006/math" xmlns:v="urn:schemas-microsoft-com:vml" xmlns:wp14="http://schemas.microsoft.com/office/word/2010/wordprocessingDrawing" xmlns:wp="http://schemas.openxmlformats.org/drawingml/2006/wordprocessingDrawing" xmlns:w10="urn:schemas-microsoft-com:office:word" xmlns:w="http://schemas.openxmlformats.org/wordprocessingml/2006/main" xmlns:w14="http://schemas.microsoft.com/office/word/2010/wordml" xmlns:w15="http://schemas.microsoft.com/office/word/2012/wordml" xmlns:w16se="http://schemas.microsoft.com/office/word/2015/wordml/symex" xmlns:wpg="http://schemas.microsoft.com/office/word/2010/wordprocessingGroup" xmlns:wpi="http://schemas.microsoft.com/office/word/2010/wordprocessingInk" xmlns:wne="http://schemas.microsoft.com/office/word/2006/wordml" xmlns:wps="http://schemas.microsoft.com/office/word/2010/wordprocessingShape" mc:Ignorable="w14 w15 w16se wp14">
   <w:footnote w:type="separator" w:id="-1">
     <w:p>
       <w:pPr>
@@ -6256,9 +7019,39 @@
 </w:footnotes>
 </file>
 
+<file path=word/header1.xml><?xml version="1.0" encoding="utf-8"?>
+<w:hdr xmlns:wpc="http://schemas.microsoft.com/office/word/2010/wordprocessingCanvas" xmlns:cx="http://schemas.microsoft.com/office/drawing/2014/chartex" xmlns:cx1="http://schemas.microsoft.com/office/drawing/2015/9/8/chartex" xmlns:mc="http://schemas.openxmlformats.org/markup-compatibility/2006" xmlns:o="urn:schemas-microsoft-com:office:office" xmlns:r="http://schemas.openxmlformats.org/officeDocument/2006/relationships" xmlns:m="http://schemas.openxmlformats.org/officeDocument/2006/math" xmlns:v="urn:schemas-microsoft-com:vml" xmlns:wp14="http://schemas.microsoft.com/office/word/2010/wordprocessingDrawing" xmlns:wp="http://schemas.openxmlformats.org/drawingml/2006/wordprocessingDrawing" xmlns:w10="urn:schemas-microsoft-com:office:word" xmlns:w="http://schemas.openxmlformats.org/wordprocessingml/2006/main" xmlns:w14="http://schemas.microsoft.com/office/word/2010/wordml" xmlns:w15="http://schemas.microsoft.com/office/word/2012/wordml" xmlns:w16se="http://schemas.microsoft.com/office/word/2015/wordml/symex" xmlns:wpg="http://schemas.microsoft.com/office/word/2010/wordprocessingGroup" xmlns:wpi="http://schemas.microsoft.com/office/word/2010/wordprocessingInk" xmlns:wne="http://schemas.microsoft.com/office/word/2006/wordml" xmlns:wps="http://schemas.microsoft.com/office/word/2010/wordprocessingShape" mc:Ignorable="w14 w15 w16se wp14">
+  <w:p>
+    <w:pPr>
+      <w:pStyle w:val="Header"/>
+    </w:pPr>
+  </w:p>
+</w:hdr>
+</file>
+
+<file path=word/header2.xml><?xml version="1.0" encoding="utf-8"?>
+<w:hdr xmlns:wpc="http://schemas.microsoft.com/office/word/2010/wordprocessingCanvas" xmlns:cx="http://schemas.microsoft.com/office/drawing/2014/chartex" xmlns:cx1="http://schemas.microsoft.com/office/drawing/2015/9/8/chartex" xmlns:mc="http://schemas.openxmlformats.org/markup-compatibility/2006" xmlns:o="urn:schemas-microsoft-com:office:office" xmlns:r="http://schemas.openxmlformats.org/officeDocument/2006/relationships" xmlns:m="http://schemas.openxmlformats.org/officeDocument/2006/math" xmlns:v="urn:schemas-microsoft-com:vml" xmlns:wp14="http://schemas.microsoft.com/office/word/2010/wordprocessingDrawing" xmlns:wp="http://schemas.openxmlformats.org/drawingml/2006/wordprocessingDrawing" xmlns:w10="urn:schemas-microsoft-com:office:word" xmlns:w="http://schemas.openxmlformats.org/wordprocessingml/2006/main" xmlns:w14="http://schemas.microsoft.com/office/word/2010/wordml" xmlns:w15="http://schemas.microsoft.com/office/word/2012/wordml" xmlns:w16se="http://schemas.microsoft.com/office/word/2015/wordml/symex" xmlns:wpg="http://schemas.microsoft.com/office/word/2010/wordprocessingGroup" xmlns:wpi="http://schemas.microsoft.com/office/word/2010/wordprocessingInk" xmlns:wne="http://schemas.microsoft.com/office/word/2006/wordml" xmlns:wps="http://schemas.microsoft.com/office/word/2010/wordprocessingShape" mc:Ignorable="w14 w15 w16se wp14">
+  <w:p>
+    <w:pPr>
+      <w:pStyle w:val="Header"/>
+    </w:pPr>
+  </w:p>
+</w:hdr>
+</file>
+
+<file path=word/header3.xml><?xml version="1.0" encoding="utf-8"?>
+<w:hdr xmlns:wpc="http://schemas.microsoft.com/office/word/2010/wordprocessingCanvas" xmlns:cx="http://schemas.microsoft.com/office/drawing/2014/chartex" xmlns:cx1="http://schemas.microsoft.com/office/drawing/2015/9/8/chartex" xmlns:mc="http://schemas.openxmlformats.org/markup-compatibility/2006" xmlns:o="urn:schemas-microsoft-com:office:office" xmlns:r="http://schemas.openxmlformats.org/officeDocument/2006/relationships" xmlns:m="http://schemas.openxmlformats.org/officeDocument/2006/math" xmlns:v="urn:schemas-microsoft-com:vml" xmlns:wp14="http://schemas.microsoft.com/office/word/2010/wordprocessingDrawing" xmlns:wp="http://schemas.openxmlformats.org/drawingml/2006/wordprocessingDrawing" xmlns:w10="urn:schemas-microsoft-com:office:word" xmlns:w="http://schemas.openxmlformats.org/wordprocessingml/2006/main" xmlns:w14="http://schemas.microsoft.com/office/word/2010/wordml" xmlns:w15="http://schemas.microsoft.com/office/word/2012/wordml" xmlns:w16se="http://schemas.microsoft.com/office/word/2015/wordml/symex" xmlns:wpg="http://schemas.microsoft.com/office/word/2010/wordprocessingGroup" xmlns:wpi="http://schemas.microsoft.com/office/word/2010/wordprocessingInk" xmlns:wne="http://schemas.microsoft.com/office/word/2006/wordml" xmlns:wps="http://schemas.microsoft.com/office/word/2010/wordprocessingShape" mc:Ignorable="w14 w15 w16se wp14">
+  <w:p>
+    <w:pPr>
+      <w:pStyle w:val="Header"/>
+    </w:pPr>
+  </w:p>
+</w:hdr>
+</file>
+
 <file path=word/numbering.xml><?xml version="1.0" encoding="utf-8"?>
-<w:numbering xmlns:wpc="http://schemas.microsoft.com/office/word/2010/wordprocessingCanvas" xmlns:mc="http://schemas.openxmlformats.org/markup-compatibility/2006" xmlns:o="urn:schemas-microsoft-com:office:office" xmlns:r="http://schemas.openxmlformats.org/officeDocument/2006/relationships" xmlns:m="http://schemas.openxmlformats.org/officeDocument/2006/math" xmlns:v="urn:schemas-microsoft-com:vml" xmlns:wp14="http://schemas.microsoft.com/office/word/2010/wordprocessingDrawing" xmlns:wp="http://schemas.openxmlformats.org/drawingml/2006/wordprocessingDrawing" xmlns:w10="urn:schemas-microsoft-com:office:word" xmlns:w="http://schemas.openxmlformats.org/wordprocessingml/2006/main" xmlns:w14="http://schemas.microsoft.com/office/word/2010/wordml" xmlns:wpg="http://schemas.microsoft.com/office/word/2010/wordprocessingGroup" xmlns:wpi="http://schemas.microsoft.com/office/word/2010/wordprocessingInk" xmlns:wne="http://schemas.microsoft.com/office/word/2006/wordml" xmlns:wps="http://schemas.microsoft.com/office/word/2010/wordprocessingShape" mc:Ignorable="w14 wp14">
-  <w:abstractNum w:abstractNumId="0">
+<w:numbering xmlns:wpc="http://schemas.microsoft.com/office/word/2010/wordprocessingCanvas" xmlns:cx="http://schemas.microsoft.com/office/drawing/2014/chartex" xmlns:cx1="http://schemas.microsoft.com/office/drawing/2015/9/8/chartex" xmlns:mc="http://schemas.openxmlformats.org/markup-compatibility/2006" xmlns:o="urn:schemas-microsoft-com:office:office" xmlns:r="http://schemas.openxmlformats.org/officeDocument/2006/relationships" xmlns:m="http://schemas.openxmlformats.org/officeDocument/2006/math" xmlns:v="urn:schemas-microsoft-com:vml" xmlns:wp14="http://schemas.microsoft.com/office/word/2010/wordprocessingDrawing" xmlns:wp="http://schemas.openxmlformats.org/drawingml/2006/wordprocessingDrawing" xmlns:w10="urn:schemas-microsoft-com:office:word" xmlns:w="http://schemas.openxmlformats.org/wordprocessingml/2006/main" xmlns:w14="http://schemas.microsoft.com/office/word/2010/wordml" xmlns:w15="http://schemas.microsoft.com/office/word/2012/wordml" xmlns:w16se="http://schemas.microsoft.com/office/word/2015/wordml/symex" xmlns:wpg="http://schemas.microsoft.com/office/word/2010/wordprocessingGroup" xmlns:wpi="http://schemas.microsoft.com/office/word/2010/wordprocessingInk" xmlns:wne="http://schemas.microsoft.com/office/word/2006/wordml" xmlns:wps="http://schemas.microsoft.com/office/word/2010/wordprocessingShape" mc:Ignorable="w14 w15 w16se wp14">
+  <w:abstractNum w:abstractNumId="0" w15:restartNumberingAfterBreak="0">
     <w:nsid w:val="08653209"/>
     <w:multiLevelType w:val="hybridMultilevel"/>
     <w:tmpl w:val="BF5CE1D6"/>
@@ -6371,7 +7164,7 @@
       </w:rPr>
     </w:lvl>
   </w:abstractNum>
-  <w:abstractNum w:abstractNumId="1">
+  <w:abstractNum w:abstractNumId="1" w15:restartNumberingAfterBreak="0">
     <w:nsid w:val="1E7B7E2E"/>
     <w:multiLevelType w:val="hybridMultilevel"/>
     <w:tmpl w:val="BF7A5D02"/>
@@ -6460,7 +7253,7 @@
       </w:pPr>
     </w:lvl>
   </w:abstractNum>
-  <w:abstractNum w:abstractNumId="2">
+  <w:abstractNum w:abstractNumId="2" w15:restartNumberingAfterBreak="0">
     <w:nsid w:val="22D033F5"/>
     <w:multiLevelType w:val="hybridMultilevel"/>
     <w:tmpl w:val="05C21BCE"/>
@@ -6549,7 +7342,7 @@
       </w:pPr>
     </w:lvl>
   </w:abstractNum>
-  <w:abstractNum w:abstractNumId="3">
+  <w:abstractNum w:abstractNumId="3" w15:restartNumberingAfterBreak="0">
     <w:nsid w:val="3B892964"/>
     <w:multiLevelType w:val="hybridMultilevel"/>
     <w:tmpl w:val="EBFCA7B2"/>
@@ -6662,7 +7455,7 @@
       </w:rPr>
     </w:lvl>
   </w:abstractNum>
-  <w:abstractNum w:abstractNumId="4">
+  <w:abstractNum w:abstractNumId="4" w15:restartNumberingAfterBreak="0">
     <w:nsid w:val="42CC5EC8"/>
     <w:multiLevelType w:val="multilevel"/>
     <w:tmpl w:val="B7AE2E2A"/>
@@ -6713,7 +7506,7 @@
       <w:lvlJc w:val="left"/>
     </w:lvl>
   </w:abstractNum>
-  <w:abstractNum w:abstractNumId="5">
+  <w:abstractNum w:abstractNumId="5" w15:restartNumberingAfterBreak="0">
     <w:nsid w:val="59CF1B3A"/>
     <w:multiLevelType w:val="hybridMultilevel"/>
     <w:tmpl w:val="3A846830"/>
@@ -6800,6 +7593,232 @@
       <w:pPr>
         <w:ind w:left="6480" w:hanging="180"/>
       </w:pPr>
+    </w:lvl>
+  </w:abstractNum>
+  <w:abstractNum w:abstractNumId="6" w15:restartNumberingAfterBreak="0">
+    <w:nsid w:val="5F760304"/>
+    <w:multiLevelType w:val="hybridMultilevel"/>
+    <w:tmpl w:val="B2F27E2C"/>
+    <w:lvl w:ilvl="0" w:tplc="04090001">
+      <w:start w:val="1"/>
+      <w:numFmt w:val="bullet"/>
+      <w:lvlText w:val=""/>
+      <w:lvlJc w:val="left"/>
+      <w:pPr>
+        <w:ind w:left="720" w:hanging="360"/>
+      </w:pPr>
+      <w:rPr>
+        <w:rFonts w:ascii="Symbol" w:hAnsi="Symbol" w:hint="default"/>
+      </w:rPr>
+    </w:lvl>
+    <w:lvl w:ilvl="1" w:tplc="04090003" w:tentative="1">
+      <w:start w:val="1"/>
+      <w:numFmt w:val="bullet"/>
+      <w:lvlText w:val="o"/>
+      <w:lvlJc w:val="left"/>
+      <w:pPr>
+        <w:ind w:left="1440" w:hanging="360"/>
+      </w:pPr>
+      <w:rPr>
+        <w:rFonts w:ascii="Courier New" w:hAnsi="Courier New" w:cs="Courier New" w:hint="default"/>
+      </w:rPr>
+    </w:lvl>
+    <w:lvl w:ilvl="2" w:tplc="04090005" w:tentative="1">
+      <w:start w:val="1"/>
+      <w:numFmt w:val="bullet"/>
+      <w:lvlText w:val=""/>
+      <w:lvlJc w:val="left"/>
+      <w:pPr>
+        <w:ind w:left="2160" w:hanging="360"/>
+      </w:pPr>
+      <w:rPr>
+        <w:rFonts w:ascii="Wingdings" w:hAnsi="Wingdings" w:hint="default"/>
+      </w:rPr>
+    </w:lvl>
+    <w:lvl w:ilvl="3" w:tplc="04090001" w:tentative="1">
+      <w:start w:val="1"/>
+      <w:numFmt w:val="bullet"/>
+      <w:lvlText w:val=""/>
+      <w:lvlJc w:val="left"/>
+      <w:pPr>
+        <w:ind w:left="2880" w:hanging="360"/>
+      </w:pPr>
+      <w:rPr>
+        <w:rFonts w:ascii="Symbol" w:hAnsi="Symbol" w:hint="default"/>
+      </w:rPr>
+    </w:lvl>
+    <w:lvl w:ilvl="4" w:tplc="04090003" w:tentative="1">
+      <w:start w:val="1"/>
+      <w:numFmt w:val="bullet"/>
+      <w:lvlText w:val="o"/>
+      <w:lvlJc w:val="left"/>
+      <w:pPr>
+        <w:ind w:left="3600" w:hanging="360"/>
+      </w:pPr>
+      <w:rPr>
+        <w:rFonts w:ascii="Courier New" w:hAnsi="Courier New" w:cs="Courier New" w:hint="default"/>
+      </w:rPr>
+    </w:lvl>
+    <w:lvl w:ilvl="5" w:tplc="04090005" w:tentative="1">
+      <w:start w:val="1"/>
+      <w:numFmt w:val="bullet"/>
+      <w:lvlText w:val=""/>
+      <w:lvlJc w:val="left"/>
+      <w:pPr>
+        <w:ind w:left="4320" w:hanging="360"/>
+      </w:pPr>
+      <w:rPr>
+        <w:rFonts w:ascii="Wingdings" w:hAnsi="Wingdings" w:hint="default"/>
+      </w:rPr>
+    </w:lvl>
+    <w:lvl w:ilvl="6" w:tplc="04090001" w:tentative="1">
+      <w:start w:val="1"/>
+      <w:numFmt w:val="bullet"/>
+      <w:lvlText w:val=""/>
+      <w:lvlJc w:val="left"/>
+      <w:pPr>
+        <w:ind w:left="5040" w:hanging="360"/>
+      </w:pPr>
+      <w:rPr>
+        <w:rFonts w:ascii="Symbol" w:hAnsi="Symbol" w:hint="default"/>
+      </w:rPr>
+    </w:lvl>
+    <w:lvl w:ilvl="7" w:tplc="04090003" w:tentative="1">
+      <w:start w:val="1"/>
+      <w:numFmt w:val="bullet"/>
+      <w:lvlText w:val="o"/>
+      <w:lvlJc w:val="left"/>
+      <w:pPr>
+        <w:ind w:left="5760" w:hanging="360"/>
+      </w:pPr>
+      <w:rPr>
+        <w:rFonts w:ascii="Courier New" w:hAnsi="Courier New" w:cs="Courier New" w:hint="default"/>
+      </w:rPr>
+    </w:lvl>
+    <w:lvl w:ilvl="8" w:tplc="04090005" w:tentative="1">
+      <w:start w:val="1"/>
+      <w:numFmt w:val="bullet"/>
+      <w:lvlText w:val=""/>
+      <w:lvlJc w:val="left"/>
+      <w:pPr>
+        <w:ind w:left="6480" w:hanging="360"/>
+      </w:pPr>
+      <w:rPr>
+        <w:rFonts w:ascii="Wingdings" w:hAnsi="Wingdings" w:hint="default"/>
+      </w:rPr>
+    </w:lvl>
+  </w:abstractNum>
+  <w:abstractNum w:abstractNumId="7" w15:restartNumberingAfterBreak="0">
+    <w:nsid w:val="7EF840AD"/>
+    <w:multiLevelType w:val="hybridMultilevel"/>
+    <w:tmpl w:val="E436A22A"/>
+    <w:lvl w:ilvl="0" w:tplc="04090001">
+      <w:start w:val="1"/>
+      <w:numFmt w:val="bullet"/>
+      <w:lvlText w:val=""/>
+      <w:lvlJc w:val="left"/>
+      <w:pPr>
+        <w:ind w:left="720" w:hanging="360"/>
+      </w:pPr>
+      <w:rPr>
+        <w:rFonts w:ascii="Symbol" w:hAnsi="Symbol" w:hint="default"/>
+      </w:rPr>
+    </w:lvl>
+    <w:lvl w:ilvl="1" w:tplc="04090003" w:tentative="1">
+      <w:start w:val="1"/>
+      <w:numFmt w:val="bullet"/>
+      <w:lvlText w:val="o"/>
+      <w:lvlJc w:val="left"/>
+      <w:pPr>
+        <w:ind w:left="1440" w:hanging="360"/>
+      </w:pPr>
+      <w:rPr>
+        <w:rFonts w:ascii="Courier New" w:hAnsi="Courier New" w:cs="Courier New" w:hint="default"/>
+      </w:rPr>
+    </w:lvl>
+    <w:lvl w:ilvl="2" w:tplc="04090005" w:tentative="1">
+      <w:start w:val="1"/>
+      <w:numFmt w:val="bullet"/>
+      <w:lvlText w:val=""/>
+      <w:lvlJc w:val="left"/>
+      <w:pPr>
+        <w:ind w:left="2160" w:hanging="360"/>
+      </w:pPr>
+      <w:rPr>
+        <w:rFonts w:ascii="Wingdings" w:hAnsi="Wingdings" w:hint="default"/>
+      </w:rPr>
+    </w:lvl>
+    <w:lvl w:ilvl="3" w:tplc="04090001" w:tentative="1">
+      <w:start w:val="1"/>
+      <w:numFmt w:val="bullet"/>
+      <w:lvlText w:val=""/>
+      <w:lvlJc w:val="left"/>
+      <w:pPr>
+        <w:ind w:left="2880" w:hanging="360"/>
+      </w:pPr>
+      <w:rPr>
+        <w:rFonts w:ascii="Symbol" w:hAnsi="Symbol" w:hint="default"/>
+      </w:rPr>
+    </w:lvl>
+    <w:lvl w:ilvl="4" w:tplc="04090003" w:tentative="1">
+      <w:start w:val="1"/>
+      <w:numFmt w:val="bullet"/>
+      <w:lvlText w:val="o"/>
+      <w:lvlJc w:val="left"/>
+      <w:pPr>
+        <w:ind w:left="3600" w:hanging="360"/>
+      </w:pPr>
+      <w:rPr>
+        <w:rFonts w:ascii="Courier New" w:hAnsi="Courier New" w:cs="Courier New" w:hint="default"/>
+      </w:rPr>
+    </w:lvl>
+    <w:lvl w:ilvl="5" w:tplc="04090005" w:tentative="1">
+      <w:start w:val="1"/>
+      <w:numFmt w:val="bullet"/>
+      <w:lvlText w:val=""/>
+      <w:lvlJc w:val="left"/>
+      <w:pPr>
+        <w:ind w:left="4320" w:hanging="360"/>
+      </w:pPr>
+      <w:rPr>
+        <w:rFonts w:ascii="Wingdings" w:hAnsi="Wingdings" w:hint="default"/>
+      </w:rPr>
+    </w:lvl>
+    <w:lvl w:ilvl="6" w:tplc="04090001" w:tentative="1">
+      <w:start w:val="1"/>
+      <w:numFmt w:val="bullet"/>
+      <w:lvlText w:val=""/>
+      <w:lvlJc w:val="left"/>
+      <w:pPr>
+        <w:ind w:left="5040" w:hanging="360"/>
+      </w:pPr>
+      <w:rPr>
+        <w:rFonts w:ascii="Symbol" w:hAnsi="Symbol" w:hint="default"/>
+      </w:rPr>
+    </w:lvl>
+    <w:lvl w:ilvl="7" w:tplc="04090003" w:tentative="1">
+      <w:start w:val="1"/>
+      <w:numFmt w:val="bullet"/>
+      <w:lvlText w:val="o"/>
+      <w:lvlJc w:val="left"/>
+      <w:pPr>
+        <w:ind w:left="5760" w:hanging="360"/>
+      </w:pPr>
+      <w:rPr>
+        <w:rFonts w:ascii="Courier New" w:hAnsi="Courier New" w:cs="Courier New" w:hint="default"/>
+      </w:rPr>
+    </w:lvl>
+    <w:lvl w:ilvl="8" w:tplc="04090005" w:tentative="1">
+      <w:start w:val="1"/>
+      <w:numFmt w:val="bullet"/>
+      <w:lvlText w:val=""/>
+      <w:lvlJc w:val="left"/>
+      <w:pPr>
+        <w:ind w:left="6480" w:hanging="360"/>
+      </w:pPr>
+      <w:rPr>
+        <w:rFonts w:ascii="Wingdings" w:hAnsi="Wingdings" w:hint="default"/>
+      </w:rPr>
     </w:lvl>
   </w:abstractNum>
   <w:num w:numId="1">
@@ -6820,11 +7839,17 @@
   <w:num w:numId="6">
     <w:abstractNumId w:val="2"/>
   </w:num>
+  <w:num w:numId="7">
+    <w:abstractNumId w:val="7"/>
+  </w:num>
+  <w:num w:numId="8">
+    <w:abstractNumId w:val="6"/>
+  </w:num>
 </w:numbering>
 </file>
 
 <file path=word/styles.xml><?xml version="1.0" encoding="utf-8"?>
-<w:styles xmlns:mc="http://schemas.openxmlformats.org/markup-compatibility/2006" xmlns:r="http://schemas.openxmlformats.org/officeDocument/2006/relationships" xmlns:w="http://schemas.openxmlformats.org/wordprocessingml/2006/main" xmlns:w14="http://schemas.microsoft.com/office/word/2010/wordml" mc:Ignorable="w14">
+<w:styles xmlns:mc="http://schemas.openxmlformats.org/markup-compatibility/2006" xmlns:r="http://schemas.openxmlformats.org/officeDocument/2006/relationships" xmlns:w="http://schemas.openxmlformats.org/wordprocessingml/2006/main" xmlns:w14="http://schemas.microsoft.com/office/word/2010/wordml" xmlns:w15="http://schemas.microsoft.com/office/word/2012/wordml" xmlns:w16se="http://schemas.microsoft.com/office/word/2015/wordml/symex" mc:Ignorable="w14 w15 w16se">
   <w:docDefaults>
     <w:rPrDefault>
       <w:rPr>
@@ -6840,442 +7865,378 @@
       </w:pPr>
     </w:pPrDefault>
   </w:docDefaults>
-  <w:latentStyles w:defLockedState="0" w:defUIPriority="99" w:defSemiHidden="1" w:defUnhideWhenUsed="1" w:defQFormat="0" w:count="267">
-    <w:lsdException w:name="Normal" w:semiHidden="0" w:uiPriority="0" w:unhideWhenUsed="0" w:qFormat="1"/>
-    <w:lsdException w:name="heading 1" w:semiHidden="0" w:uiPriority="9" w:unhideWhenUsed="0" w:qFormat="1"/>
-    <w:lsdException w:name="heading 2" w:uiPriority="9" w:qFormat="1"/>
-    <w:lsdException w:name="heading 3" w:uiPriority="9" w:qFormat="1"/>
-    <w:lsdException w:name="heading 4" w:uiPriority="9" w:qFormat="1"/>
-    <w:lsdException w:name="heading 5" w:uiPriority="9" w:qFormat="1"/>
-    <w:lsdException w:name="heading 6" w:uiPriority="9" w:qFormat="1"/>
-    <w:lsdException w:name="heading 7" w:uiPriority="9" w:qFormat="1"/>
-    <w:lsdException w:name="heading 8" w:uiPriority="9" w:qFormat="1"/>
-    <w:lsdException w:name="heading 9" w:uiPriority="9" w:qFormat="1"/>
-    <w:lsdException w:name="toc 1" w:uiPriority="39"/>
-    <w:lsdException w:name="toc 2" w:uiPriority="39"/>
-    <w:lsdException w:name="toc 3" w:uiPriority="39"/>
-    <w:lsdException w:name="toc 4" w:uiPriority="39"/>
-    <w:lsdException w:name="toc 5" w:uiPriority="39"/>
-    <w:lsdException w:name="toc 6" w:uiPriority="39"/>
-    <w:lsdException w:name="toc 7" w:uiPriority="39"/>
-    <w:lsdException w:name="toc 8" w:uiPriority="39"/>
-    <w:lsdException w:name="toc 9" w:uiPriority="39"/>
-    <w:lsdException w:name="caption" w:uiPriority="35" w:qFormat="1"/>
-    <w:lsdException w:name="Title" w:semiHidden="0" w:uiPriority="10" w:unhideWhenUsed="0" w:qFormat="1"/>
-    <w:lsdException w:name="Default Paragraph Font" w:uiPriority="1"/>
-    <w:lsdException w:name="Subtitle" w:semiHidden="0" w:uiPriority="11" w:unhideWhenUsed="0" w:qFormat="1"/>
-    <w:lsdException w:name="Strong" w:semiHidden="0" w:uiPriority="22" w:unhideWhenUsed="0" w:qFormat="1"/>
-    <w:lsdException w:name="Emphasis" w:semiHidden="0" w:uiPriority="20" w:unhideWhenUsed="0" w:qFormat="1"/>
-    <w:lsdException w:name="Table Grid" w:semiHidden="0" w:uiPriority="39" w:unhideWhenUsed="0"/>
-    <w:lsdException w:name="Placeholder Text" w:unhideWhenUsed="0"/>
-    <w:lsdException w:name="No Spacing" w:semiHidden="0" w:uiPriority="1" w:unhideWhenUsed="0" w:qFormat="1"/>
-    <w:lsdException w:name="Light Shading" w:semiHidden="0" w:uiPriority="60" w:unhideWhenUsed="0"/>
-    <w:lsdException w:name="Light List" w:semiHidden="0" w:uiPriority="61" w:unhideWhenUsed="0"/>
-    <w:lsdException w:name="Light Grid" w:semiHidden="0" w:uiPriority="62" w:unhideWhenUsed="0"/>
-    <w:lsdException w:name="Medium Shading 1" w:semiHidden="0" w:uiPriority="63" w:unhideWhenUsed="0"/>
-    <w:lsdException w:name="Medium Shading 2" w:semiHidden="0" w:uiPriority="64" w:unhideWhenUsed="0"/>
-    <w:lsdException w:name="Medium List 1" w:semiHidden="0" w:uiPriority="65" w:unhideWhenUsed="0"/>
-    <w:lsdException w:name="Medium List 2" w:semiHidden="0" w:uiPriority="66" w:unhideWhenUsed="0"/>
-    <w:lsdException w:name="Medium Grid 1" w:semiHidden="0" w:uiPriority="67" w:unhideWhenUsed="0"/>
-    <w:lsdException w:name="Medium Grid 2" w:semiHidden="0" w:uiPriority="68" w:unhideWhenUsed="0"/>
-    <w:lsdException w:name="Medium Grid 3" w:semiHidden="0" w:uiPriority="69" w:unhideWhenUsed="0"/>
-    <w:lsdException w:name="Dark List" w:semiHidden="0" w:uiPriority="70" w:unhideWhenUsed="0"/>
-    <w:lsdException w:name="Colorful Shading" w:semiHidden="0" w:uiPriority="71" w:unhideWhenUsed="0"/>
-    <w:lsdException w:name="Colorful List" w:semiHidden="0" w:uiPriority="72" w:unhideWhenUsed="0"/>
-    <w:lsdException w:name="Colorful Grid" w:semiHidden="0" w:uiPriority="73" w:unhideWhenUsed="0"/>
-    <w:lsdException w:name="Light Shading Accent 1" w:semiHidden="0" w:uiPriority="60" w:unhideWhenUsed="0"/>
-    <w:lsdException w:name="Light List Accent 1" w:semiHidden="0" w:uiPriority="61" w:unhideWhenUsed="0"/>
-    <w:lsdException w:name="Light Grid Accent 1" w:semiHidden="0" w:uiPriority="62" w:unhideWhenUsed="0"/>
-    <w:lsdException w:name="Medium Shading 1 Accent 1" w:semiHidden="0" w:uiPriority="63" w:unhideWhenUsed="0"/>
-    <w:lsdException w:name="Medium Shading 2 Accent 1" w:semiHidden="0" w:uiPriority="64" w:unhideWhenUsed="0"/>
-    <w:lsdException w:name="Medium List 1 Accent 1" w:semiHidden="0" w:uiPriority="65" w:unhideWhenUsed="0"/>
-    <w:lsdException w:name="Revision" w:unhideWhenUsed="0"/>
-    <w:lsdException w:name="List Paragraph" w:semiHidden="0" w:uiPriority="34" w:unhideWhenUsed="0" w:qFormat="1"/>
-    <w:lsdException w:name="Quote" w:semiHidden="0" w:uiPriority="29" w:unhideWhenUsed="0" w:qFormat="1"/>
-    <w:lsdException w:name="Intense Quote" w:semiHidden="0" w:uiPriority="30" w:unhideWhenUsed="0" w:qFormat="1"/>
-    <w:lsdException w:name="Medium List 2 Accent 1" w:semiHidden="0" w:uiPriority="66" w:unhideWhenUsed="0"/>
-    <w:lsdException w:name="Medium Grid 1 Accent 1" w:semiHidden="0" w:uiPriority="67" w:unhideWhenUsed="0"/>
-    <w:lsdException w:name="Medium Grid 2 Accent 1" w:semiHidden="0" w:uiPriority="68" w:unhideWhenUsed="0"/>
-    <w:lsdException w:name="Medium Grid 3 Accent 1" w:semiHidden="0" w:uiPriority="69" w:unhideWhenUsed="0"/>
-    <w:lsdException w:name="Dark List Accent 1" w:semiHidden="0" w:uiPriority="70" w:unhideWhenUsed="0"/>
-    <w:lsdException w:name="Colorful Shading Accent 1" w:semiHidden="0" w:uiPriority="71" w:unhideWhenUsed="0"/>
-    <w:lsdException w:name="Colorful List Accent 1" w:semiHidden="0" w:uiPriority="72" w:unhideWhenUsed="0"/>
-    <w:lsdException w:name="Colorful Grid Accent 1" w:semiHidden="0" w:uiPriority="73" w:unhideWhenUsed="0"/>
-    <w:lsdException w:name="Light Shading Accent 2" w:semiHidden="0" w:uiPriority="60" w:unhideWhenUsed="0"/>
-    <w:lsdException w:name="Light List Accent 2" w:semiHidden="0" w:uiPriority="61" w:unhideWhenUsed="0"/>
-    <w:lsdException w:name="Light Grid Accent 2" w:semiHidden="0" w:uiPriority="62" w:unhideWhenUsed="0"/>
-    <w:lsdException w:name="Medium Shading 1 Accent 2" w:semiHidden="0" w:uiPriority="63" w:unhideWhenUsed="0"/>
-    <w:lsdException w:name="Medium Shading 2 Accent 2" w:semiHidden="0" w:uiPriority="64" w:unhideWhenUsed="0"/>
-    <w:lsdException w:name="Medium List 1 Accent 2" w:semiHidden="0" w:uiPriority="65" w:unhideWhenUsed="0"/>
-    <w:lsdException w:name="Medium List 2 Accent 2" w:semiHidden="0" w:uiPriority="66" w:unhideWhenUsed="0"/>
-    <w:lsdException w:name="Medium Grid 1 Accent 2" w:semiHidden="0" w:uiPriority="67" w:unhideWhenUsed="0"/>
-    <w:lsdException w:name="Medium Grid 2 Accent 2" w:semiHidden="0" w:uiPriority="68" w:unhideWhenUsed="0"/>
-    <w:lsdException w:name="Medium Grid 3 Accent 2" w:semiHidden="0" w:uiPriority="69" w:unhideWhenUsed="0"/>
-    <w:lsdException w:name="Dark List Accent 2" w:semiHidden="0" w:uiPriority="70" w:unhideWhenUsed="0"/>
-    <w:lsdException w:name="Colorful Shading Accent 2" w:semiHidden="0" w:uiPriority="71" w:unhideWhenUsed="0"/>
-    <w:lsdException w:name="Colorful List Accent 2" w:semiHidden="0" w:uiPriority="72" w:unhideWhenUsed="0"/>
-    <w:lsdException w:name="Colorful Grid Accent 2" w:semiHidden="0" w:uiPriority="73" w:unhideWhenUsed="0"/>
-    <w:lsdException w:name="Light Shading Accent 3" w:semiHidden="0" w:uiPriority="60" w:unhideWhenUsed="0"/>
-    <w:lsdException w:name="Light List Accent 3" w:semiHidden="0" w:uiPriority="61" w:unhideWhenUsed="0"/>
-    <w:lsdException w:name="Light Grid Accent 3" w:semiHidden="0" w:uiPriority="62" w:unhideWhenUsed="0"/>
-    <w:lsdException w:name="Medium Shading 1 Accent 3" w:semiHidden="0" w:uiPriority="63" w:unhideWhenUsed="0"/>
-    <w:lsdException w:name="Medium Shading 2 Accent 3" w:semiHidden="0" w:uiPriority="64" w:unhideWhenUsed="0"/>
-    <w:lsdException w:name="Medium List 1 Accent 3" w:semiHidden="0" w:uiPriority="65" w:unhideWhenUsed="0"/>
-    <w:lsdException w:name="Medium List 2 Accent 3" w:semiHidden="0" w:uiPriority="66" w:unhideWhenUsed="0"/>
-    <w:lsdException w:name="Medium Grid 1 Accent 3" w:semiHidden="0" w:uiPriority="67" w:unhideWhenUsed="0"/>
-    <w:lsdException w:name="Medium Grid 2 Accent 3" w:semiHidden="0" w:uiPriority="68" w:unhideWhenUsed="0"/>
-    <w:lsdException w:name="Medium Grid 3 Accent 3" w:semiHidden="0" w:uiPriority="69" w:unhideWhenUsed="0"/>
-    <w:lsdException w:name="Dark List Accent 3" w:semiHidden="0" w:uiPriority="70" w:unhideWhenUsed="0"/>
-    <w:lsdException w:name="Colorful Shading Accent 3" w:semiHidden="0" w:uiPriority="71" w:unhideWhenUsed="0"/>
-    <w:lsdException w:name="Colorful List Accent 3" w:semiHidden="0" w:uiPriority="72" w:unhideWhenUsed="0"/>
-    <w:lsdException w:name="Colorful Grid Accent 3" w:semiHidden="0" w:uiPriority="73" w:unhideWhenUsed="0"/>
-    <w:lsdException w:name="Light Shading Accent 4" w:semiHidden="0" w:uiPriority="60" w:unhideWhenUsed="0"/>
-    <w:lsdException w:name="Light List Accent 4" w:semiHidden="0" w:uiPriority="61" w:unhideWhenUsed="0"/>
-    <w:lsdException w:name="Light Grid Accent 4" w:semiHidden="0" w:uiPriority="62" w:unhideWhenUsed="0"/>
-    <w:lsdException w:name="Medium Shading 1 Accent 4" w:semiHidden="0" w:uiPriority="63" w:unhideWhenUsed="0"/>
-    <w:lsdException w:name="Medium Shading 2 Accent 4" w:semiHidden="0" w:uiPriority="64" w:unhideWhenUsed="0"/>
-    <w:lsdException w:name="Medium List 1 Accent 4" w:semiHidden="0" w:uiPriority="65" w:unhideWhenUsed="0"/>
-    <w:lsdException w:name="Medium List 2 Accent 4" w:semiHidden="0" w:uiPriority="66" w:unhideWhenUsed="0"/>
-    <w:lsdException w:name="Medium Grid 1 Accent 4" w:semiHidden="0" w:uiPriority="67" w:unhideWhenUsed="0"/>
-    <w:lsdException w:name="Medium Grid 2 Accent 4" w:semiHidden="0" w:uiPriority="68" w:unhideWhenUsed="0"/>
-    <w:lsdException w:name="Medium Grid 3 Accent 4" w:semiHidden="0" w:uiPriority="69" w:unhideWhenUsed="0"/>
-    <w:lsdException w:name="Dark List Accent 4" w:semiHidden="0" w:uiPriority="70" w:unhideWhenUsed="0"/>
-    <w:lsdException w:name="Colorful Shading Accent 4" w:semiHidden="0" w:uiPriority="71" w:unhideWhenUsed="0"/>
-    <w:lsdException w:name="Colorful List Accent 4" w:semiHidden="0" w:uiPriority="72" w:unhideWhenUsed="0"/>
-    <w:lsdException w:name="Colorful Grid Accent 4" w:semiHidden="0" w:uiPriority="73" w:unhideWhenUsed="0"/>
-    <w:lsdException w:name="Light Shading Accent 5" w:semiHidden="0" w:uiPriority="60" w:unhideWhenUsed="0"/>
-    <w:lsdException w:name="Light List Accent 5" w:semiHidden="0" w:uiPriority="61" w:unhideWhenUsed="0"/>
-    <w:lsdException w:name="Light Grid Accent 5" w:semiHidden="0" w:uiPriority="62" w:unhideWhenUsed="0"/>
-    <w:lsdException w:name="Medium Shading 1 Accent 5" w:semiHidden="0" w:uiPriority="63" w:unhideWhenUsed="0"/>
-    <w:lsdException w:name="Medium Shading 2 Accent 5" w:semiHidden="0" w:uiPriority="64" w:unhideWhenUsed="0"/>
-    <w:lsdException w:name="Medium List 1 Accent 5" w:semiHidden="0" w:uiPriority="65" w:unhideWhenUsed="0"/>
-    <w:lsdException w:name="Medium List 2 Accent 5" w:semiHidden="0" w:uiPriority="66" w:unhideWhenUsed="0"/>
-    <w:lsdException w:name="Medium Grid 1 Accent 5" w:semiHidden="0" w:uiPriority="67" w:unhideWhenUsed="0"/>
-    <w:lsdException w:name="Medium Grid 2 Accent 5" w:semiHidden="0" w:uiPriority="68" w:unhideWhenUsed="0"/>
-    <w:lsdException w:name="Medium Grid 3 Accent 5" w:semiHidden="0" w:uiPriority="69" w:unhideWhenUsed="0"/>
-    <w:lsdException w:name="Dark List Accent 5" w:semiHidden="0" w:uiPriority="70" w:unhideWhenUsed="0"/>
-    <w:lsdException w:name="Colorful Shading Accent 5" w:semiHidden="0" w:uiPriority="71" w:unhideWhenUsed="0"/>
-    <w:lsdException w:name="Colorful List Accent 5" w:semiHidden="0" w:uiPriority="72" w:unhideWhenUsed="0"/>
-    <w:lsdException w:name="Colorful Grid Accent 5" w:semiHidden="0" w:uiPriority="73" w:unhideWhenUsed="0"/>
-    <w:lsdException w:name="Light Shading Accent 6" w:semiHidden="0" w:uiPriority="60" w:unhideWhenUsed="0"/>
-    <w:lsdException w:name="Light List Accent 6" w:semiHidden="0" w:uiPriority="61" w:unhideWhenUsed="0"/>
-    <w:lsdException w:name="Light Grid Accent 6" w:semiHidden="0" w:uiPriority="62" w:unhideWhenUsed="0"/>
-    <w:lsdException w:name="Medium Shading 1 Accent 6" w:semiHidden="0" w:uiPriority="63" w:unhideWhenUsed="0"/>
-    <w:lsdException w:name="Medium Shading 2 Accent 6" w:semiHidden="0" w:uiPriority="64" w:unhideWhenUsed="0"/>
-    <w:lsdException w:name="Medium List 1 Accent 6" w:semiHidden="0" w:uiPriority="65" w:unhideWhenUsed="0"/>
-    <w:lsdException w:name="Medium List 2 Accent 6" w:semiHidden="0" w:uiPriority="66" w:unhideWhenUsed="0"/>
-    <w:lsdException w:name="Medium Grid 1 Accent 6" w:semiHidden="0" w:uiPriority="67" w:unhideWhenUsed="0"/>
-    <w:lsdException w:name="Medium Grid 2 Accent 6" w:semiHidden="0" w:uiPriority="68" w:unhideWhenUsed="0"/>
-    <w:lsdException w:name="Medium Grid 3 Accent 6" w:semiHidden="0" w:uiPriority="69" w:unhideWhenUsed="0"/>
-    <w:lsdException w:name="Dark List Accent 6" w:semiHidden="0" w:uiPriority="70" w:unhideWhenUsed="0"/>
-    <w:lsdException w:name="Colorful Shading Accent 6" w:semiHidden="0" w:uiPriority="71" w:unhideWhenUsed="0"/>
-    <w:lsdException w:name="Colorful List Accent 6" w:semiHidden="0" w:uiPriority="72" w:unhideWhenUsed="0"/>
-    <w:lsdException w:name="Colorful Grid Accent 6" w:semiHidden="0" w:uiPriority="73" w:unhideWhenUsed="0"/>
-    <w:lsdException w:name="Subtle Emphasis" w:semiHidden="0" w:uiPriority="19" w:unhideWhenUsed="0" w:qFormat="1"/>
-    <w:lsdException w:name="Intense Emphasis" w:semiHidden="0" w:uiPriority="21" w:unhideWhenUsed="0" w:qFormat="1"/>
-    <w:lsdException w:name="Subtle Reference" w:semiHidden="0" w:uiPriority="31" w:unhideWhenUsed="0" w:qFormat="1"/>
-    <w:lsdException w:name="Intense Reference" w:semiHidden="0" w:uiPriority="32" w:unhideWhenUsed="0" w:qFormat="1"/>
-    <w:lsdException w:name="Book Title" w:semiHidden="0" w:uiPriority="33" w:unhideWhenUsed="0" w:qFormat="1"/>
-    <w:lsdException w:name="Bibliography" w:uiPriority="37"/>
-    <w:lsdException w:name="TOC Heading" w:uiPriority="39" w:qFormat="1"/>
-  </w:latentStyles>
-  <w:style w:type="paragraph" w:default="1" w:styleId="Normal">
-    <w:name w:val="Normal"/>
-    <w:qFormat/>
-  </w:style>
-  <w:style w:type="character" w:default="1" w:styleId="DefaultParagraphFont">
-    <w:name w:val="Default Paragraph Font"/>
-    <w:uiPriority w:val="1"/>
-    <w:semiHidden/>
-    <w:unhideWhenUsed/>
-  </w:style>
-  <w:style w:type="table" w:default="1" w:styleId="TableNormal">
-    <w:name w:val="Normal Table"/>
-    <w:uiPriority w:val="99"/>
-    <w:semiHidden/>
-    <w:unhideWhenUsed/>
-    <w:tblPr>
-      <w:tblInd w:w="0" w:type="dxa"/>
-      <w:tblCellMar>
-        <w:top w:w="0" w:type="dxa"/>
-        <w:left w:w="108" w:type="dxa"/>
-        <w:bottom w:w="0" w:type="dxa"/>
-        <w:right w:w="108" w:type="dxa"/>
-      </w:tblCellMar>
-    </w:tblPr>
-  </w:style>
-  <w:style w:type="numbering" w:default="1" w:styleId="NoList">
-    <w:name w:val="No List"/>
-    <w:uiPriority w:val="99"/>
-    <w:semiHidden/>
-    <w:unhideWhenUsed/>
-  </w:style>
-  <w:style w:type="paragraph" w:styleId="Header">
-    <w:name w:val="header"/>
-    <w:basedOn w:val="Normal"/>
-    <w:link w:val="HeaderChar"/>
-    <w:uiPriority w:val="99"/>
-    <w:unhideWhenUsed/>
-    <w:rsid w:val="00CF706F"/>
-    <w:pPr>
-      <w:tabs>
-        <w:tab w:val="center" w:pos="4680"/>
-        <w:tab w:val="right" w:pos="9360"/>
-      </w:tabs>
-      <w:spacing w:after="0" w:line="240" w:lineRule="auto"/>
-    </w:pPr>
-  </w:style>
-  <w:style w:type="character" w:customStyle="1" w:styleId="HeaderChar">
-    <w:name w:val="Header Char"/>
-    <w:basedOn w:val="DefaultParagraphFont"/>
-    <w:link w:val="Header"/>
-    <w:uiPriority w:val="99"/>
-    <w:rsid w:val="00CF706F"/>
-  </w:style>
-  <w:style w:type="paragraph" w:styleId="Footer">
-    <w:name w:val="footer"/>
-    <w:basedOn w:val="Normal"/>
-    <w:link w:val="FooterChar"/>
-    <w:uiPriority w:val="99"/>
-    <w:unhideWhenUsed/>
-    <w:rsid w:val="00CF706F"/>
-    <w:pPr>
-      <w:tabs>
-        <w:tab w:val="center" w:pos="4680"/>
-        <w:tab w:val="right" w:pos="9360"/>
-      </w:tabs>
-      <w:spacing w:after="0" w:line="240" w:lineRule="auto"/>
-    </w:pPr>
-  </w:style>
-  <w:style w:type="character" w:customStyle="1" w:styleId="FooterChar">
-    <w:name w:val="Footer Char"/>
-    <w:basedOn w:val="DefaultParagraphFont"/>
-    <w:link w:val="Footer"/>
-    <w:uiPriority w:val="99"/>
-    <w:rsid w:val="00CF706F"/>
-  </w:style>
-  <w:style w:type="character" w:styleId="Hyperlink">
-    <w:name w:val="Hyperlink"/>
-    <w:basedOn w:val="DefaultParagraphFont"/>
-    <w:uiPriority w:val="99"/>
-    <w:unhideWhenUsed/>
-    <w:rsid w:val="00134AD7"/>
-    <w:rPr>
-      <w:color w:val="0563C1" w:themeColor="hyperlink"/>
-      <w:u w:val="single"/>
-    </w:rPr>
-  </w:style>
-  <w:style w:type="paragraph" w:styleId="ListParagraph">
-    <w:name w:val="List Paragraph"/>
-    <w:basedOn w:val="Normal"/>
-    <w:uiPriority w:val="34"/>
-    <w:qFormat/>
-    <w:rsid w:val="00817B20"/>
-    <w:pPr>
-      <w:ind w:left="720"/>
-      <w:contextualSpacing/>
-    </w:pPr>
-  </w:style>
-  <w:style w:type="paragraph" w:styleId="BalloonText">
-    <w:name w:val="Balloon Text"/>
-    <w:basedOn w:val="Normal"/>
-    <w:link w:val="BalloonTextChar"/>
-    <w:uiPriority w:val="99"/>
-    <w:semiHidden/>
-    <w:unhideWhenUsed/>
-    <w:rsid w:val="003F4BD7"/>
-    <w:pPr>
-      <w:spacing w:after="0" w:line="240" w:lineRule="auto"/>
-    </w:pPr>
-    <w:rPr>
-      <w:rFonts w:ascii="Tahoma" w:hAnsi="Tahoma" w:cs="Tahoma"/>
-      <w:sz w:val="16"/>
-      <w:szCs w:val="16"/>
-    </w:rPr>
-  </w:style>
-  <w:style w:type="character" w:customStyle="1" w:styleId="BalloonTextChar">
-    <w:name w:val="Balloon Text Char"/>
-    <w:basedOn w:val="DefaultParagraphFont"/>
-    <w:link w:val="BalloonText"/>
-    <w:uiPriority w:val="99"/>
-    <w:semiHidden/>
-    <w:rsid w:val="003F4BD7"/>
-    <w:rPr>
-      <w:rFonts w:ascii="Tahoma" w:hAnsi="Tahoma" w:cs="Tahoma"/>
-      <w:sz w:val="16"/>
-      <w:szCs w:val="16"/>
-    </w:rPr>
-  </w:style>
-  <w:style w:type="character" w:styleId="HTMLCite">
-    <w:name w:val="HTML Cite"/>
-    <w:basedOn w:val="DefaultParagraphFont"/>
-    <w:uiPriority w:val="99"/>
-    <w:semiHidden/>
-    <w:unhideWhenUsed/>
-    <w:rsid w:val="004B340D"/>
-    <w:rPr>
-      <w:i/>
-      <w:iCs/>
-    </w:rPr>
-  </w:style>
-</w:styles>
-</file>
-
-<file path=word/stylesWithEffects.xml><?xml version="1.0" encoding="utf-8"?>
-<w:styles xmlns:wpc="http://schemas.microsoft.com/office/word/2010/wordprocessingCanvas" xmlns:mc="http://schemas.openxmlformats.org/markup-compatibility/2006" xmlns:o="urn:schemas-microsoft-com:office:office" xmlns:r="http://schemas.openxmlformats.org/officeDocument/2006/relationships" xmlns:m="http://schemas.openxmlformats.org/officeDocument/2006/math" xmlns:v="urn:schemas-microsoft-com:vml" xmlns:wp14="http://schemas.microsoft.com/office/word/2010/wordprocessingDrawing" xmlns:wp="http://schemas.openxmlformats.org/drawingml/2006/wordprocessingDrawing" xmlns:w10="urn:schemas-microsoft-com:office:word" xmlns:w="http://schemas.openxmlformats.org/wordprocessingml/2006/main" xmlns:w14="http://schemas.microsoft.com/office/word/2010/wordml" xmlns:wpg="http://schemas.microsoft.com/office/word/2010/wordprocessingGroup" xmlns:wpi="http://schemas.microsoft.com/office/word/2010/wordprocessingInk" xmlns:wne="http://schemas.microsoft.com/office/word/2006/wordml" xmlns:wps="http://schemas.microsoft.com/office/word/2010/wordprocessingShape" mc:Ignorable="w14 wp14">
-  <w:docDefaults>
-    <w:rPrDefault>
-      <w:rPr>
-        <w:rFonts w:asciiTheme="minorHAnsi" w:eastAsiaTheme="minorEastAsia" w:hAnsiTheme="minorHAnsi" w:cstheme="minorBidi"/>
-        <w:sz w:val="22"/>
-        <w:szCs w:val="22"/>
-        <w:lang w:val="en-IE" w:eastAsia="en-IE" w:bidi="ar-SA"/>
-      </w:rPr>
-    </w:rPrDefault>
-    <w:pPrDefault>
-      <w:pPr>
-        <w:spacing w:after="160" w:line="259" w:lineRule="auto"/>
-      </w:pPr>
-    </w:pPrDefault>
-  </w:docDefaults>
-  <w:latentStyles w:defLockedState="0" w:defUIPriority="99" w:defSemiHidden="1" w:defUnhideWhenUsed="1" w:defQFormat="0" w:count="267">
-    <w:lsdException w:name="Normal" w:semiHidden="0" w:uiPriority="0" w:unhideWhenUsed="0" w:qFormat="1"/>
-    <w:lsdException w:name="heading 1" w:semiHidden="0" w:uiPriority="9" w:unhideWhenUsed="0" w:qFormat="1"/>
-    <w:lsdException w:name="heading 2" w:uiPriority="9" w:qFormat="1"/>
-    <w:lsdException w:name="heading 3" w:uiPriority="9" w:qFormat="1"/>
-    <w:lsdException w:name="heading 4" w:uiPriority="9" w:qFormat="1"/>
-    <w:lsdException w:name="heading 5" w:uiPriority="9" w:qFormat="1"/>
-    <w:lsdException w:name="heading 6" w:uiPriority="9" w:qFormat="1"/>
-    <w:lsdException w:name="heading 7" w:uiPriority="9" w:qFormat="1"/>
-    <w:lsdException w:name="heading 8" w:uiPriority="9" w:qFormat="1"/>
-    <w:lsdException w:name="heading 9" w:uiPriority="9" w:qFormat="1"/>
-    <w:lsdException w:name="toc 1" w:uiPriority="39"/>
-    <w:lsdException w:name="toc 2" w:uiPriority="39"/>
-    <w:lsdException w:name="toc 3" w:uiPriority="39"/>
-    <w:lsdException w:name="toc 4" w:uiPriority="39"/>
-    <w:lsdException w:name="toc 5" w:uiPriority="39"/>
-    <w:lsdException w:name="toc 6" w:uiPriority="39"/>
-    <w:lsdException w:name="toc 7" w:uiPriority="39"/>
-    <w:lsdException w:name="toc 8" w:uiPriority="39"/>
-    <w:lsdException w:name="toc 9" w:uiPriority="39"/>
-    <w:lsdException w:name="caption" w:uiPriority="35" w:qFormat="1"/>
-    <w:lsdException w:name="Title" w:semiHidden="0" w:uiPriority="10" w:unhideWhenUsed="0" w:qFormat="1"/>
-    <w:lsdException w:name="Default Paragraph Font" w:uiPriority="1"/>
-    <w:lsdException w:name="Subtitle" w:semiHidden="0" w:uiPriority="11" w:unhideWhenUsed="0" w:qFormat="1"/>
-    <w:lsdException w:name="Strong" w:semiHidden="0" w:uiPriority="22" w:unhideWhenUsed="0" w:qFormat="1"/>
-    <w:lsdException w:name="Emphasis" w:semiHidden="0" w:uiPriority="20" w:unhideWhenUsed="0" w:qFormat="1"/>
-    <w:lsdException w:name="Table Grid" w:semiHidden="0" w:uiPriority="39" w:unhideWhenUsed="0"/>
-    <w:lsdException w:name="Placeholder Text" w:unhideWhenUsed="0"/>
-    <w:lsdException w:name="No Spacing" w:semiHidden="0" w:uiPriority="1" w:unhideWhenUsed="0" w:qFormat="1"/>
-    <w:lsdException w:name="Light Shading" w:semiHidden="0" w:uiPriority="60" w:unhideWhenUsed="0"/>
-    <w:lsdException w:name="Light List" w:semiHidden="0" w:uiPriority="61" w:unhideWhenUsed="0"/>
-    <w:lsdException w:name="Light Grid" w:semiHidden="0" w:uiPriority="62" w:unhideWhenUsed="0"/>
-    <w:lsdException w:name="Medium Shading 1" w:semiHidden="0" w:uiPriority="63" w:unhideWhenUsed="0"/>
-    <w:lsdException w:name="Medium Shading 2" w:semiHidden="0" w:uiPriority="64" w:unhideWhenUsed="0"/>
-    <w:lsdException w:name="Medium List 1" w:semiHidden="0" w:uiPriority="65" w:unhideWhenUsed="0"/>
-    <w:lsdException w:name="Medium List 2" w:semiHidden="0" w:uiPriority="66" w:unhideWhenUsed="0"/>
-    <w:lsdException w:name="Medium Grid 1" w:semiHidden="0" w:uiPriority="67" w:unhideWhenUsed="0"/>
-    <w:lsdException w:name="Medium Grid 2" w:semiHidden="0" w:uiPriority="68" w:unhideWhenUsed="0"/>
-    <w:lsdException w:name="Medium Grid 3" w:semiHidden="0" w:uiPriority="69" w:unhideWhenUsed="0"/>
-    <w:lsdException w:name="Dark List" w:semiHidden="0" w:uiPriority="70" w:unhideWhenUsed="0"/>
-    <w:lsdException w:name="Colorful Shading" w:semiHidden="0" w:uiPriority="71" w:unhideWhenUsed="0"/>
-    <w:lsdException w:name="Colorful List" w:semiHidden="0" w:uiPriority="72" w:unhideWhenUsed="0"/>
-    <w:lsdException w:name="Colorful Grid" w:semiHidden="0" w:uiPriority="73" w:unhideWhenUsed="0"/>
-    <w:lsdException w:name="Light Shading Accent 1" w:semiHidden="0" w:uiPriority="60" w:unhideWhenUsed="0"/>
-    <w:lsdException w:name="Light List Accent 1" w:semiHidden="0" w:uiPriority="61" w:unhideWhenUsed="0"/>
-    <w:lsdException w:name="Light Grid Accent 1" w:semiHidden="0" w:uiPriority="62" w:unhideWhenUsed="0"/>
-    <w:lsdException w:name="Medium Shading 1 Accent 1" w:semiHidden="0" w:uiPriority="63" w:unhideWhenUsed="0"/>
-    <w:lsdException w:name="Medium Shading 2 Accent 1" w:semiHidden="0" w:uiPriority="64" w:unhideWhenUsed="0"/>
-    <w:lsdException w:name="Medium List 1 Accent 1" w:semiHidden="0" w:uiPriority="65" w:unhideWhenUsed="0"/>
-    <w:lsdException w:name="Revision" w:unhideWhenUsed="0"/>
-    <w:lsdException w:name="List Paragraph" w:semiHidden="0" w:uiPriority="34" w:unhideWhenUsed="0" w:qFormat="1"/>
-    <w:lsdException w:name="Quote" w:semiHidden="0" w:uiPriority="29" w:unhideWhenUsed="0" w:qFormat="1"/>
-    <w:lsdException w:name="Intense Quote" w:semiHidden="0" w:uiPriority="30" w:unhideWhenUsed="0" w:qFormat="1"/>
-    <w:lsdException w:name="Medium List 2 Accent 1" w:semiHidden="0" w:uiPriority="66" w:unhideWhenUsed="0"/>
-    <w:lsdException w:name="Medium Grid 1 Accent 1" w:semiHidden="0" w:uiPriority="67" w:unhideWhenUsed="0"/>
-    <w:lsdException w:name="Medium Grid 2 Accent 1" w:semiHidden="0" w:uiPriority="68" w:unhideWhenUsed="0"/>
-    <w:lsdException w:name="Medium Grid 3 Accent 1" w:semiHidden="0" w:uiPriority="69" w:unhideWhenUsed="0"/>
-    <w:lsdException w:name="Dark List Accent 1" w:semiHidden="0" w:uiPriority="70" w:unhideWhenUsed="0"/>
-    <w:lsdException w:name="Colorful Shading Accent 1" w:semiHidden="0" w:uiPriority="71" w:unhideWhenUsed="0"/>
-    <w:lsdException w:name="Colorful List Accent 1" w:semiHidden="0" w:uiPriority="72" w:unhideWhenUsed="0"/>
-    <w:lsdException w:name="Colorful Grid Accent 1" w:semiHidden="0" w:uiPriority="73" w:unhideWhenUsed="0"/>
-    <w:lsdException w:name="Light Shading Accent 2" w:semiHidden="0" w:uiPriority="60" w:unhideWhenUsed="0"/>
-    <w:lsdException w:name="Light List Accent 2" w:semiHidden="0" w:uiPriority="61" w:unhideWhenUsed="0"/>
-    <w:lsdException w:name="Light Grid Accent 2" w:semiHidden="0" w:uiPriority="62" w:unhideWhenUsed="0"/>
-    <w:lsdException w:name="Medium Shading 1 Accent 2" w:semiHidden="0" w:uiPriority="63" w:unhideWhenUsed="0"/>
-    <w:lsdException w:name="Medium Shading 2 Accent 2" w:semiHidden="0" w:uiPriority="64" w:unhideWhenUsed="0"/>
-    <w:lsdException w:name="Medium List 1 Accent 2" w:semiHidden="0" w:uiPriority="65" w:unhideWhenUsed="0"/>
-    <w:lsdException w:name="Medium List 2 Accent 2" w:semiHidden="0" w:uiPriority="66" w:unhideWhenUsed="0"/>
-    <w:lsdException w:name="Medium Grid 1 Accent 2" w:semiHidden="0" w:uiPriority="67" w:unhideWhenUsed="0"/>
-    <w:lsdException w:name="Medium Grid 2 Accent 2" w:semiHidden="0" w:uiPriority="68" w:unhideWhenUsed="0"/>
-    <w:lsdException w:name="Medium Grid 3 Accent 2" w:semiHidden="0" w:uiPriority="69" w:unhideWhenUsed="0"/>
-    <w:lsdException w:name="Dark List Accent 2" w:semiHidden="0" w:uiPriority="70" w:unhideWhenUsed="0"/>
-    <w:lsdException w:name="Colorful Shading Accent 2" w:semiHidden="0" w:uiPriority="71" w:unhideWhenUsed="0"/>
-    <w:lsdException w:name="Colorful List Accent 2" w:semiHidden="0" w:uiPriority="72" w:unhideWhenUsed="0"/>
-    <w:lsdException w:name="Colorful Grid Accent 2" w:semiHidden="0" w:uiPriority="73" w:unhideWhenUsed="0"/>
-    <w:lsdException w:name="Light Shading Accent 3" w:semiHidden="0" w:uiPriority="60" w:unhideWhenUsed="0"/>
-    <w:lsdException w:name="Light List Accent 3" w:semiHidden="0" w:uiPriority="61" w:unhideWhenUsed="0"/>
-    <w:lsdException w:name="Light Grid Accent 3" w:semiHidden="0" w:uiPriority="62" w:unhideWhenUsed="0"/>
-    <w:lsdException w:name="Medium Shading 1 Accent 3" w:semiHidden="0" w:uiPriority="63" w:unhideWhenUsed="0"/>
-    <w:lsdException w:name="Medium Shading 2 Accent 3" w:semiHidden="0" w:uiPriority="64" w:unhideWhenUsed="0"/>
-    <w:lsdException w:name="Medium List 1 Accent 3" w:semiHidden="0" w:uiPriority="65" w:unhideWhenUsed="0"/>
-    <w:lsdException w:name="Medium List 2 Accent 3" w:semiHidden="0" w:uiPriority="66" w:unhideWhenUsed="0"/>
-    <w:lsdException w:name="Medium Grid 1 Accent 3" w:semiHidden="0" w:uiPriority="67" w:unhideWhenUsed="0"/>
-    <w:lsdException w:name="Medium Grid 2 Accent 3" w:semiHidden="0" w:uiPriority="68" w:unhideWhenUsed="0"/>
-    <w:lsdException w:name="Medium Grid 3 Accent 3" w:semiHidden="0" w:uiPriority="69" w:unhideWhenUsed="0"/>
-    <w:lsdException w:name="Dark List Accent 3" w:semiHidden="0" w:uiPriority="70" w:unhideWhenUsed="0"/>
-    <w:lsdException w:name="Colorful Shading Accent 3" w:semiHidden="0" w:uiPriority="71" w:unhideWhenUsed="0"/>
-    <w:lsdException w:name="Colorful List Accent 3" w:semiHidden="0" w:uiPriority="72" w:unhideWhenUsed="0"/>
-    <w:lsdException w:name="Colorful Grid Accent 3" w:semiHidden="0" w:uiPriority="73" w:unhideWhenUsed="0"/>
-    <w:lsdException w:name="Light Shading Accent 4" w:semiHidden="0" w:uiPriority="60" w:unhideWhenUsed="0"/>
-    <w:lsdException w:name="Light List Accent 4" w:semiHidden="0" w:uiPriority="61" w:unhideWhenUsed="0"/>
-    <w:lsdException w:name="Light Grid Accent 4" w:semiHidden="0" w:uiPriority="62" w:unhideWhenUsed="0"/>
-    <w:lsdException w:name="Medium Shading 1 Accent 4" w:semiHidden="0" w:uiPriority="63" w:unhideWhenUsed="0"/>
-    <w:lsdException w:name="Medium Shading 2 Accent 4" w:semiHidden="0" w:uiPriority="64" w:unhideWhenUsed="0"/>
-    <w:lsdException w:name="Medium List 1 Accent 4" w:semiHidden="0" w:uiPriority="65" w:unhideWhenUsed="0"/>
-    <w:lsdException w:name="Medium List 2 Accent 4" w:semiHidden="0" w:uiPriority="66" w:unhideWhenUsed="0"/>
-    <w:lsdException w:name="Medium Grid 1 Accent 4" w:semiHidden="0" w:uiPriority="67" w:unhideWhenUsed="0"/>
-    <w:lsdException w:name="Medium Grid 2 Accent 4" w:semiHidden="0" w:uiPriority="68" w:unhideWhenUsed="0"/>
-    <w:lsdException w:name="Medium Grid 3 Accent 4" w:semiHidden="0" w:uiPriority="69" w:unhideWhenUsed="0"/>
-    <w:lsdException w:name="Dark List Accent 4" w:semiHidden="0" w:uiPriority="70" w:unhideWhenUsed="0"/>
-    <w:lsdException w:name="Colorful Shading Accent 4" w:semiHidden="0" w:uiPriority="71" w:unhideWhenUsed="0"/>
-    <w:lsdException w:name="Colorful List Accent 4" w:semiHidden="0" w:uiPriority="72" w:unhideWhenUsed="0"/>
-    <w:lsdException w:name="Colorful Grid Accent 4" w:semiHidden="0" w:uiPriority="73" w:unhideWhenUsed="0"/>
-    <w:lsdException w:name="Light Shading Accent 5" w:semiHidden="0" w:uiPriority="60" w:unhideWhenUsed="0"/>
-    <w:lsdException w:name="Light List Accent 5" w:semiHidden="0" w:uiPriority="61" w:unhideWhenUsed="0"/>
-    <w:lsdException w:name="Light Grid Accent 5" w:semiHidden="0" w:uiPriority="62" w:unhideWhenUsed="0"/>
-    <w:lsdException w:name="Medium Shading 1 Accent 5" w:semiHidden="0" w:uiPriority="63" w:unhideWhenUsed="0"/>
-    <w:lsdException w:name="Medium Shading 2 Accent 5" w:semiHidden="0" w:uiPriority="64" w:unhideWhenUsed="0"/>
-    <w:lsdException w:name="Medium List 1 Accent 5" w:semiHidden="0" w:uiPriority="65" w:unhideWhenUsed="0"/>
-    <w:lsdException w:name="Medium List 2 Accent 5" w:semiHidden="0" w:uiPriority="66" w:unhideWhenUsed="0"/>
-    <w:lsdException w:name="Medium Grid 1 Accent 5" w:semiHidden="0" w:uiPriority="67" w:unhideWhenUsed="0"/>
-    <w:lsdException w:name="Medium Grid 2 Accent 5" w:semiHidden="0" w:uiPriority="68" w:unhideWhenUsed="0"/>
-    <w:lsdException w:name="Medium Grid 3 Accent 5" w:semiHidden="0" w:uiPriority="69" w:unhideWhenUsed="0"/>
-    <w:lsdException w:name="Dark List Accent 5" w:semiHidden="0" w:uiPriority="70" w:unhideWhenUsed="0"/>
-    <w:lsdException w:name="Colorful Shading Accent 5" w:semiHidden="0" w:uiPriority="71" w:unhideWhenUsed="0"/>
-    <w:lsdException w:name="Colorful List Accent 5" w:semiHidden="0" w:uiPriority="72" w:unhideWhenUsed="0"/>
-    <w:lsdException w:name="Colorful Grid Accent 5" w:semiHidden="0" w:uiPriority="73" w:unhideWhenUsed="0"/>
-    <w:lsdException w:name="Light Shading Accent 6" w:semiHidden="0" w:uiPriority="60" w:unhideWhenUsed="0"/>
-    <w:lsdException w:name="Light List Accent 6" w:semiHidden="0" w:uiPriority="61" w:unhideWhenUsed="0"/>
-    <w:lsdException w:name="Light Grid Accent 6" w:semiHidden="0" w:uiPriority="62" w:unhideWhenUsed="0"/>
-    <w:lsdException w:name="Medium Shading 1 Accent 6" w:semiHidden="0" w:uiPriority="63" w:unhideWhenUsed="0"/>
-    <w:lsdException w:name="Medium Shading 2 Accent 6" w:semiHidden="0" w:uiPriority="64" w:unhideWhenUsed="0"/>
-    <w:lsdException w:name="Medium List 1 Accent 6" w:semiHidden="0" w:uiPriority="65" w:unhideWhenUsed="0"/>
-    <w:lsdException w:name="Medium List 2 Accent 6" w:semiHidden="0" w:uiPriority="66" w:unhideWhenUsed="0"/>
-    <w:lsdException w:name="Medium Grid 1 Accent 6" w:semiHidden="0" w:uiPriority="67" w:unhideWhenUsed="0"/>
-    <w:lsdException w:name="Medium Grid 2 Accent 6" w:semiHidden="0" w:uiPriority="68" w:unhideWhenUsed="0"/>
-    <w:lsdException w:name="Medium Grid 3 Accent 6" w:semiHidden="0" w:uiPriority="69" w:unhideWhenUsed="0"/>
-    <w:lsdException w:name="Dark List Accent 6" w:semiHidden="0" w:uiPriority="70" w:unhideWhenUsed="0"/>
-    <w:lsdException w:name="Colorful Shading Accent 6" w:semiHidden="0" w:uiPriority="71" w:unhideWhenUsed="0"/>
-    <w:lsdException w:name="Colorful List Accent 6" w:semiHidden="0" w:uiPriority="72" w:unhideWhenUsed="0"/>
-    <w:lsdException w:name="Colorful Grid Accent 6" w:semiHidden="0" w:uiPriority="73" w:unhideWhenUsed="0"/>
-    <w:lsdException w:name="Subtle Emphasis" w:semiHidden="0" w:uiPriority="19" w:unhideWhenUsed="0" w:qFormat="1"/>
-    <w:lsdException w:name="Intense Emphasis" w:semiHidden="0" w:uiPriority="21" w:unhideWhenUsed="0" w:qFormat="1"/>
-    <w:lsdException w:name="Subtle Reference" w:semiHidden="0" w:uiPriority="31" w:unhideWhenUsed="0" w:qFormat="1"/>
-    <w:lsdException w:name="Intense Reference" w:semiHidden="0" w:uiPriority="32" w:unhideWhenUsed="0" w:qFormat="1"/>
-    <w:lsdException w:name="Book Title" w:semiHidden="0" w:uiPriority="33" w:unhideWhenUsed="0" w:qFormat="1"/>
-    <w:lsdException w:name="Bibliography" w:uiPriority="37"/>
-    <w:lsdException w:name="TOC Heading" w:uiPriority="39" w:qFormat="1"/>
+  <w:latentStyles w:defLockedState="0" w:defUIPriority="99" w:defSemiHidden="0" w:defUnhideWhenUsed="0" w:defQFormat="0" w:count="371">
+    <w:lsdException w:name="Normal" w:uiPriority="0" w:qFormat="1"/>
+    <w:lsdException w:name="heading 1" w:uiPriority="9" w:qFormat="1"/>
+    <w:lsdException w:name="heading 2" w:semiHidden="1" w:uiPriority="9" w:unhideWhenUsed="1" w:qFormat="1"/>
+    <w:lsdException w:name="heading 3" w:semiHidden="1" w:uiPriority="9" w:unhideWhenUsed="1" w:qFormat="1"/>
+    <w:lsdException w:name="heading 4" w:semiHidden="1" w:uiPriority="9" w:unhideWhenUsed="1" w:qFormat="1"/>
+    <w:lsdException w:name="heading 5" w:semiHidden="1" w:uiPriority="9" w:unhideWhenUsed="1" w:qFormat="1"/>
+    <w:lsdException w:name="heading 6" w:semiHidden="1" w:uiPriority="9" w:unhideWhenUsed="1" w:qFormat="1"/>
+    <w:lsdException w:name="heading 7" w:semiHidden="1" w:uiPriority="9" w:unhideWhenUsed="1" w:qFormat="1"/>
+    <w:lsdException w:name="heading 8" w:semiHidden="1" w:uiPriority="9" w:unhideWhenUsed="1" w:qFormat="1"/>
+    <w:lsdException w:name="heading 9" w:semiHidden="1" w:uiPriority="9" w:unhideWhenUsed="1" w:qFormat="1"/>
+    <w:lsdException w:name="index 1" w:semiHidden="1" w:unhideWhenUsed="1"/>
+    <w:lsdException w:name="index 2" w:semiHidden="1" w:unhideWhenUsed="1"/>
+    <w:lsdException w:name="index 3" w:semiHidden="1" w:unhideWhenUsed="1"/>
+    <w:lsdException w:name="index 4" w:semiHidden="1" w:unhideWhenUsed="1"/>
+    <w:lsdException w:name="index 5" w:semiHidden="1" w:unhideWhenUsed="1"/>
+    <w:lsdException w:name="index 6" w:semiHidden="1" w:unhideWhenUsed="1"/>
+    <w:lsdException w:name="index 7" w:semiHidden="1" w:unhideWhenUsed="1"/>
+    <w:lsdException w:name="index 8" w:semiHidden="1" w:unhideWhenUsed="1"/>
+    <w:lsdException w:name="index 9" w:semiHidden="1" w:unhideWhenUsed="1"/>
+    <w:lsdException w:name="toc 1" w:semiHidden="1" w:uiPriority="39" w:unhideWhenUsed="1"/>
+    <w:lsdException w:name="toc 2" w:semiHidden="1" w:uiPriority="39" w:unhideWhenUsed="1"/>
+    <w:lsdException w:name="toc 3" w:semiHidden="1" w:uiPriority="39" w:unhideWhenUsed="1"/>
+    <w:lsdException w:name="toc 4" w:semiHidden="1" w:uiPriority="39" w:unhideWhenUsed="1"/>
+    <w:lsdException w:name="toc 5" w:semiHidden="1" w:uiPriority="39" w:unhideWhenUsed="1"/>
+    <w:lsdException w:name="toc 6" w:semiHidden="1" w:uiPriority="39" w:unhideWhenUsed="1"/>
+    <w:lsdException w:name="toc 7" w:semiHidden="1" w:uiPriority="39" w:unhideWhenUsed="1"/>
+    <w:lsdException w:name="toc 8" w:semiHidden="1" w:uiPriority="39" w:unhideWhenUsed="1"/>
+    <w:lsdException w:name="toc 9" w:semiHidden="1" w:uiPriority="39" w:unhideWhenUsed="1"/>
+    <w:lsdException w:name="Normal Indent" w:semiHidden="1" w:unhideWhenUsed="1"/>
+    <w:lsdException w:name="footnote text" w:semiHidden="1" w:unhideWhenUsed="1"/>
+    <w:lsdException w:name="annotation text" w:semiHidden="1" w:unhideWhenUsed="1"/>
+    <w:lsdException w:name="header" w:semiHidden="1" w:unhideWhenUsed="1"/>
+    <w:lsdException w:name="footer" w:semiHidden="1" w:unhideWhenUsed="1"/>
+    <w:lsdException w:name="index heading" w:semiHidden="1" w:unhideWhenUsed="1"/>
+    <w:lsdException w:name="caption" w:semiHidden="1" w:uiPriority="35" w:unhideWhenUsed="1" w:qFormat="1"/>
+    <w:lsdException w:name="table of figures" w:semiHidden="1" w:unhideWhenUsed="1"/>
+    <w:lsdException w:name="envelope address" w:semiHidden="1" w:unhideWhenUsed="1"/>
+    <w:lsdException w:name="envelope return" w:semiHidden="1" w:unhideWhenUsed="1"/>
+    <w:lsdException w:name="footnote reference" w:semiHidden="1" w:unhideWhenUsed="1"/>
+    <w:lsdException w:name="annotation reference" w:semiHidden="1" w:unhideWhenUsed="1"/>
+    <w:lsdException w:name="line number" w:semiHidden="1" w:unhideWhenUsed="1"/>
+    <w:lsdException w:name="page number" w:semiHidden="1" w:unhideWhenUsed="1"/>
+    <w:lsdException w:name="endnote reference" w:semiHidden="1" w:unhideWhenUsed="1"/>
+    <w:lsdException w:name="endnote text" w:semiHidden="1" w:unhideWhenUsed="1"/>
+    <w:lsdException w:name="table of authorities" w:semiHidden="1" w:unhideWhenUsed="1"/>
+    <w:lsdException w:name="macro" w:semiHidden="1" w:unhideWhenUsed="1"/>
+    <w:lsdException w:name="toa heading" w:semiHidden="1" w:unhideWhenUsed="1"/>
+    <w:lsdException w:name="List" w:semiHidden="1" w:unhideWhenUsed="1"/>
+    <w:lsdException w:name="List Bullet" w:semiHidden="1" w:unhideWhenUsed="1"/>
+    <w:lsdException w:name="List Number" w:semiHidden="1" w:unhideWhenUsed="1"/>
+    <w:lsdException w:name="List 2" w:semiHidden="1" w:unhideWhenUsed="1"/>
+    <w:lsdException w:name="List 3" w:semiHidden="1" w:unhideWhenUsed="1"/>
+    <w:lsdException w:name="List 4" w:semiHidden="1" w:unhideWhenUsed="1"/>
+    <w:lsdException w:name="List 5" w:semiHidden="1" w:unhideWhenUsed="1"/>
+    <w:lsdException w:name="List Bullet 2" w:semiHidden="1" w:unhideWhenUsed="1"/>
+    <w:lsdException w:name="List Bullet 3" w:semiHidden="1" w:unhideWhenUsed="1"/>
+    <w:lsdException w:name="List Bullet 4" w:semiHidden="1" w:unhideWhenUsed="1"/>
+    <w:lsdException w:name="List Bullet 5" w:semiHidden="1" w:unhideWhenUsed="1"/>
+    <w:lsdException w:name="List Number 2" w:semiHidden="1" w:unhideWhenUsed="1"/>
+    <w:lsdException w:name="List Number 3" w:semiHidden="1" w:unhideWhenUsed="1"/>
+    <w:lsdException w:name="List Number 4" w:semiHidden="1" w:unhideWhenUsed="1"/>
+    <w:lsdException w:name="List Number 5" w:semiHidden="1" w:unhideWhenUsed="1"/>
+    <w:lsdException w:name="Title" w:uiPriority="10" w:qFormat="1"/>
+    <w:lsdException w:name="Closing" w:semiHidden="1" w:unhideWhenUsed="1"/>
+    <w:lsdException w:name="Signature" w:semiHidden="1" w:unhideWhenUsed="1"/>
+    <w:lsdException w:name="Default Paragraph Font" w:semiHidden="1" w:uiPriority="1" w:unhideWhenUsed="1"/>
+    <w:lsdException w:name="Body Text" w:semiHidden="1" w:unhideWhenUsed="1"/>
+    <w:lsdException w:name="Body Text Indent" w:semiHidden="1" w:unhideWhenUsed="1"/>
+    <w:lsdException w:name="List Continue" w:semiHidden="1" w:unhideWhenUsed="1"/>
+    <w:lsdException w:name="List Continue 2" w:semiHidden="1" w:unhideWhenUsed="1"/>
+    <w:lsdException w:name="List Continue 3" w:semiHidden="1" w:unhideWhenUsed="1"/>
+    <w:lsdException w:name="List Continue 4" w:semiHidden="1" w:unhideWhenUsed="1"/>
+    <w:lsdException w:name="List Continue 5" w:semiHidden="1" w:unhideWhenUsed="1"/>
+    <w:lsdException w:name="Message Header" w:semiHidden="1" w:unhideWhenUsed="1"/>
+    <w:lsdException w:name="Subtitle" w:uiPriority="11" w:qFormat="1"/>
+    <w:lsdException w:name="Salutation" w:semiHidden="1" w:unhideWhenUsed="1"/>
+    <w:lsdException w:name="Date" w:semiHidden="1" w:unhideWhenUsed="1"/>
+    <w:lsdException w:name="Body Text First Indent" w:semiHidden="1" w:unhideWhenUsed="1"/>
+    <w:lsdException w:name="Body Text First Indent 2" w:semiHidden="1" w:unhideWhenUsed="1"/>
+    <w:lsdException w:name="Note Heading" w:semiHidden="1" w:unhideWhenUsed="1"/>
+    <w:lsdException w:name="Body Text 2" w:semiHidden="1" w:unhideWhenUsed="1"/>
+    <w:lsdException w:name="Body Text 3" w:semiHidden="1" w:unhideWhenUsed="1"/>
+    <w:lsdException w:name="Body Text Indent 2" w:semiHidden="1" w:unhideWhenUsed="1"/>
+    <w:lsdException w:name="Body Text Indent 3" w:semiHidden="1" w:unhideWhenUsed="1"/>
+    <w:lsdException w:name="Block Text" w:semiHidden="1" w:unhideWhenUsed="1"/>
+    <w:lsdException w:name="Hyperlink" w:semiHidden="1" w:unhideWhenUsed="1"/>
+    <w:lsdException w:name="FollowedHyperlink" w:semiHidden="1" w:unhideWhenUsed="1"/>
+    <w:lsdException w:name="Strong" w:uiPriority="22" w:qFormat="1"/>
+    <w:lsdException w:name="Emphasis" w:uiPriority="20" w:qFormat="1"/>
+    <w:lsdException w:name="Document Map" w:semiHidden="1" w:unhideWhenUsed="1"/>
+    <w:lsdException w:name="Plain Text" w:semiHidden="1" w:unhideWhenUsed="1"/>
+    <w:lsdException w:name="E-mail Signature" w:semiHidden="1" w:unhideWhenUsed="1"/>
+    <w:lsdException w:name="HTML Top of Form" w:semiHidden="1" w:unhideWhenUsed="1"/>
+    <w:lsdException w:name="HTML Bottom of Form" w:semiHidden="1" w:unhideWhenUsed="1"/>
+    <w:lsdException w:name="Normal (Web)" w:semiHidden="1" w:unhideWhenUsed="1"/>
+    <w:lsdException w:name="HTML Acronym" w:semiHidden="1" w:unhideWhenUsed="1"/>
+    <w:lsdException w:name="HTML Address" w:semiHidden="1" w:unhideWhenUsed="1"/>
+    <w:lsdException w:name="HTML Cite" w:semiHidden="1" w:unhideWhenUsed="1"/>
+    <w:lsdException w:name="HTML Code" w:semiHidden="1" w:unhideWhenUsed="1"/>
+    <w:lsdException w:name="HTML Definition" w:semiHidden="1" w:unhideWhenUsed="1"/>
+    <w:lsdException w:name="HTML Keyboard" w:semiHidden="1" w:unhideWhenUsed="1"/>
+    <w:lsdException w:name="HTML Preformatted" w:semiHidden="1" w:unhideWhenUsed="1"/>
+    <w:lsdException w:name="HTML Sample" w:semiHidden="1" w:unhideWhenUsed="1"/>
+    <w:lsdException w:name="HTML Typewriter" w:semiHidden="1" w:unhideWhenUsed="1"/>
+    <w:lsdException w:name="HTML Variable" w:semiHidden="1" w:unhideWhenUsed="1"/>
+    <w:lsdException w:name="Normal Table" w:semiHidden="1" w:unhideWhenUsed="1"/>
+    <w:lsdException w:name="annotation subject" w:semiHidden="1" w:unhideWhenUsed="1"/>
+    <w:lsdException w:name="No List" w:semiHidden="1" w:unhideWhenUsed="1"/>
+    <w:lsdException w:name="Outline List 1" w:semiHidden="1" w:unhideWhenUsed="1"/>
+    <w:lsdException w:name="Outline List 2" w:semiHidden="1" w:unhideWhenUsed="1"/>
+    <w:lsdException w:name="Outline List 3" w:semiHidden="1" w:unhideWhenUsed="1"/>
+    <w:lsdException w:name="Table Simple 1" w:semiHidden="1" w:unhideWhenUsed="1"/>
+    <w:lsdException w:name="Table Simple 2" w:semiHidden="1" w:unhideWhenUsed="1"/>
+    <w:lsdException w:name="Table Simple 3" w:semiHidden="1" w:unhideWhenUsed="1"/>
+    <w:lsdException w:name="Table Classic 1" w:semiHidden="1" w:unhideWhenUsed="1"/>
+    <w:lsdException w:name="Table Classic 2" w:semiHidden="1" w:unhideWhenUsed="1"/>
+    <w:lsdException w:name="Table Classic 3" w:semiHidden="1" w:unhideWhenUsed="1"/>
+    <w:lsdException w:name="Table Classic 4" w:semiHidden="1" w:unhideWhenUsed="1"/>
+    <w:lsdException w:name="Table Colorful 1" w:semiHidden="1" w:unhideWhenUsed="1"/>
+    <w:lsdException w:name="Table Colorful 2" w:semiHidden="1" w:unhideWhenUsed="1"/>
+    <w:lsdException w:name="Table Colorful 3" w:semiHidden="1" w:unhideWhenUsed="1"/>
+    <w:lsdException w:name="Table Columns 1" w:semiHidden="1" w:unhideWhenUsed="1"/>
+    <w:lsdException w:name="Table Columns 2" w:semiHidden="1" w:unhideWhenUsed="1"/>
+    <w:lsdException w:name="Table Columns 3" w:semiHidden="1" w:unhideWhenUsed="1"/>
+    <w:lsdException w:name="Table Columns 4" w:semiHidden="1" w:unhideWhenUsed="1"/>
+    <w:lsdException w:name="Table Columns 5" w:semiHidden="1" w:unhideWhenUsed="1"/>
+    <w:lsdException w:name="Table Grid 1" w:semiHidden="1" w:unhideWhenUsed="1"/>
+    <w:lsdException w:name="Table Grid 2" w:semiHidden="1" w:unhideWhenUsed="1"/>
+    <w:lsdException w:name="Table Grid 3" w:semiHidden="1" w:unhideWhenUsed="1"/>
+    <w:lsdException w:name="Table Grid 4" w:semiHidden="1" w:unhideWhenUsed="1"/>
+    <w:lsdException w:name="Table Grid 5" w:semiHidden="1" w:unhideWhenUsed="1"/>
+    <w:lsdException w:name="Table Grid 6" w:semiHidden="1" w:unhideWhenUsed="1"/>
+    <w:lsdException w:name="Table Grid 7" w:semiHidden="1" w:unhideWhenUsed="1"/>
+    <w:lsdException w:name="Table Grid 8" w:semiHidden="1" w:unhideWhenUsed="1"/>
+    <w:lsdException w:name="Table List 1" w:semiHidden="1" w:unhideWhenUsed="1"/>
+    <w:lsdException w:name="Table List 2" w:semiHidden="1" w:unhideWhenUsed="1"/>
+    <w:lsdException w:name="Table List 3" w:semiHidden="1" w:unhideWhenUsed="1"/>
+    <w:lsdException w:name="Table List 4" w:semiHidden="1" w:unhideWhenUsed="1"/>
+    <w:lsdException w:name="Table List 5" w:semiHidden="1" w:unhideWhenUsed="1"/>
+    <w:lsdException w:name="Table List 6" w:semiHidden="1" w:unhideWhenUsed="1"/>
+    <w:lsdException w:name="Table List 7" w:semiHidden="1" w:unhideWhenUsed="1"/>
+    <w:lsdException w:name="Table List 8" w:semiHidden="1" w:unhideWhenUsed="1"/>
+    <w:lsdException w:name="Table 3D effects 1" w:semiHidden="1" w:unhideWhenUsed="1"/>
+    <w:lsdException w:name="Table 3D effects 2" w:semiHidden="1" w:unhideWhenUsed="1"/>
+    <w:lsdException w:name="Table 3D effects 3" w:semiHidden="1" w:unhideWhenUsed="1"/>
+    <w:lsdException w:name="Table Contemporary" w:semiHidden="1" w:unhideWhenUsed="1"/>
+    <w:lsdException w:name="Table Elegant" w:semiHidden="1" w:unhideWhenUsed="1"/>
+    <w:lsdException w:name="Table Professional" w:semiHidden="1" w:unhideWhenUsed="1"/>
+    <w:lsdException w:name="Table Subtle 1" w:semiHidden="1" w:unhideWhenUsed="1"/>
+    <w:lsdException w:name="Table Subtle 2" w:semiHidden="1" w:unhideWhenUsed="1"/>
+    <w:lsdException w:name="Table Web 1" w:semiHidden="1" w:unhideWhenUsed="1"/>
+    <w:lsdException w:name="Table Web 2" w:semiHidden="1" w:unhideWhenUsed="1"/>
+    <w:lsdException w:name="Table Web 3" w:semiHidden="1" w:unhideWhenUsed="1"/>
+    <w:lsdException w:name="Balloon Text" w:semiHidden="1" w:unhideWhenUsed="1"/>
+    <w:lsdException w:name="Table Grid" w:uiPriority="39"/>
+    <w:lsdException w:name="Table Theme" w:semiHidden="1" w:unhideWhenUsed="1"/>
+    <w:lsdException w:name="Placeholder Text" w:semiHidden="1"/>
+    <w:lsdException w:name="No Spacing" w:uiPriority="1" w:qFormat="1"/>
+    <w:lsdException w:name="Light Shading" w:uiPriority="60"/>
+    <w:lsdException w:name="Light List" w:uiPriority="61"/>
+    <w:lsdException w:name="Light Grid" w:uiPriority="62"/>
+    <w:lsdException w:name="Medium Shading 1" w:uiPriority="63"/>
+    <w:lsdException w:name="Medium Shading 2" w:uiPriority="64"/>
+    <w:lsdException w:name="Medium List 1" w:uiPriority="65"/>
+    <w:lsdException w:name="Medium List 2" w:uiPriority="66"/>
+    <w:lsdException w:name="Medium Grid 1" w:uiPriority="67"/>
+    <w:lsdException w:name="Medium Grid 2" w:uiPriority="68"/>
+    <w:lsdException w:name="Medium Grid 3" w:uiPriority="69"/>
+    <w:lsdException w:name="Dark List" w:uiPriority="70"/>
+    <w:lsdException w:name="Colorful Shading" w:uiPriority="71"/>
+    <w:lsdException w:name="Colorful List" w:uiPriority="72"/>
+    <w:lsdException w:name="Colorful Grid" w:uiPriority="73"/>
+    <w:lsdException w:name="Light Shading Accent 1" w:uiPriority="60"/>
+    <w:lsdException w:name="Light List Accent 1" w:uiPriority="61"/>
+    <w:lsdException w:name="Light Grid Accent 1" w:uiPriority="62"/>
+    <w:lsdException w:name="Medium Shading 1 Accent 1" w:uiPriority="63"/>
+    <w:lsdException w:name="Medium Shading 2 Accent 1" w:uiPriority="64"/>
+    <w:lsdException w:name="Medium List 1 Accent 1" w:uiPriority="65"/>
+    <w:lsdException w:name="Revision" w:semiHidden="1"/>
+    <w:lsdException w:name="List Paragraph" w:uiPriority="34" w:qFormat="1"/>
+    <w:lsdException w:name="Quote" w:uiPriority="29" w:qFormat="1"/>
+    <w:lsdException w:name="Intense Quote" w:uiPriority="30" w:qFormat="1"/>
+    <w:lsdException w:name="Medium List 2 Accent 1" w:uiPriority="66"/>
+    <w:lsdException w:name="Medium Grid 1 Accent 1" w:uiPriority="67"/>
+    <w:lsdException w:name="Medium Grid 2 Accent 1" w:uiPriority="68"/>
+    <w:lsdException w:name="Medium Grid 3 Accent 1" w:uiPriority="69"/>
+    <w:lsdException w:name="Dark List Accent 1" w:uiPriority="70"/>
+    <w:lsdException w:name="Colorful Shading Accent 1" w:uiPriority="71"/>
+    <w:lsdException w:name="Colorful List Accent 1" w:uiPriority="72"/>
+    <w:lsdException w:name="Colorful Grid Accent 1" w:uiPriority="73"/>
+    <w:lsdException w:name="Light Shading Accent 2" w:uiPriority="60"/>
+    <w:lsdException w:name="Light List Accent 2" w:uiPriority="61"/>
+    <w:lsdException w:name="Light Grid Accent 2" w:uiPriority="62"/>
+    <w:lsdException w:name="Medium Shading 1 Accent 2" w:uiPriority="63"/>
+    <w:lsdException w:name="Medium Shading 2 Accent 2" w:uiPriority="64"/>
+    <w:lsdException w:name="Medium List 1 Accent 2" w:uiPriority="65"/>
+    <w:lsdException w:name="Medium List 2 Accent 2" w:uiPriority="66"/>
+    <w:lsdException w:name="Medium Grid 1 Accent 2" w:uiPriority="67"/>
+    <w:lsdException w:name="Medium Grid 2 Accent 2" w:uiPriority="68"/>
+    <w:lsdException w:name="Medium Grid 3 Accent 2" w:uiPriority="69"/>
+    <w:lsdException w:name="Dark List Accent 2" w:uiPriority="70"/>
+    <w:lsdException w:name="Colorful Shading Accent 2" w:uiPriority="71"/>
+    <w:lsdException w:name="Colorful List Accent 2" w:uiPriority="72"/>
+    <w:lsdException w:name="Colorful Grid Accent 2" w:uiPriority="73"/>
+    <w:lsdException w:name="Light Shading Accent 3" w:uiPriority="60"/>
+    <w:lsdException w:name="Light List Accent 3" w:uiPriority="61"/>
+    <w:lsdException w:name="Light Grid Accent 3" w:uiPriority="62"/>
+    <w:lsdException w:name="Medium Shading 1 Accent 3" w:uiPriority="63"/>
+    <w:lsdException w:name="Medium Shading 2 Accent 3" w:uiPriority="64"/>
+    <w:lsdException w:name="Medium List 1 Accent 3" w:uiPriority="65"/>
+    <w:lsdException w:name="Medium List 2 Accent 3" w:uiPriority="66"/>
+    <w:lsdException w:name="Medium Grid 1 Accent 3" w:uiPriority="67"/>
+    <w:lsdException w:name="Medium Grid 2 Accent 3" w:uiPriority="68"/>
+    <w:lsdException w:name="Medium Grid 3 Accent 3" w:uiPriority="69"/>
+    <w:lsdException w:name="Dark List Accent 3" w:uiPriority="70"/>
+    <w:lsdException w:name="Colorful Shading Accent 3" w:uiPriority="71"/>
+    <w:lsdException w:name="Colorful List Accent 3" w:uiPriority="72"/>
+    <w:lsdException w:name="Colorful Grid Accent 3" w:uiPriority="73"/>
+    <w:lsdException w:name="Light Shading Accent 4" w:uiPriority="60"/>
+    <w:lsdException w:name="Light List Accent 4" w:uiPriority="61"/>
+    <w:lsdException w:name="Light Grid Accent 4" w:uiPriority="62"/>
+    <w:lsdException w:name="Medium Shading 1 Accent 4" w:uiPriority="63"/>
+    <w:lsdException w:name="Medium Shading 2 Accent 4" w:uiPriority="64"/>
+    <w:lsdException w:name="Medium List 1 Accent 4" w:uiPriority="65"/>
+    <w:lsdException w:name="Medium List 2 Accent 4" w:uiPriority="66"/>
+    <w:lsdException w:name="Medium Grid 1 Accent 4" w:uiPriority="67"/>
+    <w:lsdException w:name="Medium Grid 2 Accent 4" w:uiPriority="68"/>
+    <w:lsdException w:name="Medium Grid 3 Accent 4" w:uiPriority="69"/>
+    <w:lsdException w:name="Dark List Accent 4" w:uiPriority="70"/>
+    <w:lsdException w:name="Colorful Shading Accent 4" w:uiPriority="71"/>
+    <w:lsdException w:name="Colorful List Accent 4" w:uiPriority="72"/>
+    <w:lsdException w:name="Colorful Grid Accent 4" w:uiPriority="73"/>
+    <w:lsdException w:name="Light Shading Accent 5" w:uiPriority="60"/>
+    <w:lsdException w:name="Light List Accent 5" w:uiPriority="61"/>
+    <w:lsdException w:name="Light Grid Accent 5" w:uiPriority="62"/>
+    <w:lsdException w:name="Medium Shading 1 Accent 5" w:uiPriority="63"/>
+    <w:lsdException w:name="Medium Shading 2 Accent 5" w:uiPriority="64"/>
+    <w:lsdException w:name="Medium List 1 Accent 5" w:uiPriority="65"/>
+    <w:lsdException w:name="Medium List 2 Accent 5" w:uiPriority="66"/>
+    <w:lsdException w:name="Medium Grid 1 Accent 5" w:uiPriority="67"/>
+    <w:lsdException w:name="Medium Grid 2 Accent 5" w:uiPriority="68"/>
+    <w:lsdException w:name="Medium Grid 3 Accent 5" w:uiPriority="69"/>
+    <w:lsdException w:name="Dark List Accent 5" w:uiPriority="70"/>
+    <w:lsdException w:name="Colorful Shading Accent 5" w:uiPriority="71"/>
+    <w:lsdException w:name="Colorful List Accent 5" w:uiPriority="72"/>
+    <w:lsdException w:name="Colorful Grid Accent 5" w:uiPriority="73"/>
+    <w:lsdException w:name="Light Shading Accent 6" w:uiPriority="60"/>
+    <w:lsdException w:name="Light List Accent 6" w:uiPriority="61"/>
+    <w:lsdException w:name="Light Grid Accent 6" w:uiPriority="62"/>
+    <w:lsdException w:name="Medium Shading 1 Accent 6" w:uiPriority="63"/>
+    <w:lsdException w:name="Medium Shading 2 Accent 6" w:uiPriority="64"/>
+    <w:lsdException w:name="Medium List 1 Accent 6" w:uiPriority="65"/>
+    <w:lsdException w:name="Medium List 2 Accent 6" w:uiPriority="66"/>
+    <w:lsdException w:name="Medium Grid 1 Accent 6" w:uiPriority="67"/>
+    <w:lsdException w:name="Medium Grid 2 Accent 6" w:uiPriority="68"/>
+    <w:lsdException w:name="Medium Grid 3 Accent 6" w:uiPriority="69"/>
+    <w:lsdException w:name="Dark List Accent 6" w:uiPriority="70"/>
+    <w:lsdException w:name="Colorful Shading Accent 6" w:uiPriority="71"/>
+    <w:lsdException w:name="Colorful List Accent 6" w:uiPriority="72"/>
+    <w:lsdException w:name="Colorful Grid Accent 6" w:uiPriority="73"/>
+    <w:lsdException w:name="Subtle Emphasis" w:uiPriority="19" w:qFormat="1"/>
+    <w:lsdException w:name="Intense Emphasis" w:uiPriority="21" w:qFormat="1"/>
+    <w:lsdException w:name="Subtle Reference" w:uiPriority="31" w:qFormat="1"/>
+    <w:lsdException w:name="Intense Reference" w:uiPriority="32" w:qFormat="1"/>
+    <w:lsdException w:name="Book Title" w:uiPriority="33" w:qFormat="1"/>
+    <w:lsdException w:name="Bibliography" w:semiHidden="1" w:uiPriority="37" w:unhideWhenUsed="1"/>
+    <w:lsdException w:name="TOC Heading" w:semiHidden="1" w:uiPriority="39" w:unhideWhenUsed="1" w:qFormat="1"/>
+    <w:lsdException w:name="Plain Table 1" w:uiPriority="41"/>
+    <w:lsdException w:name="Plain Table 2" w:uiPriority="42"/>
+    <w:lsdException w:name="Plain Table 3" w:uiPriority="43"/>
+    <w:lsdException w:name="Plain Table 4" w:uiPriority="44"/>
+    <w:lsdException w:name="Plain Table 5" w:uiPriority="45"/>
+    <w:lsdException w:name="Grid Table Light" w:uiPriority="40"/>
+    <w:lsdException w:name="Grid Table 1 Light" w:uiPriority="46"/>
+    <w:lsdException w:name="Grid Table 2" w:uiPriority="47"/>
+    <w:lsdException w:name="Grid Table 3" w:uiPriority="48"/>
+    <w:lsdException w:name="Grid Table 4" w:uiPriority="49"/>
+    <w:lsdException w:name="Grid Table 5 Dark" w:uiPriority="50"/>
+    <w:lsdException w:name="Grid Table 6 Colorful" w:uiPriority="51"/>
+    <w:lsdException w:name="Grid Table 7 Colorful" w:uiPriority="52"/>
+    <w:lsdException w:name="Grid Table 1 Light Accent 1" w:uiPriority="46"/>
+    <w:lsdException w:name="Grid Table 2 Accent 1" w:uiPriority="47"/>
+    <w:lsdException w:name="Grid Table 3 Accent 1" w:uiPriority="48"/>
+    <w:lsdException w:name="Grid Table 4 Accent 1" w:uiPriority="49"/>
+    <w:lsdException w:name="Grid Table 5 Dark Accent 1" w:uiPriority="50"/>
+    <w:lsdException w:name="Grid Table 6 Colorful Accent 1" w:uiPriority="51"/>
+    <w:lsdException w:name="Grid Table 7 Colorful Accent 1" w:uiPriority="52"/>
+    <w:lsdException w:name="Grid Table 1 Light Accent 2" w:uiPriority="46"/>
+    <w:lsdException w:name="Grid Table 2 Accent 2" w:uiPriority="47"/>
+    <w:lsdException w:name="Grid Table 3 Accent 2" w:uiPriority="48"/>
+    <w:lsdException w:name="Grid Table 4 Accent 2" w:uiPriority="49"/>
+    <w:lsdException w:name="Grid Table 5 Dark Accent 2" w:uiPriority="50"/>
+    <w:lsdException w:name="Grid Table 6 Colorful Accent 2" w:uiPriority="51"/>
+    <w:lsdException w:name="Grid Table 7 Colorful Accent 2" w:uiPriority="52"/>
+    <w:lsdException w:name="Grid Table 1 Light Accent 3" w:uiPriority="46"/>
+    <w:lsdException w:name="Grid Table 2 Accent 3" w:uiPriority="47"/>
+    <w:lsdException w:name="Grid Table 3 Accent 3" w:uiPriority="48"/>
+    <w:lsdException w:name="Grid Table 4 Accent 3" w:uiPriority="49"/>
+    <w:lsdException w:name="Grid Table 5 Dark Accent 3" w:uiPriority="50"/>
+    <w:lsdException w:name="Grid Table 6 Colorful Accent 3" w:uiPriority="51"/>
+    <w:lsdException w:name="Grid Table 7 Colorful Accent 3" w:uiPriority="52"/>
+    <w:lsdException w:name="Grid Table 1 Light Accent 4" w:uiPriority="46"/>
+    <w:lsdException w:name="Grid Table 2 Accent 4" w:uiPriority="47"/>
+    <w:lsdException w:name="Grid Table 3 Accent 4" w:uiPriority="48"/>
+    <w:lsdException w:name="Grid Table 4 Accent 4" w:uiPriority="49"/>
+    <w:lsdException w:name="Grid Table 5 Dark Accent 4" w:uiPriority="50"/>
+    <w:lsdException w:name="Grid Table 6 Colorful Accent 4" w:uiPriority="51"/>
+    <w:lsdException w:name="Grid Table 7 Colorful Accent 4" w:uiPriority="52"/>
+    <w:lsdException w:name="Grid Table 1 Light Accent 5" w:uiPriority="46"/>
+    <w:lsdException w:name="Grid Table 2 Accent 5" w:uiPriority="47"/>
+    <w:lsdException w:name="Grid Table 3 Accent 5" w:uiPriority="48"/>
+    <w:lsdException w:name="Grid Table 4 Accent 5" w:uiPriority="49"/>
+    <w:lsdException w:name="Grid Table 5 Dark Accent 5" w:uiPriority="50"/>
+    <w:lsdException w:name="Grid Table 6 Colorful Accent 5" w:uiPriority="51"/>
+    <w:lsdException w:name="Grid Table 7 Colorful Accent 5" w:uiPriority="52"/>
+    <w:lsdException w:name="Grid Table 1 Light Accent 6" w:uiPriority="46"/>
+    <w:lsdException w:name="Grid Table 2 Accent 6" w:uiPriority="47"/>
+    <w:lsdException w:name="Grid Table 3 Accent 6" w:uiPriority="48"/>
+    <w:lsdException w:name="Grid Table 4 Accent 6" w:uiPriority="49"/>
+    <w:lsdException w:name="Grid Table 5 Dark Accent 6" w:uiPriority="50"/>
+    <w:lsdException w:name="Grid Table 6 Colorful Accent 6" w:uiPriority="51"/>
+    <w:lsdException w:name="Grid Table 7 Colorful Accent 6" w:uiPriority="52"/>
+    <w:lsdException w:name="List Table 1 Light" w:uiPriority="46"/>
+    <w:lsdException w:name="List Table 2" w:uiPriority="47"/>
+    <w:lsdException w:name="List Table 3" w:uiPriority="48"/>
+    <w:lsdException w:name="List Table 4" w:uiPriority="49"/>
+    <w:lsdException w:name="List Table 5 Dark" w:uiPriority="50"/>
+    <w:lsdException w:name="List Table 6 Colorful" w:uiPriority="51"/>
+    <w:lsdException w:name="List Table 7 Colorful" w:uiPriority="52"/>
+    <w:lsdException w:name="List Table 1 Light Accent 1" w:uiPriority="46"/>
+    <w:lsdException w:name="List Table 2 Accent 1" w:uiPriority="47"/>
+    <w:lsdException w:name="List Table 3 Accent 1" w:uiPriority="48"/>
+    <w:lsdException w:name="List Table 4 Accent 1" w:uiPriority="49"/>
+    <w:lsdException w:name="List Table 5 Dark Accent 1" w:uiPriority="50"/>
+    <w:lsdException w:name="List Table 6 Colorful Accent 1" w:uiPriority="51"/>
+    <w:lsdException w:name="List Table 7 Colorful Accent 1" w:uiPriority="52"/>
+    <w:lsdException w:name="List Table 1 Light Accent 2" w:uiPriority="46"/>
+    <w:lsdException w:name="List Table 2 Accent 2" w:uiPriority="47"/>
+    <w:lsdException w:name="List Table 3 Accent 2" w:uiPriority="48"/>
+    <w:lsdException w:name="List Table 4 Accent 2" w:uiPriority="49"/>
+    <w:lsdException w:name="List Table 5 Dark Accent 2" w:uiPriority="50"/>
+    <w:lsdException w:name="List Table 6 Colorful Accent 2" w:uiPriority="51"/>
+    <w:lsdException w:name="List Table 7 Colorful Accent 2" w:uiPriority="52"/>
+    <w:lsdException w:name="List Table 1 Light Accent 3" w:uiPriority="46"/>
+    <w:lsdException w:name="List Table 2 Accent 3" w:uiPriority="47"/>
+    <w:lsdException w:name="List Table 3 Accent 3" w:uiPriority="48"/>
+    <w:lsdException w:name="List Table 4 Accent 3" w:uiPriority="49"/>
+    <w:lsdException w:name="List Table 5 Dark Accent 3" w:uiPriority="50"/>
+    <w:lsdException w:name="List Table 6 Colorful Accent 3" w:uiPriority="51"/>
+    <w:lsdException w:name="List Table 7 Colorful Accent 3" w:uiPriority="52"/>
+    <w:lsdException w:name="List Table 1 Light Accent 4" w:uiPriority="46"/>
+    <w:lsdException w:name="List Table 2 Accent 4" w:uiPriority="47"/>
+    <w:lsdException w:name="List Table 3 Accent 4" w:uiPriority="48"/>
+    <w:lsdException w:name="List Table 4 Accent 4" w:uiPriority="49"/>
+    <w:lsdException w:name="List Table 5 Dark Accent 4" w:uiPriority="50"/>
+    <w:lsdException w:name="List Table 6 Colorful Accent 4" w:uiPriority="51"/>
+    <w:lsdException w:name="List Table 7 Colorful Accent 4" w:uiPriority="52"/>
+    <w:lsdException w:name="List Table 1 Light Accent 5" w:uiPriority="46"/>
+    <w:lsdException w:name="List Table 2 Accent 5" w:uiPriority="47"/>
+    <w:lsdException w:name="List Table 3 Accent 5" w:uiPriority="48"/>
+    <w:lsdException w:name="List Table 4 Accent 5" w:uiPriority="49"/>
+    <w:lsdException w:name="List Table 5 Dark Accent 5" w:uiPriority="50"/>
+    <w:lsdException w:name="List Table 6 Colorful Accent 5" w:uiPriority="51"/>
+    <w:lsdException w:name="List Table 7 Colorful Accent 5" w:uiPriority="52"/>
+    <w:lsdException w:name="List Table 1 Light Accent 6" w:uiPriority="46"/>
+    <w:lsdException w:name="List Table 2 Accent 6" w:uiPriority="47"/>
+    <w:lsdException w:name="List Table 3 Accent 6" w:uiPriority="48"/>
+    <w:lsdException w:name="List Table 4 Accent 6" w:uiPriority="49"/>
+    <w:lsdException w:name="List Table 5 Dark Accent 6" w:uiPriority="50"/>
+    <w:lsdException w:name="List Table 6 Colorful Accent 6" w:uiPriority="51"/>
+    <w:lsdException w:name="List Table 7 Colorful Accent 6" w:uiPriority="52"/>
   </w:latentStyles>
   <w:style w:type="paragraph" w:default="1" w:styleId="Normal">
     <w:name w:val="Normal"/>
@@ -7708,7 +8669,7 @@
   <a:extraClrSchemeLst/>
   <a:extLst>
     <a:ext uri="{05A4C25C-085E-4340-85A3-A5531E510DB2}">
-      <thm15:themeFamily xmlns="" xmlns:thm15="http://schemas.microsoft.com/office/thememl/2012/main" name="Office Theme" id="{62F939B6-93AF-4DB8-9C6B-D6C7DFDC589F}" vid="{4A3C46E8-61CC-4603-A589-7422A47A8E4A}"/>
+      <thm15:themeFamily xmlns:thm15="http://schemas.microsoft.com/office/thememl/2012/main" name="Office Theme" id="{62F939B6-93AF-4DB8-9C6B-D6C7DFDC589F}" vid="{4A3C46E8-61CC-4603-A589-7422A47A8E4A}"/>
     </a:ext>
   </a:extLst>
 </a:theme>

</xml_diff>

<commit_message>
Multi Detect faces in images from blob storage
Added new feature in Face API website to detect faces in images stored in Blog storage in Azure. this is the first version of the website, and needs polishing.
</commit_message>
<xml_diff>
--- a/Blog.docx
+++ b/Blog.docx
@@ -6864,8 +6864,6 @@
           <w:rFonts w:ascii="Calibri" w:eastAsia="Calibri" w:hAnsi="Calibri" w:cs="Calibri"/>
         </w:rPr>
       </w:pPr>
-      <w:bookmarkStart w:id="0" w:name="_GoBack"/>
-      <w:bookmarkEnd w:id="0"/>
       <w:r>
         <w:rPr>
           <w:rFonts w:ascii="Calibri" w:eastAsia="Calibri" w:hAnsi="Calibri" w:cs="Calibri"/>
@@ -6923,13 +6921,458 @@
         </w:rPr>
       </w:pPr>
     </w:p>
+    <w:p>
+      <w:pPr>
+        <w:rPr>
+          <w:rFonts w:ascii="Calibri" w:eastAsia="Calibri" w:hAnsi="Calibri" w:cs="Calibri"/>
+          <w:b/>
+        </w:rPr>
+      </w:pPr>
+      <w:r>
+        <w:rPr>
+          <w:rFonts w:ascii="Calibri" w:eastAsia="Calibri" w:hAnsi="Calibri" w:cs="Calibri"/>
+          <w:b/>
+        </w:rPr>
+        <w:t>27</w:t>
+      </w:r>
+      <w:r>
+        <w:rPr>
+          <w:rFonts w:ascii="Calibri" w:eastAsia="Calibri" w:hAnsi="Calibri" w:cs="Calibri"/>
+          <w:b/>
+          <w:vertAlign w:val="superscript"/>
+        </w:rPr>
+        <w:t>th</w:t>
+      </w:r>
+      <w:r>
+        <w:rPr>
+          <w:rFonts w:ascii="Calibri" w:eastAsia="Calibri" w:hAnsi="Calibri" w:cs="Calibri"/>
+          <w:b/>
+        </w:rPr>
+        <w:t xml:space="preserve"> November 2016 </w:t>
+      </w:r>
+      <w:r>
+        <w:rPr>
+          <w:rFonts w:ascii="Calibri" w:eastAsia="Calibri" w:hAnsi="Calibri" w:cs="Calibri"/>
+          <w:b/>
+        </w:rPr>
+        <w:t>–</w:t>
+      </w:r>
+      <w:r>
+        <w:rPr>
+          <w:rFonts w:ascii="Calibri" w:eastAsia="Calibri" w:hAnsi="Calibri" w:cs="Calibri"/>
+          <w:b/>
+        </w:rPr>
+        <w:t xml:space="preserve"> Javed</w:t>
+      </w:r>
+    </w:p>
+    <w:p>
+      <w:pPr>
+        <w:rPr>
+          <w:rFonts w:ascii="Calibri" w:eastAsia="Calibri" w:hAnsi="Calibri" w:cs="Calibri"/>
+          <w:b/>
+        </w:rPr>
+      </w:pPr>
+      <w:r>
+        <w:rPr>
+          <w:rFonts w:ascii="Calibri" w:eastAsia="Calibri" w:hAnsi="Calibri" w:cs="Calibri"/>
+          <w:b/>
+        </w:rPr>
+        <w:t>Added new feature – Multi Detection of faces from multiple images</w:t>
+      </w:r>
+      <w:r>
+        <w:rPr>
+          <w:rFonts w:ascii="Calibri" w:eastAsia="Calibri" w:hAnsi="Calibri" w:cs="Calibri"/>
+          <w:b/>
+        </w:rPr>
+        <w:t>.</w:t>
+      </w:r>
+    </w:p>
+    <w:p>
+      <w:pPr>
+        <w:pStyle w:val="ListParagraph"/>
+        <w:numPr>
+          <w:ilvl w:val="0"/>
+          <w:numId w:val="9"/>
+        </w:numPr>
+        <w:rPr>
+          <w:rFonts w:ascii="Calibri" w:eastAsia="Calibri" w:hAnsi="Calibri" w:cs="Calibri"/>
+        </w:rPr>
+      </w:pPr>
+      <w:r>
+        <w:rPr>
+          <w:rFonts w:ascii="Calibri" w:eastAsia="Calibri" w:hAnsi="Calibri" w:cs="Calibri"/>
+        </w:rPr>
+        <w:t xml:space="preserve">Uses storage (azure), </w:t>
+      </w:r>
+      <w:r>
+        <w:rPr>
+          <w:rFonts w:ascii="Calibri" w:eastAsia="Calibri" w:hAnsi="Calibri" w:cs="Calibri"/>
+        </w:rPr>
+        <w:t>created yesterday.</w:t>
+      </w:r>
+    </w:p>
+    <w:p>
+      <w:pPr>
+        <w:pStyle w:val="ListParagraph"/>
+        <w:numPr>
+          <w:ilvl w:val="0"/>
+          <w:numId w:val="9"/>
+        </w:numPr>
+        <w:rPr>
+          <w:rFonts w:ascii="Calibri" w:eastAsia="Calibri" w:hAnsi="Calibri" w:cs="Calibri"/>
+        </w:rPr>
+      </w:pPr>
+      <w:r>
+        <w:rPr>
+          <w:rFonts w:ascii="Calibri" w:eastAsia="Calibri" w:hAnsi="Calibri" w:cs="Calibri"/>
+        </w:rPr>
+        <w:t>Storage contain sample im</w:t>
+      </w:r>
+      <w:r>
+        <w:rPr>
+          <w:rFonts w:ascii="Calibri" w:eastAsia="Calibri" w:hAnsi="Calibri" w:cs="Calibri"/>
+        </w:rPr>
+        <w:t xml:space="preserve">ages (10). These sample images </w:t>
+      </w:r>
+      <w:proofErr w:type="gramStart"/>
+      <w:r>
+        <w:rPr>
+          <w:rFonts w:ascii="Calibri" w:eastAsia="Calibri" w:hAnsi="Calibri" w:cs="Calibri"/>
+        </w:rPr>
+        <w:t>are</w:t>
+      </w:r>
+      <w:r>
+        <w:rPr>
+          <w:rFonts w:ascii="Calibri" w:eastAsia="Calibri" w:hAnsi="Calibri" w:cs="Calibri"/>
+        </w:rPr>
+        <w:t xml:space="preserve"> fetched</w:t>
+      </w:r>
+      <w:proofErr w:type="gramEnd"/>
+      <w:r>
+        <w:rPr>
+          <w:rFonts w:ascii="Calibri" w:eastAsia="Calibri" w:hAnsi="Calibri" w:cs="Calibri"/>
+        </w:rPr>
+        <w:t xml:space="preserve"> at runtime, and iteratively FACE API is used to detect faces. Results </w:t>
+      </w:r>
+      <w:proofErr w:type="gramStart"/>
+      <w:r>
+        <w:rPr>
+          <w:rFonts w:ascii="Calibri" w:eastAsia="Calibri" w:hAnsi="Calibri" w:cs="Calibri"/>
+        </w:rPr>
+        <w:t>are displayed</w:t>
+      </w:r>
+      <w:proofErr w:type="gramEnd"/>
+      <w:r>
+        <w:rPr>
+          <w:rFonts w:ascii="Calibri" w:eastAsia="Calibri" w:hAnsi="Calibri" w:cs="Calibri"/>
+        </w:rPr>
+        <w:t xml:space="preserve"> with the detected faces highlighted</w:t>
+      </w:r>
+      <w:r>
+        <w:rPr>
+          <w:rFonts w:ascii="Calibri" w:eastAsia="Calibri" w:hAnsi="Calibri" w:cs="Calibri"/>
+        </w:rPr>
+        <w:t>.</w:t>
+      </w:r>
+    </w:p>
+    <w:p>
+      <w:pPr>
+        <w:pStyle w:val="ListParagraph"/>
+        <w:numPr>
+          <w:ilvl w:val="0"/>
+          <w:numId w:val="9"/>
+        </w:numPr>
+        <w:rPr>
+          <w:rFonts w:ascii="Calibri" w:eastAsia="Calibri" w:hAnsi="Calibri" w:cs="Calibri"/>
+        </w:rPr>
+      </w:pPr>
+      <w:r>
+        <w:rPr>
+          <w:rFonts w:ascii="Calibri" w:eastAsia="Calibri" w:hAnsi="Calibri" w:cs="Calibri"/>
+        </w:rPr>
+        <w:t>This is the first version</w:t>
+      </w:r>
+      <w:r>
+        <w:rPr>
+          <w:rFonts w:ascii="Calibri" w:eastAsia="Calibri" w:hAnsi="Calibri" w:cs="Calibri"/>
+        </w:rPr>
+        <w:t xml:space="preserve">. The code needs to </w:t>
+      </w:r>
+      <w:proofErr w:type="gramStart"/>
+      <w:r>
+        <w:rPr>
+          <w:rFonts w:ascii="Calibri" w:eastAsia="Calibri" w:hAnsi="Calibri" w:cs="Calibri"/>
+        </w:rPr>
+        <w:t>be polished</w:t>
+      </w:r>
+      <w:proofErr w:type="gramEnd"/>
+      <w:r>
+        <w:rPr>
+          <w:rFonts w:ascii="Calibri" w:eastAsia="Calibri" w:hAnsi="Calibri" w:cs="Calibri"/>
+        </w:rPr>
+        <w:t>, specially the look and feel.</w:t>
+      </w:r>
+    </w:p>
+    <w:p>
+      <w:pPr>
+        <w:pStyle w:val="ListParagraph"/>
+        <w:numPr>
+          <w:ilvl w:val="0"/>
+          <w:numId w:val="9"/>
+        </w:numPr>
+        <w:rPr>
+          <w:rFonts w:ascii="Calibri" w:eastAsia="Calibri" w:hAnsi="Calibri" w:cs="Calibri"/>
+        </w:rPr>
+      </w:pPr>
+      <w:r>
+        <w:rPr>
+          <w:rFonts w:ascii="Calibri" w:eastAsia="Calibri" w:hAnsi="Calibri" w:cs="Calibri"/>
+        </w:rPr>
+        <w:t xml:space="preserve">Storage </w:t>
+      </w:r>
+      <w:proofErr w:type="gramStart"/>
+      <w:r>
+        <w:rPr>
+          <w:rFonts w:ascii="Calibri" w:eastAsia="Calibri" w:hAnsi="Calibri" w:cs="Calibri"/>
+        </w:rPr>
+        <w:t>is accessed</w:t>
+      </w:r>
+      <w:proofErr w:type="gramEnd"/>
+      <w:r>
+        <w:rPr>
+          <w:rFonts w:ascii="Calibri" w:eastAsia="Calibri" w:hAnsi="Calibri" w:cs="Calibri"/>
+        </w:rPr>
+        <w:t xml:space="preserve"> via REST APIs. Storage name and access key are stored in </w:t>
+      </w:r>
+      <w:proofErr w:type="spellStart"/>
+      <w:r>
+        <w:rPr>
+          <w:rFonts w:ascii="Calibri" w:eastAsia="Calibri" w:hAnsi="Calibri" w:cs="Calibri"/>
+        </w:rPr>
+        <w:t>Web.config</w:t>
+      </w:r>
+      <w:proofErr w:type="spellEnd"/>
+      <w:r>
+        <w:rPr>
+          <w:rFonts w:ascii="Calibri" w:eastAsia="Calibri" w:hAnsi="Calibri" w:cs="Calibri"/>
+        </w:rPr>
+        <w:t xml:space="preserve"> file, so that it is easy to change later. Also, advantage of REST API will be when we move to another cloud, less changes will be required (for using different storage e.g. AWS)</w:t>
+      </w:r>
+    </w:p>
+    <w:p>
+      <w:pPr>
+        <w:pStyle w:val="ListParagraph"/>
+        <w:numPr>
+          <w:ilvl w:val="0"/>
+          <w:numId w:val="9"/>
+        </w:numPr>
+        <w:rPr>
+          <w:rFonts w:ascii="Calibri" w:eastAsia="Calibri" w:hAnsi="Calibri" w:cs="Calibri"/>
+        </w:rPr>
+      </w:pPr>
+      <w:r>
+        <w:rPr>
+          <w:rFonts w:ascii="Calibri" w:eastAsia="Calibri" w:hAnsi="Calibri" w:cs="Calibri"/>
+        </w:rPr>
+        <w:t>Problem Faced:</w:t>
+      </w:r>
+    </w:p>
+    <w:p>
+      <w:pPr>
+        <w:pStyle w:val="ListParagraph"/>
+        <w:numPr>
+          <w:ilvl w:val="1"/>
+          <w:numId w:val="9"/>
+        </w:numPr>
+        <w:rPr>
+          <w:rFonts w:ascii="Calibri" w:eastAsia="Calibri" w:hAnsi="Calibri" w:cs="Calibri"/>
+        </w:rPr>
+      </w:pPr>
+      <w:r>
+        <w:rPr>
+          <w:rFonts w:ascii="Calibri" w:eastAsia="Calibri" w:hAnsi="Calibri" w:cs="Calibri"/>
+        </w:rPr>
+        <w:t>Accessing storage via REST API</w:t>
+      </w:r>
+      <w:r>
+        <w:rPr>
+          <w:rFonts w:ascii="Calibri" w:eastAsia="Calibri" w:hAnsi="Calibri" w:cs="Calibri"/>
+        </w:rPr>
+        <w:t xml:space="preserve"> (few problems in encoding)</w:t>
+      </w:r>
+    </w:p>
+    <w:p>
+      <w:pPr>
+        <w:pStyle w:val="ListParagraph"/>
+        <w:numPr>
+          <w:ilvl w:val="1"/>
+          <w:numId w:val="9"/>
+        </w:numPr>
+        <w:rPr>
+          <w:rFonts w:ascii="Calibri" w:eastAsia="Calibri" w:hAnsi="Calibri" w:cs="Calibri"/>
+        </w:rPr>
+      </w:pPr>
+      <w:r>
+        <w:rPr>
+          <w:rFonts w:ascii="Calibri" w:eastAsia="Calibri" w:hAnsi="Calibri" w:cs="Calibri"/>
+        </w:rPr>
+        <w:t xml:space="preserve">Creating cropped files on the </w:t>
+      </w:r>
+      <w:r>
+        <w:rPr>
+          <w:rFonts w:ascii="Calibri" w:eastAsia="Calibri" w:hAnsi="Calibri" w:cs="Calibri"/>
+        </w:rPr>
+        <w:t xml:space="preserve">cloud </w:t>
+      </w:r>
+      <w:r>
+        <w:rPr>
+          <w:rFonts w:ascii="Calibri" w:eastAsia="Calibri" w:hAnsi="Calibri" w:cs="Calibri"/>
+        </w:rPr>
+        <w:t>server (website)</w:t>
+      </w:r>
+    </w:p>
+    <w:p>
+      <w:pPr>
+        <w:rPr>
+          <w:rFonts w:ascii="Calibri" w:eastAsia="Calibri" w:hAnsi="Calibri" w:cs="Calibri"/>
+        </w:rPr>
+      </w:pPr>
+    </w:p>
+    <w:p>
+      <w:pPr>
+        <w:rPr>
+          <w:rFonts w:ascii="Calibri" w:eastAsia="Calibri" w:hAnsi="Calibri" w:cs="Calibri"/>
+          <w:b/>
+        </w:rPr>
+      </w:pPr>
+    </w:p>
+    <w:p>
+      <w:pPr>
+        <w:rPr>
+          <w:rFonts w:ascii="Calibri" w:eastAsia="Calibri" w:hAnsi="Calibri" w:cs="Calibri"/>
+          <w:b/>
+        </w:rPr>
+      </w:pPr>
+    </w:p>
+    <w:p>
+      <w:pPr>
+        <w:rPr>
+          <w:rFonts w:ascii="Calibri" w:eastAsia="Calibri" w:hAnsi="Calibri" w:cs="Calibri"/>
+          <w:b/>
+        </w:rPr>
+      </w:pPr>
+    </w:p>
+    <w:p>
+      <w:pPr>
+        <w:rPr>
+          <w:rFonts w:ascii="Calibri" w:eastAsia="Calibri" w:hAnsi="Calibri" w:cs="Calibri"/>
+          <w:b/>
+        </w:rPr>
+      </w:pPr>
+      <w:r>
+        <w:rPr>
+          <w:rFonts w:ascii="Calibri" w:eastAsia="Calibri" w:hAnsi="Calibri" w:cs="Calibri"/>
+          <w:b/>
+        </w:rPr>
+        <w:lastRenderedPageBreak/>
+        <w:t>Screenshot of website</w:t>
+      </w:r>
+    </w:p>
+    <w:p>
+      <w:pPr>
+        <w:rPr>
+          <w:rFonts w:ascii="Calibri" w:eastAsia="Calibri" w:hAnsi="Calibri" w:cs="Calibri"/>
+          <w:b/>
+        </w:rPr>
+      </w:pPr>
+      <w:r>
+        <w:rPr>
+          <w:rFonts w:ascii="Calibri" w:eastAsia="Calibri" w:hAnsi="Calibri" w:cs="Calibri"/>
+          <w:b/>
+          <w:noProof/>
+          <w:lang w:val="en-US" w:eastAsia="en-US"/>
+        </w:rPr>
+        <w:drawing>
+          <wp:inline distT="0" distB="0" distL="0" distR="0">
+            <wp:extent cx="5731510" cy="3110865"/>
+            <wp:effectExtent l="171450" t="171450" r="154940" b="165735"/>
+            <wp:docPr id="18" name="Picture 18"/>
+            <wp:cNvGraphicFramePr>
+              <a:graphicFrameLocks xmlns:a="http://schemas.openxmlformats.org/drawingml/2006/main" noChangeAspect="1"/>
+            </wp:cNvGraphicFramePr>
+            <a:graphic xmlns:a="http://schemas.openxmlformats.org/drawingml/2006/main">
+              <a:graphicData uri="http://schemas.openxmlformats.org/drawingml/2006/picture">
+                <pic:pic xmlns:pic="http://schemas.openxmlformats.org/drawingml/2006/picture">
+                  <pic:nvPicPr>
+                    <pic:cNvPr id="18" name="FirstVersion.PNG"/>
+                    <pic:cNvPicPr/>
+                  </pic:nvPicPr>
+                  <pic:blipFill>
+                    <a:blip r:embed="rId39" cstate="print">
+                      <a:extLst>
+                        <a:ext uri="{28A0092B-C50C-407E-A947-70E740481C1C}">
+                          <a14:useLocalDpi xmlns:a14="http://schemas.microsoft.com/office/drawing/2010/main" val="0"/>
+                        </a:ext>
+                      </a:extLst>
+                    </a:blip>
+                    <a:stretch>
+                      <a:fillRect/>
+                    </a:stretch>
+                  </pic:blipFill>
+                  <pic:spPr>
+                    <a:xfrm>
+                      <a:off x="0" y="0"/>
+                      <a:ext cx="5731510" cy="3110865"/>
+                    </a:xfrm>
+                    <a:prstGeom prst="rect">
+                      <a:avLst/>
+                    </a:prstGeom>
+                    <a:solidFill>
+                      <a:srgbClr val="FFFFFF">
+                        <a:shade val="85000"/>
+                      </a:srgbClr>
+                    </a:solidFill>
+                    <a:ln w="190500" cap="rnd">
+                      <a:solidFill>
+                        <a:srgbClr val="FFFFFF"/>
+                      </a:solidFill>
+                    </a:ln>
+                    <a:effectLst>
+                      <a:outerShdw blurRad="50000" algn="tl" rotWithShape="0">
+                        <a:srgbClr val="000000">
+                          <a:alpha val="41000"/>
+                        </a:srgbClr>
+                      </a:outerShdw>
+                    </a:effectLst>
+                    <a:scene3d>
+                      <a:camera prst="orthographicFront"/>
+                      <a:lightRig rig="twoPt" dir="t">
+                        <a:rot lat="0" lon="0" rev="7800000"/>
+                      </a:lightRig>
+                    </a:scene3d>
+                    <a:sp3d contourW="6350">
+                      <a:bevelT w="50800" h="16510"/>
+                      <a:contourClr>
+                        <a:srgbClr val="C0C0C0"/>
+                      </a:contourClr>
+                    </a:sp3d>
+                  </pic:spPr>
+                </pic:pic>
+              </a:graphicData>
+            </a:graphic>
+          </wp:inline>
+        </w:drawing>
+      </w:r>
+      <w:bookmarkStart w:id="0" w:name="_GoBack"/>
+      <w:bookmarkEnd w:id="0"/>
+    </w:p>
     <w:sectPr>
-      <w:headerReference w:type="even" r:id="rId39"/>
-      <w:headerReference w:type="default" r:id="rId40"/>
-      <w:footerReference w:type="even" r:id="rId41"/>
-      <w:footerReference w:type="default" r:id="rId42"/>
-      <w:headerReference w:type="first" r:id="rId43"/>
-      <w:footerReference w:type="first" r:id="rId44"/>
+      <w:headerReference w:type="even" r:id="rId40"/>
+      <w:headerReference w:type="default" r:id="rId41"/>
+      <w:footerReference w:type="even" r:id="rId42"/>
+      <w:footerReference w:type="default" r:id="rId43"/>
+      <w:headerReference w:type="first" r:id="rId44"/>
+      <w:footerReference w:type="first" r:id="rId45"/>
       <w:pgSz w:w="11906" w:h="16838"/>
       <w:pgMar w:top="1440" w:right="1440" w:bottom="1440" w:left="1440" w:header="708" w:footer="708" w:gutter="0"/>
       <w:cols w:space="708"/>
@@ -7709,6 +8152,119 @@
     </w:lvl>
   </w:abstractNum>
   <w:abstractNum w:abstractNumId="7" w15:restartNumberingAfterBreak="0">
+    <w:nsid w:val="61AA073B"/>
+    <w:multiLevelType w:val="hybridMultilevel"/>
+    <w:tmpl w:val="F7E21998"/>
+    <w:lvl w:ilvl="0" w:tplc="04090001">
+      <w:start w:val="1"/>
+      <w:numFmt w:val="bullet"/>
+      <w:lvlText w:val=""/>
+      <w:lvlJc w:val="left"/>
+      <w:pPr>
+        <w:ind w:left="720" w:hanging="360"/>
+      </w:pPr>
+      <w:rPr>
+        <w:rFonts w:ascii="Symbol" w:hAnsi="Symbol" w:hint="default"/>
+      </w:rPr>
+    </w:lvl>
+    <w:lvl w:ilvl="1" w:tplc="04090003">
+      <w:start w:val="1"/>
+      <w:numFmt w:val="bullet"/>
+      <w:lvlText w:val="o"/>
+      <w:lvlJc w:val="left"/>
+      <w:pPr>
+        <w:ind w:left="1440" w:hanging="360"/>
+      </w:pPr>
+      <w:rPr>
+        <w:rFonts w:ascii="Courier New" w:hAnsi="Courier New" w:cs="Courier New" w:hint="default"/>
+      </w:rPr>
+    </w:lvl>
+    <w:lvl w:ilvl="2" w:tplc="04090005" w:tentative="1">
+      <w:start w:val="1"/>
+      <w:numFmt w:val="bullet"/>
+      <w:lvlText w:val=""/>
+      <w:lvlJc w:val="left"/>
+      <w:pPr>
+        <w:ind w:left="2160" w:hanging="360"/>
+      </w:pPr>
+      <w:rPr>
+        <w:rFonts w:ascii="Wingdings" w:hAnsi="Wingdings" w:hint="default"/>
+      </w:rPr>
+    </w:lvl>
+    <w:lvl w:ilvl="3" w:tplc="04090001" w:tentative="1">
+      <w:start w:val="1"/>
+      <w:numFmt w:val="bullet"/>
+      <w:lvlText w:val=""/>
+      <w:lvlJc w:val="left"/>
+      <w:pPr>
+        <w:ind w:left="2880" w:hanging="360"/>
+      </w:pPr>
+      <w:rPr>
+        <w:rFonts w:ascii="Symbol" w:hAnsi="Symbol" w:hint="default"/>
+      </w:rPr>
+    </w:lvl>
+    <w:lvl w:ilvl="4" w:tplc="04090003" w:tentative="1">
+      <w:start w:val="1"/>
+      <w:numFmt w:val="bullet"/>
+      <w:lvlText w:val="o"/>
+      <w:lvlJc w:val="left"/>
+      <w:pPr>
+        <w:ind w:left="3600" w:hanging="360"/>
+      </w:pPr>
+      <w:rPr>
+        <w:rFonts w:ascii="Courier New" w:hAnsi="Courier New" w:cs="Courier New" w:hint="default"/>
+      </w:rPr>
+    </w:lvl>
+    <w:lvl w:ilvl="5" w:tplc="04090005" w:tentative="1">
+      <w:start w:val="1"/>
+      <w:numFmt w:val="bullet"/>
+      <w:lvlText w:val=""/>
+      <w:lvlJc w:val="left"/>
+      <w:pPr>
+        <w:ind w:left="4320" w:hanging="360"/>
+      </w:pPr>
+      <w:rPr>
+        <w:rFonts w:ascii="Wingdings" w:hAnsi="Wingdings" w:hint="default"/>
+      </w:rPr>
+    </w:lvl>
+    <w:lvl w:ilvl="6" w:tplc="04090001" w:tentative="1">
+      <w:start w:val="1"/>
+      <w:numFmt w:val="bullet"/>
+      <w:lvlText w:val=""/>
+      <w:lvlJc w:val="left"/>
+      <w:pPr>
+        <w:ind w:left="5040" w:hanging="360"/>
+      </w:pPr>
+      <w:rPr>
+        <w:rFonts w:ascii="Symbol" w:hAnsi="Symbol" w:hint="default"/>
+      </w:rPr>
+    </w:lvl>
+    <w:lvl w:ilvl="7" w:tplc="04090003" w:tentative="1">
+      <w:start w:val="1"/>
+      <w:numFmt w:val="bullet"/>
+      <w:lvlText w:val="o"/>
+      <w:lvlJc w:val="left"/>
+      <w:pPr>
+        <w:ind w:left="5760" w:hanging="360"/>
+      </w:pPr>
+      <w:rPr>
+        <w:rFonts w:ascii="Courier New" w:hAnsi="Courier New" w:cs="Courier New" w:hint="default"/>
+      </w:rPr>
+    </w:lvl>
+    <w:lvl w:ilvl="8" w:tplc="04090005" w:tentative="1">
+      <w:start w:val="1"/>
+      <w:numFmt w:val="bullet"/>
+      <w:lvlText w:val=""/>
+      <w:lvlJc w:val="left"/>
+      <w:pPr>
+        <w:ind w:left="6480" w:hanging="360"/>
+      </w:pPr>
+      <w:rPr>
+        <w:rFonts w:ascii="Wingdings" w:hAnsi="Wingdings" w:hint="default"/>
+      </w:rPr>
+    </w:lvl>
+  </w:abstractNum>
+  <w:abstractNum w:abstractNumId="8" w15:restartNumberingAfterBreak="0">
     <w:nsid w:val="7EF840AD"/>
     <w:multiLevelType w:val="hybridMultilevel"/>
     <w:tmpl w:val="E436A22A"/>
@@ -7840,10 +8396,13 @@
     <w:abstractNumId w:val="2"/>
   </w:num>
   <w:num w:numId="7">
-    <w:abstractNumId w:val="7"/>
+    <w:abstractNumId w:val="8"/>
   </w:num>
   <w:num w:numId="8">
     <w:abstractNumId w:val="6"/>
+  </w:num>
+  <w:num w:numId="9">
+    <w:abstractNumId w:val="7"/>
   </w:num>
 </w:numbering>
 </file>

</xml_diff>

<commit_message>
Fit and Finish for Face API multi detect faces
</commit_message>
<xml_diff>
--- a/Blog.docx
+++ b/Blog.docx
@@ -115,18 +115,8 @@
           <w:color w:val="1F4D78"/>
           <w:sz w:val="24"/>
         </w:rPr>
-        <w:t xml:space="preserve">Kevin </w:t>
-      </w:r>
-      <w:proofErr w:type="spellStart"/>
-      <w:r>
-        <w:rPr>
-          <w:rFonts w:ascii="Calibri Light" w:eastAsia="Calibri Light" w:hAnsi="Calibri Light" w:cs="Calibri Light"/>
-          <w:color w:val="1F4D78"/>
-          <w:sz w:val="24"/>
-        </w:rPr>
-        <w:t>Shortall</w:t>
-      </w:r>
-      <w:proofErr w:type="spellEnd"/>
+        <w:t>Kevin Shortall</w:t>
+      </w:r>
     </w:p>
     <w:p>
       <w:pPr>
@@ -148,23 +138,7 @@
           <w:rFonts w:ascii="Calibri" w:eastAsia="Calibri" w:hAnsi="Calibri" w:cs="Calibri"/>
           <w:color w:val="FF0000"/>
         </w:rPr>
-        <w:t xml:space="preserve">Please note that this </w:t>
-      </w:r>
-      <w:proofErr w:type="spellStart"/>
-      <w:r>
-        <w:rPr>
-          <w:rFonts w:ascii="Calibri" w:eastAsia="Calibri" w:hAnsi="Calibri" w:cs="Calibri"/>
-          <w:color w:val="FF0000"/>
-        </w:rPr>
-        <w:t>github</w:t>
-      </w:r>
-      <w:proofErr w:type="spellEnd"/>
-      <w:r>
-        <w:rPr>
-          <w:rFonts w:ascii="Calibri" w:eastAsia="Calibri" w:hAnsi="Calibri" w:cs="Calibri"/>
-          <w:color w:val="FF0000"/>
-        </w:rPr>
-        <w:t xml:space="preserve"> blog was created on 15</w:t>
+        <w:t>Please note that this github blog was created on 15</w:t>
       </w:r>
       <w:r>
         <w:rPr>
@@ -948,23 +922,7 @@
                 <w:rFonts w:ascii="Arial" w:eastAsia="Arial" w:hAnsi="Arial" w:cs="Arial"/>
                 <w:sz w:val="16"/>
               </w:rPr>
-              <w:t xml:space="preserve">Group meeting in Business School of DCU to brainstorm project ideas. Discussed possibilities of using </w:t>
-            </w:r>
-            <w:proofErr w:type="spellStart"/>
-            <w:r>
-              <w:rPr>
-                <w:rFonts w:ascii="Arial" w:eastAsia="Arial" w:hAnsi="Arial" w:cs="Arial"/>
-                <w:sz w:val="16"/>
-              </w:rPr>
-              <w:t>DockerHub</w:t>
-            </w:r>
-            <w:proofErr w:type="spellEnd"/>
-            <w:r>
-              <w:rPr>
-                <w:rFonts w:ascii="Arial" w:eastAsia="Arial" w:hAnsi="Arial" w:cs="Arial"/>
-                <w:sz w:val="16"/>
-              </w:rPr>
-              <w:t xml:space="preserve"> for code storage locations and accessing it from AWS and Azure. Also examining different storage types, such as table, file, blob, etc.</w:t>
+              <w:t>Group meeting in Business School of DCU to brainstorm project ideas. Discussed possibilities of using DockerHub for code storage locations and accessing it from AWS and Azure. Also examining different storage types, such as table, file, blob, etc.</w:t>
             </w:r>
           </w:p>
         </w:tc>
@@ -1301,21 +1259,12 @@
             <w:pPr>
               <w:spacing w:after="0" w:line="240" w:lineRule="auto"/>
             </w:pPr>
-            <w:proofErr w:type="spellStart"/>
-            <w:r>
-              <w:rPr>
-                <w:rFonts w:ascii="Arial" w:eastAsia="Arial" w:hAnsi="Arial" w:cs="Arial"/>
-                <w:sz w:val="16"/>
-              </w:rPr>
-              <w:t>Whatsapp</w:t>
-            </w:r>
-            <w:proofErr w:type="spellEnd"/>
-            <w:r>
-              <w:rPr>
-                <w:rFonts w:ascii="Arial" w:eastAsia="Arial" w:hAnsi="Arial" w:cs="Arial"/>
-                <w:sz w:val="16"/>
-              </w:rPr>
-              <w:t xml:space="preserve"> group created for the project.</w:t>
+            <w:r>
+              <w:rPr>
+                <w:rFonts w:ascii="Arial" w:eastAsia="Arial" w:hAnsi="Arial" w:cs="Arial"/>
+                <w:sz w:val="16"/>
+              </w:rPr>
+              <w:t>Whatsapp group created for the project.</w:t>
             </w:r>
           </w:p>
         </w:tc>
@@ -1429,23 +1378,7 @@
                 <w:rFonts w:ascii="Arial" w:eastAsia="Arial" w:hAnsi="Arial" w:cs="Arial"/>
                 <w:sz w:val="16"/>
               </w:rPr>
-              <w:t xml:space="preserve">Discussed various project options. Decided upon running face recognition app on a hosted website using three different sources - Azure, AWS and </w:t>
-            </w:r>
-            <w:proofErr w:type="spellStart"/>
-            <w:r>
-              <w:rPr>
-                <w:rFonts w:ascii="Arial" w:eastAsia="Arial" w:hAnsi="Arial" w:cs="Arial"/>
-                <w:sz w:val="16"/>
-              </w:rPr>
-              <w:t>OpenShift</w:t>
-            </w:r>
-            <w:proofErr w:type="spellEnd"/>
-            <w:r>
-              <w:rPr>
-                <w:rFonts w:ascii="Arial" w:eastAsia="Arial" w:hAnsi="Arial" w:cs="Arial"/>
-                <w:sz w:val="16"/>
-              </w:rPr>
-              <w:t>.</w:t>
+              <w:t>Discussed various project options. Decided upon running face recognition app on a hosted website using three different sources - Azure, AWS and OpenShift.</w:t>
             </w:r>
           </w:p>
         </w:tc>
@@ -2129,23 +2062,7 @@
                 <w:rFonts w:ascii="Arial" w:eastAsia="Arial" w:hAnsi="Arial" w:cs="Arial"/>
                 <w:sz w:val="16"/>
               </w:rPr>
-              <w:t xml:space="preserve">Website code sourced. Code to be refined and submitted to </w:t>
-            </w:r>
-            <w:proofErr w:type="spellStart"/>
-            <w:r>
-              <w:rPr>
-                <w:rFonts w:ascii="Arial" w:eastAsia="Arial" w:hAnsi="Arial" w:cs="Arial"/>
-                <w:sz w:val="16"/>
-              </w:rPr>
-              <w:t>github</w:t>
-            </w:r>
-            <w:proofErr w:type="spellEnd"/>
-            <w:r>
-              <w:rPr>
-                <w:rFonts w:ascii="Arial" w:eastAsia="Arial" w:hAnsi="Arial" w:cs="Arial"/>
-                <w:sz w:val="16"/>
-              </w:rPr>
-              <w:t xml:space="preserve"> as the central repository.</w:t>
+              <w:t>Website code sourced. Code to be refined and submitted to github as the central repository.</w:t>
             </w:r>
           </w:p>
         </w:tc>
@@ -2373,39 +2290,7 @@
                 <w:rFonts w:ascii="Arial" w:eastAsia="Arial" w:hAnsi="Arial" w:cs="Arial"/>
                 <w:sz w:val="16"/>
               </w:rPr>
-              <w:t xml:space="preserve">Initial website code for face recognition </w:t>
-            </w:r>
-            <w:proofErr w:type="spellStart"/>
-            <w:r>
-              <w:rPr>
-                <w:rFonts w:ascii="Arial" w:eastAsia="Arial" w:hAnsi="Arial" w:cs="Arial"/>
-                <w:sz w:val="16"/>
-              </w:rPr>
-              <w:t>api</w:t>
-            </w:r>
-            <w:proofErr w:type="spellEnd"/>
-            <w:r>
-              <w:rPr>
-                <w:rFonts w:ascii="Arial" w:eastAsia="Arial" w:hAnsi="Arial" w:cs="Arial"/>
-                <w:sz w:val="16"/>
-              </w:rPr>
-              <w:t xml:space="preserve"> shared with the group via </w:t>
-            </w:r>
-            <w:proofErr w:type="spellStart"/>
-            <w:r>
-              <w:rPr>
-                <w:rFonts w:ascii="Arial" w:eastAsia="Arial" w:hAnsi="Arial" w:cs="Arial"/>
-                <w:sz w:val="16"/>
-              </w:rPr>
-              <w:t>Github</w:t>
-            </w:r>
-            <w:proofErr w:type="spellEnd"/>
-            <w:r>
-              <w:rPr>
-                <w:rFonts w:ascii="Arial" w:eastAsia="Arial" w:hAnsi="Arial" w:cs="Arial"/>
-                <w:sz w:val="16"/>
-              </w:rPr>
-              <w:t>.</w:t>
+              <w:t>Initial website code for face recognition api shared with the group via Github.</w:t>
             </w:r>
           </w:p>
         </w:tc>
@@ -2681,33 +2566,8 @@
                 <w:rFonts w:ascii="Arial" w:eastAsia="Arial" w:hAnsi="Arial" w:cs="Arial"/>
                 <w:sz w:val="16"/>
               </w:rPr>
-              <w:t>Visual Studio 2017 Community Edition installed. When trying to open the FaceAPI_MVC.sln file, the following feature was required to be installed in Visual Studio: ..\</w:t>
-            </w:r>
-            <w:proofErr w:type="spellStart"/>
-            <w:r>
-              <w:rPr>
-                <w:rFonts w:ascii="Arial" w:eastAsia="Arial" w:hAnsi="Arial" w:cs="Arial"/>
-                <w:sz w:val="16"/>
-              </w:rPr>
-              <w:t>FaceAPI_MVC.Web</w:t>
-            </w:r>
-            <w:proofErr w:type="spellEnd"/>
-            <w:r>
-              <w:rPr>
-                <w:rFonts w:ascii="Arial" w:eastAsia="Arial" w:hAnsi="Arial" w:cs="Arial"/>
-                <w:sz w:val="16"/>
-              </w:rPr>
-              <w:t>\</w:t>
-            </w:r>
-            <w:proofErr w:type="spellStart"/>
-            <w:r>
-              <w:rPr>
-                <w:rFonts w:ascii="Arial" w:eastAsia="Arial" w:hAnsi="Arial" w:cs="Arial"/>
-                <w:sz w:val="16"/>
-              </w:rPr>
-              <w:t>FaceAPI_MVC.Web.csproj</w:t>
-            </w:r>
-            <w:proofErr w:type="spellEnd"/>
+              <w:t>Visual Studio 2017 Community Edition installed. When trying to open the FaceAPI_MVC.sln file, the following feature was required to be installed in Visual Studio: ..\FaceAPI_MVC.Web\FaceAPI_MVC.Web.csproj</w:t>
+            </w:r>
           </w:p>
         </w:tc>
       </w:tr>
@@ -2820,23 +2680,7 @@
                 <w:rFonts w:ascii="Arial" w:eastAsia="Arial" w:hAnsi="Arial" w:cs="Arial"/>
                 <w:sz w:val="16"/>
               </w:rPr>
-              <w:t xml:space="preserve">Meeting in Business School in DCU. Review of recent progress with regards to hosting website on AWS and </w:t>
-            </w:r>
-            <w:proofErr w:type="spellStart"/>
-            <w:r>
-              <w:rPr>
-                <w:rFonts w:ascii="Arial" w:eastAsia="Arial" w:hAnsi="Arial" w:cs="Arial"/>
-                <w:sz w:val="16"/>
-              </w:rPr>
-              <w:t>OpenShift</w:t>
-            </w:r>
-            <w:proofErr w:type="spellEnd"/>
-            <w:r>
-              <w:rPr>
-                <w:rFonts w:ascii="Arial" w:eastAsia="Arial" w:hAnsi="Arial" w:cs="Arial"/>
-                <w:sz w:val="16"/>
-              </w:rPr>
-              <w:t>. Demonstration of VM Machine used by Sanjay to access Cloud areas.</w:t>
+              <w:t>Meeting in Business School in DCU. Review of recent progress with regards to hosting website on AWS and OpenShift. Demonstration of VM Machine used by Sanjay to access Cloud areas.</w:t>
             </w:r>
           </w:p>
         </w:tc>
@@ -2920,7 +2764,6 @@
             <w:pPr>
               <w:spacing w:after="0" w:line="240" w:lineRule="auto"/>
             </w:pPr>
-            <w:proofErr w:type="spellStart"/>
             <w:r>
               <w:rPr>
                 <w:rFonts w:ascii="Arial" w:eastAsia="Arial" w:hAnsi="Arial" w:cs="Arial"/>
@@ -2928,7 +2771,6 @@
               </w:rPr>
               <w:t>Minishift</w:t>
             </w:r>
-            <w:proofErr w:type="spellEnd"/>
           </w:p>
         </w:tc>
         <w:tc>
@@ -2954,21 +2796,12 @@
                 <w:sz w:val="16"/>
               </w:rPr>
             </w:pPr>
-            <w:proofErr w:type="spellStart"/>
-            <w:r>
-              <w:rPr>
-                <w:rFonts w:ascii="Arial" w:eastAsia="Arial" w:hAnsi="Arial" w:cs="Arial"/>
-                <w:sz w:val="16"/>
-              </w:rPr>
-              <w:t>MiniShift</w:t>
-            </w:r>
-            <w:proofErr w:type="spellEnd"/>
-            <w:r>
-              <w:rPr>
-                <w:rFonts w:ascii="Arial" w:eastAsia="Arial" w:hAnsi="Arial" w:cs="Arial"/>
-                <w:sz w:val="16"/>
-              </w:rPr>
-              <w:t xml:space="preserve"> setup on Windows - </w:t>
+            <w:r>
+              <w:rPr>
+                <w:rFonts w:ascii="Arial" w:eastAsia="Arial" w:hAnsi="Arial" w:cs="Arial"/>
+                <w:sz w:val="16"/>
+              </w:rPr>
+              <w:t xml:space="preserve">MiniShift setup on Windows - </w:t>
             </w:r>
           </w:p>
           <w:p>
@@ -3012,39 +2845,7 @@
                 <w:rFonts w:ascii="Arial" w:eastAsia="Arial" w:hAnsi="Arial" w:cs="Arial"/>
                 <w:sz w:val="16"/>
               </w:rPr>
-              <w:t xml:space="preserve">Just tried how to start and stop Virtual Box using </w:t>
-            </w:r>
-            <w:proofErr w:type="spellStart"/>
-            <w:r>
-              <w:rPr>
-                <w:rFonts w:ascii="Arial" w:eastAsia="Arial" w:hAnsi="Arial" w:cs="Arial"/>
-                <w:sz w:val="16"/>
-              </w:rPr>
-              <w:t>cmd</w:t>
-            </w:r>
-            <w:proofErr w:type="spellEnd"/>
-            <w:r>
-              <w:rPr>
-                <w:rFonts w:ascii="Arial" w:eastAsia="Arial" w:hAnsi="Arial" w:cs="Arial"/>
-                <w:sz w:val="16"/>
-              </w:rPr>
-              <w:t xml:space="preserve"> command and setup to access </w:t>
-            </w:r>
-            <w:proofErr w:type="spellStart"/>
-            <w:r>
-              <w:rPr>
-                <w:rFonts w:ascii="Arial" w:eastAsia="Arial" w:hAnsi="Arial" w:cs="Arial"/>
-                <w:sz w:val="16"/>
-              </w:rPr>
-              <w:t>Openshift</w:t>
-            </w:r>
-            <w:proofErr w:type="spellEnd"/>
-            <w:r>
-              <w:rPr>
-                <w:rFonts w:ascii="Arial" w:eastAsia="Arial" w:hAnsi="Arial" w:cs="Arial"/>
-                <w:sz w:val="16"/>
-              </w:rPr>
-              <w:t xml:space="preserve"> using local IP - </w:t>
+              <w:t xml:space="preserve">Just tried how to start and stop Virtual Box using cmd command and setup to access Openshift using local IP - </w:t>
             </w:r>
             <w:hyperlink r:id="rId8">
               <w:r>
@@ -3104,35 +2905,7 @@
         <w:rPr>
           <w:rFonts w:ascii="Calibri" w:eastAsia="Calibri" w:hAnsi="Calibri" w:cs="Calibri"/>
         </w:rPr>
-        <w:t xml:space="preserve">Face API, an ASP.NET based website created and </w:t>
-      </w:r>
-      <w:proofErr w:type="spellStart"/>
-      <w:r>
-        <w:rPr>
-          <w:rFonts w:ascii="Calibri" w:eastAsia="Calibri" w:hAnsi="Calibri" w:cs="Calibri"/>
-        </w:rPr>
-        <w:t>commited</w:t>
-      </w:r>
-      <w:proofErr w:type="spellEnd"/>
-      <w:r>
-        <w:rPr>
-          <w:rFonts w:ascii="Calibri" w:eastAsia="Calibri" w:hAnsi="Calibri" w:cs="Calibri"/>
-        </w:rPr>
-        <w:t xml:space="preserve"> to GITHUB. This was our first </w:t>
-      </w:r>
-      <w:proofErr w:type="spellStart"/>
-      <w:r>
-        <w:rPr>
-          <w:rFonts w:ascii="Calibri" w:eastAsia="Calibri" w:hAnsi="Calibri" w:cs="Calibri"/>
-        </w:rPr>
-        <w:t>github</w:t>
-      </w:r>
-      <w:proofErr w:type="spellEnd"/>
-      <w:r>
-        <w:rPr>
-          <w:rFonts w:ascii="Calibri" w:eastAsia="Calibri" w:hAnsi="Calibri" w:cs="Calibri"/>
-        </w:rPr>
-        <w:t xml:space="preserve"> commit.</w:t>
+        <w:t>Face API, an ASP.NET based website created and commited to GITHUB. This was our first github commit.</w:t>
       </w:r>
       <w:r>
         <w:rPr>
@@ -3321,21 +3094,7 @@
         <w:rPr>
           <w:rFonts w:ascii="Calibri" w:eastAsia="Calibri" w:hAnsi="Calibri" w:cs="Calibri"/>
         </w:rPr>
-        <w:t xml:space="preserve">Lastly, code was updated to refer latest </w:t>
-      </w:r>
-      <w:proofErr w:type="spellStart"/>
-      <w:r>
-        <w:rPr>
-          <w:rFonts w:ascii="Calibri" w:eastAsia="Calibri" w:hAnsi="Calibri" w:cs="Calibri"/>
-        </w:rPr>
-        <w:t>nuget</w:t>
-      </w:r>
-      <w:proofErr w:type="spellEnd"/>
-      <w:r>
-        <w:rPr>
-          <w:rFonts w:ascii="Calibri" w:eastAsia="Calibri" w:hAnsi="Calibri" w:cs="Calibri"/>
-        </w:rPr>
-        <w:t xml:space="preserve"> packages (binaries) for Face API.</w:t>
+        <w:t>Lastly, code was updated to refer latest nuget packages (binaries) for Face API.</w:t>
       </w:r>
     </w:p>
     <w:p>
@@ -3726,21 +3485,7 @@
         <w:rPr>
           <w:rFonts w:ascii="Calibri" w:eastAsia="Calibri" w:hAnsi="Calibri" w:cs="Calibri"/>
         </w:rPr>
-        <w:t xml:space="preserve">. Checked </w:t>
-      </w:r>
-      <w:proofErr w:type="spellStart"/>
-      <w:r>
-        <w:rPr>
-          <w:rFonts w:ascii="Calibri" w:eastAsia="Calibri" w:hAnsi="Calibri" w:cs="Calibri"/>
-        </w:rPr>
-        <w:t>FacApi</w:t>
-      </w:r>
-      <w:proofErr w:type="spellEnd"/>
-      <w:r>
-        <w:rPr>
-          <w:rFonts w:ascii="Calibri" w:eastAsia="Calibri" w:hAnsi="Calibri" w:cs="Calibri"/>
-        </w:rPr>
-        <w:t xml:space="preserve"> site was successfully launched in </w:t>
+        <w:t xml:space="preserve">. Checked FacApi site was successfully launched in </w:t>
       </w:r>
       <w:r>
         <w:rPr>
@@ -3830,21 +3575,7 @@
         <w:rPr>
           <w:rFonts w:ascii="Calibri" w:eastAsia="Calibri" w:hAnsi="Calibri" w:cs="Calibri"/>
         </w:rPr>
-        <w:t xml:space="preserve">Difficulty found when trying to upload an image from a local source to the Face API webpage. I have accessed the </w:t>
-      </w:r>
-      <w:proofErr w:type="spellStart"/>
-      <w:r>
-        <w:rPr>
-          <w:rFonts w:ascii="Calibri" w:eastAsia="Calibri" w:hAnsi="Calibri" w:cs="Calibri"/>
-        </w:rPr>
-        <w:t>url</w:t>
-      </w:r>
-      <w:proofErr w:type="spellEnd"/>
-      <w:r>
-        <w:rPr>
-          <w:rFonts w:ascii="Calibri" w:eastAsia="Calibri" w:hAnsi="Calibri" w:cs="Calibri"/>
-        </w:rPr>
-        <w:t xml:space="preserve"> from different devices, so the page is live, but there is a disconnect with retrieving the images. I am still working on a solution to this.</w:t>
+        <w:t>Difficulty found when trying to upload an image from a local source to the Face API webpage. I have accessed the url from different devices, so the page is live, but there is a disconnect with retrieving the images. I am still working on a solution to this.</w:t>
       </w:r>
     </w:p>
     <w:p>
@@ -4402,21 +4133,7 @@
         <w:rPr>
           <w:rFonts w:ascii="Calibri" w:eastAsia="Calibri" w:hAnsi="Calibri" w:cs="Calibri"/>
         </w:rPr>
-        <w:t>Creating a storage contract (</w:t>
-      </w:r>
-      <w:proofErr w:type="spellStart"/>
-      <w:r>
-        <w:rPr>
-          <w:rFonts w:ascii="Calibri" w:eastAsia="Calibri" w:hAnsi="Calibri" w:cs="Calibri"/>
-        </w:rPr>
-        <w:t>IStorage.cs</w:t>
-      </w:r>
-      <w:proofErr w:type="spellEnd"/>
-      <w:r>
-        <w:rPr>
-          <w:rFonts w:ascii="Calibri" w:eastAsia="Calibri" w:hAnsi="Calibri" w:cs="Calibri"/>
-        </w:rPr>
-        <w:t>) and implementing three different solutions for Azure, AWS and Open Shift.</w:t>
+        <w:t>Creating a storage contract (IStorage.cs) and implementing three different solutions for Azure, AWS and Open Shift.</w:t>
       </w:r>
     </w:p>
     <w:p>
@@ -4434,35 +4151,7 @@
         <w:rPr>
           <w:rFonts w:ascii="Calibri" w:eastAsia="Calibri" w:hAnsi="Calibri" w:cs="Calibri"/>
         </w:rPr>
-        <w:t xml:space="preserve">Investigate if all </w:t>
-      </w:r>
-      <w:proofErr w:type="gramStart"/>
-      <w:r>
-        <w:rPr>
-          <w:rFonts w:ascii="Calibri" w:eastAsia="Calibri" w:hAnsi="Calibri" w:cs="Calibri"/>
-        </w:rPr>
-        <w:t>three cloud</w:t>
-      </w:r>
-      <w:proofErr w:type="gramEnd"/>
-      <w:r>
-        <w:rPr>
-          <w:rFonts w:ascii="Calibri" w:eastAsia="Calibri" w:hAnsi="Calibri" w:cs="Calibri"/>
-        </w:rPr>
-        <w:t xml:space="preserve"> storages has REST API to access the storage (READ/WRITE). If yes, then we can develop one single component which can interact with any storage layer as long as it follows REST protocols which is quite standard. We are planning to store the different REST endpoints in </w:t>
-      </w:r>
-      <w:proofErr w:type="spellStart"/>
-      <w:r>
-        <w:rPr>
-          <w:rFonts w:ascii="Calibri" w:eastAsia="Calibri" w:hAnsi="Calibri" w:cs="Calibri"/>
-        </w:rPr>
-        <w:t>web.config</w:t>
-      </w:r>
-      <w:proofErr w:type="spellEnd"/>
-      <w:r>
-        <w:rPr>
-          <w:rFonts w:ascii="Calibri" w:eastAsia="Calibri" w:hAnsi="Calibri" w:cs="Calibri"/>
-        </w:rPr>
-        <w:t xml:space="preserve"> so that we can change it in each cloud provider.</w:t>
+        <w:t>Investigate if all three cloud storages has REST API to access the storage (READ/WRITE). If yes, then we can develop one single component which can interact with any storage layer as long as it follows REST protocols which is quite standard. We are planning to store the different REST endpoints in web.config so that we can change it in each cloud provider.</w:t>
       </w:r>
     </w:p>
     <w:p>
@@ -4548,21 +4237,7 @@
           <w:rFonts w:ascii="Calibri" w:eastAsia="Calibri" w:hAnsi="Calibri" w:cs="Calibri"/>
         </w:rPr>
         <w:lastRenderedPageBreak/>
-        <w:t xml:space="preserve">Stater – Free for individual learning and experimenting </w:t>
-      </w:r>
-      <w:proofErr w:type="spellStart"/>
-      <w:r>
-        <w:rPr>
-          <w:rFonts w:ascii="Calibri" w:eastAsia="Calibri" w:hAnsi="Calibri" w:cs="Calibri"/>
-        </w:rPr>
-        <w:t>amd</w:t>
-      </w:r>
-      <w:proofErr w:type="spellEnd"/>
-      <w:r>
-        <w:rPr>
-          <w:rFonts w:ascii="Calibri" w:eastAsia="Calibri" w:hAnsi="Calibri" w:cs="Calibri"/>
-        </w:rPr>
-        <w:t xml:space="preserve"> limited to 1 Project with the following features. </w:t>
+        <w:t xml:space="preserve">Stater – Free for individual learning and experimenting amd limited to 1 Project with the following features. </w:t>
       </w:r>
     </w:p>
     <w:p>
@@ -4661,19 +4336,11 @@
           <w:rFonts w:ascii="Calibri" w:eastAsia="Calibri" w:hAnsi="Calibri" w:cs="Calibri"/>
         </w:rPr>
       </w:pPr>
-      <w:proofErr w:type="spellStart"/>
-      <w:r>
-        <w:rPr>
-          <w:rFonts w:ascii="Calibri" w:eastAsia="Calibri" w:hAnsi="Calibri" w:cs="Calibri"/>
-        </w:rPr>
-        <w:t>Upto</w:t>
-      </w:r>
-      <w:proofErr w:type="spellEnd"/>
-      <w:r>
-        <w:rPr>
-          <w:rFonts w:ascii="Calibri" w:eastAsia="Calibri" w:hAnsi="Calibri" w:cs="Calibri"/>
-        </w:rPr>
-        <w:t xml:space="preserve"> 100GB </w:t>
+      <w:r>
+        <w:rPr>
+          <w:rFonts w:ascii="Calibri" w:eastAsia="Calibri" w:hAnsi="Calibri" w:cs="Calibri"/>
+        </w:rPr>
+        <w:t xml:space="preserve">Upto 100GB </w:t>
       </w:r>
       <w:r>
         <w:rPr>
@@ -4728,21 +4395,7 @@
         <w:rPr>
           <w:rFonts w:ascii="Calibri" w:eastAsia="Calibri" w:hAnsi="Calibri" w:cs="Calibri"/>
         </w:rPr>
-        <w:t xml:space="preserve">runtime and data layers including Java EE6, Ruby, PHP, </w:t>
-      </w:r>
-      <w:proofErr w:type="gramStart"/>
-      <w:r>
-        <w:rPr>
-          <w:rFonts w:ascii="Calibri" w:eastAsia="Calibri" w:hAnsi="Calibri" w:cs="Calibri"/>
-        </w:rPr>
-        <w:t>Perl ,</w:t>
-      </w:r>
-      <w:proofErr w:type="gramEnd"/>
-      <w:r>
-        <w:rPr>
-          <w:rFonts w:ascii="Calibri" w:eastAsia="Calibri" w:hAnsi="Calibri" w:cs="Calibri"/>
-        </w:rPr>
-        <w:t xml:space="preserve"> MySQL. </w:t>
+        <w:t xml:space="preserve">runtime and data layers including Java EE6, Ruby, PHP, Perl , MySQL. </w:t>
       </w:r>
     </w:p>
     <w:p>
@@ -4955,21 +4608,7 @@
         <w:rPr>
           <w:rFonts w:ascii="Calibri" w:eastAsia="Calibri" w:hAnsi="Calibri" w:cs="Calibri"/>
         </w:rPr>
-        <w:t xml:space="preserve"> Possible solution discussed are to give permission to ‘</w:t>
-      </w:r>
-      <w:proofErr w:type="spellStart"/>
-      <w:r>
-        <w:rPr>
-          <w:rFonts w:ascii="Calibri" w:eastAsia="Calibri" w:hAnsi="Calibri" w:cs="Calibri"/>
-        </w:rPr>
-        <w:t>wwwroot</w:t>
-      </w:r>
-      <w:proofErr w:type="spellEnd"/>
-      <w:r>
-        <w:rPr>
-          <w:rFonts w:ascii="Calibri" w:eastAsia="Calibri" w:hAnsi="Calibri" w:cs="Calibri"/>
-        </w:rPr>
-        <w:t>’ folder in AWS server machine or updating the code to store uploaded images in a different folder.</w:t>
+        <w:t xml:space="preserve"> Possible solution discussed are to give permission to ‘wwwroot’ folder in AWS server machine or updating the code to store uploaded images in a different folder.</w:t>
       </w:r>
     </w:p>
     <w:p>
@@ -5071,21 +4710,7 @@
         <w:rPr>
           <w:rFonts w:ascii="Calibri" w:eastAsia="Calibri" w:hAnsi="Calibri" w:cs="Calibri"/>
         </w:rPr>
-        <w:t xml:space="preserve">Attempted to open AWS through the shortcuts pre-loaded on the Remote Desktop </w:t>
-      </w:r>
-      <w:proofErr w:type="spellStart"/>
-      <w:r>
-        <w:rPr>
-          <w:rFonts w:ascii="Calibri" w:eastAsia="Calibri" w:hAnsi="Calibri" w:cs="Calibri"/>
-        </w:rPr>
-        <w:t>desktop</w:t>
-      </w:r>
-      <w:proofErr w:type="spellEnd"/>
-      <w:r>
-        <w:rPr>
-          <w:rFonts w:ascii="Calibri" w:eastAsia="Calibri" w:hAnsi="Calibri" w:cs="Calibri"/>
-        </w:rPr>
-        <w:t>. These did not allow login either.</w:t>
+        <w:t>Attempted to open AWS through the shortcuts pre-loaded on the Remote Desktop desktop. These did not allow login either.</w:t>
       </w:r>
     </w:p>
     <w:p>
@@ -5201,21 +4826,7 @@
         <w:rPr>
           <w:rFonts w:ascii="Calibri" w:eastAsia="Calibri" w:hAnsi="Calibri" w:cs="Calibri"/>
         </w:rPr>
-        <w:t xml:space="preserve"> Brief video demo uploaded to </w:t>
-      </w:r>
-      <w:proofErr w:type="spellStart"/>
-      <w:r>
-        <w:rPr>
-          <w:rFonts w:ascii="Calibri" w:eastAsia="Calibri" w:hAnsi="Calibri" w:cs="Calibri"/>
-        </w:rPr>
-        <w:t>Github</w:t>
-      </w:r>
-      <w:proofErr w:type="spellEnd"/>
-      <w:r>
-        <w:rPr>
-          <w:rFonts w:ascii="Calibri" w:eastAsia="Calibri" w:hAnsi="Calibri" w:cs="Calibri"/>
-        </w:rPr>
-        <w:t xml:space="preserve"> blog location.</w:t>
+        <w:t xml:space="preserve"> Brief video demo uploaded to Github blog location.</w:t>
       </w:r>
     </w:p>
     <w:p>
@@ -5316,21 +4927,7 @@
         <w:rPr>
           <w:rFonts w:ascii="Calibri" w:eastAsia="Calibri" w:hAnsi="Calibri" w:cs="Calibri"/>
         </w:rPr>
-        <w:t xml:space="preserve">Kevin to create a new folder in </w:t>
-      </w:r>
-      <w:proofErr w:type="spellStart"/>
-      <w:r>
-        <w:rPr>
-          <w:rFonts w:ascii="Calibri" w:eastAsia="Calibri" w:hAnsi="Calibri" w:cs="Calibri"/>
-        </w:rPr>
-        <w:t>Github</w:t>
-      </w:r>
-      <w:proofErr w:type="spellEnd"/>
-      <w:r>
-        <w:rPr>
-          <w:rFonts w:ascii="Calibri" w:eastAsia="Calibri" w:hAnsi="Calibri" w:cs="Calibri"/>
-        </w:rPr>
-        <w:t xml:space="preserve"> location to contain the working code used in AWS (code will be the same as the original code).</w:t>
+        <w:t>Kevin to create a new folder in Github location to contain the working code used in AWS (code will be the same as the original code).</w:t>
       </w:r>
     </w:p>
     <w:p>
@@ -5426,43 +5023,21 @@
         <w:rPr>
           <w:rFonts w:ascii="Calibri" w:eastAsia="Calibri" w:hAnsi="Calibri" w:cs="Calibri"/>
         </w:rPr>
-        <w:t xml:space="preserve">Using Visual Studio Community edition 2015, first tried to launch </w:t>
-      </w:r>
-      <w:proofErr w:type="spellStart"/>
-      <w:r>
-        <w:rPr>
-          <w:rFonts w:ascii="Calibri" w:eastAsia="Calibri" w:hAnsi="Calibri" w:cs="Calibri"/>
-        </w:rPr>
-        <w:t>FacApi</w:t>
-      </w:r>
-      <w:proofErr w:type="spellEnd"/>
-      <w:r>
-        <w:rPr>
-          <w:rFonts w:ascii="Calibri" w:eastAsia="Calibri" w:hAnsi="Calibri" w:cs="Calibri"/>
-        </w:rPr>
-        <w:t xml:space="preserve"> website in local laptop and follow step by step process to download Click2Cloud add-on and additional software.</w:t>
-      </w:r>
-    </w:p>
-    <w:p>
-      <w:pPr>
-        <w:rPr>
-          <w:rFonts w:ascii="Calibri" w:eastAsia="Calibri" w:hAnsi="Calibri" w:cs="Calibri"/>
-        </w:rPr>
-      </w:pPr>
-      <w:r>
-        <w:rPr>
-          <w:rFonts w:ascii="Calibri" w:eastAsia="Calibri" w:hAnsi="Calibri" w:cs="Calibri"/>
-        </w:rPr>
-        <w:t xml:space="preserve">Pre-Requisite </w:t>
-      </w:r>
-      <w:proofErr w:type="spellStart"/>
-      <w:r>
-        <w:rPr>
-          <w:rFonts w:ascii="Calibri" w:eastAsia="Calibri" w:hAnsi="Calibri" w:cs="Calibri"/>
-        </w:rPr>
-        <w:t>Softwares</w:t>
-      </w:r>
-      <w:proofErr w:type="spellEnd"/>
+        <w:t>Using Visual Studio Community edition 2015, first tried to launch FacApi website in local laptop and follow step by step process to download Click2Cloud add-on and additional software.</w:t>
+      </w:r>
+    </w:p>
+    <w:p>
+      <w:pPr>
+        <w:rPr>
+          <w:rFonts w:ascii="Calibri" w:eastAsia="Calibri" w:hAnsi="Calibri" w:cs="Calibri"/>
+        </w:rPr>
+      </w:pPr>
+      <w:r>
+        <w:rPr>
+          <w:rFonts w:ascii="Calibri" w:eastAsia="Calibri" w:hAnsi="Calibri" w:cs="Calibri"/>
+        </w:rPr>
+        <w:t>Pre-Requisite Softwares</w:t>
+      </w:r>
     </w:p>
     <w:p>
       <w:pPr>
@@ -5479,36 +5054,14 @@
         <w:rPr>
           <w:rFonts w:ascii="Calibri" w:eastAsia="Calibri" w:hAnsi="Calibri" w:cs="Calibri"/>
         </w:rPr>
-        <w:t xml:space="preserve">Install </w:t>
-      </w:r>
-      <w:proofErr w:type="spellStart"/>
-      <w:r>
-        <w:rPr>
-          <w:rFonts w:ascii="Calibri" w:eastAsia="Calibri" w:hAnsi="Calibri" w:cs="Calibri"/>
-        </w:rPr>
-        <w:t>Microsoftware</w:t>
-      </w:r>
-      <w:proofErr w:type="spellEnd"/>
-      <w:r>
-        <w:rPr>
-          <w:rFonts w:ascii="Calibri" w:eastAsia="Calibri" w:hAnsi="Calibri" w:cs="Calibri"/>
-        </w:rPr>
-        <w:t xml:space="preserve"> </w:t>
-      </w:r>
-      <w:r>
-        <w:rPr>
-          <w:rFonts w:ascii="Calibri" w:eastAsia="Calibri" w:hAnsi="Calibri" w:cs="Calibri"/>
-        </w:rPr>
-        <w:t xml:space="preserve">Visual Studio 2015 – Already downloaded and launched </w:t>
-      </w:r>
-      <w:proofErr w:type="spellStart"/>
-      <w:r>
-        <w:rPr>
-          <w:rFonts w:ascii="Calibri" w:eastAsia="Calibri" w:hAnsi="Calibri" w:cs="Calibri"/>
-        </w:rPr>
-        <w:t>FacApi</w:t>
-      </w:r>
-      <w:proofErr w:type="spellEnd"/>
+        <w:t xml:space="preserve">Install Microsoftware </w:t>
+      </w:r>
+      <w:r>
+        <w:rPr>
+          <w:rFonts w:ascii="Calibri" w:eastAsia="Calibri" w:hAnsi="Calibri" w:cs="Calibri"/>
+        </w:rPr>
+        <w:t>Visual Studio 2015 – Already downloaded and launched FacApi</w:t>
+      </w:r>
     </w:p>
     <w:p>
       <w:pPr>
@@ -5557,19 +5110,11 @@
           <w:rFonts w:ascii="Calibri" w:eastAsia="Calibri" w:hAnsi="Calibri" w:cs="Calibri"/>
         </w:rPr>
       </w:pPr>
-      <w:proofErr w:type="spellStart"/>
-      <w:r>
-        <w:rPr>
-          <w:rFonts w:ascii="Calibri" w:eastAsia="Calibri" w:hAnsi="Calibri" w:cs="Calibri"/>
-        </w:rPr>
-        <w:t>MicroSoft</w:t>
-      </w:r>
-      <w:proofErr w:type="spellEnd"/>
-      <w:r>
-        <w:rPr>
-          <w:rFonts w:ascii="Calibri" w:eastAsia="Calibri" w:hAnsi="Calibri" w:cs="Calibri"/>
-        </w:rPr>
-        <w:t xml:space="preserve"> .Net Core SDK Preview 2</w:t>
+      <w:r>
+        <w:rPr>
+          <w:rFonts w:ascii="Calibri" w:eastAsia="Calibri" w:hAnsi="Calibri" w:cs="Calibri"/>
+        </w:rPr>
+        <w:t>MicroSoft .Net Core SDK Preview 2</w:t>
       </w:r>
     </w:p>
     <w:p>
@@ -5775,35 +5320,7 @@
         <w:rPr>
           <w:rFonts w:ascii="Calibri" w:eastAsia="Calibri" w:hAnsi="Calibri" w:cs="Calibri"/>
         </w:rPr>
-        <w:t xml:space="preserve">The AWS equivalent of Azure Application Insights is Amazon </w:t>
-      </w:r>
-      <w:proofErr w:type="spellStart"/>
-      <w:r>
-        <w:rPr>
-          <w:rFonts w:ascii="Calibri" w:eastAsia="Calibri" w:hAnsi="Calibri" w:cs="Calibri"/>
-        </w:rPr>
-        <w:t>CloudWatch</w:t>
-      </w:r>
-      <w:proofErr w:type="spellEnd"/>
-      <w:r>
-        <w:rPr>
-          <w:rFonts w:ascii="Calibri" w:eastAsia="Calibri" w:hAnsi="Calibri" w:cs="Calibri"/>
-        </w:rPr>
-        <w:t xml:space="preserve">. This can be used for monitoring of application performance issues. The AWS equivalent of Azure Operational Insights is Amazon </w:t>
-      </w:r>
-      <w:proofErr w:type="spellStart"/>
-      <w:r>
-        <w:rPr>
-          <w:rFonts w:ascii="Calibri" w:eastAsia="Calibri" w:hAnsi="Calibri" w:cs="Calibri"/>
-        </w:rPr>
-        <w:t>CloudTrail</w:t>
-      </w:r>
-      <w:proofErr w:type="spellEnd"/>
-      <w:r>
-        <w:rPr>
-          <w:rFonts w:ascii="Calibri" w:eastAsia="Calibri" w:hAnsi="Calibri" w:cs="Calibri"/>
-        </w:rPr>
-        <w:t>. This can be used to perform data analytics of your application.</w:t>
+        <w:t>The AWS equivalent of Azure Application Insights is Amazon CloudWatch. This can be used for monitoring of application performance issues. The AWS equivalent of Azure Operational Insights is Amazon CloudTrail. This can be used to perform data analytics of your application.</w:t>
       </w:r>
     </w:p>
     <w:p>
@@ -5911,21 +5428,7 @@
         <w:rPr>
           <w:rFonts w:ascii="Calibri" w:eastAsia="Calibri" w:hAnsi="Calibri" w:cs="Calibri"/>
         </w:rPr>
-        <w:t xml:space="preserve">Created project in connected server by selecting “New </w:t>
-      </w:r>
-      <w:proofErr w:type="spellStart"/>
-      <w:r>
-        <w:rPr>
-          <w:rFonts w:ascii="Calibri" w:eastAsia="Calibri" w:hAnsi="Calibri" w:cs="Calibri"/>
-        </w:rPr>
-        <w:t>OpenShift</w:t>
-      </w:r>
-      <w:proofErr w:type="spellEnd"/>
-      <w:r>
-        <w:rPr>
-          <w:rFonts w:ascii="Calibri" w:eastAsia="Calibri" w:hAnsi="Calibri" w:cs="Calibri"/>
-        </w:rPr>
-        <w:t xml:space="preserve"> Application” and provided new project and other details and click F</w:t>
+        <w:t>Created project in connected server by selecting “New OpenShift Application” and provided new project and other details and click F</w:t>
       </w:r>
       <w:r>
         <w:rPr>
@@ -6261,21 +5764,7 @@
         <w:rPr>
           <w:rFonts w:ascii="Calibri" w:eastAsia="Calibri" w:hAnsi="Calibri" w:cs="Calibri"/>
         </w:rPr>
-        <w:t xml:space="preserve">Name: </w:t>
-      </w:r>
-      <w:proofErr w:type="spellStart"/>
-      <w:r>
-        <w:rPr>
-          <w:rFonts w:ascii="Calibri" w:eastAsia="Calibri" w:hAnsi="Calibri" w:cs="Calibri"/>
-        </w:rPr>
-        <w:t>faceapiweustorage</w:t>
-      </w:r>
-      <w:proofErr w:type="spellEnd"/>
-      <w:r>
-        <w:rPr>
-          <w:rFonts w:ascii="Calibri" w:eastAsia="Calibri" w:hAnsi="Calibri" w:cs="Calibri"/>
-        </w:rPr>
-        <w:t xml:space="preserve">, Endpoint: </w:t>
+        <w:t xml:space="preserve">Name: faceapiweustorage, Endpoint: </w:t>
       </w:r>
       <w:hyperlink r:id="rId31" w:history="1">
         <w:r>
@@ -6340,17 +5829,8 @@
           <w:rFonts w:ascii="Calibri" w:eastAsia="Calibri" w:hAnsi="Calibri" w:cs="Calibri"/>
           <w:b/>
         </w:rPr>
-        <w:t xml:space="preserve">Time Taken: 1-2 </w:t>
-      </w:r>
-      <w:proofErr w:type="spellStart"/>
-      <w:r>
-        <w:rPr>
-          <w:rFonts w:ascii="Calibri" w:eastAsia="Calibri" w:hAnsi="Calibri" w:cs="Calibri"/>
-          <w:b/>
-        </w:rPr>
-        <w:t>mins</w:t>
-      </w:r>
-      <w:proofErr w:type="spellEnd"/>
+        <w:t>Time Taken: 1-2 mins</w:t>
+      </w:r>
     </w:p>
     <w:p>
       <w:pPr>
@@ -6367,21 +5847,7 @@
         <w:rPr>
           <w:rFonts w:ascii="Calibri" w:eastAsia="Calibri" w:hAnsi="Calibri" w:cs="Calibri"/>
         </w:rPr>
-        <w:t xml:space="preserve">Problems </w:t>
-      </w:r>
-      <w:proofErr w:type="gramStart"/>
-      <w:r>
-        <w:rPr>
-          <w:rFonts w:ascii="Calibri" w:eastAsia="Calibri" w:hAnsi="Calibri" w:cs="Calibri"/>
-        </w:rPr>
-        <w:t>faced:</w:t>
-      </w:r>
-      <w:proofErr w:type="gramEnd"/>
-      <w:r>
-        <w:rPr>
-          <w:rFonts w:ascii="Calibri" w:eastAsia="Calibri" w:hAnsi="Calibri" w:cs="Calibri"/>
-        </w:rPr>
-        <w:t xml:space="preserve"> Azure was not creating the storage account for almost half a day. I tried after few hours and it worked fine. Looks like there was a temporary glitch in the Azure Portal.</w:t>
+        <w:t>Problems faced: Azure was not creating the storage account for almost half a day. I tried after few hours and it worked fine. Looks like there was a temporary glitch in the Azure Portal.</w:t>
       </w:r>
     </w:p>
     <w:p>
@@ -6528,35 +5994,7 @@
           <w:rFonts w:ascii="Calibri" w:eastAsia="Calibri" w:hAnsi="Calibri" w:cs="Calibri"/>
         </w:rPr>
         <w:lastRenderedPageBreak/>
-        <w:t>Storage account ‘</w:t>
-      </w:r>
-      <w:proofErr w:type="spellStart"/>
-      <w:r>
-        <w:rPr>
-          <w:rFonts w:ascii="Calibri" w:eastAsia="Calibri" w:hAnsi="Calibri" w:cs="Calibri"/>
-        </w:rPr>
-        <w:t>faceapiweustorage</w:t>
-      </w:r>
-      <w:proofErr w:type="spellEnd"/>
-      <w:r>
-        <w:rPr>
-          <w:rFonts w:ascii="Calibri" w:eastAsia="Calibri" w:hAnsi="Calibri" w:cs="Calibri"/>
-        </w:rPr>
-        <w:t xml:space="preserve">’ was required for the </w:t>
-      </w:r>
-      <w:proofErr w:type="spellStart"/>
-      <w:r>
-        <w:rPr>
-          <w:rFonts w:ascii="Calibri" w:eastAsia="Calibri" w:hAnsi="Calibri" w:cs="Calibri"/>
-        </w:rPr>
-        <w:t>back up</w:t>
-      </w:r>
-      <w:proofErr w:type="spellEnd"/>
-      <w:r>
-        <w:rPr>
-          <w:rFonts w:ascii="Calibri" w:eastAsia="Calibri" w:hAnsi="Calibri" w:cs="Calibri"/>
-        </w:rPr>
-        <w:t>.</w:t>
+        <w:t>Storage account ‘faceapiweustorage’ was required for the back up.</w:t>
       </w:r>
     </w:p>
     <w:p>
@@ -7032,41 +6470,13 @@
         <w:rPr>
           <w:rFonts w:ascii="Calibri" w:eastAsia="Calibri" w:hAnsi="Calibri" w:cs="Calibri"/>
         </w:rPr>
-        <w:t xml:space="preserve">ages (10). These sample images </w:t>
-      </w:r>
-      <w:proofErr w:type="gramStart"/>
-      <w:r>
-        <w:rPr>
-          <w:rFonts w:ascii="Calibri" w:eastAsia="Calibri" w:hAnsi="Calibri" w:cs="Calibri"/>
-        </w:rPr>
-        <w:t>are</w:t>
-      </w:r>
-      <w:r>
-        <w:rPr>
-          <w:rFonts w:ascii="Calibri" w:eastAsia="Calibri" w:hAnsi="Calibri" w:cs="Calibri"/>
-        </w:rPr>
-        <w:t xml:space="preserve"> fetched</w:t>
-      </w:r>
-      <w:proofErr w:type="gramEnd"/>
-      <w:r>
-        <w:rPr>
-          <w:rFonts w:ascii="Calibri" w:eastAsia="Calibri" w:hAnsi="Calibri" w:cs="Calibri"/>
-        </w:rPr>
-        <w:t xml:space="preserve"> at runtime, and iteratively FACE API is used to detect faces. Results </w:t>
-      </w:r>
-      <w:proofErr w:type="gramStart"/>
-      <w:r>
-        <w:rPr>
-          <w:rFonts w:ascii="Calibri" w:eastAsia="Calibri" w:hAnsi="Calibri" w:cs="Calibri"/>
-        </w:rPr>
-        <w:t>are displayed</w:t>
-      </w:r>
-      <w:proofErr w:type="gramEnd"/>
-      <w:r>
-        <w:rPr>
-          <w:rFonts w:ascii="Calibri" w:eastAsia="Calibri" w:hAnsi="Calibri" w:cs="Calibri"/>
-        </w:rPr>
-        <w:t xml:space="preserve"> with the detected faces highlighted</w:t>
+        <w:t>ages (10). These sample images are</w:t>
+      </w:r>
+      <w:r>
+        <w:rPr>
+          <w:rFonts w:ascii="Calibri" w:eastAsia="Calibri" w:hAnsi="Calibri" w:cs="Calibri"/>
+        </w:rPr>
+        <w:t xml:space="preserve"> fetched at runtime, and iteratively FACE API is used to detect faces. Results are displayed with the detected faces highlighted</w:t>
       </w:r>
       <w:r>
         <w:rPr>
@@ -7096,21 +6506,7 @@
         <w:rPr>
           <w:rFonts w:ascii="Calibri" w:eastAsia="Calibri" w:hAnsi="Calibri" w:cs="Calibri"/>
         </w:rPr>
-        <w:t xml:space="preserve">. The code needs to </w:t>
-      </w:r>
-      <w:proofErr w:type="gramStart"/>
-      <w:r>
-        <w:rPr>
-          <w:rFonts w:ascii="Calibri" w:eastAsia="Calibri" w:hAnsi="Calibri" w:cs="Calibri"/>
-        </w:rPr>
-        <w:t>be polished</w:t>
-      </w:r>
-      <w:proofErr w:type="gramEnd"/>
-      <w:r>
-        <w:rPr>
-          <w:rFonts w:ascii="Calibri" w:eastAsia="Calibri" w:hAnsi="Calibri" w:cs="Calibri"/>
-        </w:rPr>
-        <w:t>, specially the look and feel.</w:t>
+        <w:t>. The code needs to be polished, specially the look and feel.</w:t>
       </w:r>
     </w:p>
     <w:p>
@@ -7128,35 +6524,7 @@
         <w:rPr>
           <w:rFonts w:ascii="Calibri" w:eastAsia="Calibri" w:hAnsi="Calibri" w:cs="Calibri"/>
         </w:rPr>
-        <w:t xml:space="preserve">Storage </w:t>
-      </w:r>
-      <w:proofErr w:type="gramStart"/>
-      <w:r>
-        <w:rPr>
-          <w:rFonts w:ascii="Calibri" w:eastAsia="Calibri" w:hAnsi="Calibri" w:cs="Calibri"/>
-        </w:rPr>
-        <w:t>is accessed</w:t>
-      </w:r>
-      <w:proofErr w:type="gramEnd"/>
-      <w:r>
-        <w:rPr>
-          <w:rFonts w:ascii="Calibri" w:eastAsia="Calibri" w:hAnsi="Calibri" w:cs="Calibri"/>
-        </w:rPr>
-        <w:t xml:space="preserve"> via REST APIs. Storage name and access key are stored in </w:t>
-      </w:r>
-      <w:proofErr w:type="spellStart"/>
-      <w:r>
-        <w:rPr>
-          <w:rFonts w:ascii="Calibri" w:eastAsia="Calibri" w:hAnsi="Calibri" w:cs="Calibri"/>
-        </w:rPr>
-        <w:t>Web.config</w:t>
-      </w:r>
-      <w:proofErr w:type="spellEnd"/>
-      <w:r>
-        <w:rPr>
-          <w:rFonts w:ascii="Calibri" w:eastAsia="Calibri" w:hAnsi="Calibri" w:cs="Calibri"/>
-        </w:rPr>
-        <w:t xml:space="preserve"> file, so that it is easy to change later. Also, advantage of REST API will be when we move to another cloud, less changes will be required (for using different storage e.g. AWS)</w:t>
+        <w:t>Storage is accessed via REST APIs. Storage name and access key are stored in Web.config file, so that it is easy to change later. Also, advantage of REST API will be when we move to another cloud, less changes will be required (for using different storage e.g. AWS)</w:t>
       </w:r>
     </w:p>
     <w:p>
@@ -7363,8 +6731,178 @@
           </wp:inline>
         </w:drawing>
       </w:r>
+    </w:p>
+    <w:p>
+      <w:pPr>
+        <w:rPr>
+          <w:rFonts w:ascii="Calibri" w:eastAsia="Calibri" w:hAnsi="Calibri" w:cs="Calibri"/>
+          <w:b/>
+        </w:rPr>
+      </w:pPr>
+    </w:p>
+    <w:p>
+      <w:pPr>
+        <w:pStyle w:val="Heading1"/>
+        <w:rPr>
+          <w:rFonts w:eastAsia="Calibri"/>
+        </w:rPr>
+      </w:pPr>
+      <w:r>
+        <w:rPr>
+          <w:rFonts w:eastAsia="Calibri"/>
+        </w:rPr>
+        <w:t xml:space="preserve">28 November 2017 </w:t>
+      </w:r>
+      <w:r>
+        <w:rPr>
+          <w:rFonts w:eastAsia="Calibri"/>
+        </w:rPr>
+        <w:t>–</w:t>
+      </w:r>
+      <w:r>
+        <w:rPr>
+          <w:rFonts w:eastAsia="Calibri"/>
+        </w:rPr>
+        <w:t xml:space="preserve"> Javed</w:t>
+      </w:r>
+    </w:p>
+    <w:p/>
+    <w:p>
+      <w:pPr>
+        <w:rPr>
+          <w:rFonts w:ascii="Calibri" w:eastAsia="Calibri" w:hAnsi="Calibri" w:cs="Calibri"/>
+          <w:b/>
+          <w:sz w:val="24"/>
+          <w:szCs w:val="24"/>
+        </w:rPr>
+      </w:pPr>
+      <w:r>
+        <w:rPr>
+          <w:rFonts w:ascii="Calibri" w:eastAsia="Calibri" w:hAnsi="Calibri" w:cs="Calibri"/>
+          <w:b/>
+          <w:sz w:val="24"/>
+          <w:szCs w:val="24"/>
+        </w:rPr>
+        <w:t>Fit and Finish for Face API Multi Faces Detection using Storage</w:t>
+      </w:r>
+      <w:r>
+        <w:rPr>
+          <w:rFonts w:ascii="Calibri" w:eastAsia="Calibri" w:hAnsi="Calibri" w:cs="Calibri"/>
+          <w:b/>
+          <w:sz w:val="24"/>
+          <w:szCs w:val="24"/>
+        </w:rPr>
+        <w:t xml:space="preserve"> (Azure and AWS)</w:t>
+      </w:r>
       <w:bookmarkStart w:id="0" w:name="_GoBack"/>
       <w:bookmarkEnd w:id="0"/>
+    </w:p>
+    <w:p>
+      <w:pPr>
+        <w:pStyle w:val="ListParagraph"/>
+        <w:numPr>
+          <w:ilvl w:val="0"/>
+          <w:numId w:val="11"/>
+        </w:numPr>
+        <w:rPr>
+          <w:rFonts w:ascii="Calibri" w:eastAsia="Calibri" w:hAnsi="Calibri" w:cs="Calibri"/>
+          <w:sz w:val="24"/>
+          <w:szCs w:val="24"/>
+        </w:rPr>
+      </w:pPr>
+      <w:r>
+        <w:rPr>
+          <w:rFonts w:ascii="Calibri" w:eastAsia="Calibri" w:hAnsi="Calibri" w:cs="Calibri"/>
+          <w:sz w:val="24"/>
+          <w:szCs w:val="24"/>
+        </w:rPr>
+        <w:t>Update the code to display much better HTML (beautiful)</w:t>
+      </w:r>
+    </w:p>
+    <w:p>
+      <w:pPr>
+        <w:pStyle w:val="ListParagraph"/>
+        <w:numPr>
+          <w:ilvl w:val="0"/>
+          <w:numId w:val="11"/>
+        </w:numPr>
+        <w:rPr>
+          <w:rFonts w:ascii="Calibri" w:eastAsia="Calibri" w:hAnsi="Calibri" w:cs="Calibri"/>
+          <w:sz w:val="24"/>
+          <w:szCs w:val="24"/>
+        </w:rPr>
+      </w:pPr>
+      <w:r>
+        <w:rPr>
+          <w:rFonts w:ascii="Calibri" w:eastAsia="Calibri" w:hAnsi="Calibri" w:cs="Calibri"/>
+          <w:sz w:val="24"/>
+          <w:szCs w:val="24"/>
+        </w:rPr>
+        <w:t>Updated git ignore file (.gitignore), to ignore unwanted files and not them committed to GITHUB, like binaries etc.</w:t>
+      </w:r>
+    </w:p>
+    <w:p>
+      <w:pPr>
+        <w:pStyle w:val="ListParagraph"/>
+        <w:numPr>
+          <w:ilvl w:val="0"/>
+          <w:numId w:val="11"/>
+        </w:numPr>
+        <w:rPr>
+          <w:rFonts w:ascii="Calibri" w:eastAsia="Calibri" w:hAnsi="Calibri" w:cs="Calibri"/>
+          <w:sz w:val="24"/>
+          <w:szCs w:val="24"/>
+        </w:rPr>
+      </w:pPr>
+      <w:r>
+        <w:rPr>
+          <w:rFonts w:ascii="Calibri" w:eastAsia="Calibri" w:hAnsi="Calibri" w:cs="Calibri"/>
+          <w:sz w:val="24"/>
+          <w:szCs w:val="24"/>
+        </w:rPr>
+        <w:t>Updated web.config to set the custom error mode to OFF, so that when accessing the website (not on local), we can see the actual error.</w:t>
+      </w:r>
+    </w:p>
+    <w:p>
+      <w:pPr>
+        <w:rPr>
+          <w:rFonts w:ascii="Calibri" w:eastAsia="Calibri" w:hAnsi="Calibri" w:cs="Calibri"/>
+          <w:b/>
+          <w:sz w:val="24"/>
+          <w:szCs w:val="24"/>
+        </w:rPr>
+      </w:pPr>
+      <w:r>
+        <w:rPr>
+          <w:rFonts w:ascii="Calibri" w:eastAsia="Calibri" w:hAnsi="Calibri" w:cs="Calibri"/>
+          <w:b/>
+          <w:sz w:val="24"/>
+          <w:szCs w:val="24"/>
+        </w:rPr>
+        <w:t>Problems Faced:</w:t>
+      </w:r>
+    </w:p>
+    <w:p>
+      <w:pPr>
+        <w:pStyle w:val="ListParagraph"/>
+        <w:numPr>
+          <w:ilvl w:val="0"/>
+          <w:numId w:val="10"/>
+        </w:numPr>
+        <w:rPr>
+          <w:rFonts w:ascii="Calibri" w:eastAsia="Calibri" w:hAnsi="Calibri" w:cs="Calibri"/>
+          <w:sz w:val="24"/>
+          <w:szCs w:val="24"/>
+        </w:rPr>
+      </w:pPr>
+      <w:r>
+        <w:rPr>
+          <w:rFonts w:ascii="Calibri" w:eastAsia="Calibri" w:hAnsi="Calibri" w:cs="Calibri"/>
+          <w:sz w:val="24"/>
+          <w:szCs w:val="24"/>
+        </w:rPr>
+        <w:t>GitHub was down for few moments</w:t>
+      </w:r>
     </w:p>
     <w:sectPr>
       <w:headerReference w:type="even" r:id="rId40"/>
@@ -7608,6 +7146,232 @@
     </w:lvl>
   </w:abstractNum>
   <w:abstractNum w:abstractNumId="1" w15:restartNumberingAfterBreak="0">
+    <w:nsid w:val="0B6555ED"/>
+    <w:multiLevelType w:val="hybridMultilevel"/>
+    <w:tmpl w:val="68A649B2"/>
+    <w:lvl w:ilvl="0" w:tplc="04090001">
+      <w:start w:val="1"/>
+      <w:numFmt w:val="bullet"/>
+      <w:lvlText w:val=""/>
+      <w:lvlJc w:val="left"/>
+      <w:pPr>
+        <w:ind w:left="720" w:hanging="360"/>
+      </w:pPr>
+      <w:rPr>
+        <w:rFonts w:ascii="Symbol" w:hAnsi="Symbol" w:hint="default"/>
+      </w:rPr>
+    </w:lvl>
+    <w:lvl w:ilvl="1" w:tplc="04090003" w:tentative="1">
+      <w:start w:val="1"/>
+      <w:numFmt w:val="bullet"/>
+      <w:lvlText w:val="o"/>
+      <w:lvlJc w:val="left"/>
+      <w:pPr>
+        <w:ind w:left="1440" w:hanging="360"/>
+      </w:pPr>
+      <w:rPr>
+        <w:rFonts w:ascii="Courier New" w:hAnsi="Courier New" w:cs="Courier New" w:hint="default"/>
+      </w:rPr>
+    </w:lvl>
+    <w:lvl w:ilvl="2" w:tplc="04090005" w:tentative="1">
+      <w:start w:val="1"/>
+      <w:numFmt w:val="bullet"/>
+      <w:lvlText w:val=""/>
+      <w:lvlJc w:val="left"/>
+      <w:pPr>
+        <w:ind w:left="2160" w:hanging="360"/>
+      </w:pPr>
+      <w:rPr>
+        <w:rFonts w:ascii="Wingdings" w:hAnsi="Wingdings" w:hint="default"/>
+      </w:rPr>
+    </w:lvl>
+    <w:lvl w:ilvl="3" w:tplc="04090001" w:tentative="1">
+      <w:start w:val="1"/>
+      <w:numFmt w:val="bullet"/>
+      <w:lvlText w:val=""/>
+      <w:lvlJc w:val="left"/>
+      <w:pPr>
+        <w:ind w:left="2880" w:hanging="360"/>
+      </w:pPr>
+      <w:rPr>
+        <w:rFonts w:ascii="Symbol" w:hAnsi="Symbol" w:hint="default"/>
+      </w:rPr>
+    </w:lvl>
+    <w:lvl w:ilvl="4" w:tplc="04090003" w:tentative="1">
+      <w:start w:val="1"/>
+      <w:numFmt w:val="bullet"/>
+      <w:lvlText w:val="o"/>
+      <w:lvlJc w:val="left"/>
+      <w:pPr>
+        <w:ind w:left="3600" w:hanging="360"/>
+      </w:pPr>
+      <w:rPr>
+        <w:rFonts w:ascii="Courier New" w:hAnsi="Courier New" w:cs="Courier New" w:hint="default"/>
+      </w:rPr>
+    </w:lvl>
+    <w:lvl w:ilvl="5" w:tplc="04090005" w:tentative="1">
+      <w:start w:val="1"/>
+      <w:numFmt w:val="bullet"/>
+      <w:lvlText w:val=""/>
+      <w:lvlJc w:val="left"/>
+      <w:pPr>
+        <w:ind w:left="4320" w:hanging="360"/>
+      </w:pPr>
+      <w:rPr>
+        <w:rFonts w:ascii="Wingdings" w:hAnsi="Wingdings" w:hint="default"/>
+      </w:rPr>
+    </w:lvl>
+    <w:lvl w:ilvl="6" w:tplc="04090001" w:tentative="1">
+      <w:start w:val="1"/>
+      <w:numFmt w:val="bullet"/>
+      <w:lvlText w:val=""/>
+      <w:lvlJc w:val="left"/>
+      <w:pPr>
+        <w:ind w:left="5040" w:hanging="360"/>
+      </w:pPr>
+      <w:rPr>
+        <w:rFonts w:ascii="Symbol" w:hAnsi="Symbol" w:hint="default"/>
+      </w:rPr>
+    </w:lvl>
+    <w:lvl w:ilvl="7" w:tplc="04090003" w:tentative="1">
+      <w:start w:val="1"/>
+      <w:numFmt w:val="bullet"/>
+      <w:lvlText w:val="o"/>
+      <w:lvlJc w:val="left"/>
+      <w:pPr>
+        <w:ind w:left="5760" w:hanging="360"/>
+      </w:pPr>
+      <w:rPr>
+        <w:rFonts w:ascii="Courier New" w:hAnsi="Courier New" w:cs="Courier New" w:hint="default"/>
+      </w:rPr>
+    </w:lvl>
+    <w:lvl w:ilvl="8" w:tplc="04090005" w:tentative="1">
+      <w:start w:val="1"/>
+      <w:numFmt w:val="bullet"/>
+      <w:lvlText w:val=""/>
+      <w:lvlJc w:val="left"/>
+      <w:pPr>
+        <w:ind w:left="6480" w:hanging="360"/>
+      </w:pPr>
+      <w:rPr>
+        <w:rFonts w:ascii="Wingdings" w:hAnsi="Wingdings" w:hint="default"/>
+      </w:rPr>
+    </w:lvl>
+  </w:abstractNum>
+  <w:abstractNum w:abstractNumId="2" w15:restartNumberingAfterBreak="0">
+    <w:nsid w:val="12155B15"/>
+    <w:multiLevelType w:val="hybridMultilevel"/>
+    <w:tmpl w:val="EF3EE5DE"/>
+    <w:lvl w:ilvl="0" w:tplc="04090001">
+      <w:start w:val="1"/>
+      <w:numFmt w:val="bullet"/>
+      <w:lvlText w:val=""/>
+      <w:lvlJc w:val="left"/>
+      <w:pPr>
+        <w:ind w:left="720" w:hanging="360"/>
+      </w:pPr>
+      <w:rPr>
+        <w:rFonts w:ascii="Symbol" w:hAnsi="Symbol" w:hint="default"/>
+      </w:rPr>
+    </w:lvl>
+    <w:lvl w:ilvl="1" w:tplc="04090003" w:tentative="1">
+      <w:start w:val="1"/>
+      <w:numFmt w:val="bullet"/>
+      <w:lvlText w:val="o"/>
+      <w:lvlJc w:val="left"/>
+      <w:pPr>
+        <w:ind w:left="1440" w:hanging="360"/>
+      </w:pPr>
+      <w:rPr>
+        <w:rFonts w:ascii="Courier New" w:hAnsi="Courier New" w:cs="Courier New" w:hint="default"/>
+      </w:rPr>
+    </w:lvl>
+    <w:lvl w:ilvl="2" w:tplc="04090005" w:tentative="1">
+      <w:start w:val="1"/>
+      <w:numFmt w:val="bullet"/>
+      <w:lvlText w:val=""/>
+      <w:lvlJc w:val="left"/>
+      <w:pPr>
+        <w:ind w:left="2160" w:hanging="360"/>
+      </w:pPr>
+      <w:rPr>
+        <w:rFonts w:ascii="Wingdings" w:hAnsi="Wingdings" w:hint="default"/>
+      </w:rPr>
+    </w:lvl>
+    <w:lvl w:ilvl="3" w:tplc="04090001" w:tentative="1">
+      <w:start w:val="1"/>
+      <w:numFmt w:val="bullet"/>
+      <w:lvlText w:val=""/>
+      <w:lvlJc w:val="left"/>
+      <w:pPr>
+        <w:ind w:left="2880" w:hanging="360"/>
+      </w:pPr>
+      <w:rPr>
+        <w:rFonts w:ascii="Symbol" w:hAnsi="Symbol" w:hint="default"/>
+      </w:rPr>
+    </w:lvl>
+    <w:lvl w:ilvl="4" w:tplc="04090003" w:tentative="1">
+      <w:start w:val="1"/>
+      <w:numFmt w:val="bullet"/>
+      <w:lvlText w:val="o"/>
+      <w:lvlJc w:val="left"/>
+      <w:pPr>
+        <w:ind w:left="3600" w:hanging="360"/>
+      </w:pPr>
+      <w:rPr>
+        <w:rFonts w:ascii="Courier New" w:hAnsi="Courier New" w:cs="Courier New" w:hint="default"/>
+      </w:rPr>
+    </w:lvl>
+    <w:lvl w:ilvl="5" w:tplc="04090005" w:tentative="1">
+      <w:start w:val="1"/>
+      <w:numFmt w:val="bullet"/>
+      <w:lvlText w:val=""/>
+      <w:lvlJc w:val="left"/>
+      <w:pPr>
+        <w:ind w:left="4320" w:hanging="360"/>
+      </w:pPr>
+      <w:rPr>
+        <w:rFonts w:ascii="Wingdings" w:hAnsi="Wingdings" w:hint="default"/>
+      </w:rPr>
+    </w:lvl>
+    <w:lvl w:ilvl="6" w:tplc="04090001" w:tentative="1">
+      <w:start w:val="1"/>
+      <w:numFmt w:val="bullet"/>
+      <w:lvlText w:val=""/>
+      <w:lvlJc w:val="left"/>
+      <w:pPr>
+        <w:ind w:left="5040" w:hanging="360"/>
+      </w:pPr>
+      <w:rPr>
+        <w:rFonts w:ascii="Symbol" w:hAnsi="Symbol" w:hint="default"/>
+      </w:rPr>
+    </w:lvl>
+    <w:lvl w:ilvl="7" w:tplc="04090003" w:tentative="1">
+      <w:start w:val="1"/>
+      <w:numFmt w:val="bullet"/>
+      <w:lvlText w:val="o"/>
+      <w:lvlJc w:val="left"/>
+      <w:pPr>
+        <w:ind w:left="5760" w:hanging="360"/>
+      </w:pPr>
+      <w:rPr>
+        <w:rFonts w:ascii="Courier New" w:hAnsi="Courier New" w:cs="Courier New" w:hint="default"/>
+      </w:rPr>
+    </w:lvl>
+    <w:lvl w:ilvl="8" w:tplc="04090005" w:tentative="1">
+      <w:start w:val="1"/>
+      <w:numFmt w:val="bullet"/>
+      <w:lvlText w:val=""/>
+      <w:lvlJc w:val="left"/>
+      <w:pPr>
+        <w:ind w:left="6480" w:hanging="360"/>
+      </w:pPr>
+      <w:rPr>
+        <w:rFonts w:ascii="Wingdings" w:hAnsi="Wingdings" w:hint="default"/>
+      </w:rPr>
+    </w:lvl>
+  </w:abstractNum>
+  <w:abstractNum w:abstractNumId="3" w15:restartNumberingAfterBreak="0">
     <w:nsid w:val="1E7B7E2E"/>
     <w:multiLevelType w:val="hybridMultilevel"/>
     <w:tmpl w:val="BF7A5D02"/>
@@ -7696,7 +7460,7 @@
       </w:pPr>
     </w:lvl>
   </w:abstractNum>
-  <w:abstractNum w:abstractNumId="2" w15:restartNumberingAfterBreak="0">
+  <w:abstractNum w:abstractNumId="4" w15:restartNumberingAfterBreak="0">
     <w:nsid w:val="22D033F5"/>
     <w:multiLevelType w:val="hybridMultilevel"/>
     <w:tmpl w:val="05C21BCE"/>
@@ -7785,7 +7549,7 @@
       </w:pPr>
     </w:lvl>
   </w:abstractNum>
-  <w:abstractNum w:abstractNumId="3" w15:restartNumberingAfterBreak="0">
+  <w:abstractNum w:abstractNumId="5" w15:restartNumberingAfterBreak="0">
     <w:nsid w:val="3B892964"/>
     <w:multiLevelType w:val="hybridMultilevel"/>
     <w:tmpl w:val="EBFCA7B2"/>
@@ -7898,7 +7662,7 @@
       </w:rPr>
     </w:lvl>
   </w:abstractNum>
-  <w:abstractNum w:abstractNumId="4" w15:restartNumberingAfterBreak="0">
+  <w:abstractNum w:abstractNumId="6" w15:restartNumberingAfterBreak="0">
     <w:nsid w:val="42CC5EC8"/>
     <w:multiLevelType w:val="multilevel"/>
     <w:tmpl w:val="B7AE2E2A"/>
@@ -7949,7 +7713,7 @@
       <w:lvlJc w:val="left"/>
     </w:lvl>
   </w:abstractNum>
-  <w:abstractNum w:abstractNumId="5" w15:restartNumberingAfterBreak="0">
+  <w:abstractNum w:abstractNumId="7" w15:restartNumberingAfterBreak="0">
     <w:nsid w:val="59CF1B3A"/>
     <w:multiLevelType w:val="hybridMultilevel"/>
     <w:tmpl w:val="3A846830"/>
@@ -8038,7 +7802,7 @@
       </w:pPr>
     </w:lvl>
   </w:abstractNum>
-  <w:abstractNum w:abstractNumId="6" w15:restartNumberingAfterBreak="0">
+  <w:abstractNum w:abstractNumId="8" w15:restartNumberingAfterBreak="0">
     <w:nsid w:val="5F760304"/>
     <w:multiLevelType w:val="hybridMultilevel"/>
     <w:tmpl w:val="B2F27E2C"/>
@@ -8151,7 +7915,7 @@
       </w:rPr>
     </w:lvl>
   </w:abstractNum>
-  <w:abstractNum w:abstractNumId="7" w15:restartNumberingAfterBreak="0">
+  <w:abstractNum w:abstractNumId="9" w15:restartNumberingAfterBreak="0">
     <w:nsid w:val="61AA073B"/>
     <w:multiLevelType w:val="hybridMultilevel"/>
     <w:tmpl w:val="F7E21998"/>
@@ -8264,7 +8028,7 @@
       </w:rPr>
     </w:lvl>
   </w:abstractNum>
-  <w:abstractNum w:abstractNumId="8" w15:restartNumberingAfterBreak="0">
+  <w:abstractNum w:abstractNumId="10" w15:restartNumberingAfterBreak="0">
     <w:nsid w:val="7EF840AD"/>
     <w:multiLevelType w:val="hybridMultilevel"/>
     <w:tmpl w:val="E436A22A"/>
@@ -8378,31 +8142,37 @@
     </w:lvl>
   </w:abstractNum>
   <w:num w:numId="1">
-    <w:abstractNumId w:val="4"/>
+    <w:abstractNumId w:val="6"/>
   </w:num>
   <w:num w:numId="2">
-    <w:abstractNumId w:val="5"/>
+    <w:abstractNumId w:val="7"/>
   </w:num>
   <w:num w:numId="3">
-    <w:abstractNumId w:val="1"/>
+    <w:abstractNumId w:val="3"/>
   </w:num>
   <w:num w:numId="4">
-    <w:abstractNumId w:val="3"/>
+    <w:abstractNumId w:val="5"/>
   </w:num>
   <w:num w:numId="5">
     <w:abstractNumId w:val="0"/>
   </w:num>
   <w:num w:numId="6">
-    <w:abstractNumId w:val="2"/>
+    <w:abstractNumId w:val="4"/>
   </w:num>
   <w:num w:numId="7">
+    <w:abstractNumId w:val="10"/>
+  </w:num>
+  <w:num w:numId="8">
     <w:abstractNumId w:val="8"/>
   </w:num>
-  <w:num w:numId="8">
-    <w:abstractNumId w:val="6"/>
+  <w:num w:numId="9">
+    <w:abstractNumId w:val="9"/>
   </w:num>
-  <w:num w:numId="9">
-    <w:abstractNumId w:val="7"/>
+  <w:num w:numId="10">
+    <w:abstractNumId w:val="1"/>
+  </w:num>
+  <w:num w:numId="11">
+    <w:abstractNumId w:val="2"/>
   </w:num>
 </w:numbering>
 </file>
@@ -8801,6 +8571,27 @@
     <w:name w:val="Normal"/>
     <w:qFormat/>
   </w:style>
+  <w:style w:type="paragraph" w:styleId="Heading1">
+    <w:name w:val="heading 1"/>
+    <w:basedOn w:val="Normal"/>
+    <w:next w:val="Normal"/>
+    <w:link w:val="Heading1Char"/>
+    <w:uiPriority w:val="9"/>
+    <w:qFormat/>
+    <w:rsid w:val="006B3228"/>
+    <w:pPr>
+      <w:keepNext/>
+      <w:keepLines/>
+      <w:spacing w:before="240" w:after="0"/>
+      <w:outlineLvl w:val="0"/>
+    </w:pPr>
+    <w:rPr>
+      <w:rFonts w:asciiTheme="majorHAnsi" w:eastAsiaTheme="majorEastAsia" w:hAnsiTheme="majorHAnsi" w:cstheme="majorBidi"/>
+      <w:color w:val="2F5496" w:themeColor="accent1" w:themeShade="BF"/>
+      <w:sz w:val="32"/>
+      <w:szCs w:val="32"/>
+    </w:rPr>
+  </w:style>
   <w:style w:type="character" w:default="1" w:styleId="DefaultParagraphFont">
     <w:name w:val="Default Paragraph Font"/>
     <w:uiPriority w:val="1"/>
@@ -8934,6 +8725,19 @@
     <w:rPr>
       <w:i/>
       <w:iCs/>
+    </w:rPr>
+  </w:style>
+  <w:style w:type="character" w:customStyle="1" w:styleId="Heading1Char">
+    <w:name w:val="Heading 1 Char"/>
+    <w:basedOn w:val="DefaultParagraphFont"/>
+    <w:link w:val="Heading1"/>
+    <w:uiPriority w:val="9"/>
+    <w:rsid w:val="006B3228"/>
+    <w:rPr>
+      <w:rFonts w:asciiTheme="majorHAnsi" w:eastAsiaTheme="majorEastAsia" w:hAnsiTheme="majorHAnsi" w:cstheme="majorBidi"/>
+      <w:color w:val="2F5496" w:themeColor="accent1" w:themeShade="BF"/>
+      <w:sz w:val="32"/>
+      <w:szCs w:val="32"/>
     </w:rPr>
   </w:style>
 </w:styles>

</xml_diff>

<commit_message>
Added multi face detection screen shots in blog
</commit_message>
<xml_diff>
--- a/Blog.docx
+++ b/Blog.docx
@@ -6794,8 +6794,6 @@
         </w:rPr>
         <w:t xml:space="preserve"> (Azure and AWS)</w:t>
       </w:r>
-      <w:bookmarkStart w:id="0" w:name="_GoBack"/>
-      <w:bookmarkEnd w:id="0"/>
     </w:p>
     <w:p>
       <w:pPr>
@@ -6904,13 +6902,275 @@
         <w:t>GitHub was down for few moments</w:t>
       </w:r>
     </w:p>
+    <w:p>
+      <w:pPr>
+        <w:ind w:left="360"/>
+        <w:rPr>
+          <w:rFonts w:ascii="Calibri" w:eastAsia="Calibri" w:hAnsi="Calibri" w:cs="Calibri"/>
+          <w:sz w:val="24"/>
+          <w:szCs w:val="24"/>
+        </w:rPr>
+      </w:pPr>
+    </w:p>
+    <w:p>
+      <w:pPr>
+        <w:ind w:left="360"/>
+        <w:rPr>
+          <w:rFonts w:ascii="Calibri" w:eastAsia="Calibri" w:hAnsi="Calibri" w:cs="Calibri"/>
+          <w:sz w:val="24"/>
+          <w:szCs w:val="24"/>
+        </w:rPr>
+      </w:pPr>
+    </w:p>
+    <w:p>
+      <w:pPr>
+        <w:ind w:left="360"/>
+        <w:rPr>
+          <w:rFonts w:ascii="Calibri" w:eastAsia="Calibri" w:hAnsi="Calibri" w:cs="Calibri"/>
+          <w:sz w:val="24"/>
+          <w:szCs w:val="24"/>
+        </w:rPr>
+      </w:pPr>
+    </w:p>
+    <w:p>
+      <w:pPr>
+        <w:ind w:left="360"/>
+        <w:rPr>
+          <w:rFonts w:ascii="Calibri" w:eastAsia="Calibri" w:hAnsi="Calibri" w:cs="Calibri"/>
+          <w:sz w:val="24"/>
+          <w:szCs w:val="24"/>
+        </w:rPr>
+      </w:pPr>
+    </w:p>
+    <w:p>
+      <w:pPr>
+        <w:ind w:left="360"/>
+        <w:rPr>
+          <w:rFonts w:ascii="Calibri" w:eastAsia="Calibri" w:hAnsi="Calibri" w:cs="Calibri"/>
+          <w:sz w:val="24"/>
+          <w:szCs w:val="24"/>
+        </w:rPr>
+      </w:pPr>
+    </w:p>
+    <w:p>
+      <w:pPr>
+        <w:ind w:left="360"/>
+        <w:rPr>
+          <w:rFonts w:ascii="Calibri" w:eastAsia="Calibri" w:hAnsi="Calibri" w:cs="Calibri"/>
+          <w:sz w:val="24"/>
+          <w:szCs w:val="24"/>
+        </w:rPr>
+      </w:pPr>
+    </w:p>
+    <w:p>
+      <w:pPr>
+        <w:ind w:left="360"/>
+        <w:rPr>
+          <w:rFonts w:ascii="Calibri" w:eastAsia="Calibri" w:hAnsi="Calibri" w:cs="Calibri"/>
+          <w:sz w:val="24"/>
+          <w:szCs w:val="24"/>
+        </w:rPr>
+      </w:pPr>
+      <w:bookmarkStart w:id="0" w:name="_GoBack"/>
+      <w:bookmarkEnd w:id="0"/>
+    </w:p>
+    <w:p>
+      <w:pPr>
+        <w:rPr>
+          <w:rFonts w:ascii="Calibri" w:eastAsia="Calibri" w:hAnsi="Calibri" w:cs="Calibri"/>
+          <w:b/>
+          <w:sz w:val="24"/>
+          <w:szCs w:val="24"/>
+        </w:rPr>
+      </w:pPr>
+      <w:r>
+        <w:rPr>
+          <w:rFonts w:ascii="Calibri" w:eastAsia="Calibri" w:hAnsi="Calibri" w:cs="Calibri"/>
+          <w:b/>
+          <w:sz w:val="24"/>
+          <w:szCs w:val="24"/>
+        </w:rPr>
+        <w:lastRenderedPageBreak/>
+        <w:t>Screenshot</w:t>
+      </w:r>
+    </w:p>
+    <w:p>
+      <w:pPr>
+        <w:rPr>
+          <w:rFonts w:ascii="Calibri" w:eastAsia="Calibri" w:hAnsi="Calibri" w:cs="Calibri"/>
+          <w:b/>
+          <w:sz w:val="24"/>
+          <w:szCs w:val="24"/>
+        </w:rPr>
+      </w:pPr>
+      <w:r>
+        <w:rPr>
+          <w:noProof/>
+          <w:lang w:val="en-US" w:eastAsia="en-US"/>
+        </w:rPr>
+        <w:drawing>
+          <wp:inline distT="0" distB="0" distL="0" distR="0" wp14:anchorId="7239D2D0" wp14:editId="3A43EED3">
+            <wp:extent cx="5731510" cy="2781935"/>
+            <wp:effectExtent l="171450" t="171450" r="173990" b="170815"/>
+            <wp:docPr id="25" name="Picture 25"/>
+            <wp:cNvGraphicFramePr>
+              <a:graphicFrameLocks xmlns:a="http://schemas.openxmlformats.org/drawingml/2006/main" noChangeAspect="1"/>
+            </wp:cNvGraphicFramePr>
+            <a:graphic xmlns:a="http://schemas.openxmlformats.org/drawingml/2006/main">
+              <a:graphicData uri="http://schemas.openxmlformats.org/drawingml/2006/picture">
+                <pic:pic xmlns:pic="http://schemas.openxmlformats.org/drawingml/2006/picture">
+                  <pic:nvPicPr>
+                    <pic:cNvPr id="1" name=""/>
+                    <pic:cNvPicPr/>
+                  </pic:nvPicPr>
+                  <pic:blipFill>
+                    <a:blip r:embed="rId40"/>
+                    <a:stretch>
+                      <a:fillRect/>
+                    </a:stretch>
+                  </pic:blipFill>
+                  <pic:spPr>
+                    <a:xfrm>
+                      <a:off x="0" y="0"/>
+                      <a:ext cx="5731510" cy="2781935"/>
+                    </a:xfrm>
+                    <a:prstGeom prst="rect">
+                      <a:avLst/>
+                    </a:prstGeom>
+                    <a:solidFill>
+                      <a:srgbClr val="FFFFFF">
+                        <a:shade val="85000"/>
+                      </a:srgbClr>
+                    </a:solidFill>
+                    <a:ln w="190500" cap="rnd">
+                      <a:solidFill>
+                        <a:srgbClr val="FFFFFF"/>
+                      </a:solidFill>
+                    </a:ln>
+                    <a:effectLst>
+                      <a:outerShdw blurRad="50000" algn="tl" rotWithShape="0">
+                        <a:srgbClr val="000000">
+                          <a:alpha val="41000"/>
+                        </a:srgbClr>
+                      </a:outerShdw>
+                    </a:effectLst>
+                    <a:scene3d>
+                      <a:camera prst="orthographicFront"/>
+                      <a:lightRig rig="twoPt" dir="t">
+                        <a:rot lat="0" lon="0" rev="7800000"/>
+                      </a:lightRig>
+                    </a:scene3d>
+                    <a:sp3d contourW="6350">
+                      <a:bevelT w="50800" h="16510"/>
+                      <a:contourClr>
+                        <a:srgbClr val="C0C0C0"/>
+                      </a:contourClr>
+                    </a:sp3d>
+                  </pic:spPr>
+                </pic:pic>
+              </a:graphicData>
+            </a:graphic>
+          </wp:inline>
+        </w:drawing>
+      </w:r>
+    </w:p>
+    <w:p>
+      <w:pPr>
+        <w:rPr>
+          <w:rFonts w:ascii="Calibri" w:eastAsia="Calibri" w:hAnsi="Calibri" w:cs="Calibri"/>
+          <w:b/>
+          <w:sz w:val="24"/>
+          <w:szCs w:val="24"/>
+        </w:rPr>
+      </w:pPr>
+    </w:p>
+    <w:p>
+      <w:pPr>
+        <w:rPr>
+          <w:rFonts w:ascii="Calibri" w:eastAsia="Calibri" w:hAnsi="Calibri" w:cs="Calibri"/>
+          <w:b/>
+          <w:sz w:val="24"/>
+          <w:szCs w:val="24"/>
+        </w:rPr>
+      </w:pPr>
+      <w:r>
+        <w:rPr>
+          <w:noProof/>
+          <w:lang w:val="en-US" w:eastAsia="en-US"/>
+        </w:rPr>
+        <w:drawing>
+          <wp:inline distT="0" distB="0" distL="0" distR="0" wp14:anchorId="2E641F66" wp14:editId="2FE51683">
+            <wp:extent cx="5731510" cy="3011170"/>
+            <wp:effectExtent l="171450" t="171450" r="154940" b="170180"/>
+            <wp:docPr id="28" name="Picture 28"/>
+            <wp:cNvGraphicFramePr>
+              <a:graphicFrameLocks xmlns:a="http://schemas.openxmlformats.org/drawingml/2006/main" noChangeAspect="1"/>
+            </wp:cNvGraphicFramePr>
+            <a:graphic xmlns:a="http://schemas.openxmlformats.org/drawingml/2006/main">
+              <a:graphicData uri="http://schemas.openxmlformats.org/drawingml/2006/picture">
+                <pic:pic xmlns:pic="http://schemas.openxmlformats.org/drawingml/2006/picture">
+                  <pic:nvPicPr>
+                    <pic:cNvPr id="1" name=""/>
+                    <pic:cNvPicPr/>
+                  </pic:nvPicPr>
+                  <pic:blipFill>
+                    <a:blip r:embed="rId41"/>
+                    <a:stretch>
+                      <a:fillRect/>
+                    </a:stretch>
+                  </pic:blipFill>
+                  <pic:spPr>
+                    <a:xfrm>
+                      <a:off x="0" y="0"/>
+                      <a:ext cx="5731510" cy="3011170"/>
+                    </a:xfrm>
+                    <a:prstGeom prst="rect">
+                      <a:avLst/>
+                    </a:prstGeom>
+                    <a:solidFill>
+                      <a:srgbClr val="FFFFFF">
+                        <a:shade val="85000"/>
+                      </a:srgbClr>
+                    </a:solidFill>
+                    <a:ln w="190500" cap="rnd">
+                      <a:solidFill>
+                        <a:srgbClr val="FFFFFF"/>
+                      </a:solidFill>
+                    </a:ln>
+                    <a:effectLst>
+                      <a:outerShdw blurRad="50000" algn="tl" rotWithShape="0">
+                        <a:srgbClr val="000000">
+                          <a:alpha val="41000"/>
+                        </a:srgbClr>
+                      </a:outerShdw>
+                    </a:effectLst>
+                    <a:scene3d>
+                      <a:camera prst="orthographicFront"/>
+                      <a:lightRig rig="twoPt" dir="t">
+                        <a:rot lat="0" lon="0" rev="7800000"/>
+                      </a:lightRig>
+                    </a:scene3d>
+                    <a:sp3d contourW="6350">
+                      <a:bevelT w="50800" h="16510"/>
+                      <a:contourClr>
+                        <a:srgbClr val="C0C0C0"/>
+                      </a:contourClr>
+                    </a:sp3d>
+                  </pic:spPr>
+                </pic:pic>
+              </a:graphicData>
+            </a:graphic>
+          </wp:inline>
+        </w:drawing>
+      </w:r>
+    </w:p>
     <w:sectPr>
-      <w:headerReference w:type="even" r:id="rId40"/>
-      <w:headerReference w:type="default" r:id="rId41"/>
-      <w:footerReference w:type="even" r:id="rId42"/>
-      <w:footerReference w:type="default" r:id="rId43"/>
-      <w:headerReference w:type="first" r:id="rId44"/>
-      <w:footerReference w:type="first" r:id="rId45"/>
+      <w:headerReference w:type="even" r:id="rId42"/>
+      <w:headerReference w:type="default" r:id="rId43"/>
+      <w:footerReference w:type="even" r:id="rId44"/>
+      <w:footerReference w:type="default" r:id="rId45"/>
+      <w:headerReference w:type="first" r:id="rId46"/>
+      <w:footerReference w:type="first" r:id="rId47"/>
       <w:pgSz w:w="11906" w:h="16838"/>
       <w:pgMar w:top="1440" w:right="1440" w:bottom="1440" w:left="1440" w:header="708" w:footer="708" w:gutter="0"/>
       <w:cols w:space="708"/>

</xml_diff>

<commit_message>
Migration to AWS S3 Storage for AWS website
Migrated from Azure blob storage to Amazon S3 storage for AWS website.
Also, moved to proper blob storage for Azure.
</commit_message>
<xml_diff>
--- a/Blog.docx
+++ b/Blog.docx
@@ -6751,7 +6751,20 @@
         <w:rPr>
           <w:rFonts w:eastAsia="Calibri"/>
         </w:rPr>
-        <w:t xml:space="preserve">28 November 2017 </w:t>
+        <w:t>27</w:t>
+      </w:r>
+      <w:r>
+        <w:rPr>
+          <w:rFonts w:eastAsia="Calibri"/>
+          <w:vertAlign w:val="superscript"/>
+        </w:rPr>
+        <w:t>th</w:t>
+      </w:r>
+      <w:r>
+        <w:rPr>
+          <w:rFonts w:eastAsia="Calibri"/>
+        </w:rPr>
+        <w:t xml:space="preserve"> November 2017 </w:t>
       </w:r>
       <w:r>
         <w:rPr>
@@ -6971,8 +6984,6 @@
           <w:szCs w:val="24"/>
         </w:rPr>
       </w:pPr>
-      <w:bookmarkStart w:id="0" w:name="_GoBack"/>
-      <w:bookmarkEnd w:id="0"/>
     </w:p>
     <w:p>
       <w:pPr>
@@ -7164,6 +7175,172 @@
         </w:drawing>
       </w:r>
     </w:p>
+    <w:p>
+      <w:pPr>
+        <w:rPr>
+          <w:rFonts w:ascii="Calibri" w:eastAsia="Calibri" w:hAnsi="Calibri" w:cs="Calibri"/>
+          <w:b/>
+          <w:sz w:val="24"/>
+          <w:szCs w:val="24"/>
+        </w:rPr>
+      </w:pPr>
+    </w:p>
+    <w:p>
+      <w:pPr>
+        <w:pStyle w:val="Heading1"/>
+        <w:rPr>
+          <w:rFonts w:eastAsia="Calibri"/>
+        </w:rPr>
+      </w:pPr>
+      <w:r>
+        <w:rPr>
+          <w:rFonts w:eastAsia="Calibri"/>
+        </w:rPr>
+        <w:t>28</w:t>
+      </w:r>
+      <w:r>
+        <w:rPr>
+          <w:rFonts w:eastAsia="Calibri"/>
+          <w:vertAlign w:val="superscript"/>
+        </w:rPr>
+        <w:t>th</w:t>
+      </w:r>
+      <w:r>
+        <w:rPr>
+          <w:rFonts w:eastAsia="Calibri"/>
+        </w:rPr>
+        <w:t xml:space="preserve"> November 2017 – Javed</w:t>
+      </w:r>
+    </w:p>
+    <w:p>
+      <w:pPr>
+        <w:rPr>
+          <w:b/>
+        </w:rPr>
+      </w:pPr>
+    </w:p>
+    <w:p>
+      <w:pPr>
+        <w:rPr>
+          <w:b/>
+        </w:rPr>
+      </w:pPr>
+      <w:r>
+        <w:rPr>
+          <w:b/>
+        </w:rPr>
+        <w:t>Migration to AWS S3 storage for AWS website</w:t>
+      </w:r>
+    </w:p>
+    <w:p>
+      <w:pPr>
+        <w:pStyle w:val="ListParagraph"/>
+        <w:numPr>
+          <w:ilvl w:val="0"/>
+          <w:numId w:val="10"/>
+        </w:numPr>
+      </w:pPr>
+      <w:r>
+        <w:t>Uplo</w:t>
+      </w:r>
+      <w:r>
+        <w:t>aded same 10 images as for Azure website to AWS S3 storage</w:t>
+      </w:r>
+    </w:p>
+    <w:p>
+      <w:pPr>
+        <w:pStyle w:val="ListParagraph"/>
+        <w:numPr>
+          <w:ilvl w:val="0"/>
+          <w:numId w:val="10"/>
+        </w:numPr>
+      </w:pPr>
+      <w:r>
+        <w:lastRenderedPageBreak/>
+        <w:t>Set the permission to public for easy access</w:t>
+      </w:r>
+    </w:p>
+    <w:p>
+      <w:pPr>
+        <w:pStyle w:val="ListParagraph"/>
+        <w:numPr>
+          <w:ilvl w:val="0"/>
+          <w:numId w:val="10"/>
+        </w:numPr>
+      </w:pPr>
+      <w:r>
+        <w:t>Updated the AWS website to use the S3 storage via REST API and C#</w:t>
+      </w:r>
+    </w:p>
+    <w:p>
+      <w:pPr>
+        <w:rPr>
+          <w:b/>
+        </w:rPr>
+      </w:pPr>
+      <w:r>
+        <w:rPr>
+          <w:b/>
+        </w:rPr>
+        <w:t>P</w:t>
+      </w:r>
+      <w:r>
+        <w:rPr>
+          <w:b/>
+        </w:rPr>
+        <w:t>roblems Faced</w:t>
+      </w:r>
+    </w:p>
+    <w:p>
+      <w:pPr>
+        <w:pStyle w:val="ListParagraph"/>
+        <w:numPr>
+          <w:ilvl w:val="0"/>
+          <w:numId w:val="12"/>
+        </w:numPr>
+      </w:pPr>
+      <w:r>
+        <w:t xml:space="preserve">None. I just have to update few lines of code and </w:t>
+      </w:r>
+      <w:r>
+        <w:t>that is</w:t>
+      </w:r>
+      <w:r>
+        <w:t xml:space="preserve"> it. So, migration to S3 storage was pretty issue and thus we can say high </w:t>
+      </w:r>
+      <w:r>
+        <w:t>interoperability</w:t>
+      </w:r>
+      <w:r>
+        <w:t>.</w:t>
+      </w:r>
+    </w:p>
+    <w:p>
+      <w:pPr>
+        <w:rPr>
+          <w:b/>
+        </w:rPr>
+      </w:pPr>
+      <w:r>
+        <w:rPr>
+          <w:b/>
+        </w:rPr>
+        <w:t>Moved Azure Face API to proper blob storage (Free Trial Version)</w:t>
+      </w:r>
+    </w:p>
+    <w:p>
+      <w:r>
+        <w:t>Earlier the azure subscription used was not the free trial version, which we are using for Azure. It was my company s</w:t>
+      </w:r>
+      <w:r>
+        <w:t>torage. The reason for this was;</w:t>
+      </w:r>
+      <w:bookmarkStart w:id="0" w:name="_GoBack"/>
+      <w:bookmarkEnd w:id="0"/>
+      <w:r>
+        <w:t xml:space="preserve"> I was not able to create blob storage in Azure under free trial subscription for almost half a day.</w:t>
+      </w:r>
+    </w:p>
     <w:sectPr>
       <w:headerReference w:type="even" r:id="rId42"/>
       <w:headerReference w:type="default" r:id="rId43"/>
@@ -7408,7 +7585,7 @@
   <w:abstractNum w:abstractNumId="1" w15:restartNumberingAfterBreak="0">
     <w:nsid w:val="0B6555ED"/>
     <w:multiLevelType w:val="hybridMultilevel"/>
-    <w:tmpl w:val="68A649B2"/>
+    <w:tmpl w:val="CDACF032"/>
     <w:lvl w:ilvl="0" w:tplc="04090001">
       <w:start w:val="1"/>
       <w:numFmt w:val="bullet"/>
@@ -8063,6 +8240,119 @@
     </w:lvl>
   </w:abstractNum>
   <w:abstractNum w:abstractNumId="8" w15:restartNumberingAfterBreak="0">
+    <w:nsid w:val="5D043E2C"/>
+    <w:multiLevelType w:val="hybridMultilevel"/>
+    <w:tmpl w:val="DF8E0A94"/>
+    <w:lvl w:ilvl="0" w:tplc="04090001">
+      <w:start w:val="1"/>
+      <w:numFmt w:val="bullet"/>
+      <w:lvlText w:val=""/>
+      <w:lvlJc w:val="left"/>
+      <w:pPr>
+        <w:ind w:left="720" w:hanging="360"/>
+      </w:pPr>
+      <w:rPr>
+        <w:rFonts w:ascii="Symbol" w:hAnsi="Symbol" w:hint="default"/>
+      </w:rPr>
+    </w:lvl>
+    <w:lvl w:ilvl="1" w:tplc="04090003" w:tentative="1">
+      <w:start w:val="1"/>
+      <w:numFmt w:val="bullet"/>
+      <w:lvlText w:val="o"/>
+      <w:lvlJc w:val="left"/>
+      <w:pPr>
+        <w:ind w:left="1440" w:hanging="360"/>
+      </w:pPr>
+      <w:rPr>
+        <w:rFonts w:ascii="Courier New" w:hAnsi="Courier New" w:cs="Courier New" w:hint="default"/>
+      </w:rPr>
+    </w:lvl>
+    <w:lvl w:ilvl="2" w:tplc="04090005" w:tentative="1">
+      <w:start w:val="1"/>
+      <w:numFmt w:val="bullet"/>
+      <w:lvlText w:val=""/>
+      <w:lvlJc w:val="left"/>
+      <w:pPr>
+        <w:ind w:left="2160" w:hanging="360"/>
+      </w:pPr>
+      <w:rPr>
+        <w:rFonts w:ascii="Wingdings" w:hAnsi="Wingdings" w:hint="default"/>
+      </w:rPr>
+    </w:lvl>
+    <w:lvl w:ilvl="3" w:tplc="04090001" w:tentative="1">
+      <w:start w:val="1"/>
+      <w:numFmt w:val="bullet"/>
+      <w:lvlText w:val=""/>
+      <w:lvlJc w:val="left"/>
+      <w:pPr>
+        <w:ind w:left="2880" w:hanging="360"/>
+      </w:pPr>
+      <w:rPr>
+        <w:rFonts w:ascii="Symbol" w:hAnsi="Symbol" w:hint="default"/>
+      </w:rPr>
+    </w:lvl>
+    <w:lvl w:ilvl="4" w:tplc="04090003" w:tentative="1">
+      <w:start w:val="1"/>
+      <w:numFmt w:val="bullet"/>
+      <w:lvlText w:val="o"/>
+      <w:lvlJc w:val="left"/>
+      <w:pPr>
+        <w:ind w:left="3600" w:hanging="360"/>
+      </w:pPr>
+      <w:rPr>
+        <w:rFonts w:ascii="Courier New" w:hAnsi="Courier New" w:cs="Courier New" w:hint="default"/>
+      </w:rPr>
+    </w:lvl>
+    <w:lvl w:ilvl="5" w:tplc="04090005" w:tentative="1">
+      <w:start w:val="1"/>
+      <w:numFmt w:val="bullet"/>
+      <w:lvlText w:val=""/>
+      <w:lvlJc w:val="left"/>
+      <w:pPr>
+        <w:ind w:left="4320" w:hanging="360"/>
+      </w:pPr>
+      <w:rPr>
+        <w:rFonts w:ascii="Wingdings" w:hAnsi="Wingdings" w:hint="default"/>
+      </w:rPr>
+    </w:lvl>
+    <w:lvl w:ilvl="6" w:tplc="04090001" w:tentative="1">
+      <w:start w:val="1"/>
+      <w:numFmt w:val="bullet"/>
+      <w:lvlText w:val=""/>
+      <w:lvlJc w:val="left"/>
+      <w:pPr>
+        <w:ind w:left="5040" w:hanging="360"/>
+      </w:pPr>
+      <w:rPr>
+        <w:rFonts w:ascii="Symbol" w:hAnsi="Symbol" w:hint="default"/>
+      </w:rPr>
+    </w:lvl>
+    <w:lvl w:ilvl="7" w:tplc="04090003" w:tentative="1">
+      <w:start w:val="1"/>
+      <w:numFmt w:val="bullet"/>
+      <w:lvlText w:val="o"/>
+      <w:lvlJc w:val="left"/>
+      <w:pPr>
+        <w:ind w:left="5760" w:hanging="360"/>
+      </w:pPr>
+      <w:rPr>
+        <w:rFonts w:ascii="Courier New" w:hAnsi="Courier New" w:cs="Courier New" w:hint="default"/>
+      </w:rPr>
+    </w:lvl>
+    <w:lvl w:ilvl="8" w:tplc="04090005" w:tentative="1">
+      <w:start w:val="1"/>
+      <w:numFmt w:val="bullet"/>
+      <w:lvlText w:val=""/>
+      <w:lvlJc w:val="left"/>
+      <w:pPr>
+        <w:ind w:left="6480" w:hanging="360"/>
+      </w:pPr>
+      <w:rPr>
+        <w:rFonts w:ascii="Wingdings" w:hAnsi="Wingdings" w:hint="default"/>
+      </w:rPr>
+    </w:lvl>
+  </w:abstractNum>
+  <w:abstractNum w:abstractNumId="9" w15:restartNumberingAfterBreak="0">
     <w:nsid w:val="5F760304"/>
     <w:multiLevelType w:val="hybridMultilevel"/>
     <w:tmpl w:val="B2F27E2C"/>
@@ -8175,7 +8465,7 @@
       </w:rPr>
     </w:lvl>
   </w:abstractNum>
-  <w:abstractNum w:abstractNumId="9" w15:restartNumberingAfterBreak="0">
+  <w:abstractNum w:abstractNumId="10" w15:restartNumberingAfterBreak="0">
     <w:nsid w:val="61AA073B"/>
     <w:multiLevelType w:val="hybridMultilevel"/>
     <w:tmpl w:val="F7E21998"/>
@@ -8288,7 +8578,7 @@
       </w:rPr>
     </w:lvl>
   </w:abstractNum>
-  <w:abstractNum w:abstractNumId="10" w15:restartNumberingAfterBreak="0">
+  <w:abstractNum w:abstractNumId="11" w15:restartNumberingAfterBreak="0">
     <w:nsid w:val="7EF840AD"/>
     <w:multiLevelType w:val="hybridMultilevel"/>
     <w:tmpl w:val="E436A22A"/>
@@ -8420,19 +8710,22 @@
     <w:abstractNumId w:val="4"/>
   </w:num>
   <w:num w:numId="7">
-    <w:abstractNumId w:val="10"/>
+    <w:abstractNumId w:val="11"/>
   </w:num>
   <w:num w:numId="8">
-    <w:abstractNumId w:val="8"/>
+    <w:abstractNumId w:val="9"/>
   </w:num>
   <w:num w:numId="9">
-    <w:abstractNumId w:val="9"/>
+    <w:abstractNumId w:val="10"/>
   </w:num>
   <w:num w:numId="10">
     <w:abstractNumId w:val="1"/>
   </w:num>
   <w:num w:numId="11">
     <w:abstractNumId w:val="2"/>
+  </w:num>
+  <w:num w:numId="12">
+    <w:abstractNumId w:val="8"/>
   </w:num>
 </w:numbering>
 </file>

</xml_diff>